<commit_message>
made changes to ridge plots and descriptive stats.
</commit_message>
<xml_diff>
--- a/writing/Puget Sound Bee Dversity MS v9 eas RMA.docx
+++ b/writing/Puget Sound Bee Dversity MS v9 eas RMA.docx
@@ -67,7 +67,23 @@
           <w:sz w:val="24"/>
           <w:szCs w:val="24"/>
         </w:rPr>
-        <w:t>, Riley Anderson</w:t>
+        <w:t xml:space="preserve">, Riley </w:t>
+      </w:r>
+      <w:ins w:id="0" w:author="Anderson, Riley Morgan" w:date="2024-11-08T14:46:00Z" w16du:dateUtc="2024-11-08T19:46:00Z">
+        <w:r>
+          <w:rPr>
+            <w:sz w:val="24"/>
+            <w:szCs w:val="24"/>
+          </w:rPr>
+          <w:t xml:space="preserve">M. </w:t>
+        </w:r>
+      </w:ins>
+      <w:r>
+        <w:rPr>
+          <w:sz w:val="24"/>
+          <w:szCs w:val="24"/>
+        </w:rPr>
+        <w:t>Anderson</w:t>
       </w:r>
       <w:r>
         <w:rPr>
@@ -106,6 +122,29 @@
         </w:rPr>
         <w:t>4</w:t>
       </w:r>
+      <w:ins w:id="1" w:author="Anderson, Riley Morgan" w:date="2024-11-08T14:45:00Z" w16du:dateUtc="2024-11-08T19:45:00Z">
+        <w:r>
+          <w:rPr>
+            <w:sz w:val="24"/>
+            <w:szCs w:val="24"/>
+          </w:rPr>
+          <w:t>, David W. Crowder</w:t>
+        </w:r>
+        <w:r>
+          <w:rPr>
+            <w:sz w:val="24"/>
+            <w:szCs w:val="24"/>
+            <w:vertAlign w:val="superscript"/>
+            <w:rPrChange w:id="2" w:author="Anderson, Riley Morgan" w:date="2024-11-08T14:45:00Z" w16du:dateUtc="2024-11-08T19:45:00Z">
+              <w:rPr>
+                <w:sz w:val="24"/>
+                <w:szCs w:val="24"/>
+              </w:rPr>
+            </w:rPrChange>
+          </w:rPr>
+          <w:t>3</w:t>
+        </w:r>
+      </w:ins>
     </w:p>
     <w:p>
       <w:pPr>
@@ -308,17 +347,14 @@
       <w:r>
         <w:t xml:space="preserve"> </w:t>
       </w:r>
-      <w:del w:id="0" w:author="Anderson, Riley Morgan" w:date="2024-10-23T15:12:00Z" w16du:dateUtc="2024-10-23T19:12:00Z">
+      <w:del w:id="3" w:author="Anderson, Riley Morgan" w:date="2024-10-23T15:12:00Z" w16du:dateUtc="2024-10-23T19:12:00Z">
         <w:r>
           <w:delText xml:space="preserve">analysis </w:delText>
         </w:r>
       </w:del>
-      <w:ins w:id="1" w:author="Anderson, Riley Morgan" w:date="2024-10-23T15:12:00Z" w16du:dateUtc="2024-10-23T19:12:00Z">
-        <w:r>
-          <w:t>richness estimation</w:t>
-        </w:r>
-        <w:r>
-          <w:t xml:space="preserve"> </w:t>
+      <w:ins w:id="4" w:author="Anderson, Riley Morgan" w:date="2024-10-23T15:12:00Z" w16du:dateUtc="2024-10-23T19:12:00Z">
+        <w:r>
+          <w:t xml:space="preserve">richness estimation </w:t>
         </w:r>
       </w:ins>
       <w:r>
@@ -382,11 +418,9 @@
       <w:r>
         <w:t xml:space="preserve"> (</w:t>
       </w:r>
-      <w:proofErr w:type="spellStart"/>
       <w:r>
         <w:t>Andrenidae</w:t>
       </w:r>
-      <w:proofErr w:type="spellEnd"/>
       <w:r>
         <w:t>,</w:t>
       </w:r>
@@ -560,7 +594,7 @@
       <w:pPr>
         <w:pStyle w:val="Body"/>
       </w:pPr>
-      <w:commentRangeStart w:id="2"/>
+      <w:commentRangeStart w:id="5"/>
       <w:r>
         <w:t xml:space="preserve">In 2014 The Common Acre, a private non-profit group supporting science and the arts, obtained funding to attempt vegetative restoration of two areas 1) power corridors of the local </w:t>
       </w:r>
@@ -811,7 +845,7 @@
       <w:r>
         <w:t>.</w:t>
       </w:r>
-      <w:commentRangeEnd w:id="2"/>
+      <w:commentRangeEnd w:id="5"/>
       <w:r>
         <w:rPr>
           <w:rStyle w:val="CommentReference"/>
@@ -823,7 +857,7 @@
             <w14:bevel/>
           </w14:textOutline>
         </w:rPr>
-        <w:commentReference w:id="2"/>
+        <w:commentReference w:id="5"/>
       </w:r>
     </w:p>
     <w:p>
@@ -849,7 +883,7 @@
         <w:pStyle w:val="Body"/>
         <w:ind w:left="720"/>
         <w:rPr>
-          <w:ins w:id="3" w:author="Anderson, Riley Morgan" w:date="2024-10-23T15:24:00Z" w16du:dateUtc="2024-10-23T19:24:00Z"/>
+          <w:ins w:id="6" w:author="Anderson, Riley Morgan" w:date="2024-10-23T15:24:00Z" w16du:dateUtc="2024-10-23T19:24:00Z"/>
           <w:u w:val="single"/>
         </w:rPr>
       </w:pPr>
@@ -865,7 +899,7 @@
         <w:pStyle w:val="Body"/>
         <w:ind w:left="720"/>
       </w:pPr>
-      <w:ins w:id="4" w:author="Anderson, Riley Morgan" w:date="2024-10-23T15:24:00Z" w16du:dateUtc="2024-10-23T19:24:00Z">
+      <w:ins w:id="7" w:author="Anderson, Riley Morgan" w:date="2024-10-23T15:24:00Z" w16du:dateUtc="2024-10-23T19:24:00Z">
         <w:r>
           <w:rPr>
             <w:u w:val="single"/>
@@ -873,7 +907,7 @@
           <w:t>Wes</w:t>
         </w:r>
       </w:ins>
-      <w:ins w:id="5" w:author="Anderson, Riley Morgan" w:date="2024-10-23T15:25:00Z" w16du:dateUtc="2024-10-23T19:25:00Z">
+      <w:ins w:id="8" w:author="Anderson, Riley Morgan" w:date="2024-10-23T15:25:00Z" w16du:dateUtc="2024-10-23T19:25:00Z">
         <w:r>
           <w:rPr>
             <w:u w:val="single"/>
@@ -881,7 +915,7 @@
           <w:t>tern Washinton;</w:t>
         </w:r>
       </w:ins>
-      <w:ins w:id="6" w:author="Anderson, Riley Morgan" w:date="2024-10-23T15:26:00Z" w16du:dateUtc="2024-10-23T19:26:00Z">
+      <w:ins w:id="9" w:author="Anderson, Riley Morgan" w:date="2024-10-23T15:26:00Z" w16du:dateUtc="2024-10-23T19:26:00Z">
         <w:r>
           <w:rPr>
             <w:u w:val="single"/>
@@ -889,7 +923,7 @@
           <w:t xml:space="preserve"> need to</w:t>
         </w:r>
       </w:ins>
-      <w:ins w:id="7" w:author="Anderson, Riley Morgan" w:date="2024-10-23T15:25:00Z" w16du:dateUtc="2024-10-23T19:25:00Z">
+      <w:ins w:id="10" w:author="Anderson, Riley Morgan" w:date="2024-10-23T15:25:00Z" w16du:dateUtc="2024-10-23T19:25:00Z">
         <w:r>
           <w:rPr>
             <w:u w:val="single"/>
@@ -1417,7 +1451,7 @@
       <w:r>
         <w:t xml:space="preserve"> This was a conservation measure in consideration of the potential presence of the threatened Bombus occidentalis, the last know</w:t>
       </w:r>
-      <w:ins w:id="8" w:author="Anderson, Riley Morgan" w:date="2024-10-23T15:27:00Z" w16du:dateUtc="2024-10-23T19:27:00Z">
+      <w:ins w:id="11" w:author="Anderson, Riley Morgan" w:date="2024-10-23T15:27:00Z" w16du:dateUtc="2024-10-23T19:27:00Z">
         <w:r>
           <w:t>n</w:t>
         </w:r>
@@ -1529,7 +1563,34 @@
         <w:rPr>
           <w:color w:val="3E7FFF"/>
         </w:rPr>
-        <w:t>move to Results.</w:t>
+        <w:t xml:space="preserve">move to </w:t>
+      </w:r>
+      <w:commentRangeStart w:id="12"/>
+      <w:r>
+        <w:rPr>
+          <w:color w:val="3E7FFF"/>
+        </w:rPr>
+        <w:t>Results</w:t>
+      </w:r>
+      <w:commentRangeEnd w:id="12"/>
+      <w:r>
+        <w:rPr>
+          <w:rStyle w:val="CommentReference"/>
+          <w:rFonts w:ascii="Times New Roman" w:hAnsi="Times New Roman" w:cs="Times New Roman"/>
+          <w:color w:val="auto"/>
+          <w14:textOutline w14:w="0" w14:cap="rnd" w14:cmpd="sng" w14:algn="ctr">
+            <w14:noFill/>
+            <w14:prstDash w14:val="solid"/>
+            <w14:bevel/>
+          </w14:textOutline>
+        </w:rPr>
+        <w:commentReference w:id="12"/>
+      </w:r>
+      <w:r>
+        <w:rPr>
+          <w:color w:val="3E7FFF"/>
+        </w:rPr>
+        <w:t>.</w:t>
       </w:r>
     </w:p>
     <w:p>
@@ -2172,6 +2233,11 @@
       <w:r>
         <w:t>Riley’s descriptions</w:t>
       </w:r>
+      <w:ins w:id="13" w:author="Anderson, Riley Morgan" w:date="2024-11-08T12:15:00Z" w16du:dateUtc="2024-11-08T17:15:00Z">
+        <w:r>
+          <w:t xml:space="preserve"> I will add any data methods once we’ve determined which analyses and figures we’re presenting.</w:t>
+        </w:r>
+      </w:ins>
     </w:p>
     <w:p>
       <w:pPr>
@@ -2202,22 +2268,22 @@
       <w:r>
         <w:t>Data will be made available to the Washington Bee Atlas project and representative specimens will ultimately reside in the collection of Washington State University.</w:t>
       </w:r>
-      <w:ins w:id="9" w:author="Anderson, Riley Morgan" w:date="2024-10-23T15:43:00Z" w16du:dateUtc="2024-10-23T19:43:00Z">
+      <w:ins w:id="14" w:author="Anderson, Riley Morgan" w:date="2024-10-23T15:43:00Z" w16du:dateUtc="2024-10-23T19:43:00Z">
         <w:r>
           <w:t xml:space="preserve"> Additionally, all data have been deposited at Dryad (), and all analyses </w:t>
         </w:r>
       </w:ins>
-      <w:ins w:id="10" w:author="Anderson, Riley Morgan" w:date="2024-10-23T15:44:00Z" w16du:dateUtc="2024-10-23T19:44:00Z">
+      <w:ins w:id="15" w:author="Anderson, Riley Morgan" w:date="2024-10-23T15:44:00Z" w16du:dateUtc="2024-10-23T19:44:00Z">
         <w:r>
           <w:t>are archived</w:t>
         </w:r>
       </w:ins>
-      <w:ins w:id="11" w:author="Anderson, Riley Morgan" w:date="2024-10-23T15:43:00Z" w16du:dateUtc="2024-10-23T19:43:00Z">
+      <w:ins w:id="16" w:author="Anderson, Riley Morgan" w:date="2024-10-23T15:43:00Z" w16du:dateUtc="2024-10-23T19:43:00Z">
         <w:r>
           <w:t xml:space="preserve"> </w:t>
         </w:r>
       </w:ins>
-      <w:ins w:id="12" w:author="Anderson, Riley Morgan" w:date="2024-10-23T15:44:00Z" w16du:dateUtc="2024-10-23T19:44:00Z">
+      <w:ins w:id="17" w:author="Anderson, Riley Morgan" w:date="2024-10-23T15:44:00Z" w16du:dateUtc="2024-10-23T19:44:00Z">
         <w:r>
           <w:t>on GitHub ().</w:t>
         </w:r>
@@ -2283,26 +2349,71 @@
       <w:pPr>
         <w:pStyle w:val="Body"/>
       </w:pPr>
-      <w:r>
-        <w:t>Over all sites and the full 7 years of the project</w:t>
-      </w:r>
-      <w:r>
-        <w:t xml:space="preserve"> we collected a total of &lt;&gt; bee specimens representing &lt;&gt; species </w:t>
+      <w:del w:id="18" w:author="Anderson, Riley Morgan" w:date="2024-11-08T14:46:00Z" w16du:dateUtc="2024-11-08T19:46:00Z">
+        <w:r>
+          <w:delText>Over all</w:delText>
+        </w:r>
+      </w:del>
+      <w:ins w:id="19" w:author="Anderson, Riley Morgan" w:date="2024-11-08T14:46:00Z" w16du:dateUtc="2024-11-08T19:46:00Z">
+        <w:r>
+          <w:t>Acros</w:t>
+        </w:r>
+      </w:ins>
+      <w:ins w:id="20" w:author="Anderson, Riley Morgan" w:date="2024-11-08T14:47:00Z" w16du:dateUtc="2024-11-08T19:47:00Z">
+        <w:r>
+          <w:t>s all</w:t>
+        </w:r>
+      </w:ins>
+      <w:r>
+        <w:t xml:space="preserve"> sites and the full 7 years of the project</w:t>
+      </w:r>
+      <w:r>
+        <w:t xml:space="preserve"> we collected a total of &lt;</w:t>
+      </w:r>
+      <w:ins w:id="21" w:author="Anderson, Riley Morgan" w:date="2024-11-08T12:28:00Z" w16du:dateUtc="2024-11-08T17:28:00Z">
+        <w:r>
+          <w:t>25,441</w:t>
+        </w:r>
+      </w:ins>
+      <w:r>
+        <w:t>&gt; bee specimens representing &lt;</w:t>
+      </w:r>
+      <w:ins w:id="22" w:author="Anderson, Riley Morgan" w:date="2024-11-08T12:28:00Z" w16du:dateUtc="2024-11-08T17:28:00Z">
+        <w:r>
+          <w:t>167</w:t>
+        </w:r>
+      </w:ins>
+      <w:r>
+        <w:t xml:space="preserve">&gt; species </w:t>
       </w:r>
       <w:r>
         <w:t>(</w:t>
       </w:r>
       <w:r>
-        <w:t xml:space="preserve">including </w:t>
+        <w:t>including</w:t>
+      </w:r>
+      <w:ins w:id="23" w:author="Anderson, Riley Morgan" w:date="2024-11-08T14:47:00Z" w16du:dateUtc="2024-11-08T19:47:00Z">
+        <w:r>
+          <w:t xml:space="preserve"> male and</w:t>
+        </w:r>
+      </w:ins>
+      <w:r>
+        <w:t xml:space="preserve"> </w:t>
       </w:r>
       <w:r>
         <w:t xml:space="preserve">female </w:t>
       </w:r>
-      <w:proofErr w:type="spellStart"/>
-      <w:r>
-        <w:t>mophospecies</w:t>
-      </w:r>
-      <w:proofErr w:type="spellEnd"/>
+      <w:r>
+        <w:t>mo</w:t>
+      </w:r>
+      <w:ins w:id="24" w:author="Anderson, Riley Morgan" w:date="2024-11-08T14:47:00Z" w16du:dateUtc="2024-11-08T19:47:00Z">
+        <w:r>
+          <w:t>r</w:t>
+        </w:r>
+      </w:ins>
+      <w:r>
+        <w:t>phospecies</w:t>
+      </w:r>
       <w:r>
         <w:t>)</w:t>
       </w:r>
@@ -2310,27 +2421,70 @@
         <w:t xml:space="preserve"> </w:t>
       </w:r>
       <w:r>
-        <w:t xml:space="preserve">from &lt;&gt; </w:t>
+        <w:t>from &lt;</w:t>
+      </w:r>
+      <w:ins w:id="25" w:author="Anderson, Riley Morgan" w:date="2024-11-08T12:29:00Z" w16du:dateUtc="2024-11-08T17:29:00Z">
+        <w:r>
+          <w:t>family data not found</w:t>
+        </w:r>
+      </w:ins>
+      <w:r>
+        <w:t xml:space="preserve">&gt; </w:t>
       </w:r>
       <w:r>
         <w:t>families</w:t>
       </w:r>
       <w:r>
-        <w:t xml:space="preserve"> and &lt;&gt; currently recognized genera. Alpha richness per site is described below.</w:t>
-      </w:r>
-    </w:p>
-    <w:p>
-      <w:pPr>
-        <w:pStyle w:val="Body"/>
-      </w:pPr>
-    </w:p>
-    <w:p>
-      <w:pPr>
-        <w:pStyle w:val="Body"/>
+        <w:t xml:space="preserve"> and &lt;</w:t>
+      </w:r>
+      <w:ins w:id="26" w:author="Anderson, Riley Morgan" w:date="2024-11-08T12:29:00Z" w16du:dateUtc="2024-11-08T17:29:00Z">
+        <w:r>
+          <w:t>24</w:t>
+        </w:r>
+      </w:ins>
+      <w:r>
+        <w:t>&gt; currently recognized genera. Alpha richness per site is described below.</w:t>
+      </w:r>
+    </w:p>
+    <w:p>
+      <w:pPr>
+        <w:pStyle w:val="Body"/>
+      </w:pPr>
+    </w:p>
+    <w:p>
+      <w:pPr>
+        <w:pStyle w:val="Body"/>
+        <w:rPr>
+          <w:ins w:id="27" w:author="Anderson, Riley Morgan" w:date="2024-11-08T13:14:00Z" w16du:dateUtc="2024-11-08T18:14:00Z"/>
+        </w:rPr>
       </w:pPr>
       <w:r>
         <w:t xml:space="preserve">Collecting effort by traps and by netting is diagramed in Fig. 1. </w:t>
       </w:r>
+      <w:ins w:id="28" w:author="Anderson, Riley Morgan" w:date="2024-11-08T12:34:00Z" w16du:dateUtc="2024-11-08T17:34:00Z">
+        <w:r>
+          <w:t xml:space="preserve">(I don’t have a way of </w:t>
+        </w:r>
+      </w:ins>
+      <w:ins w:id="29" w:author="Anderson, Riley Morgan" w:date="2024-11-08T12:35:00Z" w16du:dateUtc="2024-11-08T17:35:00Z">
+        <w:r>
+          <w:t xml:space="preserve">standardizing collection effort by </w:t>
+        </w:r>
+      </w:ins>
+      <w:ins w:id="30" w:author="Anderson, Riley Morgan" w:date="2024-11-08T12:36:00Z" w16du:dateUtc="2024-11-08T17:36:00Z">
+        <w:r>
+          <w:t xml:space="preserve">the number of </w:t>
+        </w:r>
+      </w:ins>
+      <w:ins w:id="31" w:author="Anderson, Riley Morgan" w:date="2024-11-08T12:35:00Z" w16du:dateUtc="2024-11-08T17:35:00Z">
+        <w:r>
+          <w:t xml:space="preserve">traps, there is nothing in the data that denotes which individual </w:t>
+        </w:r>
+        <w:r>
+          <w:lastRenderedPageBreak/>
+          <w:t xml:space="preserve">traps the records came from) </w:t>
+        </w:r>
+      </w:ins>
       <w:r>
         <w:t xml:space="preserve">Species accumulation overall and per site is graphed in Figure </w:t>
       </w:r>
@@ -2338,11 +2492,60 @@
         <w:t>2</w:t>
       </w:r>
       <w:r>
-        <w:t xml:space="preserve">, both as raw species counts per year and scaled according to trapping effort. Comparison with Chao richness estimates is discussed below. Specimens and species collected per site </w:t>
-      </w:r>
-      <w:r>
-        <w:lastRenderedPageBreak/>
-        <w:t xml:space="preserve">by trapping and netting appears in Table 1. </w:t>
+        <w:t>, both as raw species counts per year and scaled according to trapping effort</w:t>
+      </w:r>
+      <w:ins w:id="32" w:author="Anderson, Riley Morgan" w:date="2024-11-08T12:36:00Z" w16du:dateUtc="2024-11-08T17:36:00Z">
+        <w:r>
+          <w:t xml:space="preserve"> (</w:t>
+        </w:r>
+      </w:ins>
+      <w:ins w:id="33" w:author="Anderson, Riley Morgan" w:date="2024-11-08T12:46:00Z" w16du:dateUtc="2024-11-08T17:46:00Z">
+        <w:r>
+          <w:t xml:space="preserve">In species accumulation curves, the x-axis is the “collection effort”, in our case, </w:t>
+        </w:r>
+      </w:ins>
+      <w:ins w:id="34" w:author="Anderson, Riley Morgan" w:date="2024-11-08T12:36:00Z" w16du:dateUtc="2024-11-08T17:36:00Z">
+        <w:r>
+          <w:t xml:space="preserve">the species </w:t>
+        </w:r>
+      </w:ins>
+      <w:ins w:id="35" w:author="Anderson, Riley Morgan" w:date="2024-11-08T12:37:00Z" w16du:dateUtc="2024-11-08T17:37:00Z">
+        <w:r>
+          <w:t>accumulation curves use</w:t>
+        </w:r>
+      </w:ins>
+      <w:ins w:id="36" w:author="Anderson, Riley Morgan" w:date="2024-11-08T12:38:00Z" w16du:dateUtc="2024-11-08T17:38:00Z">
+        <w:r>
+          <w:t xml:space="preserve"> each</w:t>
+        </w:r>
+      </w:ins>
+      <w:ins w:id="37" w:author="Anderson, Riley Morgan" w:date="2024-11-08T12:37:00Z" w16du:dateUtc="2024-11-08T17:37:00Z">
+        <w:r>
+          <w:t xml:space="preserve"> station/year combination as a “sample”</w:t>
+        </w:r>
+      </w:ins>
+      <w:ins w:id="38" w:author="Anderson, Riley Morgan" w:date="2024-11-08T12:38:00Z" w16du:dateUtc="2024-11-08T17:38:00Z">
+        <w:r>
+          <w:t>, then a bootstrap resample of those combinations is used to create the curves. In POS, we have more station/years</w:t>
+        </w:r>
+      </w:ins>
+      <w:ins w:id="39" w:author="Anderson, Riley Morgan" w:date="2024-11-08T12:39:00Z" w16du:dateUtc="2024-11-08T17:39:00Z">
+        <w:r>
+          <w:t>, so more “samples”</w:t>
+        </w:r>
+      </w:ins>
+      <w:ins w:id="40" w:author="Anderson, Riley Morgan" w:date="2024-11-08T12:45:00Z" w16du:dateUtc="2024-11-08T17:45:00Z">
+        <w:r>
+          <w:t>.</w:t>
+        </w:r>
+      </w:ins>
+      <w:ins w:id="41" w:author="Anderson, Riley Morgan" w:date="2024-11-08T12:39:00Z" w16du:dateUtc="2024-11-08T17:39:00Z">
+        <w:r>
+          <w:t>)</w:t>
+        </w:r>
+      </w:ins>
+      <w:r>
+        <w:t xml:space="preserve">. Comparison with Chao richness estimates is discussed below. Specimens and species collected per site by trapping and netting appears in Table 1. </w:t>
       </w:r>
       <w:r>
         <w:t>Further analysis of net collecting dynamics is discussed below.</w:t>
@@ -2351,14 +2554,399 @@
     <w:p>
       <w:pPr>
         <w:pStyle w:val="Body"/>
-      </w:pPr>
-    </w:p>
-    <w:p>
-      <w:pPr>
-        <w:pStyle w:val="Body"/>
-      </w:pPr>
-      <w:r>
-        <w:t>We found &lt;&gt; introduced species accounting for &lt;&gt;% of the overall richness and amounting to &lt;&gt; specimens. These are listed in Table 2.</w:t>
+        <w:rPr>
+          <w:ins w:id="42" w:author="Anderson, Riley Morgan" w:date="2024-11-08T13:14:00Z" w16du:dateUtc="2024-11-08T18:14:00Z"/>
+        </w:rPr>
+      </w:pPr>
+      <w:ins w:id="43" w:author="Anderson, Riley Morgan" w:date="2024-11-08T13:36:00Z" w16du:dateUtc="2024-11-08T18:36:00Z">
+        <w:r>
+          <w:rPr>
+            <w:noProof/>
+            <w14:textOutline w14:w="0" w14:cap="rnd" w14:cmpd="sng" w14:algn="ctr">
+              <w14:noFill/>
+              <w14:prstDash w14:val="solid"/>
+              <w14:bevel/>
+            </w14:textOutline>
+          </w:rPr>
+          <w:drawing>
+            <wp:inline distT="0" distB="0" distL="0" distR="0" wp14:anchorId="3901F1CF" wp14:editId="5DE43D37">
+              <wp:extent cx="2895177" cy="2171383"/>
+              <wp:effectExtent l="0" t="0" r="635" b="635"/>
+              <wp:docPr id="1754976156" name="Picture 2" descr="A line graph with different colored lines&#10;&#10;Description automatically generated"/>
+              <wp:cNvGraphicFramePr>
+                <a:graphicFrameLocks xmlns:a="http://schemas.openxmlformats.org/drawingml/2006/main" noChangeAspect="1"/>
+              </wp:cNvGraphicFramePr>
+              <a:graphic xmlns:a="http://schemas.openxmlformats.org/drawingml/2006/main">
+                <a:graphicData uri="http://schemas.openxmlformats.org/drawingml/2006/picture">
+                  <pic:pic xmlns:pic="http://schemas.openxmlformats.org/drawingml/2006/picture">
+                    <pic:nvPicPr>
+                      <pic:cNvPr id="1754976156" name="Picture 2" descr="A line graph with different colored lines&#10;&#10;Description automatically generated"/>
+                      <pic:cNvPicPr/>
+                    </pic:nvPicPr>
+                    <pic:blipFill>
+                      <a:blip r:embed="rId14" cstate="print">
+                        <a:extLst>
+                          <a:ext uri="{28A0092B-C50C-407E-A947-70E740481C1C}">
+                            <a14:useLocalDpi xmlns:a14="http://schemas.microsoft.com/office/drawing/2010/main" val="0"/>
+                          </a:ext>
+                        </a:extLst>
+                      </a:blip>
+                      <a:stretch>
+                        <a:fillRect/>
+                      </a:stretch>
+                    </pic:blipFill>
+                    <pic:spPr>
+                      <a:xfrm>
+                        <a:off x="0" y="0"/>
+                        <a:ext cx="2907920" cy="2180940"/>
+                      </a:xfrm>
+                      <a:prstGeom prst="rect">
+                        <a:avLst/>
+                      </a:prstGeom>
+                    </pic:spPr>
+                  </pic:pic>
+                </a:graphicData>
+              </a:graphic>
+            </wp:inline>
+          </w:drawing>
+        </w:r>
+      </w:ins>
+    </w:p>
+    <w:p>
+      <w:pPr>
+        <w:pStyle w:val="Body"/>
+        <w:rPr>
+          <w:ins w:id="44" w:author="Anderson, Riley Morgan" w:date="2024-11-08T13:14:00Z" w16du:dateUtc="2024-11-08T18:14:00Z"/>
+        </w:rPr>
+      </w:pPr>
+      <w:ins w:id="45" w:author="Anderson, Riley Morgan" w:date="2024-11-08T13:14:00Z" w16du:dateUtc="2024-11-08T18:14:00Z">
+        <w:r>
+          <w:t>Raw species counts across year and site</w:t>
+        </w:r>
+      </w:ins>
+    </w:p>
+    <w:p>
+      <w:pPr>
+        <w:pStyle w:val="Body"/>
+        <w:rPr>
+          <w:ins w:id="46" w:author="Anderson, Riley Morgan" w:date="2024-11-08T13:37:00Z" w16du:dateUtc="2024-11-08T18:37:00Z"/>
+        </w:rPr>
+      </w:pPr>
+    </w:p>
+    <w:p>
+      <w:pPr>
+        <w:pStyle w:val="Body"/>
+        <w:rPr>
+          <w:ins w:id="47" w:author="Anderson, Riley Morgan" w:date="2024-11-08T13:14:00Z" w16du:dateUtc="2024-11-08T18:14:00Z"/>
+        </w:rPr>
+      </w:pPr>
+      <w:ins w:id="48" w:author="Anderson, Riley Morgan" w:date="2024-11-08T13:37:00Z" w16du:dateUtc="2024-11-08T18:37:00Z">
+        <w:r>
+          <w:rPr>
+            <w:noProof/>
+            <w14:textOutline w14:w="0" w14:cap="rnd" w14:cmpd="sng" w14:algn="ctr">
+              <w14:noFill/>
+              <w14:prstDash w14:val="solid"/>
+              <w14:bevel/>
+            </w14:textOutline>
+          </w:rPr>
+          <w:drawing>
+            <wp:inline distT="0" distB="0" distL="0" distR="0" wp14:anchorId="468A26EA" wp14:editId="309FFF8F">
+              <wp:extent cx="2894752" cy="2171065"/>
+              <wp:effectExtent l="0" t="0" r="1270" b="635"/>
+              <wp:docPr id="2145626370" name="Picture 3"/>
+              <wp:cNvGraphicFramePr>
+                <a:graphicFrameLocks xmlns:a="http://schemas.openxmlformats.org/drawingml/2006/main" noChangeAspect="1"/>
+              </wp:cNvGraphicFramePr>
+              <a:graphic xmlns:a="http://schemas.openxmlformats.org/drawingml/2006/main">
+                <a:graphicData uri="http://schemas.openxmlformats.org/drawingml/2006/picture">
+                  <pic:pic xmlns:pic="http://schemas.openxmlformats.org/drawingml/2006/picture">
+                    <pic:nvPicPr>
+                      <pic:cNvPr id="2145626370" name="Picture 2145626370"/>
+                      <pic:cNvPicPr/>
+                    </pic:nvPicPr>
+                    <pic:blipFill>
+                      <a:blip r:embed="rId15" cstate="print">
+                        <a:extLst>
+                          <a:ext uri="{28A0092B-C50C-407E-A947-70E740481C1C}">
+                            <a14:useLocalDpi xmlns:a14="http://schemas.microsoft.com/office/drawing/2010/main" val="0"/>
+                          </a:ext>
+                        </a:extLst>
+                      </a:blip>
+                      <a:stretch>
+                        <a:fillRect/>
+                      </a:stretch>
+                    </pic:blipFill>
+                    <pic:spPr>
+                      <a:xfrm>
+                        <a:off x="0" y="0"/>
+                        <a:ext cx="2910467" cy="2182851"/>
+                      </a:xfrm>
+                      <a:prstGeom prst="rect">
+                        <a:avLst/>
+                      </a:prstGeom>
+                    </pic:spPr>
+                  </pic:pic>
+                </a:graphicData>
+              </a:graphic>
+            </wp:inline>
+          </w:drawing>
+        </w:r>
+      </w:ins>
+    </w:p>
+    <w:p>
+      <w:pPr>
+        <w:pStyle w:val="Body"/>
+        <w:rPr>
+          <w:ins w:id="49" w:author="Anderson, Riley Morgan" w:date="2024-11-08T12:40:00Z" w16du:dateUtc="2024-11-08T17:40:00Z"/>
+        </w:rPr>
+      </w:pPr>
+      <w:ins w:id="50" w:author="Anderson, Riley Morgan" w:date="2024-11-08T13:14:00Z" w16du:dateUtc="2024-11-08T18:14:00Z">
+        <w:r>
+          <w:t xml:space="preserve">Trimmed species counts across year and site (some </w:t>
+        </w:r>
+      </w:ins>
+      <w:ins w:id="51" w:author="Anderson, Riley Morgan" w:date="2024-11-08T13:36:00Z" w16du:dateUtc="2024-11-08T18:36:00Z">
+        <w:r>
+          <w:t>morphospecies excluded)</w:t>
+        </w:r>
+      </w:ins>
+    </w:p>
+    <w:p>
+      <w:pPr>
+        <w:pStyle w:val="Body"/>
+      </w:pPr>
+      <w:ins w:id="52" w:author="Anderson, Riley Morgan" w:date="2024-11-08T13:38:00Z" w16du:dateUtc="2024-11-08T18:38:00Z">
+        <w:r>
+          <w:rPr>
+            <w:noProof/>
+            <w14:textOutline w14:w="0" w14:cap="rnd" w14:cmpd="sng" w14:algn="ctr">
+              <w14:noFill/>
+              <w14:prstDash w14:val="solid"/>
+              <w14:bevel/>
+            </w14:textOutline>
+          </w:rPr>
+          <w:lastRenderedPageBreak/>
+          <w:drawing>
+            <wp:inline distT="0" distB="0" distL="0" distR="0" wp14:anchorId="03D15D4E" wp14:editId="1AFAA386">
+              <wp:extent cx="3467100" cy="2600325"/>
+              <wp:effectExtent l="0" t="0" r="0" b="9525"/>
+              <wp:docPr id="510013868" name="Picture 4"/>
+              <wp:cNvGraphicFramePr>
+                <a:graphicFrameLocks xmlns:a="http://schemas.openxmlformats.org/drawingml/2006/main" noChangeAspect="1"/>
+              </wp:cNvGraphicFramePr>
+              <a:graphic xmlns:a="http://schemas.openxmlformats.org/drawingml/2006/main">
+                <a:graphicData uri="http://schemas.openxmlformats.org/drawingml/2006/picture">
+                  <pic:pic xmlns:pic="http://schemas.openxmlformats.org/drawingml/2006/picture">
+                    <pic:nvPicPr>
+                      <pic:cNvPr id="510013868" name="Picture 510013868"/>
+                      <pic:cNvPicPr/>
+                    </pic:nvPicPr>
+                    <pic:blipFill>
+                      <a:blip r:embed="rId16" cstate="print">
+                        <a:extLst>
+                          <a:ext uri="{28A0092B-C50C-407E-A947-70E740481C1C}">
+                            <a14:useLocalDpi xmlns:a14="http://schemas.microsoft.com/office/drawing/2010/main" val="0"/>
+                          </a:ext>
+                        </a:extLst>
+                      </a:blip>
+                      <a:stretch>
+                        <a:fillRect/>
+                      </a:stretch>
+                    </pic:blipFill>
+                    <pic:spPr>
+                      <a:xfrm>
+                        <a:off x="0" y="0"/>
+                        <a:ext cx="3474998" cy="2606249"/>
+                      </a:xfrm>
+                      <a:prstGeom prst="rect">
+                        <a:avLst/>
+                      </a:prstGeom>
+                    </pic:spPr>
+                  </pic:pic>
+                </a:graphicData>
+              </a:graphic>
+            </wp:inline>
+          </w:drawing>
+        </w:r>
+      </w:ins>
+    </w:p>
+    <w:p>
+      <w:pPr>
+        <w:pStyle w:val="Body"/>
+        <w:rPr>
+          <w:ins w:id="53" w:author="Anderson, Riley Morgan" w:date="2024-11-08T13:38:00Z" w16du:dateUtc="2024-11-08T18:38:00Z"/>
+        </w:rPr>
+      </w:pPr>
+      <w:ins w:id="54" w:author="Anderson, Riley Morgan" w:date="2024-11-08T12:41:00Z" w16du:dateUtc="2024-11-08T17:41:00Z">
+        <w:r>
+          <w:rPr>
+            <w:b/>
+            <w:bCs/>
+            <w:rPrChange w:id="55" w:author="Anderson, Riley Morgan" w:date="2024-11-08T12:42:00Z" w16du:dateUtc="2024-11-08T17:42:00Z">
+              <w:rPr/>
+            </w:rPrChange>
+          </w:rPr>
+          <w:t>Species accumulation curves</w:t>
+        </w:r>
+        <w:r>
+          <w:t xml:space="preserve"> for all site</w:t>
+        </w:r>
+      </w:ins>
+      <w:ins w:id="56" w:author="Anderson, Riley Morgan" w:date="2024-11-08T12:43:00Z" w16du:dateUtc="2024-11-08T17:43:00Z">
+        <w:r>
+          <w:t>s</w:t>
+        </w:r>
+      </w:ins>
+      <w:ins w:id="57" w:author="Anderson, Riley Morgan" w:date="2024-11-08T12:41:00Z" w16du:dateUtc="2024-11-08T17:41:00Z">
+        <w:r>
+          <w:t xml:space="preserve"> (</w:t>
+        </w:r>
+      </w:ins>
+      <w:ins w:id="58" w:author="Anderson, Riley Morgan" w:date="2024-11-08T12:42:00Z" w16du:dateUtc="2024-11-08T17:42:00Z">
+        <w:r>
+          <w:t xml:space="preserve">grey), </w:t>
+        </w:r>
+        <w:r>
+          <w:t>Boeing Plane Field (yellow), Port of Seattle (blue), and Seattle City Lights (green).</w:t>
+        </w:r>
+      </w:ins>
+      <w:ins w:id="59" w:author="Anderson, Riley Morgan" w:date="2024-11-08T12:43:00Z" w16du:dateUtc="2024-11-08T17:43:00Z">
+        <w:r>
+          <w:t xml:space="preserve"> Collection effort was defined as the number of sampling sites, that is, the number of </w:t>
+        </w:r>
+      </w:ins>
+      <w:ins w:id="60" w:author="Anderson, Riley Morgan" w:date="2024-11-08T12:44:00Z" w16du:dateUtc="2024-11-08T17:44:00Z">
+        <w:r>
+          <w:t>subsites within each site for each year.</w:t>
+        </w:r>
+      </w:ins>
+    </w:p>
+    <w:p>
+      <w:pPr>
+        <w:pStyle w:val="Body"/>
+        <w:rPr>
+          <w:ins w:id="61" w:author="Anderson, Riley Morgan" w:date="2024-11-08T13:59:00Z" w16du:dateUtc="2024-11-08T18:59:00Z"/>
+        </w:rPr>
+      </w:pPr>
+    </w:p>
+    <w:p>
+      <w:pPr>
+        <w:pStyle w:val="Body"/>
+        <w:rPr>
+          <w:ins w:id="62" w:author="Anderson, Riley Morgan" w:date="2024-11-08T13:59:00Z" w16du:dateUtc="2024-11-08T18:59:00Z"/>
+        </w:rPr>
+      </w:pPr>
+    </w:p>
+    <w:p>
+      <w:pPr>
+        <w:pStyle w:val="Body"/>
+        <w:rPr>
+          <w:ins w:id="63" w:author="Anderson, Riley Morgan" w:date="2024-11-08T14:01:00Z" w16du:dateUtc="2024-11-08T19:01:00Z"/>
+        </w:rPr>
+      </w:pPr>
+      <w:ins w:id="64" w:author="Anderson, Riley Morgan" w:date="2024-11-08T13:59:00Z" w16du:dateUtc="2024-11-08T18:59:00Z">
+        <w:r>
+          <w:rPr>
+            <w:noProof/>
+            <w14:textOutline w14:w="0" w14:cap="rnd" w14:cmpd="sng" w14:algn="ctr">
+              <w14:noFill/>
+              <w14:prstDash w14:val="solid"/>
+              <w14:bevel/>
+            </w14:textOutline>
+          </w:rPr>
+          <w:lastRenderedPageBreak/>
+          <w:drawing>
+            <wp:inline distT="0" distB="0" distL="0" distR="0" wp14:anchorId="35FBDBC3" wp14:editId="5C44BCBA">
+              <wp:extent cx="5943600" cy="4457700"/>
+              <wp:effectExtent l="0" t="0" r="0" b="0"/>
+              <wp:docPr id="963690992" name="Picture 5"/>
+              <wp:cNvGraphicFramePr>
+                <a:graphicFrameLocks xmlns:a="http://schemas.openxmlformats.org/drawingml/2006/main" noChangeAspect="1"/>
+              </wp:cNvGraphicFramePr>
+              <a:graphic xmlns:a="http://schemas.openxmlformats.org/drawingml/2006/main">
+                <a:graphicData uri="http://schemas.openxmlformats.org/drawingml/2006/picture">
+                  <pic:pic xmlns:pic="http://schemas.openxmlformats.org/drawingml/2006/picture">
+                    <pic:nvPicPr>
+                      <pic:cNvPr id="963690992" name="Picture 963690992"/>
+                      <pic:cNvPicPr/>
+                    </pic:nvPicPr>
+                    <pic:blipFill>
+                      <a:blip r:embed="rId17" cstate="print">
+                        <a:extLst>
+                          <a:ext uri="{28A0092B-C50C-407E-A947-70E740481C1C}">
+                            <a14:useLocalDpi xmlns:a14="http://schemas.microsoft.com/office/drawing/2010/main" val="0"/>
+                          </a:ext>
+                        </a:extLst>
+                      </a:blip>
+                      <a:stretch>
+                        <a:fillRect/>
+                      </a:stretch>
+                    </pic:blipFill>
+                    <pic:spPr>
+                      <a:xfrm>
+                        <a:off x="0" y="0"/>
+                        <a:ext cx="5943600" cy="4457700"/>
+                      </a:xfrm>
+                      <a:prstGeom prst="rect">
+                        <a:avLst/>
+                      </a:prstGeom>
+                    </pic:spPr>
+                  </pic:pic>
+                </a:graphicData>
+              </a:graphic>
+            </wp:inline>
+          </w:drawing>
+        </w:r>
+      </w:ins>
+      <w:ins w:id="65" w:author="Anderson, Riley Morgan" w:date="2024-11-08T14:00:00Z" w16du:dateUtc="2024-11-08T19:00:00Z">
+        <w:r>
+          <w:rPr>
+            <w:b/>
+            <w:bCs/>
+            <w:rPrChange w:id="66" w:author="Anderson, Riley Morgan" w:date="2024-11-08T14:01:00Z" w16du:dateUtc="2024-11-08T19:01:00Z">
+              <w:rPr/>
+            </w:rPrChange>
+          </w:rPr>
+          <w:t>Chao richness estimates.</w:t>
+        </w:r>
+        <w:r>
+          <w:t xml:space="preserve"> </w:t>
+        </w:r>
+      </w:ins>
+      <w:ins w:id="67" w:author="Anderson, Riley Morgan" w:date="2024-11-08T14:00:00Z">
+        <w:r>
+          <w:t xml:space="preserve">Points are Chao1 minimum estimated species richness, triangles are raw species counts at each substation within each site. Chao richness estimates are lifted by an additive parameter that accounts for rare species likely </w:t>
+        </w:r>
+        <w:proofErr w:type="gramStart"/>
+        <w:r>
+          <w:t>missed</w:t>
+        </w:r>
+        <w:proofErr w:type="gramEnd"/>
+        <w:r>
+          <w:t xml:space="preserve"> in the sampling. The data exclude some morphospecies, and all net caught records.</w:t>
+        </w:r>
+      </w:ins>
+    </w:p>
+    <w:p>
+      <w:pPr>
+        <w:pStyle w:val="Body"/>
+      </w:pPr>
+    </w:p>
+    <w:p>
+      <w:pPr>
+        <w:pStyle w:val="Body"/>
+      </w:pPr>
+      <w:r>
+        <w:t>We found &lt;</w:t>
+      </w:r>
+      <w:ins w:id="68" w:author="Anderson, Riley Morgan" w:date="2024-11-08T12:33:00Z" w16du:dateUtc="2024-11-08T17:33:00Z">
+        <w:r>
+          <w:t>This is not in the data</w:t>
+        </w:r>
+      </w:ins>
+      <w:r>
+        <w:t>&gt; introduced species accounting for &lt;&gt;% of the overall richness and amounting to &lt;&gt; specimens. These are listed in Table 2.</w:t>
       </w:r>
       <w:r>
         <w:t xml:space="preserve"> </w:t>
@@ -2426,20 +3014,90 @@
         <w:pStyle w:val="Body"/>
       </w:pPr>
       <w:r>
+        <w:lastRenderedPageBreak/>
         <w:t>Males are often underrepresented in collections for various reasons; we finally list in Table 3 species for which we collected no males by either traps or netting.</w:t>
       </w:r>
-    </w:p>
-    <w:p>
-      <w:pPr>
-        <w:pStyle w:val="Body"/>
-      </w:pPr>
-    </w:p>
-    <w:p>
-      <w:pPr>
-        <w:pStyle w:val="Body"/>
-      </w:pPr>
-      <w:r>
-        <w:t>We collected a total of &lt;&gt; specimens of Apis mellifera, amounting to &lt;&gt;% of net collected specimens and the remainder in traps, mostly Blue Vane Traps.</w:t>
+      <w:ins w:id="69" w:author="Anderson, Riley Morgan" w:date="2024-11-08T13:39:00Z" w16du:dateUtc="2024-11-08T18:39:00Z">
+        <w:r>
+          <w:t xml:space="preserve"> (I don’t have any of this, but can create it if we want it)</w:t>
+        </w:r>
+      </w:ins>
+    </w:p>
+    <w:p>
+      <w:pPr>
+        <w:pStyle w:val="Body"/>
+      </w:pPr>
+    </w:p>
+    <w:p>
+      <w:pPr>
+        <w:pStyle w:val="Body"/>
+      </w:pPr>
+      <w:r>
+        <w:t>We collected a total of &lt;</w:t>
+      </w:r>
+      <w:ins w:id="70" w:author="Anderson, Riley Morgan" w:date="2024-11-08T13:42:00Z" w16du:dateUtc="2024-11-08T18:42:00Z">
+        <w:r>
+          <w:t>575</w:t>
+        </w:r>
+      </w:ins>
+      <w:r>
+        <w:t xml:space="preserve">&gt; specimens of </w:t>
+      </w:r>
+      <w:r>
+        <w:rPr>
+          <w:i/>
+          <w:iCs/>
+          <w:rPrChange w:id="71" w:author="Anderson, Riley Morgan" w:date="2024-11-08T13:46:00Z" w16du:dateUtc="2024-11-08T18:46:00Z">
+            <w:rPr/>
+          </w:rPrChange>
+        </w:rPr>
+        <w:t>Apis mellifera</w:t>
+      </w:r>
+      <w:ins w:id="72" w:author="Anderson, Riley Morgan" w:date="2024-11-08T13:44:00Z" w16du:dateUtc="2024-11-08T18:44:00Z">
+        <w:r>
+          <w:t xml:space="preserve">, representing 2.26 </w:t>
+        </w:r>
+      </w:ins>
+      <w:ins w:id="73" w:author="Anderson, Riley Morgan" w:date="2024-11-08T13:45:00Z" w16du:dateUtc="2024-11-08T18:45:00Z">
+        <w:r>
+          <w:t>% (575/25441).</w:t>
+        </w:r>
+      </w:ins>
+      <w:ins w:id="74" w:author="Anderson, Riley Morgan" w:date="2024-11-08T13:46:00Z" w16du:dateUtc="2024-11-08T18:46:00Z">
+        <w:r>
+          <w:t xml:space="preserve"> Of the 575 </w:t>
+        </w:r>
+        <w:r>
+          <w:rPr>
+            <w:i/>
+            <w:iCs/>
+            <w:rPrChange w:id="75" w:author="Anderson, Riley Morgan" w:date="2024-11-08T13:46:00Z" w16du:dateUtc="2024-11-08T18:46:00Z">
+              <w:rPr/>
+            </w:rPrChange>
+          </w:rPr>
+          <w:t>A. mellifera</w:t>
+        </w:r>
+        <w:r>
+          <w:t xml:space="preserve"> specimens, </w:t>
+        </w:r>
+      </w:ins>
+      <w:ins w:id="76" w:author="Anderson, Riley Morgan" w:date="2024-11-08T13:48:00Z" w16du:dateUtc="2024-11-08T18:48:00Z">
+        <w:r>
+          <w:t>213 (37.04 %) were collected by net</w:t>
+        </w:r>
+      </w:ins>
+      <w:ins w:id="77" w:author="Anderson, Riley Morgan" w:date="2024-11-08T13:49:00Z" w16du:dateUtc="2024-11-08T18:49:00Z">
+        <w:r>
+          <w:t xml:space="preserve"> with the remainder </w:t>
+        </w:r>
+      </w:ins>
+      <w:del w:id="78" w:author="Anderson, Riley Morgan" w:date="2024-11-08T13:49:00Z" w16du:dateUtc="2024-11-08T18:49:00Z">
+        <w:r>
+          <w:delText xml:space="preserve">, amounting to &lt;&gt;% of net collected specimens and the remainder </w:delText>
+        </w:r>
+      </w:del>
+      <w:r>
+        <w:t>in traps, mostly Blue Vane Traps.</w:t>
       </w:r>
     </w:p>
     <w:p>
@@ -2502,25 +3160,892 @@
       <w:pPr>
         <w:pStyle w:val="Body"/>
       </w:pPr>
-    </w:p>
-    <w:p>
-      <w:pPr>
-        <w:pStyle w:val="Body"/>
-      </w:pPr>
-    </w:p>
-    <w:p>
-      <w:pPr>
-        <w:pStyle w:val="Body"/>
-      </w:pPr>
-    </w:p>
-    <w:p>
-      <w:pPr>
-        <w:pStyle w:val="Body"/>
-      </w:pPr>
-    </w:p>
-    <w:p>
-      <w:pPr>
-        <w:pStyle w:val="Body"/>
+      <w:ins w:id="79" w:author="Anderson, Riley Morgan" w:date="2024-11-08T14:02:00Z" w16du:dateUtc="2024-11-08T19:02:00Z">
+        <w:r>
+          <w:rPr>
+            <w:noProof/>
+            <w14:textOutline w14:w="0" w14:cap="rnd" w14:cmpd="sng" w14:algn="ctr">
+              <w14:noFill/>
+              <w14:prstDash w14:val="solid"/>
+              <w14:bevel/>
+            </w14:textOutline>
+          </w:rPr>
+          <w:lastRenderedPageBreak/>
+          <w:drawing>
+            <wp:inline distT="0" distB="0" distL="0" distR="0" wp14:anchorId="51FEE8E2" wp14:editId="66E75921">
+              <wp:extent cx="5943600" cy="5943600"/>
+              <wp:effectExtent l="0" t="0" r="0" b="0"/>
+              <wp:docPr id="1320029860" name="Picture 6"/>
+              <wp:cNvGraphicFramePr>
+                <a:graphicFrameLocks xmlns:a="http://schemas.openxmlformats.org/drawingml/2006/main" noChangeAspect="1"/>
+              </wp:cNvGraphicFramePr>
+              <a:graphic xmlns:a="http://schemas.openxmlformats.org/drawingml/2006/main">
+                <a:graphicData uri="http://schemas.openxmlformats.org/drawingml/2006/picture">
+                  <pic:pic xmlns:pic="http://schemas.openxmlformats.org/drawingml/2006/picture">
+                    <pic:nvPicPr>
+                      <pic:cNvPr id="1320029860" name="Picture 1320029860"/>
+                      <pic:cNvPicPr/>
+                    </pic:nvPicPr>
+                    <pic:blipFill>
+                      <a:blip r:embed="rId18" cstate="print">
+                        <a:extLst>
+                          <a:ext uri="{28A0092B-C50C-407E-A947-70E740481C1C}">
+                            <a14:useLocalDpi xmlns:a14="http://schemas.microsoft.com/office/drawing/2010/main" val="0"/>
+                          </a:ext>
+                        </a:extLst>
+                      </a:blip>
+                      <a:stretch>
+                        <a:fillRect/>
+                      </a:stretch>
+                    </pic:blipFill>
+                    <pic:spPr>
+                      <a:xfrm>
+                        <a:off x="0" y="0"/>
+                        <a:ext cx="5943600" cy="5943600"/>
+                      </a:xfrm>
+                      <a:prstGeom prst="rect">
+                        <a:avLst/>
+                      </a:prstGeom>
+                    </pic:spPr>
+                  </pic:pic>
+                </a:graphicData>
+              </a:graphic>
+            </wp:inline>
+          </w:drawing>
+        </w:r>
+      </w:ins>
+    </w:p>
+    <w:p>
+      <w:pPr>
+        <w:pStyle w:val="Body"/>
+      </w:pPr>
+    </w:p>
+    <w:p>
+      <w:pPr>
+        <w:pStyle w:val="Body"/>
+      </w:pPr>
+    </w:p>
+    <w:p>
+      <w:pPr>
+        <w:pStyle w:val="Body"/>
+        <w:rPr>
+          <w:ins w:id="80" w:author="Anderson, Riley Morgan" w:date="2024-11-08T14:04:00Z" w16du:dateUtc="2024-11-08T19:04:00Z"/>
+        </w:rPr>
+      </w:pPr>
+      <w:ins w:id="81" w:author="Anderson, Riley Morgan" w:date="2024-11-08T14:03:00Z" w16du:dateUtc="2024-11-08T19:03:00Z">
+        <w:r>
+          <w:rPr>
+            <w:b/>
+            <w:bCs/>
+            <w:rPrChange w:id="82" w:author="Anderson, Riley Morgan" w:date="2024-11-08T14:04:00Z" w16du:dateUtc="2024-11-08T19:04:00Z">
+              <w:rPr/>
+            </w:rPrChange>
+          </w:rPr>
+          <w:t>Proportional abundance and unique species for all 24 genera.</w:t>
+        </w:r>
+        <w:r>
+          <w:t xml:space="preserve"> A) All sites </w:t>
+        </w:r>
+      </w:ins>
+      <w:ins w:id="83" w:author="Anderson, Riley Morgan" w:date="2024-11-08T14:04:00Z" w16du:dateUtc="2024-11-08T19:04:00Z">
+        <w:r>
+          <w:t>collectively, B) POS, C) SCL, and D) BPF.</w:t>
+        </w:r>
+      </w:ins>
+    </w:p>
+    <w:p>
+      <w:pPr>
+        <w:pStyle w:val="Body"/>
+        <w:rPr>
+          <w:ins w:id="84" w:author="Anderson, Riley Morgan" w:date="2024-11-08T14:04:00Z" w16du:dateUtc="2024-11-08T19:04:00Z"/>
+        </w:rPr>
+      </w:pPr>
+    </w:p>
+    <w:p>
+      <w:pPr>
+        <w:pStyle w:val="Body"/>
+      </w:pPr>
+      <w:ins w:id="85" w:author="Anderson, Riley Morgan" w:date="2024-11-08T14:05:00Z" w16du:dateUtc="2024-11-08T19:05:00Z">
+        <w:r>
+          <w:rPr>
+            <w:noProof/>
+            <w14:textOutline w14:w="0" w14:cap="rnd" w14:cmpd="sng" w14:algn="ctr">
+              <w14:noFill/>
+              <w14:prstDash w14:val="solid"/>
+              <w14:bevel/>
+            </w14:textOutline>
+          </w:rPr>
+          <w:lastRenderedPageBreak/>
+          <w:drawing>
+            <wp:inline distT="0" distB="0" distL="0" distR="0" wp14:anchorId="63A5B443" wp14:editId="0F55CC05">
+              <wp:extent cx="5943600" cy="4457700"/>
+              <wp:effectExtent l="0" t="0" r="0" b="0"/>
+              <wp:docPr id="27355513" name="Picture 7"/>
+              <wp:cNvGraphicFramePr>
+                <a:graphicFrameLocks xmlns:a="http://schemas.openxmlformats.org/drawingml/2006/main" noChangeAspect="1"/>
+              </wp:cNvGraphicFramePr>
+              <a:graphic xmlns:a="http://schemas.openxmlformats.org/drawingml/2006/main">
+                <a:graphicData uri="http://schemas.openxmlformats.org/drawingml/2006/picture">
+                  <pic:pic xmlns:pic="http://schemas.openxmlformats.org/drawingml/2006/picture">
+                    <pic:nvPicPr>
+                      <pic:cNvPr id="27355513" name="Picture 27355513"/>
+                      <pic:cNvPicPr/>
+                    </pic:nvPicPr>
+                    <pic:blipFill>
+                      <a:blip r:embed="rId19" cstate="print">
+                        <a:extLst>
+                          <a:ext uri="{28A0092B-C50C-407E-A947-70E740481C1C}">
+                            <a14:useLocalDpi xmlns:a14="http://schemas.microsoft.com/office/drawing/2010/main" val="0"/>
+                          </a:ext>
+                        </a:extLst>
+                      </a:blip>
+                      <a:stretch>
+                        <a:fillRect/>
+                      </a:stretch>
+                    </pic:blipFill>
+                    <pic:spPr>
+                      <a:xfrm>
+                        <a:off x="0" y="0"/>
+                        <a:ext cx="5943600" cy="4457700"/>
+                      </a:xfrm>
+                      <a:prstGeom prst="rect">
+                        <a:avLst/>
+                      </a:prstGeom>
+                    </pic:spPr>
+                  </pic:pic>
+                </a:graphicData>
+              </a:graphic>
+            </wp:inline>
+          </w:drawing>
+        </w:r>
+      </w:ins>
+    </w:p>
+    <w:p>
+      <w:pPr>
+        <w:pStyle w:val="Body"/>
+      </w:pPr>
+    </w:p>
+    <w:p>
+      <w:pPr>
+        <w:pStyle w:val="Body"/>
+        <w:rPr>
+          <w:ins w:id="86" w:author="Anderson, Riley Morgan" w:date="2024-11-08T14:29:00Z" w16du:dateUtc="2024-11-08T19:29:00Z"/>
+        </w:rPr>
+      </w:pPr>
+      <w:ins w:id="87" w:author="Anderson, Riley Morgan" w:date="2024-11-08T14:10:00Z" w16du:dateUtc="2024-11-08T19:10:00Z">
+        <w:r>
+          <w:rPr>
+            <w:b/>
+            <w:bCs/>
+            <w:rPrChange w:id="88" w:author="Anderson, Riley Morgan" w:date="2024-11-08T14:28:00Z" w16du:dateUtc="2024-11-08T19:28:00Z">
+              <w:rPr/>
+            </w:rPrChange>
+          </w:rPr>
+          <w:t xml:space="preserve">Distributional abundance of </w:t>
+        </w:r>
+      </w:ins>
+      <w:ins w:id="89" w:author="Anderson, Riley Morgan" w:date="2024-11-08T14:11:00Z" w16du:dateUtc="2024-11-08T19:11:00Z">
+        <w:r>
+          <w:rPr>
+            <w:b/>
+            <w:bCs/>
+            <w:rPrChange w:id="90" w:author="Anderson, Riley Morgan" w:date="2024-11-08T14:28:00Z" w16du:dateUtc="2024-11-08T19:28:00Z">
+              <w:rPr/>
+            </w:rPrChange>
+          </w:rPr>
+          <w:t>genera across time.</w:t>
+        </w:r>
+        <w:r>
+          <w:t xml:space="preserve"> </w:t>
+        </w:r>
+      </w:ins>
+      <w:ins w:id="91" w:author="Anderson, Riley Morgan" w:date="2024-11-08T14:14:00Z" w16du:dateUtc="2024-11-08T19:14:00Z">
+        <w:r>
+          <w:t xml:space="preserve">Kernel density estimation </w:t>
+        </w:r>
+      </w:ins>
+      <w:ins w:id="92" w:author="Anderson, Riley Morgan" w:date="2024-11-08T14:20:00Z" w16du:dateUtc="2024-11-08T19:20:00Z">
+        <w:r>
+          <w:t xml:space="preserve">with Silverman’s smoothing parameter = </w:t>
+        </w:r>
+      </w:ins>
+      <w:ins w:id="93" w:author="Anderson, Riley Morgan" w:date="2024-11-08T14:21:00Z" w16du:dateUtc="2024-11-08T19:21:00Z">
+        <w:r>
+          <w:t xml:space="preserve">1.27. </w:t>
+        </w:r>
+      </w:ins>
+      <w:ins w:id="94" w:author="Anderson, Riley Morgan" w:date="2024-11-08T14:11:00Z" w16du:dateUtc="2024-11-08T19:11:00Z">
+        <w:r>
+          <w:t>Data are pooled across sites and years</w:t>
+        </w:r>
+      </w:ins>
+      <w:ins w:id="95" w:author="Anderson, Riley Morgan" w:date="2024-11-08T14:21:00Z" w16du:dateUtc="2024-11-08T19:21:00Z">
+        <w:r>
+          <w:t xml:space="preserve"> with the total number of records for each genus displayed on the right. The vertical dashed lines repres</w:t>
+        </w:r>
+      </w:ins>
+      <w:ins w:id="96" w:author="Anderson, Riley Morgan" w:date="2024-11-08T14:22:00Z" w16du:dateUtc="2024-11-08T19:22:00Z">
+        <w:r>
+          <w:t xml:space="preserve">ent 21 March, 21 June, and 21 September. Genera are </w:t>
+        </w:r>
+      </w:ins>
+      <w:ins w:id="97" w:author="Anderson, Riley Morgan" w:date="2024-11-08T14:28:00Z" w16du:dateUtc="2024-11-08T19:28:00Z">
+        <w:r>
+          <w:t>arranged from</w:t>
+        </w:r>
+      </w:ins>
+      <w:ins w:id="98" w:author="Anderson, Riley Morgan" w:date="2024-11-08T14:23:00Z" w16du:dateUtc="2024-11-08T19:23:00Z">
+        <w:r>
+          <w:t xml:space="preserve"> top to bottom by the </w:t>
+        </w:r>
+      </w:ins>
+      <w:ins w:id="99" w:author="Anderson, Riley Morgan" w:date="2024-11-08T14:26:00Z" w16du:dateUtc="2024-11-08T19:26:00Z">
+        <w:r>
+          <w:t xml:space="preserve">mode of their abundance binned at each week, such that early season </w:t>
+        </w:r>
+      </w:ins>
+      <w:ins w:id="100" w:author="Anderson, Riley Morgan" w:date="2024-11-08T14:27:00Z" w16du:dateUtc="2024-11-08T19:27:00Z">
+        <w:r>
+          <w:t>genera are at the top, while late season genera are at the bottom.</w:t>
+        </w:r>
+      </w:ins>
+    </w:p>
+    <w:p>
+      <w:pPr>
+        <w:pStyle w:val="Body"/>
+        <w:rPr>
+          <w:ins w:id="101" w:author="Anderson, Riley Morgan" w:date="2024-11-08T14:29:00Z" w16du:dateUtc="2024-11-08T19:29:00Z"/>
+        </w:rPr>
+      </w:pPr>
+    </w:p>
+    <w:p>
+      <w:pPr>
+        <w:pStyle w:val="Body"/>
+        <w:rPr>
+          <w:ins w:id="102" w:author="Anderson, Riley Morgan" w:date="2024-11-08T14:29:00Z" w16du:dateUtc="2024-11-08T19:29:00Z"/>
+        </w:rPr>
+      </w:pPr>
+    </w:p>
+    <w:p>
+      <w:pPr>
+        <w:pStyle w:val="Body"/>
+        <w:rPr>
+          <w:ins w:id="103" w:author="Anderson, Riley Morgan" w:date="2024-11-08T14:30:00Z" w16du:dateUtc="2024-11-08T19:30:00Z"/>
+        </w:rPr>
+      </w:pPr>
+      <w:ins w:id="104" w:author="Anderson, Riley Morgan" w:date="2024-11-08T14:30:00Z" w16du:dateUtc="2024-11-08T19:30:00Z">
+        <w:r>
+          <w:rPr>
+            <w:noProof/>
+            <w14:textOutline w14:w="0" w14:cap="rnd" w14:cmpd="sng" w14:algn="ctr">
+              <w14:noFill/>
+              <w14:prstDash w14:val="solid"/>
+              <w14:bevel/>
+            </w14:textOutline>
+          </w:rPr>
+          <w:lastRenderedPageBreak/>
+          <w:drawing>
+            <wp:inline distT="0" distB="0" distL="0" distR="0" wp14:anchorId="4E62FF9C" wp14:editId="1EE7D3BA">
+              <wp:extent cx="5943600" cy="7429500"/>
+              <wp:effectExtent l="0" t="0" r="0" b="0"/>
+              <wp:docPr id="1912554998" name="Picture 8"/>
+              <wp:cNvGraphicFramePr>
+                <a:graphicFrameLocks xmlns:a="http://schemas.openxmlformats.org/drawingml/2006/main" noChangeAspect="1"/>
+              </wp:cNvGraphicFramePr>
+              <a:graphic xmlns:a="http://schemas.openxmlformats.org/drawingml/2006/main">
+                <a:graphicData uri="http://schemas.openxmlformats.org/drawingml/2006/picture">
+                  <pic:pic xmlns:pic="http://schemas.openxmlformats.org/drawingml/2006/picture">
+                    <pic:nvPicPr>
+                      <pic:cNvPr id="1912554998" name="Picture 1912554998"/>
+                      <pic:cNvPicPr/>
+                    </pic:nvPicPr>
+                    <pic:blipFill>
+                      <a:blip r:embed="rId20" cstate="print">
+                        <a:extLst>
+                          <a:ext uri="{28A0092B-C50C-407E-A947-70E740481C1C}">
+                            <a14:useLocalDpi xmlns:a14="http://schemas.microsoft.com/office/drawing/2010/main" val="0"/>
+                          </a:ext>
+                        </a:extLst>
+                      </a:blip>
+                      <a:stretch>
+                        <a:fillRect/>
+                      </a:stretch>
+                    </pic:blipFill>
+                    <pic:spPr>
+                      <a:xfrm>
+                        <a:off x="0" y="0"/>
+                        <a:ext cx="5943600" cy="7429500"/>
+                      </a:xfrm>
+                      <a:prstGeom prst="rect">
+                        <a:avLst/>
+                      </a:prstGeom>
+                    </pic:spPr>
+                  </pic:pic>
+                </a:graphicData>
+              </a:graphic>
+            </wp:inline>
+          </w:drawing>
+        </w:r>
+      </w:ins>
+    </w:p>
+    <w:p>
+      <w:pPr>
+        <w:pStyle w:val="Body"/>
+        <w:rPr>
+          <w:ins w:id="105" w:author="Anderson, Riley Morgan" w:date="2024-11-08T14:32:00Z" w16du:dateUtc="2024-11-08T19:32:00Z"/>
+        </w:rPr>
+      </w:pPr>
+      <w:ins w:id="106" w:author="Anderson, Riley Morgan" w:date="2024-11-08T14:30:00Z" w16du:dateUtc="2024-11-08T19:30:00Z">
+        <w:r>
+          <w:rPr>
+            <w:b/>
+            <w:bCs/>
+          </w:rPr>
+          <w:t xml:space="preserve">Distributional abundance of </w:t>
+        </w:r>
+        <w:r>
+          <w:rPr>
+            <w:b/>
+            <w:bCs/>
+          </w:rPr>
+          <w:t>species</w:t>
+        </w:r>
+        <w:r>
+          <w:rPr>
+            <w:b/>
+            <w:bCs/>
+          </w:rPr>
+          <w:t xml:space="preserve"> across time.</w:t>
+        </w:r>
+        <w:r>
+          <w:t xml:space="preserve"> Kernel density estimation with Silverman’s smoothing parameter = 1.</w:t>
+        </w:r>
+      </w:ins>
+      <w:ins w:id="107" w:author="Anderson, Riley Morgan" w:date="2024-11-08T14:31:00Z" w16du:dateUtc="2024-11-08T19:31:00Z">
+        <w:r>
+          <w:t>75</w:t>
+        </w:r>
+      </w:ins>
+      <w:ins w:id="108" w:author="Anderson, Riley Morgan" w:date="2024-11-08T14:30:00Z" w16du:dateUtc="2024-11-08T19:30:00Z">
+        <w:r>
+          <w:t xml:space="preserve">. Data are pooled across sites and years with the total number of records for each </w:t>
+        </w:r>
+      </w:ins>
+      <w:ins w:id="109" w:author="Anderson, Riley Morgan" w:date="2024-11-08T14:31:00Z" w16du:dateUtc="2024-11-08T19:31:00Z">
+        <w:r>
+          <w:t>species</w:t>
+        </w:r>
+      </w:ins>
+      <w:ins w:id="110" w:author="Anderson, Riley Morgan" w:date="2024-11-08T14:30:00Z" w16du:dateUtc="2024-11-08T19:30:00Z">
+        <w:r>
+          <w:t xml:space="preserve"> displayed on the right.</w:t>
+        </w:r>
+      </w:ins>
+      <w:ins w:id="111" w:author="Anderson, Riley Morgan" w:date="2024-11-08T14:31:00Z" w16du:dateUtc="2024-11-08T19:31:00Z">
+        <w:r>
+          <w:t xml:space="preserve"> Species with &lt;20 records are excluded.</w:t>
+        </w:r>
+      </w:ins>
+      <w:ins w:id="112" w:author="Anderson, Riley Morgan" w:date="2024-11-08T14:30:00Z" w16du:dateUtc="2024-11-08T19:30:00Z">
+        <w:r>
+          <w:t xml:space="preserve"> The vertical dashed lines represent 21 March, 21 June, and 21 September. </w:t>
+        </w:r>
+      </w:ins>
+      <w:ins w:id="113" w:author="Anderson, Riley Morgan" w:date="2024-11-08T14:31:00Z" w16du:dateUtc="2024-11-08T19:31:00Z">
+        <w:r>
+          <w:t>Species</w:t>
+        </w:r>
+      </w:ins>
+      <w:ins w:id="114" w:author="Anderson, Riley Morgan" w:date="2024-11-08T14:30:00Z" w16du:dateUtc="2024-11-08T19:30:00Z">
+        <w:r>
+          <w:t xml:space="preserve"> are arranged from top to bottom by the </w:t>
+        </w:r>
+        <w:r>
+          <w:lastRenderedPageBreak/>
+          <w:t xml:space="preserve">mode of their abundance </w:t>
+        </w:r>
+        <w:proofErr w:type="gramStart"/>
+        <w:r>
+          <w:t>binned at</w:t>
+        </w:r>
+        <w:proofErr w:type="gramEnd"/>
+        <w:r>
+          <w:t xml:space="preserve"> each week, such that early season </w:t>
+        </w:r>
+      </w:ins>
+      <w:ins w:id="115" w:author="Anderson, Riley Morgan" w:date="2024-11-08T14:32:00Z" w16du:dateUtc="2024-11-08T19:32:00Z">
+        <w:r>
+          <w:t>species</w:t>
+        </w:r>
+      </w:ins>
+      <w:ins w:id="116" w:author="Anderson, Riley Morgan" w:date="2024-11-08T14:30:00Z" w16du:dateUtc="2024-11-08T19:30:00Z">
+        <w:r>
+          <w:t xml:space="preserve"> are at the top, while late season </w:t>
+        </w:r>
+      </w:ins>
+      <w:ins w:id="117" w:author="Anderson, Riley Morgan" w:date="2024-11-08T14:32:00Z" w16du:dateUtc="2024-11-08T19:32:00Z">
+        <w:r>
+          <w:t>species</w:t>
+        </w:r>
+      </w:ins>
+      <w:ins w:id="118" w:author="Anderson, Riley Morgan" w:date="2024-11-08T14:30:00Z" w16du:dateUtc="2024-11-08T19:30:00Z">
+        <w:r>
+          <w:t xml:space="preserve"> are at the bottom.</w:t>
+        </w:r>
+      </w:ins>
+    </w:p>
+    <w:p>
+      <w:pPr>
+        <w:pStyle w:val="Body"/>
+        <w:rPr>
+          <w:ins w:id="119" w:author="Anderson, Riley Morgan" w:date="2024-11-08T14:32:00Z" w16du:dateUtc="2024-11-08T19:32:00Z"/>
+        </w:rPr>
+      </w:pPr>
+    </w:p>
+    <w:p>
+      <w:pPr>
+        <w:pStyle w:val="Body"/>
+        <w:rPr>
+          <w:ins w:id="120" w:author="Anderson, Riley Morgan" w:date="2024-11-08T14:30:00Z" w16du:dateUtc="2024-11-08T19:30:00Z"/>
+        </w:rPr>
+      </w:pPr>
+      <w:ins w:id="121" w:author="Anderson, Riley Morgan" w:date="2024-11-08T14:32:00Z" w16du:dateUtc="2024-11-08T19:32:00Z">
+        <w:r>
+          <w:rPr>
+            <w:noProof/>
+            <w14:textOutline w14:w="0" w14:cap="rnd" w14:cmpd="sng" w14:algn="ctr">
+              <w14:noFill/>
+              <w14:prstDash w14:val="solid"/>
+              <w14:bevel/>
+            </w14:textOutline>
+          </w:rPr>
+          <w:drawing>
+            <wp:inline distT="0" distB="0" distL="0" distR="0" wp14:anchorId="04941DEE" wp14:editId="48E93E4A">
+              <wp:extent cx="5943600" cy="6604000"/>
+              <wp:effectExtent l="0" t="0" r="0" b="6350"/>
+              <wp:docPr id="1073921186" name="Picture 9"/>
+              <wp:cNvGraphicFramePr>
+                <a:graphicFrameLocks xmlns:a="http://schemas.openxmlformats.org/drawingml/2006/main" noChangeAspect="1"/>
+              </wp:cNvGraphicFramePr>
+              <a:graphic xmlns:a="http://schemas.openxmlformats.org/drawingml/2006/main">
+                <a:graphicData uri="http://schemas.openxmlformats.org/drawingml/2006/picture">
+                  <pic:pic xmlns:pic="http://schemas.openxmlformats.org/drawingml/2006/picture">
+                    <pic:nvPicPr>
+                      <pic:cNvPr id="1073921186" name="Picture 1073921186"/>
+                      <pic:cNvPicPr/>
+                    </pic:nvPicPr>
+                    <pic:blipFill>
+                      <a:blip r:embed="rId21" cstate="print">
+                        <a:extLst>
+                          <a:ext uri="{28A0092B-C50C-407E-A947-70E740481C1C}">
+                            <a14:useLocalDpi xmlns:a14="http://schemas.microsoft.com/office/drawing/2010/main" val="0"/>
+                          </a:ext>
+                        </a:extLst>
+                      </a:blip>
+                      <a:stretch>
+                        <a:fillRect/>
+                      </a:stretch>
+                    </pic:blipFill>
+                    <pic:spPr>
+                      <a:xfrm>
+                        <a:off x="0" y="0"/>
+                        <a:ext cx="5943600" cy="6604000"/>
+                      </a:xfrm>
+                      <a:prstGeom prst="rect">
+                        <a:avLst/>
+                      </a:prstGeom>
+                    </pic:spPr>
+                  </pic:pic>
+                </a:graphicData>
+              </a:graphic>
+            </wp:inline>
+          </w:drawing>
+        </w:r>
+      </w:ins>
+    </w:p>
+    <w:p>
+      <w:pPr>
+        <w:pStyle w:val="Body"/>
+        <w:rPr>
+          <w:ins w:id="122" w:author="Anderson, Riley Morgan" w:date="2024-11-08T14:42:00Z" w16du:dateUtc="2024-11-08T19:42:00Z"/>
+        </w:rPr>
+      </w:pPr>
+      <w:ins w:id="123" w:author="Anderson, Riley Morgan" w:date="2024-11-08T14:32:00Z" w16du:dateUtc="2024-11-08T19:32:00Z">
+        <w:r>
+          <w:rPr>
+            <w:b/>
+            <w:bCs/>
+          </w:rPr>
+          <w:t xml:space="preserve">Distributional abundance of </w:t>
+        </w:r>
+      </w:ins>
+      <w:ins w:id="124" w:author="Anderson, Riley Morgan" w:date="2024-11-08T14:33:00Z" w16du:dateUtc="2024-11-08T19:33:00Z">
+        <w:r>
+          <w:rPr>
+            <w:b/>
+            <w:bCs/>
+          </w:rPr>
+          <w:t>parasite-host species</w:t>
+        </w:r>
+      </w:ins>
+      <w:ins w:id="125" w:author="Anderson, Riley Morgan" w:date="2024-11-08T14:32:00Z" w16du:dateUtc="2024-11-08T19:32:00Z">
+        <w:r>
+          <w:rPr>
+            <w:b/>
+            <w:bCs/>
+          </w:rPr>
+          <w:t xml:space="preserve"> across time.</w:t>
+        </w:r>
+        <w:r>
+          <w:t xml:space="preserve"> </w:t>
+        </w:r>
+      </w:ins>
+      <w:ins w:id="126" w:author="Anderson, Riley Morgan" w:date="2024-11-08T14:37:00Z" w16du:dateUtc="2024-11-08T19:37:00Z">
+        <w:r>
+          <w:t>Kernel density estimation</w:t>
+        </w:r>
+        <w:r>
+          <w:t xml:space="preserve"> for pa</w:t>
+        </w:r>
+      </w:ins>
+      <w:ins w:id="127" w:author="Anderson, Riley Morgan" w:date="2024-11-08T14:38:00Z" w16du:dateUtc="2024-11-08T19:38:00Z">
+        <w:r>
+          <w:t xml:space="preserve">rasitic </w:t>
+        </w:r>
+      </w:ins>
+      <w:ins w:id="128" w:author="Anderson, Riley Morgan" w:date="2024-11-08T14:41:00Z" w16du:dateUtc="2024-11-08T19:41:00Z">
+        <w:r>
+          <w:t>genera</w:t>
+        </w:r>
+      </w:ins>
+      <w:ins w:id="129" w:author="Anderson, Riley Morgan" w:date="2024-11-08T14:38:00Z" w16du:dateUtc="2024-11-08T19:38:00Z">
+        <w:r>
+          <w:t xml:space="preserve"> and their presumed hosts</w:t>
+        </w:r>
+      </w:ins>
+      <w:ins w:id="130" w:author="Anderson, Riley Morgan" w:date="2024-11-08T14:37:00Z" w16du:dateUtc="2024-11-08T19:37:00Z">
+        <w:r>
+          <w:t xml:space="preserve"> with Silverman’s smoothing parameter</w:t>
+        </w:r>
+      </w:ins>
+      <w:ins w:id="131" w:author="Anderson, Riley Morgan" w:date="2024-11-08T14:38:00Z" w16du:dateUtc="2024-11-08T19:38:00Z">
+        <w:r>
+          <w:t xml:space="preserve"> for</w:t>
+        </w:r>
+      </w:ins>
+      <w:ins w:id="132" w:author="Anderson, Riley Morgan" w:date="2024-11-08T14:37:00Z" w16du:dateUtc="2024-11-08T19:37:00Z">
+        <w:r>
+          <w:t xml:space="preserve"> </w:t>
+        </w:r>
+      </w:ins>
+      <w:ins w:id="133" w:author="Anderson, Riley Morgan" w:date="2024-11-08T14:34:00Z" w16du:dateUtc="2024-11-08T19:34:00Z">
+        <w:r>
+          <w:t xml:space="preserve">A) </w:t>
+        </w:r>
+        <w:proofErr w:type="spellStart"/>
+        <w:r>
+          <w:t>Nomada</w:t>
+        </w:r>
+      </w:ins>
+      <w:proofErr w:type="spellEnd"/>
+      <w:ins w:id="134" w:author="Anderson, Riley Morgan" w:date="2024-11-08T14:40:00Z" w16du:dateUtc="2024-11-08T19:40:00Z">
+        <w:r>
+          <w:t xml:space="preserve">: 1.25, </w:t>
+        </w:r>
+      </w:ins>
+      <w:ins w:id="135" w:author="Anderson, Riley Morgan" w:date="2024-11-08T14:35:00Z" w16du:dateUtc="2024-11-08T19:35:00Z">
+        <w:r>
+          <w:t xml:space="preserve">B) </w:t>
+        </w:r>
+        <w:proofErr w:type="spellStart"/>
+        <w:r>
+          <w:t>Steli</w:t>
+        </w:r>
+      </w:ins>
+      <w:ins w:id="136" w:author="Anderson, Riley Morgan" w:date="2024-11-08T14:40:00Z" w16du:dateUtc="2024-11-08T19:40:00Z">
+        <w:r>
+          <w:t>s</w:t>
+        </w:r>
+        <w:proofErr w:type="spellEnd"/>
+        <w:r>
+          <w:t>: 0.83</w:t>
+        </w:r>
+      </w:ins>
+      <w:ins w:id="137" w:author="Anderson, Riley Morgan" w:date="2024-11-08T14:35:00Z" w16du:dateUtc="2024-11-08T19:35:00Z">
+        <w:r>
+          <w:t xml:space="preserve">, C) </w:t>
+        </w:r>
+        <w:proofErr w:type="spellStart"/>
+        <w:r>
+          <w:t>Sphecode</w:t>
+        </w:r>
+      </w:ins>
+      <w:ins w:id="138" w:author="Anderson, Riley Morgan" w:date="2024-11-08T14:39:00Z" w16du:dateUtc="2024-11-08T19:39:00Z">
+        <w:r>
+          <w:t>s</w:t>
+        </w:r>
+        <w:proofErr w:type="spellEnd"/>
+        <w:r>
+          <w:t>: 1.26</w:t>
+        </w:r>
+      </w:ins>
+      <w:ins w:id="139" w:author="Anderson, Riley Morgan" w:date="2024-11-08T14:35:00Z" w16du:dateUtc="2024-11-08T19:35:00Z">
+        <w:r>
+          <w:t xml:space="preserve">, D) </w:t>
+        </w:r>
+        <w:proofErr w:type="spellStart"/>
+        <w:r>
+          <w:t>Epeolus</w:t>
+        </w:r>
+      </w:ins>
+      <w:proofErr w:type="spellEnd"/>
+      <w:ins w:id="140" w:author="Anderson, Riley Morgan" w:date="2024-11-08T14:39:00Z" w16du:dateUtc="2024-11-08T19:39:00Z">
+        <w:r>
+          <w:t>: 0.95</w:t>
+        </w:r>
+      </w:ins>
+      <w:ins w:id="141" w:author="Anderson, Riley Morgan" w:date="2024-11-08T14:36:00Z" w16du:dateUtc="2024-11-08T19:36:00Z">
+        <w:r>
+          <w:t xml:space="preserve">, E) </w:t>
+        </w:r>
+        <w:proofErr w:type="spellStart"/>
+        <w:r>
+          <w:t>Triepeolus</w:t>
+        </w:r>
+      </w:ins>
+      <w:proofErr w:type="spellEnd"/>
+      <w:ins w:id="142" w:author="Anderson, Riley Morgan" w:date="2024-11-08T14:39:00Z" w16du:dateUtc="2024-11-08T19:39:00Z">
+        <w:r>
+          <w:t>: 10.10</w:t>
+        </w:r>
+      </w:ins>
+      <w:ins w:id="143" w:author="Anderson, Riley Morgan" w:date="2024-11-08T14:36:00Z" w16du:dateUtc="2024-11-08T19:36:00Z">
+        <w:r>
+          <w:t xml:space="preserve">, and F) </w:t>
+        </w:r>
+        <w:proofErr w:type="spellStart"/>
+        <w:r>
+          <w:t>Coelioxys</w:t>
+        </w:r>
+      </w:ins>
+      <w:proofErr w:type="spellEnd"/>
+      <w:ins w:id="144" w:author="Anderson, Riley Morgan" w:date="2024-11-08T14:37:00Z" w16du:dateUtc="2024-11-08T19:37:00Z">
+        <w:r>
+          <w:t>: 1.75</w:t>
+        </w:r>
+      </w:ins>
+      <w:ins w:id="145" w:author="Anderson, Riley Morgan" w:date="2024-11-08T14:36:00Z" w16du:dateUtc="2024-11-08T19:36:00Z">
+        <w:r>
+          <w:t xml:space="preserve">. </w:t>
+        </w:r>
+      </w:ins>
+      <w:ins w:id="146" w:author="Anderson, Riley Morgan" w:date="2024-11-08T14:32:00Z" w16du:dateUtc="2024-11-08T19:32:00Z">
+        <w:r>
+          <w:t>Data are pooled across sites and years with the total number of records for each genus displayed on the right. The vertical dashed lines represent 21 March, 21 June, and 21 September.</w:t>
+        </w:r>
+      </w:ins>
+    </w:p>
+    <w:p>
+      <w:pPr>
+        <w:pStyle w:val="Body"/>
+        <w:rPr>
+          <w:ins w:id="147" w:author="Anderson, Riley Morgan" w:date="2024-11-08T14:32:00Z" w16du:dateUtc="2024-11-08T19:32:00Z"/>
+        </w:rPr>
+      </w:pPr>
+      <w:ins w:id="148" w:author="Anderson, Riley Morgan" w:date="2024-11-08T14:42:00Z" w16du:dateUtc="2024-11-08T19:42:00Z">
+        <w:r>
+          <w:rPr>
+            <w:noProof/>
+            <w14:textOutline w14:w="0" w14:cap="rnd" w14:cmpd="sng" w14:algn="ctr">
+              <w14:noFill/>
+              <w14:prstDash w14:val="solid"/>
+              <w14:bevel/>
+            </w14:textOutline>
+          </w:rPr>
+          <w:lastRenderedPageBreak/>
+          <w:drawing>
+            <wp:inline distT="0" distB="0" distL="0" distR="0" wp14:anchorId="4BB4CD6B" wp14:editId="2F29F219">
+              <wp:extent cx="5943600" cy="4457700"/>
+              <wp:effectExtent l="0" t="0" r="0" b="0"/>
+              <wp:docPr id="133575875" name="Picture 10" descr="A graph of different colored bars&#10;&#10;Description automatically generated with medium confidence"/>
+              <wp:cNvGraphicFramePr>
+                <a:graphicFrameLocks xmlns:a="http://schemas.openxmlformats.org/drawingml/2006/main" noChangeAspect="1"/>
+              </wp:cNvGraphicFramePr>
+              <a:graphic xmlns:a="http://schemas.openxmlformats.org/drawingml/2006/main">
+                <a:graphicData uri="http://schemas.openxmlformats.org/drawingml/2006/picture">
+                  <pic:pic xmlns:pic="http://schemas.openxmlformats.org/drawingml/2006/picture">
+                    <pic:nvPicPr>
+                      <pic:cNvPr id="133575875" name="Picture 10" descr="A graph of different colored bars&#10;&#10;Description automatically generated with medium confidence"/>
+                      <pic:cNvPicPr/>
+                    </pic:nvPicPr>
+                    <pic:blipFill>
+                      <a:blip r:embed="rId22" cstate="print">
+                        <a:extLst>
+                          <a:ext uri="{28A0092B-C50C-407E-A947-70E740481C1C}">
+                            <a14:useLocalDpi xmlns:a14="http://schemas.microsoft.com/office/drawing/2010/main" val="0"/>
+                          </a:ext>
+                        </a:extLst>
+                      </a:blip>
+                      <a:stretch>
+                        <a:fillRect/>
+                      </a:stretch>
+                    </pic:blipFill>
+                    <pic:spPr>
+                      <a:xfrm>
+                        <a:off x="0" y="0"/>
+                        <a:ext cx="5943600" cy="4457700"/>
+                      </a:xfrm>
+                      <a:prstGeom prst="rect">
+                        <a:avLst/>
+                      </a:prstGeom>
+                    </pic:spPr>
+                  </pic:pic>
+                </a:graphicData>
+              </a:graphic>
+            </wp:inline>
+          </w:drawing>
+        </w:r>
+      </w:ins>
+      <w:ins w:id="149" w:author="Anderson, Riley Morgan" w:date="2024-11-08T14:32:00Z" w16du:dateUtc="2024-11-08T19:32:00Z">
+        <w:r>
+          <w:t xml:space="preserve"> </w:t>
+        </w:r>
+      </w:ins>
+    </w:p>
+    <w:p>
+      <w:pPr>
+        <w:pStyle w:val="Body"/>
+        <w:rPr>
+          <w:ins w:id="150" w:author="Anderson, Riley Morgan" w:date="2024-11-08T14:43:00Z" w16du:dateUtc="2024-11-08T19:43:00Z"/>
+        </w:rPr>
+      </w:pPr>
+      <w:ins w:id="151" w:author="Anderson, Riley Morgan" w:date="2024-11-08T14:42:00Z">
+        <w:r>
+          <w:rPr>
+            <w:b/>
+            <w:bCs/>
+          </w:rPr>
+          <w:t>Sex ratios of bees by site and collection method.</w:t>
+        </w:r>
+        <w:r>
+          <w:t> Points above the dashed line represent male bias, whereas point below represent female bias.</w:t>
+        </w:r>
+      </w:ins>
+    </w:p>
+    <w:p>
+      <w:pPr>
+        <w:pStyle w:val="Body"/>
+        <w:rPr>
+          <w:ins w:id="152" w:author="Anderson, Riley Morgan" w:date="2024-11-08T14:43:00Z" w16du:dateUtc="2024-11-08T19:43:00Z"/>
+        </w:rPr>
+      </w:pPr>
+    </w:p>
+    <w:p>
+      <w:pPr>
+        <w:pStyle w:val="Body"/>
+        <w:rPr>
+          <w:ins w:id="153" w:author="Anderson, Riley Morgan" w:date="2024-11-08T14:32:00Z" w16du:dateUtc="2024-11-08T19:32:00Z"/>
+        </w:rPr>
+      </w:pPr>
+      <w:ins w:id="154" w:author="Anderson, Riley Morgan" w:date="2024-11-08T14:43:00Z" w16du:dateUtc="2024-11-08T19:43:00Z">
+        <w:r>
+          <w:rPr>
+            <w:noProof/>
+            <w14:textOutline w14:w="0" w14:cap="rnd" w14:cmpd="sng" w14:algn="ctr">
+              <w14:noFill/>
+              <w14:prstDash w14:val="solid"/>
+              <w14:bevel/>
+            </w14:textOutline>
+          </w:rPr>
+          <w:lastRenderedPageBreak/>
+          <w:drawing>
+            <wp:inline distT="0" distB="0" distL="0" distR="0" wp14:anchorId="720AE0EA" wp14:editId="7CFD825A">
+              <wp:extent cx="5943600" cy="4457700"/>
+              <wp:effectExtent l="0" t="0" r="0" b="0"/>
+              <wp:docPr id="81489991" name="Picture 11" descr="A diagram of different types of objects&#10;&#10;Description automatically generated"/>
+              <wp:cNvGraphicFramePr>
+                <a:graphicFrameLocks xmlns:a="http://schemas.openxmlformats.org/drawingml/2006/main" noChangeAspect="1"/>
+              </wp:cNvGraphicFramePr>
+              <a:graphic xmlns:a="http://schemas.openxmlformats.org/drawingml/2006/main">
+                <a:graphicData uri="http://schemas.openxmlformats.org/drawingml/2006/picture">
+                  <pic:pic xmlns:pic="http://schemas.openxmlformats.org/drawingml/2006/picture">
+                    <pic:nvPicPr>
+                      <pic:cNvPr id="81489991" name="Picture 11" descr="A diagram of different types of objects&#10;&#10;Description automatically generated"/>
+                      <pic:cNvPicPr/>
+                    </pic:nvPicPr>
+                    <pic:blipFill>
+                      <a:blip r:embed="rId23" cstate="print">
+                        <a:extLst>
+                          <a:ext uri="{28A0092B-C50C-407E-A947-70E740481C1C}">
+                            <a14:useLocalDpi xmlns:a14="http://schemas.microsoft.com/office/drawing/2010/main" val="0"/>
+                          </a:ext>
+                        </a:extLst>
+                      </a:blip>
+                      <a:stretch>
+                        <a:fillRect/>
+                      </a:stretch>
+                    </pic:blipFill>
+                    <pic:spPr>
+                      <a:xfrm>
+                        <a:off x="0" y="0"/>
+                        <a:ext cx="5943600" cy="4457700"/>
+                      </a:xfrm>
+                      <a:prstGeom prst="rect">
+                        <a:avLst/>
+                      </a:prstGeom>
+                    </pic:spPr>
+                  </pic:pic>
+                </a:graphicData>
+              </a:graphic>
+            </wp:inline>
+          </w:drawing>
+        </w:r>
+      </w:ins>
+    </w:p>
+    <w:p>
+      <w:pPr>
+        <w:pStyle w:val="Body"/>
+        <w:rPr>
+          <w:ins w:id="155" w:author="Anderson, Riley Morgan" w:date="2024-11-08T14:43:00Z"/>
+        </w:rPr>
+      </w:pPr>
+      <w:ins w:id="156" w:author="Anderson, Riley Morgan" w:date="2024-11-08T14:43:00Z">
+        <w:r>
+          <w:rPr>
+            <w:b/>
+            <w:bCs/>
+          </w:rPr>
+          <w:t xml:space="preserve">Variation in community composition across sites. </w:t>
+        </w:r>
+        <w:r>
+          <w:t xml:space="preserve">Bee species are plotted on the first two axes of a three-dimensional non-metric multidimensional scaling ordination of the </w:t>
+        </w:r>
+      </w:ins>
+      <w:ins w:id="157" w:author="Anderson, Riley Morgan" w:date="2024-11-08T14:44:00Z" w16du:dateUtc="2024-11-08T19:44:00Z">
+        <w:r>
+          <w:t>69</w:t>
+        </w:r>
+      </w:ins>
+      <w:ins w:id="158" w:author="Anderson, Riley Morgan" w:date="2024-11-08T14:43:00Z">
+        <w:r>
+          <w:t xml:space="preserve"> combinations of station (subsite) and year, across the three sites. Small points are the individual station/year combinations. Large points are the centroids of the three sites. Ellipses are 95% confidence intervals around the site centroids. Bee species shown are the most representative (top 10th percentile of a random forest analysis) of the compositional differences among sites. Text size of the labels is proportional to variable importance score (mean decrease in Gini score).</w:t>
+        </w:r>
+      </w:ins>
+    </w:p>
+    <w:p>
+      <w:pPr>
+        <w:pStyle w:val="Body"/>
+        <w:rPr>
+          <w:ins w:id="159" w:author="Anderson, Riley Morgan" w:date="2024-11-08T14:43:00Z" w16du:dateUtc="2024-11-08T19:43:00Z"/>
+        </w:rPr>
+      </w:pPr>
+    </w:p>
+    <w:p>
+      <w:pPr>
+        <w:pStyle w:val="Body"/>
+        <w:rPr>
+          <w:ins w:id="160" w:author="Anderson, Riley Morgan" w:date="2024-11-08T14:43:00Z" w16du:dateUtc="2024-11-08T19:43:00Z"/>
+        </w:rPr>
       </w:pPr>
     </w:p>
     <w:p>
@@ -2620,35 +4145,35 @@
         <w:ind w:left="720"/>
       </w:pPr>
       <w:r>
+        <w:t>Diversity by family</w:t>
+      </w:r>
+    </w:p>
+    <w:p>
+      <w:pPr>
+        <w:pStyle w:val="Body"/>
+        <w:ind w:left="720"/>
+      </w:pPr>
+      <w:r>
+        <w:t>Spp. accumulation curve (overall)</w:t>
+      </w:r>
+    </w:p>
+    <w:p>
+      <w:pPr>
+        <w:pStyle w:val="Body"/>
+        <w:ind w:left="720"/>
+      </w:pPr>
+      <w:r>
+        <w:t>Estimated diversity overall, by site</w:t>
+      </w:r>
+    </w:p>
+    <w:p>
+      <w:pPr>
+        <w:pStyle w:val="Body"/>
+        <w:ind w:left="720"/>
+      </w:pPr>
+      <w:proofErr w:type="gramStart"/>
+      <w:r>
         <w:lastRenderedPageBreak/>
-        <w:t>Diversity by family</w:t>
-      </w:r>
-    </w:p>
-    <w:p>
-      <w:pPr>
-        <w:pStyle w:val="Body"/>
-        <w:ind w:left="720"/>
-      </w:pPr>
-      <w:r>
-        <w:t>Spp. accumulation curve (overall)</w:t>
-      </w:r>
-    </w:p>
-    <w:p>
-      <w:pPr>
-        <w:pStyle w:val="Body"/>
-        <w:ind w:left="720"/>
-      </w:pPr>
-      <w:r>
-        <w:t>Estimated diversity overall, by site</w:t>
-      </w:r>
-    </w:p>
-    <w:p>
-      <w:pPr>
-        <w:pStyle w:val="Body"/>
-        <w:ind w:left="720"/>
-      </w:pPr>
-      <w:proofErr w:type="gramStart"/>
-      <w:r>
         <w:t>Most commonly collected</w:t>
       </w:r>
       <w:proofErr w:type="gramEnd"/>
@@ -3011,6 +4536,7 @@
         <w:ind w:left="720"/>
       </w:pPr>
       <w:r>
+        <w:lastRenderedPageBreak/>
         <w:t>**10 most common: species, overall numbers collected &amp; proportion of males; species, date range by day of month/species; species, sites at which collected; species, stations within sites?</w:t>
       </w:r>
     </w:p>
@@ -4098,8 +5624,8 @@
       </w:pPr>
     </w:p>
     <w:sectPr>
-      <w:headerReference w:type="default" r:id="rId14"/>
-      <w:footerReference w:type="default" r:id="rId15"/>
+      <w:headerReference w:type="default" r:id="rId24"/>
+      <w:footerReference w:type="default" r:id="rId25"/>
       <w:pgSz w:w="12240" w:h="15840"/>
       <w:pgMar w:top="1440" w:right="1440" w:bottom="1440" w:left="1440" w:header="720" w:footer="864" w:gutter="0"/>
       <w:cols w:space="720"/>
@@ -4110,7 +5636,7 @@
 
 <file path=word/comments.xml><?xml version="1.0" encoding="utf-8"?>
 <w:comments xmlns:wpc="http://schemas.microsoft.com/office/word/2010/wordprocessingCanvas" xmlns:cx="http://schemas.microsoft.com/office/drawing/2014/chartex" xmlns:cx1="http://schemas.microsoft.com/office/drawing/2015/9/8/chartex" xmlns:cx2="http://schemas.microsoft.com/office/drawing/2015/10/21/chartex" xmlns:cx3="http://schemas.microsoft.com/office/drawing/2016/5/9/chartex" xmlns:cx4="http://schemas.microsoft.com/office/drawing/2016/5/10/chartex" xmlns:cx5="http://schemas.microsoft.com/office/drawing/2016/5/11/chartex" xmlns:cx6="http://schemas.microsoft.com/office/drawing/2016/5/12/chartex" xmlns:cx7="http://schemas.microsoft.com/office/drawing/2016/5/13/chartex" xmlns:cx8="http://schemas.microsoft.com/office/drawing/2016/5/14/chartex" xmlns:mc="http://schemas.openxmlformats.org/markup-compatibility/2006" xmlns:aink="http://schemas.microsoft.com/office/drawing/2016/ink" xmlns:am3d="http://schemas.microsoft.com/office/drawing/2017/model3d" xmlns:o="urn:schemas-microsoft-com:office:office" xmlns:oel="http://schemas.microsoft.com/office/2019/extlst" xmlns:r="http://schemas.openxmlformats.org/officeDocument/2006/relationships" xmlns:m="http://schemas.openxmlformats.org/officeDocument/2006/math" xmlns:v="urn:schemas-microsoft-com:vml" xmlns:wp14="http://schemas.microsoft.com/office/word/2010/wordprocessingDrawing" xmlns:wp="http://schemas.openxmlformats.org/drawingml/2006/wordprocessingDrawing" xmlns:w10="urn:schemas-microsoft-com:office:word" xmlns:w="http://schemas.openxmlformats.org/wordprocessingml/2006/main" xmlns:w14="http://schemas.microsoft.com/office/word/2010/wordml" xmlns:w15="http://schemas.microsoft.com/office/word/2012/wordml" xmlns:w16cex="http://schemas.microsoft.com/office/word/2018/wordml/cex" xmlns:w16cid="http://schemas.microsoft.com/office/word/2016/wordml/cid" xmlns:w16="http://schemas.microsoft.com/office/word/2018/wordml" xmlns:w16du="http://schemas.microsoft.com/office/word/2023/wordml/word16du" xmlns:w16sdtdh="http://schemas.microsoft.com/office/word/2020/wordml/sdtdatahash" xmlns:w16se="http://schemas.microsoft.com/office/word/2015/wordml/symex" xmlns:wpg="http://schemas.microsoft.com/office/word/2010/wordprocessingGroup" xmlns:wpi="http://schemas.microsoft.com/office/word/2010/wordprocessingInk" xmlns:wne="http://schemas.microsoft.com/office/word/2006/wordml" xmlns:wps="http://schemas.microsoft.com/office/word/2010/wordprocessingShape" mc:Ignorable="w14 w15 w16se w16cid w16 w16cex w16sdtdh w16du wp14">
-  <w:comment w:id="2" w:author="Anderson, Riley Morgan" w:date="2024-10-23T15:16:00Z" w:initials="RA">
+  <w:comment w:id="5" w:author="Anderson, Riley Morgan" w:date="2024-10-23T15:16:00Z" w:initials="RA">
     <w:p>
       <w:pPr>
         <w:pStyle w:val="CommentText"/>
@@ -4122,7 +5648,35 @@
         <w:annotationRef/>
       </w:r>
       <w:r>
-        <w:t>I’m assuming this text is a placeholder for our introduction. This reads like the preface of a textbook, not an introduction to a manuscript. We don’t need any of the details on how this study evolved. We need an introduction that highlights the lack of bee diversity surveys in the area, the lack of publicly available data, the importance of such data/surveys, the goals and objectives of this survey, and any hypotheses and testable predictions. This doesn’t need to be verbose; I’m thinking 3 paragraphs at most.</w:t>
+        <w:t xml:space="preserve">I’m assuming this text is a placeholder for our introduction. This reads </w:t>
+      </w:r>
+      <w:r>
+        <w:t xml:space="preserve">more </w:t>
+      </w:r>
+      <w:r>
+        <w:t xml:space="preserve">like the preface of a textbook, not an introduction to a manuscript. We don’t need any of the details on how this study evolved. We need </w:t>
+      </w:r>
+      <w:r>
+        <w:t>to</w:t>
+      </w:r>
+      <w:r>
+        <w:t xml:space="preserve"> highlight the lack of bee diversity surveys in the area, the lack of publicly available data, the importance of such data/surveys, the goals and objectives of this survey, and any hypotheses and testable predictions. This doesn’t need to be verbose; I’m thinking 3 paragraphs at most.</w:t>
+      </w:r>
+    </w:p>
+  </w:comment>
+  <w:comment w:id="12" w:author="Anderson, Riley Morgan" w:date="2024-11-08T12:14:00Z" w:initials="RA">
+    <w:p>
+      <w:pPr>
+        <w:pStyle w:val="CommentText"/>
+      </w:pPr>
+      <w:r>
+        <w:rPr>
+          <w:rStyle w:val="CommentReference"/>
+        </w:rPr>
+        <w:annotationRef/>
+      </w:r>
+      <w:r>
+        <w:t>Evan, is this what you mean when you were asking for weighting analyses by collection effort? Which analyses need to be weighted?</w:t>
       </w:r>
     </w:p>
   </w:comment>
@@ -4132,18 +5686,21 @@
 <file path=word/commentsExtended.xml><?xml version="1.0" encoding="utf-8"?>
 <w15:commentsEx xmlns:wpc="http://schemas.microsoft.com/office/word/2010/wordprocessingCanvas" xmlns:cx="http://schemas.microsoft.com/office/drawing/2014/chartex" xmlns:cx1="http://schemas.microsoft.com/office/drawing/2015/9/8/chartex" xmlns:cx2="http://schemas.microsoft.com/office/drawing/2015/10/21/chartex" xmlns:cx3="http://schemas.microsoft.com/office/drawing/2016/5/9/chartex" xmlns:cx4="http://schemas.microsoft.com/office/drawing/2016/5/10/chartex" xmlns:cx5="http://schemas.microsoft.com/office/drawing/2016/5/11/chartex" xmlns:cx6="http://schemas.microsoft.com/office/drawing/2016/5/12/chartex" xmlns:cx7="http://schemas.microsoft.com/office/drawing/2016/5/13/chartex" xmlns:cx8="http://schemas.microsoft.com/office/drawing/2016/5/14/chartex" xmlns:mc="http://schemas.openxmlformats.org/markup-compatibility/2006" xmlns:aink="http://schemas.microsoft.com/office/drawing/2016/ink" xmlns:am3d="http://schemas.microsoft.com/office/drawing/2017/model3d" xmlns:o="urn:schemas-microsoft-com:office:office" xmlns:oel="http://schemas.microsoft.com/office/2019/extlst" xmlns:r="http://schemas.openxmlformats.org/officeDocument/2006/relationships" xmlns:m="http://schemas.openxmlformats.org/officeDocument/2006/math" xmlns:v="urn:schemas-microsoft-com:vml" xmlns:wp14="http://schemas.microsoft.com/office/word/2010/wordprocessingDrawing" xmlns:wp="http://schemas.openxmlformats.org/drawingml/2006/wordprocessingDrawing" xmlns:w10="urn:schemas-microsoft-com:office:word" xmlns:w="http://schemas.openxmlformats.org/wordprocessingml/2006/main" xmlns:w14="http://schemas.microsoft.com/office/word/2010/wordml" xmlns:w15="http://schemas.microsoft.com/office/word/2012/wordml" xmlns:w16cex="http://schemas.microsoft.com/office/word/2018/wordml/cex" xmlns:w16cid="http://schemas.microsoft.com/office/word/2016/wordml/cid" xmlns:w16="http://schemas.microsoft.com/office/word/2018/wordml" xmlns:w16du="http://schemas.microsoft.com/office/word/2023/wordml/word16du" xmlns:w16sdtdh="http://schemas.microsoft.com/office/word/2020/wordml/sdtdatahash" xmlns:w16se="http://schemas.microsoft.com/office/word/2015/wordml/symex" xmlns:wpg="http://schemas.microsoft.com/office/word/2010/wordprocessingGroup" xmlns:wpi="http://schemas.microsoft.com/office/word/2010/wordprocessingInk" xmlns:wne="http://schemas.microsoft.com/office/word/2006/wordml" xmlns:wps="http://schemas.microsoft.com/office/word/2010/wordprocessingShape" mc:Ignorable="w14 w15 w16se w16cid w16 w16cex w16sdtdh w16du wp14">
   <w15:commentEx w15:paraId="7C588100" w15:done="0"/>
+  <w15:commentEx w15:paraId="7054A3E5" w15:done="0"/>
 </w15:commentsEx>
 </file>
 
 <file path=word/commentsExtensible.xml><?xml version="1.0" encoding="utf-8"?>
 <w16cex:commentsExtensible xmlns:wpc="http://schemas.microsoft.com/office/word/2010/wordprocessingCanvas" xmlns:cx="http://schemas.microsoft.com/office/drawing/2014/chartex" xmlns:cx1="http://schemas.microsoft.com/office/drawing/2015/9/8/chartex" xmlns:cx2="http://schemas.microsoft.com/office/drawing/2015/10/21/chartex" xmlns:cx3="http://schemas.microsoft.com/office/drawing/2016/5/9/chartex" xmlns:cx4="http://schemas.microsoft.com/office/drawing/2016/5/10/chartex" xmlns:cx5="http://schemas.microsoft.com/office/drawing/2016/5/11/chartex" xmlns:cx6="http://schemas.microsoft.com/office/drawing/2016/5/12/chartex" xmlns:cx7="http://schemas.microsoft.com/office/drawing/2016/5/13/chartex" xmlns:cx8="http://schemas.microsoft.com/office/drawing/2016/5/14/chartex" xmlns:cr="http://schemas.microsoft.com/office/comments/2020/reactions" xmlns:mc="http://schemas.openxmlformats.org/markup-compatibility/2006" xmlns:aink="http://schemas.microsoft.com/office/drawing/2016/ink" xmlns:am3d="http://schemas.microsoft.com/office/drawing/2017/model3d" xmlns:o="urn:schemas-microsoft-com:office:office" xmlns:oel="http://schemas.microsoft.com/office/2019/extlst" xmlns:r="http://schemas.openxmlformats.org/officeDocument/2006/relationships" xmlns:m="http://schemas.openxmlformats.org/officeDocument/2006/math" xmlns:v="urn:schemas-microsoft-com:vml" xmlns:wp14="http://schemas.microsoft.com/office/word/2010/wordprocessingDrawing" xmlns:wp="http://schemas.openxmlformats.org/drawingml/2006/wordprocessingDrawing" xmlns:w10="urn:schemas-microsoft-com:office:word" xmlns:w="http://schemas.openxmlformats.org/wordprocessingml/2006/main" xmlns:w14="http://schemas.microsoft.com/office/word/2010/wordml" xmlns:w15="http://schemas.microsoft.com/office/word/2012/wordml" xmlns:w16cex="http://schemas.microsoft.com/office/word/2018/wordml/cex" xmlns:w16cid="http://schemas.microsoft.com/office/word/2016/wordml/cid" xmlns:w16="http://schemas.microsoft.com/office/word/2018/wordml" xmlns:w16du="http://schemas.microsoft.com/office/word/2023/wordml/word16du" xmlns:w16sdtdh="http://schemas.microsoft.com/office/word/2020/wordml/sdtdatahash" xmlns:w16se="http://schemas.microsoft.com/office/word/2015/wordml/symex" xmlns:wpg="http://schemas.microsoft.com/office/word/2010/wordprocessingGroup" xmlns:wpi="http://schemas.microsoft.com/office/word/2010/wordprocessingInk" xmlns:wne="http://schemas.microsoft.com/office/word/2006/wordml" xmlns:wps="http://schemas.microsoft.com/office/word/2010/wordprocessingShape" mc:Ignorable="w14 w15 w16se w16cid w16 w16cex w16sdtdh cr w16du wp14">
   <w16cex:commentExtensible w16cex:durableId="35A51C86" w16cex:dateUtc="2024-10-23T19:16:00Z"/>
+  <w16cex:commentExtensible w16cex:durableId="4B0ADACA" w16cex:dateUtc="2024-11-08T17:14:00Z"/>
 </w16cex:commentsExtensible>
 </file>
 
 <file path=word/commentsIds.xml><?xml version="1.0" encoding="utf-8"?>
 <w16cid:commentsIds xmlns:wpc="http://schemas.microsoft.com/office/word/2010/wordprocessingCanvas" xmlns:cx="http://schemas.microsoft.com/office/drawing/2014/chartex" xmlns:cx1="http://schemas.microsoft.com/office/drawing/2015/9/8/chartex" xmlns:cx2="http://schemas.microsoft.com/office/drawing/2015/10/21/chartex" xmlns:cx3="http://schemas.microsoft.com/office/drawing/2016/5/9/chartex" xmlns:cx4="http://schemas.microsoft.com/office/drawing/2016/5/10/chartex" xmlns:cx5="http://schemas.microsoft.com/office/drawing/2016/5/11/chartex" xmlns:cx6="http://schemas.microsoft.com/office/drawing/2016/5/12/chartex" xmlns:cx7="http://schemas.microsoft.com/office/drawing/2016/5/13/chartex" xmlns:cx8="http://schemas.microsoft.com/office/drawing/2016/5/14/chartex" xmlns:mc="http://schemas.openxmlformats.org/markup-compatibility/2006" xmlns:aink="http://schemas.microsoft.com/office/drawing/2016/ink" xmlns:am3d="http://schemas.microsoft.com/office/drawing/2017/model3d" xmlns:o="urn:schemas-microsoft-com:office:office" xmlns:oel="http://schemas.microsoft.com/office/2019/extlst" xmlns:r="http://schemas.openxmlformats.org/officeDocument/2006/relationships" xmlns:m="http://schemas.openxmlformats.org/officeDocument/2006/math" xmlns:v="urn:schemas-microsoft-com:vml" xmlns:wp14="http://schemas.microsoft.com/office/word/2010/wordprocessingDrawing" xmlns:wp="http://schemas.openxmlformats.org/drawingml/2006/wordprocessingDrawing" xmlns:w10="urn:schemas-microsoft-com:office:word" xmlns:w="http://schemas.openxmlformats.org/wordprocessingml/2006/main" xmlns:w14="http://schemas.microsoft.com/office/word/2010/wordml" xmlns:w15="http://schemas.microsoft.com/office/word/2012/wordml" xmlns:w16cex="http://schemas.microsoft.com/office/word/2018/wordml/cex" xmlns:w16cid="http://schemas.microsoft.com/office/word/2016/wordml/cid" xmlns:w16="http://schemas.microsoft.com/office/word/2018/wordml" xmlns:w16du="http://schemas.microsoft.com/office/word/2023/wordml/word16du" xmlns:w16sdtdh="http://schemas.microsoft.com/office/word/2020/wordml/sdtdatahash" xmlns:w16se="http://schemas.microsoft.com/office/word/2015/wordml/symex" xmlns:wpg="http://schemas.microsoft.com/office/word/2010/wordprocessingGroup" xmlns:wpi="http://schemas.microsoft.com/office/word/2010/wordprocessingInk" xmlns:wne="http://schemas.microsoft.com/office/word/2006/wordml" xmlns:wps="http://schemas.microsoft.com/office/word/2010/wordprocessingShape" mc:Ignorable="w14 w15 w16se w16cid w16 w16cex w16sdtdh w16du wp14">
   <w16cid:commentId w16cid:paraId="7C588100" w16cid:durableId="35A51C86"/>
+  <w16cid:commentId w16cid:paraId="7054A3E5" w16cid:durableId="4B0ADACA"/>
 </w16cid:commentsIds>
 </file>
 
@@ -4715,7 +6272,6 @@
   <w:style w:type="character" w:default="1" w:styleId="DefaultParagraphFont">
     <w:name w:val="Default Paragraph Font"/>
     <w:uiPriority w:val="1"/>
-    <w:semiHidden/>
     <w:unhideWhenUsed/>
   </w:style>
   <w:style w:type="table" w:default="1" w:styleId="TableNormal">

</xml_diff>

<commit_message>
new genus plots by collection method.
</commit_message>
<xml_diff>
--- a/writing/Puget Sound Bee Dversity MS v9 eas RMA.docx
+++ b/writing/Puget Sound Bee Dversity MS v9 eas RMA.docx
@@ -1506,7 +1506,15 @@
       </w:r>
       <w:proofErr w:type="gramEnd"/>
       <w:r>
-        <w:t xml:space="preserve"> from April through September in most years, with collection date sensitive to weather conditions. Trap arrays were place</w:t>
+        <w:t xml:space="preserve"> from April through September in most years, with collection </w:t>
+      </w:r>
+      <w:proofErr w:type="gramStart"/>
+      <w:r>
+        <w:t>date</w:t>
+      </w:r>
+      <w:proofErr w:type="gramEnd"/>
+      <w:r>
+        <w:t xml:space="preserve"> sensitive to weather conditions. Trap arrays were place</w:t>
       </w:r>
       <w:r>
         <w:t>d</w:t>
@@ -2449,34 +2457,88 @@
     <w:p>
       <w:pPr>
         <w:pStyle w:val="Body"/>
-      </w:pPr>
-    </w:p>
-    <w:p>
-      <w:pPr>
-        <w:pStyle w:val="Body"/>
-        <w:rPr>
-          <w:ins w:id="27" w:author="Anderson, Riley Morgan" w:date="2024-11-08T13:14:00Z" w16du:dateUtc="2024-11-08T18:14:00Z"/>
+        <w:rPr>
+          <w:color w:val="FF0000"/>
+          <w:rPrChange w:id="27" w:author="Anderson, Riley Morgan" w:date="2024-11-25T16:38:00Z" w16du:dateUtc="2024-11-25T21:38:00Z">
+            <w:rPr/>
+          </w:rPrChange>
+        </w:rPr>
+      </w:pPr>
+      <w:ins w:id="28" w:author="Anderson, Riley Morgan" w:date="2024-11-25T16:38:00Z" w16du:dateUtc="2024-11-25T21:38:00Z">
+        <w:r>
+          <w:rPr>
+            <w:color w:val="FF0000"/>
+          </w:rPr>
+          <w:t xml:space="preserve">---Exclude morphogroups in </w:t>
+        </w:r>
+        <w:proofErr w:type="spellStart"/>
+        <w:r>
+          <w:rPr>
+            <w:color w:val="FF0000"/>
+          </w:rPr>
+          <w:t>Nomada</w:t>
+        </w:r>
+      </w:ins>
+      <w:proofErr w:type="spellEnd"/>
+      <w:ins w:id="29" w:author="Anderson, Riley Morgan" w:date="2024-11-25T16:39:00Z" w16du:dateUtc="2024-11-25T21:39:00Z">
+        <w:r>
+          <w:rPr>
+            <w:color w:val="FF0000"/>
+          </w:rPr>
+          <w:t xml:space="preserve"> and </w:t>
+        </w:r>
+        <w:proofErr w:type="spellStart"/>
+        <w:r>
+          <w:rPr>
+            <w:color w:val="FF0000"/>
+          </w:rPr>
+          <w:t>Sphecodes</w:t>
+        </w:r>
+      </w:ins>
+      <w:proofErr w:type="spellEnd"/>
+      <w:ins w:id="30" w:author="Anderson, Riley Morgan" w:date="2024-11-25T16:41:00Z" w16du:dateUtc="2024-11-25T21:41:00Z">
+        <w:r>
+          <w:rPr>
+            <w:color w:val="FF0000"/>
+          </w:rPr>
+          <w:t>,</w:t>
+        </w:r>
+      </w:ins>
+      <w:ins w:id="31" w:author="Anderson, Riley Morgan" w:date="2024-11-25T16:44:00Z" w16du:dateUtc="2024-11-25T21:44:00Z">
+        <w:r>
+          <w:rPr>
+            <w:color w:val="FF0000"/>
+          </w:rPr>
+          <w:t xml:space="preserve"> and net collected records</w:t>
+        </w:r>
+      </w:ins>
+    </w:p>
+    <w:p>
+      <w:pPr>
+        <w:pStyle w:val="Body"/>
+        <w:rPr>
+          <w:ins w:id="32" w:author="Anderson, Riley Morgan" w:date="2024-11-08T13:14:00Z" w16du:dateUtc="2024-11-08T18:14:00Z"/>
         </w:rPr>
       </w:pPr>
       <w:r>
         <w:t xml:space="preserve">Collecting effort by traps and by netting is diagramed in Fig. 1. </w:t>
       </w:r>
-      <w:ins w:id="28" w:author="Anderson, Riley Morgan" w:date="2024-11-08T12:34:00Z" w16du:dateUtc="2024-11-08T17:34:00Z">
+      <w:ins w:id="33" w:author="Anderson, Riley Morgan" w:date="2024-11-08T12:34:00Z" w16du:dateUtc="2024-11-08T17:34:00Z">
         <w:r>
           <w:t xml:space="preserve">(I don’t have a way of </w:t>
         </w:r>
       </w:ins>
-      <w:ins w:id="29" w:author="Anderson, Riley Morgan" w:date="2024-11-08T12:35:00Z" w16du:dateUtc="2024-11-08T17:35:00Z">
+      <w:ins w:id="34" w:author="Anderson, Riley Morgan" w:date="2024-11-08T12:35:00Z" w16du:dateUtc="2024-11-08T17:35:00Z">
         <w:r>
           <w:t xml:space="preserve">standardizing collection effort by </w:t>
         </w:r>
       </w:ins>
-      <w:ins w:id="30" w:author="Anderson, Riley Morgan" w:date="2024-11-08T12:36:00Z" w16du:dateUtc="2024-11-08T17:36:00Z">
+      <w:ins w:id="35" w:author="Anderson, Riley Morgan" w:date="2024-11-08T12:36:00Z" w16du:dateUtc="2024-11-08T17:36:00Z">
         <w:r>
           <w:t xml:space="preserve">the number of </w:t>
         </w:r>
       </w:ins>
-      <w:ins w:id="31" w:author="Anderson, Riley Morgan" w:date="2024-11-08T12:35:00Z" w16du:dateUtc="2024-11-08T17:35:00Z">
+      <w:ins w:id="36" w:author="Anderson, Riley Morgan" w:date="2024-11-08T12:35:00Z" w16du:dateUtc="2024-11-08T17:35:00Z">
         <w:r>
           <w:t xml:space="preserve">traps, there is nothing in the data that denotes which individual </w:t>
         </w:r>
@@ -2494,52 +2556,52 @@
       <w:r>
         <w:t>, both as raw species counts per year and scaled according to trapping effort</w:t>
       </w:r>
-      <w:ins w:id="32" w:author="Anderson, Riley Morgan" w:date="2024-11-08T12:36:00Z" w16du:dateUtc="2024-11-08T17:36:00Z">
+      <w:ins w:id="37" w:author="Anderson, Riley Morgan" w:date="2024-11-08T12:36:00Z" w16du:dateUtc="2024-11-08T17:36:00Z">
         <w:r>
           <w:t xml:space="preserve"> (</w:t>
         </w:r>
       </w:ins>
-      <w:ins w:id="33" w:author="Anderson, Riley Morgan" w:date="2024-11-08T12:46:00Z" w16du:dateUtc="2024-11-08T17:46:00Z">
+      <w:ins w:id="38" w:author="Anderson, Riley Morgan" w:date="2024-11-08T12:46:00Z" w16du:dateUtc="2024-11-08T17:46:00Z">
         <w:r>
           <w:t xml:space="preserve">In species accumulation curves, the x-axis is the “collection effort”, in our case, </w:t>
         </w:r>
       </w:ins>
-      <w:ins w:id="34" w:author="Anderson, Riley Morgan" w:date="2024-11-08T12:36:00Z" w16du:dateUtc="2024-11-08T17:36:00Z">
+      <w:ins w:id="39" w:author="Anderson, Riley Morgan" w:date="2024-11-08T12:36:00Z" w16du:dateUtc="2024-11-08T17:36:00Z">
         <w:r>
           <w:t xml:space="preserve">the species </w:t>
         </w:r>
       </w:ins>
-      <w:ins w:id="35" w:author="Anderson, Riley Morgan" w:date="2024-11-08T12:37:00Z" w16du:dateUtc="2024-11-08T17:37:00Z">
+      <w:ins w:id="40" w:author="Anderson, Riley Morgan" w:date="2024-11-08T12:37:00Z" w16du:dateUtc="2024-11-08T17:37:00Z">
         <w:r>
           <w:t>accumulation curves use</w:t>
         </w:r>
       </w:ins>
-      <w:ins w:id="36" w:author="Anderson, Riley Morgan" w:date="2024-11-08T12:38:00Z" w16du:dateUtc="2024-11-08T17:38:00Z">
+      <w:ins w:id="41" w:author="Anderson, Riley Morgan" w:date="2024-11-08T12:38:00Z" w16du:dateUtc="2024-11-08T17:38:00Z">
         <w:r>
           <w:t xml:space="preserve"> each</w:t>
         </w:r>
       </w:ins>
-      <w:ins w:id="37" w:author="Anderson, Riley Morgan" w:date="2024-11-08T12:37:00Z" w16du:dateUtc="2024-11-08T17:37:00Z">
+      <w:ins w:id="42" w:author="Anderson, Riley Morgan" w:date="2024-11-08T12:37:00Z" w16du:dateUtc="2024-11-08T17:37:00Z">
         <w:r>
           <w:t xml:space="preserve"> station/year combination as a “sample”</w:t>
         </w:r>
       </w:ins>
-      <w:ins w:id="38" w:author="Anderson, Riley Morgan" w:date="2024-11-08T12:38:00Z" w16du:dateUtc="2024-11-08T17:38:00Z">
+      <w:ins w:id="43" w:author="Anderson, Riley Morgan" w:date="2024-11-08T12:38:00Z" w16du:dateUtc="2024-11-08T17:38:00Z">
         <w:r>
           <w:t>, then a bootstrap resample of those combinations is used to create the curves. In POS, we have more station/years</w:t>
         </w:r>
       </w:ins>
-      <w:ins w:id="39" w:author="Anderson, Riley Morgan" w:date="2024-11-08T12:39:00Z" w16du:dateUtc="2024-11-08T17:39:00Z">
+      <w:ins w:id="44" w:author="Anderson, Riley Morgan" w:date="2024-11-08T12:39:00Z" w16du:dateUtc="2024-11-08T17:39:00Z">
         <w:r>
           <w:t>, so more “samples”</w:t>
         </w:r>
       </w:ins>
-      <w:ins w:id="40" w:author="Anderson, Riley Morgan" w:date="2024-11-08T12:45:00Z" w16du:dateUtc="2024-11-08T17:45:00Z">
+      <w:ins w:id="45" w:author="Anderson, Riley Morgan" w:date="2024-11-08T12:45:00Z" w16du:dateUtc="2024-11-08T17:45:00Z">
         <w:r>
           <w:t>.</w:t>
         </w:r>
       </w:ins>
-      <w:ins w:id="41" w:author="Anderson, Riley Morgan" w:date="2024-11-08T12:39:00Z" w16du:dateUtc="2024-11-08T17:39:00Z">
+      <w:ins w:id="46" w:author="Anderson, Riley Morgan" w:date="2024-11-08T12:39:00Z" w16du:dateUtc="2024-11-08T17:39:00Z">
         <w:r>
           <w:t>)</w:t>
         </w:r>
@@ -2555,10 +2617,10 @@
       <w:pPr>
         <w:pStyle w:val="Body"/>
         <w:rPr>
-          <w:ins w:id="42" w:author="Anderson, Riley Morgan" w:date="2024-11-08T13:14:00Z" w16du:dateUtc="2024-11-08T18:14:00Z"/>
-        </w:rPr>
-      </w:pPr>
-      <w:ins w:id="43" w:author="Anderson, Riley Morgan" w:date="2024-11-08T13:36:00Z" w16du:dateUtc="2024-11-08T18:36:00Z">
+          <w:ins w:id="47" w:author="Anderson, Riley Morgan" w:date="2024-11-08T13:14:00Z" w16du:dateUtc="2024-11-08T18:14:00Z"/>
+        </w:rPr>
+      </w:pPr>
+      <w:ins w:id="48" w:author="Anderson, Riley Morgan" w:date="2024-11-08T13:36:00Z" w16du:dateUtc="2024-11-08T18:36:00Z">
         <w:r>
           <w:rPr>
             <w:noProof/>
@@ -2616,10 +2678,10 @@
       <w:pPr>
         <w:pStyle w:val="Body"/>
         <w:rPr>
-          <w:ins w:id="44" w:author="Anderson, Riley Morgan" w:date="2024-11-08T13:14:00Z" w16du:dateUtc="2024-11-08T18:14:00Z"/>
-        </w:rPr>
-      </w:pPr>
-      <w:ins w:id="45" w:author="Anderson, Riley Morgan" w:date="2024-11-08T13:14:00Z" w16du:dateUtc="2024-11-08T18:14:00Z">
+          <w:ins w:id="49" w:author="Anderson, Riley Morgan" w:date="2024-11-08T13:14:00Z" w16du:dateUtc="2024-11-08T18:14:00Z"/>
+        </w:rPr>
+      </w:pPr>
+      <w:ins w:id="50" w:author="Anderson, Riley Morgan" w:date="2024-11-08T13:14:00Z" w16du:dateUtc="2024-11-08T18:14:00Z">
         <w:r>
           <w:t>Raw species counts across year and site</w:t>
         </w:r>
@@ -2629,18 +2691,18 @@
       <w:pPr>
         <w:pStyle w:val="Body"/>
         <w:rPr>
-          <w:ins w:id="46" w:author="Anderson, Riley Morgan" w:date="2024-11-08T13:37:00Z" w16du:dateUtc="2024-11-08T18:37:00Z"/>
-        </w:rPr>
-      </w:pPr>
-    </w:p>
-    <w:p>
-      <w:pPr>
-        <w:pStyle w:val="Body"/>
-        <w:rPr>
-          <w:ins w:id="47" w:author="Anderson, Riley Morgan" w:date="2024-11-08T13:14:00Z" w16du:dateUtc="2024-11-08T18:14:00Z"/>
-        </w:rPr>
-      </w:pPr>
-      <w:ins w:id="48" w:author="Anderson, Riley Morgan" w:date="2024-11-08T13:37:00Z" w16du:dateUtc="2024-11-08T18:37:00Z">
+          <w:ins w:id="51" w:author="Anderson, Riley Morgan" w:date="2024-11-08T13:37:00Z" w16du:dateUtc="2024-11-08T18:37:00Z"/>
+        </w:rPr>
+      </w:pPr>
+    </w:p>
+    <w:p>
+      <w:pPr>
+        <w:pStyle w:val="Body"/>
+        <w:rPr>
+          <w:ins w:id="52" w:author="Anderson, Riley Morgan" w:date="2024-11-08T13:14:00Z" w16du:dateUtc="2024-11-08T18:14:00Z"/>
+        </w:rPr>
+      </w:pPr>
+      <w:ins w:id="53" w:author="Anderson, Riley Morgan" w:date="2024-11-08T13:37:00Z" w16du:dateUtc="2024-11-08T18:37:00Z">
         <w:r>
           <w:rPr>
             <w:noProof/>
@@ -2698,15 +2760,15 @@
       <w:pPr>
         <w:pStyle w:val="Body"/>
         <w:rPr>
-          <w:ins w:id="49" w:author="Anderson, Riley Morgan" w:date="2024-11-08T12:40:00Z" w16du:dateUtc="2024-11-08T17:40:00Z"/>
-        </w:rPr>
-      </w:pPr>
-      <w:ins w:id="50" w:author="Anderson, Riley Morgan" w:date="2024-11-08T13:14:00Z" w16du:dateUtc="2024-11-08T18:14:00Z">
+          <w:ins w:id="54" w:author="Anderson, Riley Morgan" w:date="2024-11-08T12:40:00Z" w16du:dateUtc="2024-11-08T17:40:00Z"/>
+        </w:rPr>
+      </w:pPr>
+      <w:ins w:id="55" w:author="Anderson, Riley Morgan" w:date="2024-11-08T13:14:00Z" w16du:dateUtc="2024-11-08T18:14:00Z">
         <w:r>
           <w:t xml:space="preserve">Trimmed species counts across year and site (some </w:t>
         </w:r>
       </w:ins>
-      <w:ins w:id="51" w:author="Anderson, Riley Morgan" w:date="2024-11-08T13:36:00Z" w16du:dateUtc="2024-11-08T18:36:00Z">
+      <w:ins w:id="56" w:author="Anderson, Riley Morgan" w:date="2024-11-08T13:36:00Z" w16du:dateUtc="2024-11-08T18:36:00Z">
         <w:r>
           <w:t>morphospecies excluded)</w:t>
         </w:r>
@@ -2716,7 +2778,7 @@
       <w:pPr>
         <w:pStyle w:val="Body"/>
       </w:pPr>
-      <w:ins w:id="52" w:author="Anderson, Riley Morgan" w:date="2024-11-08T13:38:00Z" w16du:dateUtc="2024-11-08T18:38:00Z">
+      <w:ins w:id="57" w:author="Anderson, Riley Morgan" w:date="2024-11-08T13:38:00Z" w16du:dateUtc="2024-11-08T18:38:00Z">
         <w:r>
           <w:rPr>
             <w:noProof/>
@@ -2775,15 +2837,15 @@
       <w:pPr>
         <w:pStyle w:val="Body"/>
         <w:rPr>
-          <w:ins w:id="53" w:author="Anderson, Riley Morgan" w:date="2024-11-08T13:38:00Z" w16du:dateUtc="2024-11-08T18:38:00Z"/>
-        </w:rPr>
-      </w:pPr>
-      <w:ins w:id="54" w:author="Anderson, Riley Morgan" w:date="2024-11-08T12:41:00Z" w16du:dateUtc="2024-11-08T17:41:00Z">
+          <w:ins w:id="58" w:author="Anderson, Riley Morgan" w:date="2024-11-08T13:38:00Z" w16du:dateUtc="2024-11-08T18:38:00Z"/>
+        </w:rPr>
+      </w:pPr>
+      <w:ins w:id="59" w:author="Anderson, Riley Morgan" w:date="2024-11-08T12:41:00Z" w16du:dateUtc="2024-11-08T17:41:00Z">
         <w:r>
           <w:rPr>
             <w:b/>
             <w:bCs/>
-            <w:rPrChange w:id="55" w:author="Anderson, Riley Morgan" w:date="2024-11-08T12:42:00Z" w16du:dateUtc="2024-11-08T17:42:00Z">
+            <w:rPrChange w:id="60" w:author="Anderson, Riley Morgan" w:date="2024-11-08T12:42:00Z" w16du:dateUtc="2024-11-08T17:42:00Z">
               <w:rPr/>
             </w:rPrChange>
           </w:rPr>
@@ -2793,17 +2855,17 @@
           <w:t xml:space="preserve"> for all site</w:t>
         </w:r>
       </w:ins>
-      <w:ins w:id="56" w:author="Anderson, Riley Morgan" w:date="2024-11-08T12:43:00Z" w16du:dateUtc="2024-11-08T17:43:00Z">
+      <w:ins w:id="61" w:author="Anderson, Riley Morgan" w:date="2024-11-08T12:43:00Z" w16du:dateUtc="2024-11-08T17:43:00Z">
         <w:r>
           <w:t>s</w:t>
         </w:r>
       </w:ins>
-      <w:ins w:id="57" w:author="Anderson, Riley Morgan" w:date="2024-11-08T12:41:00Z" w16du:dateUtc="2024-11-08T17:41:00Z">
+      <w:ins w:id="62" w:author="Anderson, Riley Morgan" w:date="2024-11-08T12:41:00Z" w16du:dateUtc="2024-11-08T17:41:00Z">
         <w:r>
           <w:t xml:space="preserve"> (</w:t>
         </w:r>
       </w:ins>
-      <w:ins w:id="58" w:author="Anderson, Riley Morgan" w:date="2024-11-08T12:42:00Z" w16du:dateUtc="2024-11-08T17:42:00Z">
+      <w:ins w:id="63" w:author="Anderson, Riley Morgan" w:date="2024-11-08T12:42:00Z" w16du:dateUtc="2024-11-08T17:42:00Z">
         <w:r>
           <w:t xml:space="preserve">grey), </w:t>
         </w:r>
@@ -2811,12 +2873,12 @@
           <w:t>Boeing Plane Field (yellow), Port of Seattle (blue), and Seattle City Lights (green).</w:t>
         </w:r>
       </w:ins>
-      <w:ins w:id="59" w:author="Anderson, Riley Morgan" w:date="2024-11-08T12:43:00Z" w16du:dateUtc="2024-11-08T17:43:00Z">
+      <w:ins w:id="64" w:author="Anderson, Riley Morgan" w:date="2024-11-08T12:43:00Z" w16du:dateUtc="2024-11-08T17:43:00Z">
         <w:r>
           <w:t xml:space="preserve"> Collection effort was defined as the number of sampling sites, that is, the number of </w:t>
         </w:r>
       </w:ins>
-      <w:ins w:id="60" w:author="Anderson, Riley Morgan" w:date="2024-11-08T12:44:00Z" w16du:dateUtc="2024-11-08T17:44:00Z">
+      <w:ins w:id="65" w:author="Anderson, Riley Morgan" w:date="2024-11-08T12:44:00Z" w16du:dateUtc="2024-11-08T17:44:00Z">
         <w:r>
           <w:t>subsites within each site for each year.</w:t>
         </w:r>
@@ -2826,26 +2888,51 @@
       <w:pPr>
         <w:pStyle w:val="Body"/>
         <w:rPr>
-          <w:ins w:id="61" w:author="Anderson, Riley Morgan" w:date="2024-11-08T13:59:00Z" w16du:dateUtc="2024-11-08T18:59:00Z"/>
-        </w:rPr>
-      </w:pPr>
-    </w:p>
-    <w:p>
-      <w:pPr>
-        <w:pStyle w:val="Body"/>
-        <w:rPr>
-          <w:ins w:id="62" w:author="Anderson, Riley Morgan" w:date="2024-11-08T13:59:00Z" w16du:dateUtc="2024-11-08T18:59:00Z"/>
-        </w:rPr>
-      </w:pPr>
-    </w:p>
-    <w:p>
-      <w:pPr>
-        <w:pStyle w:val="Body"/>
-        <w:rPr>
-          <w:ins w:id="63" w:author="Anderson, Riley Morgan" w:date="2024-11-08T14:01:00Z" w16du:dateUtc="2024-11-08T19:01:00Z"/>
-        </w:rPr>
-      </w:pPr>
-      <w:ins w:id="64" w:author="Anderson, Riley Morgan" w:date="2024-11-08T13:59:00Z" w16du:dateUtc="2024-11-08T18:59:00Z">
+          <w:ins w:id="66" w:author="Anderson, Riley Morgan" w:date="2024-11-08T13:59:00Z" w16du:dateUtc="2024-11-08T18:59:00Z"/>
+        </w:rPr>
+      </w:pPr>
+      <w:ins w:id="67" w:author="Anderson, Riley Morgan" w:date="2024-11-25T16:51:00Z" w16du:dateUtc="2024-11-25T21:51:00Z">
+        <w:r>
+          <w:t xml:space="preserve">---4 lines are </w:t>
+        </w:r>
+        <w:proofErr w:type="gramStart"/>
+        <w:r>
+          <w:t>traps,</w:t>
+        </w:r>
+        <w:proofErr w:type="gramEnd"/>
+        <w:r>
+          <w:t xml:space="preserve"> 5</w:t>
+        </w:r>
+        <w:r>
+          <w:rPr>
+            <w:vertAlign w:val="superscript"/>
+            <w:rPrChange w:id="68" w:author="Anderson, Riley Morgan" w:date="2024-11-25T16:51:00Z" w16du:dateUtc="2024-11-25T21:51:00Z">
+              <w:rPr/>
+            </w:rPrChange>
+          </w:rPr>
+          <w:t>th</w:t>
+        </w:r>
+        <w:r>
+          <w:t xml:space="preserve"> line is trap and net (aggregate)</w:t>
+        </w:r>
+      </w:ins>
+    </w:p>
+    <w:p>
+      <w:pPr>
+        <w:pStyle w:val="Body"/>
+        <w:rPr>
+          <w:ins w:id="69" w:author="Anderson, Riley Morgan" w:date="2024-11-08T13:59:00Z" w16du:dateUtc="2024-11-08T18:59:00Z"/>
+        </w:rPr>
+      </w:pPr>
+    </w:p>
+    <w:p>
+      <w:pPr>
+        <w:pStyle w:val="Body"/>
+        <w:rPr>
+          <w:ins w:id="70" w:author="Anderson, Riley Morgan" w:date="2024-11-08T14:01:00Z" w16du:dateUtc="2024-11-08T19:01:00Z"/>
+        </w:rPr>
+      </w:pPr>
+      <w:ins w:id="71" w:author="Anderson, Riley Morgan" w:date="2024-11-08T13:59:00Z" w16du:dateUtc="2024-11-08T18:59:00Z">
         <w:r>
           <w:rPr>
             <w:noProof/>
@@ -2899,12 +2986,12 @@
           </w:drawing>
         </w:r>
       </w:ins>
-      <w:ins w:id="65" w:author="Anderson, Riley Morgan" w:date="2024-11-08T14:00:00Z" w16du:dateUtc="2024-11-08T19:00:00Z">
+      <w:ins w:id="72" w:author="Anderson, Riley Morgan" w:date="2024-11-08T14:00:00Z" w16du:dateUtc="2024-11-08T19:00:00Z">
         <w:r>
           <w:rPr>
             <w:b/>
             <w:bCs/>
-            <w:rPrChange w:id="66" w:author="Anderson, Riley Morgan" w:date="2024-11-08T14:01:00Z" w16du:dateUtc="2024-11-08T19:01:00Z">
+            <w:rPrChange w:id="73" w:author="Anderson, Riley Morgan" w:date="2024-11-08T14:01:00Z" w16du:dateUtc="2024-11-08T19:01:00Z">
               <w:rPr/>
             </w:rPrChange>
           </w:rPr>
@@ -2914,7 +3001,7 @@
           <w:t xml:space="preserve"> </w:t>
         </w:r>
       </w:ins>
-      <w:ins w:id="67" w:author="Anderson, Riley Morgan" w:date="2024-11-08T14:00:00Z">
+      <w:ins w:id="74" w:author="Anderson, Riley Morgan" w:date="2024-11-08T14:00:00Z">
         <w:r>
           <w:t xml:space="preserve">Points are Chao1 minimum estimated species richness, triangles are raw species counts at each substation within each site. Chao richness estimates are lifted by an additive parameter that accounts for rare species likely </w:t>
         </w:r>
@@ -2940,7 +3027,7 @@
       <w:r>
         <w:t>We found &lt;</w:t>
       </w:r>
-      <w:ins w:id="68" w:author="Anderson, Riley Morgan" w:date="2024-11-08T12:33:00Z" w16du:dateUtc="2024-11-08T17:33:00Z">
+      <w:ins w:id="75" w:author="Anderson, Riley Morgan" w:date="2024-11-08T12:33:00Z" w16du:dateUtc="2024-11-08T17:33:00Z">
         <w:r>
           <w:t>This is not in the data</w:t>
         </w:r>
@@ -3017,7 +3104,7 @@
         <w:lastRenderedPageBreak/>
         <w:t>Males are often underrepresented in collections for various reasons; we finally list in Table 3 species for which we collected no males by either traps or netting.</w:t>
       </w:r>
-      <w:ins w:id="69" w:author="Anderson, Riley Morgan" w:date="2024-11-08T13:39:00Z" w16du:dateUtc="2024-11-08T18:39:00Z">
+      <w:ins w:id="76" w:author="Anderson, Riley Morgan" w:date="2024-11-08T13:39:00Z" w16du:dateUtc="2024-11-08T18:39:00Z">
         <w:r>
           <w:t xml:space="preserve"> (I don’t have any of this, but can create it if we want it)</w:t>
         </w:r>
@@ -3035,7 +3122,7 @@
       <w:r>
         <w:t>We collected a total of &lt;</w:t>
       </w:r>
-      <w:ins w:id="70" w:author="Anderson, Riley Morgan" w:date="2024-11-08T13:42:00Z" w16du:dateUtc="2024-11-08T18:42:00Z">
+      <w:ins w:id="77" w:author="Anderson, Riley Morgan" w:date="2024-11-08T13:42:00Z" w16du:dateUtc="2024-11-08T18:42:00Z">
         <w:r>
           <w:t>575</w:t>
         </w:r>
@@ -3047,23 +3134,23 @@
         <w:rPr>
           <w:i/>
           <w:iCs/>
-          <w:rPrChange w:id="71" w:author="Anderson, Riley Morgan" w:date="2024-11-08T13:46:00Z" w16du:dateUtc="2024-11-08T18:46:00Z">
+          <w:rPrChange w:id="78" w:author="Anderson, Riley Morgan" w:date="2024-11-08T13:46:00Z" w16du:dateUtc="2024-11-08T18:46:00Z">
             <w:rPr/>
           </w:rPrChange>
         </w:rPr>
         <w:t>Apis mellifera</w:t>
       </w:r>
-      <w:ins w:id="72" w:author="Anderson, Riley Morgan" w:date="2024-11-08T13:44:00Z" w16du:dateUtc="2024-11-08T18:44:00Z">
+      <w:ins w:id="79" w:author="Anderson, Riley Morgan" w:date="2024-11-08T13:44:00Z" w16du:dateUtc="2024-11-08T18:44:00Z">
         <w:r>
           <w:t xml:space="preserve">, representing 2.26 </w:t>
         </w:r>
       </w:ins>
-      <w:ins w:id="73" w:author="Anderson, Riley Morgan" w:date="2024-11-08T13:45:00Z" w16du:dateUtc="2024-11-08T18:45:00Z">
+      <w:ins w:id="80" w:author="Anderson, Riley Morgan" w:date="2024-11-08T13:45:00Z" w16du:dateUtc="2024-11-08T18:45:00Z">
         <w:r>
           <w:t>% (575/25441).</w:t>
         </w:r>
       </w:ins>
-      <w:ins w:id="74" w:author="Anderson, Riley Morgan" w:date="2024-11-08T13:46:00Z" w16du:dateUtc="2024-11-08T18:46:00Z">
+      <w:ins w:id="81" w:author="Anderson, Riley Morgan" w:date="2024-11-08T13:46:00Z" w16du:dateUtc="2024-11-08T18:46:00Z">
         <w:r>
           <w:t xml:space="preserve"> Of the 575 </w:t>
         </w:r>
@@ -3071,7 +3158,7 @@
           <w:rPr>
             <w:i/>
             <w:iCs/>
-            <w:rPrChange w:id="75" w:author="Anderson, Riley Morgan" w:date="2024-11-08T13:46:00Z" w16du:dateUtc="2024-11-08T18:46:00Z">
+            <w:rPrChange w:id="82" w:author="Anderson, Riley Morgan" w:date="2024-11-08T13:46:00Z" w16du:dateUtc="2024-11-08T18:46:00Z">
               <w:rPr/>
             </w:rPrChange>
           </w:rPr>
@@ -3081,17 +3168,17 @@
           <w:t xml:space="preserve"> specimens, </w:t>
         </w:r>
       </w:ins>
-      <w:ins w:id="76" w:author="Anderson, Riley Morgan" w:date="2024-11-08T13:48:00Z" w16du:dateUtc="2024-11-08T18:48:00Z">
+      <w:ins w:id="83" w:author="Anderson, Riley Morgan" w:date="2024-11-08T13:48:00Z" w16du:dateUtc="2024-11-08T18:48:00Z">
         <w:r>
           <w:t>213 (37.04 %) were collected by net</w:t>
         </w:r>
       </w:ins>
-      <w:ins w:id="77" w:author="Anderson, Riley Morgan" w:date="2024-11-08T13:49:00Z" w16du:dateUtc="2024-11-08T18:49:00Z">
+      <w:ins w:id="84" w:author="Anderson, Riley Morgan" w:date="2024-11-08T13:49:00Z" w16du:dateUtc="2024-11-08T18:49:00Z">
         <w:r>
           <w:t xml:space="preserve"> with the remainder </w:t>
         </w:r>
       </w:ins>
-      <w:del w:id="78" w:author="Anderson, Riley Morgan" w:date="2024-11-08T13:49:00Z" w16du:dateUtc="2024-11-08T18:49:00Z">
+      <w:del w:id="85" w:author="Anderson, Riley Morgan" w:date="2024-11-08T13:49:00Z" w16du:dateUtc="2024-11-08T18:49:00Z">
         <w:r>
           <w:delText xml:space="preserve">, amounting to &lt;&gt;% of net collected specimens and the remainder </w:delText>
         </w:r>
@@ -3160,7 +3247,7 @@
       <w:pPr>
         <w:pStyle w:val="Body"/>
       </w:pPr>
-      <w:ins w:id="79" w:author="Anderson, Riley Morgan" w:date="2024-11-08T14:02:00Z" w16du:dateUtc="2024-11-08T19:02:00Z">
+      <w:ins w:id="86" w:author="Anderson, Riley Morgan" w:date="2024-11-08T14:02:00Z" w16du:dateUtc="2024-11-08T19:02:00Z">
         <w:r>
           <w:rPr>
             <w:noProof/>
@@ -3229,15 +3316,15 @@
       <w:pPr>
         <w:pStyle w:val="Body"/>
         <w:rPr>
-          <w:ins w:id="80" w:author="Anderson, Riley Morgan" w:date="2024-11-08T14:04:00Z" w16du:dateUtc="2024-11-08T19:04:00Z"/>
-        </w:rPr>
-      </w:pPr>
-      <w:ins w:id="81" w:author="Anderson, Riley Morgan" w:date="2024-11-08T14:03:00Z" w16du:dateUtc="2024-11-08T19:03:00Z">
+          <w:ins w:id="87" w:author="Anderson, Riley Morgan" w:date="2024-11-25T16:47:00Z" w16du:dateUtc="2024-11-25T21:47:00Z"/>
+        </w:rPr>
+      </w:pPr>
+      <w:ins w:id="88" w:author="Anderson, Riley Morgan" w:date="2024-11-08T14:03:00Z" w16du:dateUtc="2024-11-08T19:03:00Z">
         <w:r>
           <w:rPr>
             <w:b/>
             <w:bCs/>
-            <w:rPrChange w:id="82" w:author="Anderson, Riley Morgan" w:date="2024-11-08T14:04:00Z" w16du:dateUtc="2024-11-08T19:04:00Z">
+            <w:rPrChange w:id="89" w:author="Anderson, Riley Morgan" w:date="2024-11-08T14:04:00Z" w16du:dateUtc="2024-11-08T19:04:00Z">
               <w:rPr/>
             </w:rPrChange>
           </w:rPr>
@@ -3247,7 +3334,7 @@
           <w:t xml:space="preserve"> A) All sites </w:t>
         </w:r>
       </w:ins>
-      <w:ins w:id="83" w:author="Anderson, Riley Morgan" w:date="2024-11-08T14:04:00Z" w16du:dateUtc="2024-11-08T19:04:00Z">
+      <w:ins w:id="90" w:author="Anderson, Riley Morgan" w:date="2024-11-08T14:04:00Z" w16du:dateUtc="2024-11-08T19:04:00Z">
         <w:r>
           <w:t>collectively, B) POS, C) SCL, and D) BPF.</w:t>
         </w:r>
@@ -3257,15 +3344,96 @@
       <w:pPr>
         <w:pStyle w:val="Body"/>
         <w:rPr>
-          <w:ins w:id="84" w:author="Anderson, Riley Morgan" w:date="2024-11-08T14:04:00Z" w16du:dateUtc="2024-11-08T19:04:00Z"/>
-        </w:rPr>
-      </w:pPr>
-    </w:p>
-    <w:p>
-      <w:pPr>
-        <w:pStyle w:val="Body"/>
-      </w:pPr>
-      <w:ins w:id="85" w:author="Anderson, Riley Morgan" w:date="2024-11-08T14:05:00Z" w16du:dateUtc="2024-11-08T19:05:00Z">
+          <w:ins w:id="91" w:author="Anderson, Riley Morgan" w:date="2024-11-25T16:47:00Z" w16du:dateUtc="2024-11-25T21:47:00Z"/>
+        </w:rPr>
+      </w:pPr>
+    </w:p>
+    <w:p>
+      <w:pPr>
+        <w:pStyle w:val="Body"/>
+        <w:rPr>
+          <w:ins w:id="92" w:author="Anderson, Riley Morgan" w:date="2024-11-25T16:58:00Z" w16du:dateUtc="2024-11-25T21:58:00Z"/>
+        </w:rPr>
+      </w:pPr>
+      <w:ins w:id="93" w:author="Anderson, Riley Morgan" w:date="2024-11-25T16:47:00Z" w16du:dateUtc="2024-11-25T21:47:00Z">
+        <w:r>
+          <w:t xml:space="preserve">--- strike </w:t>
+        </w:r>
+        <w:proofErr w:type="spellStart"/>
+        <w:r>
+          <w:t>nomada</w:t>
+        </w:r>
+        <w:proofErr w:type="spellEnd"/>
+        <w:r>
+          <w:t xml:space="preserve"> and </w:t>
+        </w:r>
+        <w:proofErr w:type="spellStart"/>
+        <w:r>
+          <w:t>sphecodes</w:t>
+        </w:r>
+      </w:ins>
+      <w:proofErr w:type="spellEnd"/>
+      <w:ins w:id="94" w:author="Anderson, Riley Morgan" w:date="2024-11-25T16:50:00Z" w16du:dateUtc="2024-11-25T21:50:00Z">
+        <w:r>
+          <w:t>, all 4 plots with trap only, then a single plot (aggregate with trap and net)</w:t>
+        </w:r>
+      </w:ins>
+      <w:ins w:id="95" w:author="Anderson, Riley Morgan" w:date="2024-11-25T16:53:00Z" w16du:dateUtc="2024-11-25T21:53:00Z">
+        <w:r>
+          <w:t>, make a whole version with all trap and net</w:t>
+        </w:r>
+      </w:ins>
+      <w:ins w:id="96" w:author="Anderson, Riley Morgan" w:date="2024-11-25T16:58:00Z" w16du:dateUtc="2024-11-25T21:58:00Z">
+        <w:r>
+          <w:t>.</w:t>
+        </w:r>
+      </w:ins>
+    </w:p>
+    <w:p>
+      <w:pPr>
+        <w:pStyle w:val="Body"/>
+        <w:rPr>
+          <w:ins w:id="97" w:author="Anderson, Riley Morgan" w:date="2024-11-08T14:04:00Z" w16du:dateUtc="2024-11-08T19:04:00Z"/>
+        </w:rPr>
+      </w:pPr>
+      <w:ins w:id="98" w:author="Anderson, Riley Morgan" w:date="2024-11-25T16:58:00Z" w16du:dateUtc="2024-11-25T21:58:00Z">
+        <w:r>
+          <w:t xml:space="preserve">---try to stack </w:t>
+        </w:r>
+        <w:proofErr w:type="spellStart"/>
+        <w:r>
+          <w:t>Halictus</w:t>
+        </w:r>
+        <w:proofErr w:type="spellEnd"/>
+        <w:r>
+          <w:t xml:space="preserve"> by </w:t>
+        </w:r>
+        <w:proofErr w:type="spellStart"/>
+        <w:r>
+          <w:t>tripartitus</w:t>
+        </w:r>
+        <w:proofErr w:type="spellEnd"/>
+        <w:r>
+          <w:t xml:space="preserve"> vs others</w:t>
+        </w:r>
+      </w:ins>
+    </w:p>
+    <w:p>
+      <w:pPr>
+        <w:pStyle w:val="Body"/>
+        <w:rPr>
+          <w:ins w:id="99" w:author="Anderson, Riley Morgan" w:date="2024-11-25T17:01:00Z" w16du:dateUtc="2024-11-25T22:01:00Z"/>
+        </w:rPr>
+      </w:pPr>
+    </w:p>
+    <w:p>
+      <w:pPr>
+        <w:pStyle w:val="Body"/>
+        <w:rPr>
+          <w:ins w:id="100" w:author="Anderson, Riley Morgan" w:date="2024-11-25T17:01:00Z" w16du:dateUtc="2024-11-25T22:01:00Z"/>
+        </w:rPr>
+      </w:pPr>
+      <w:ins w:id="101" w:author="Anderson, Riley Morgan" w:date="2024-11-25T17:01:00Z" w16du:dateUtc="2024-11-25T22:01:00Z">
         <w:r>
           <w:rPr>
             <w:noProof/>
@@ -3277,10 +3445,10 @@
           </w:rPr>
           <w:lastRenderedPageBreak/>
           <w:drawing>
-            <wp:inline distT="0" distB="0" distL="0" distR="0" wp14:anchorId="63A5B443" wp14:editId="0F55CC05">
+            <wp:inline distT="0" distB="0" distL="0" distR="0" wp14:anchorId="514370A1" wp14:editId="2344A04A">
               <wp:extent cx="5943600" cy="4457700"/>
               <wp:effectExtent l="0" t="0" r="0" b="0"/>
-              <wp:docPr id="27355513" name="Picture 7"/>
+              <wp:docPr id="81489991" name="Picture 11" descr="A diagram of different types of objects&#10;&#10;Description automatically generated"/>
               <wp:cNvGraphicFramePr>
                 <a:graphicFrameLocks xmlns:a="http://schemas.openxmlformats.org/drawingml/2006/main" noChangeAspect="1"/>
               </wp:cNvGraphicFramePr>
@@ -3288,7 +3456,7 @@
                 <a:graphicData uri="http://schemas.openxmlformats.org/drawingml/2006/picture">
                   <pic:pic xmlns:pic="http://schemas.openxmlformats.org/drawingml/2006/picture">
                     <pic:nvPicPr>
-                      <pic:cNvPr id="27355513" name="Picture 27355513"/>
+                      <pic:cNvPr id="81489991" name="Picture 11" descr="A diagram of different types of objects&#10;&#10;Description automatically generated"/>
                       <pic:cNvPicPr/>
                     </pic:nvPicPr>
                     <pic:blipFill>
@@ -3323,33 +3491,126 @@
     <w:p>
       <w:pPr>
         <w:pStyle w:val="Body"/>
-      </w:pPr>
-    </w:p>
-    <w:p>
-      <w:pPr>
-        <w:pStyle w:val="Body"/>
-        <w:rPr>
-          <w:ins w:id="86" w:author="Anderson, Riley Morgan" w:date="2024-11-08T14:29:00Z" w16du:dateUtc="2024-11-08T19:29:00Z"/>
-        </w:rPr>
-      </w:pPr>
-      <w:ins w:id="87" w:author="Anderson, Riley Morgan" w:date="2024-11-08T14:10:00Z" w16du:dateUtc="2024-11-08T19:10:00Z">
+        <w:rPr>
+          <w:ins w:id="102" w:author="Anderson, Riley Morgan" w:date="2024-11-25T17:01:00Z" w16du:dateUtc="2024-11-25T22:01:00Z"/>
+        </w:rPr>
+      </w:pPr>
+      <w:ins w:id="103" w:author="Anderson, Riley Morgan" w:date="2024-11-25T17:01:00Z" w16du:dateUtc="2024-11-25T22:01:00Z">
         <w:r>
           <w:rPr>
             <w:b/>
             <w:bCs/>
-            <w:rPrChange w:id="88" w:author="Anderson, Riley Morgan" w:date="2024-11-08T14:28:00Z" w16du:dateUtc="2024-11-08T19:28:00Z">
+          </w:rPr>
+          <w:t xml:space="preserve">Variation in community composition across sites. </w:t>
+        </w:r>
+        <w:r>
+          <w:t xml:space="preserve">Bee species are plotted on the first two axes of a three-dimensional non-metric multidimensional scaling ordination of the </w:t>
+        </w:r>
+        <w:r>
+          <w:t>69</w:t>
+        </w:r>
+        <w:r>
+          <w:t xml:space="preserve"> combinations of station (subsite) and year, across the three sites. Small points are the individual station/year combinations. Large points are the centroids of the three sites. Ellipses are 95% confidence intervals around the site centroids. Bee species shown are the most representative (top 10th percentile of a random forest analysis) of the compositional differences among sites. Text size of the labels is proportional to variable importance score (mean decrease in Gini score).</w:t>
+        </w:r>
+      </w:ins>
+    </w:p>
+    <w:p>
+      <w:pPr>
+        <w:pStyle w:val="Body"/>
+        <w:rPr>
+          <w:ins w:id="104" w:author="Anderson, Riley Morgan" w:date="2024-11-08T14:04:00Z" w16du:dateUtc="2024-11-08T19:04:00Z"/>
+        </w:rPr>
+      </w:pPr>
+    </w:p>
+    <w:p>
+      <w:pPr>
+        <w:pStyle w:val="Body"/>
+      </w:pPr>
+      <w:ins w:id="105" w:author="Anderson, Riley Morgan" w:date="2024-11-08T14:05:00Z" w16du:dateUtc="2024-11-08T19:05:00Z">
+        <w:r>
+          <w:rPr>
+            <w:noProof/>
+            <w14:textOutline w14:w="0" w14:cap="rnd" w14:cmpd="sng" w14:algn="ctr">
+              <w14:noFill/>
+              <w14:prstDash w14:val="solid"/>
+              <w14:bevel/>
+            </w14:textOutline>
+          </w:rPr>
+          <w:lastRenderedPageBreak/>
+          <w:drawing>
+            <wp:inline distT="0" distB="0" distL="0" distR="0" wp14:anchorId="63A5B443" wp14:editId="0F55CC05">
+              <wp:extent cx="5943600" cy="4457700"/>
+              <wp:effectExtent l="0" t="0" r="0" b="0"/>
+              <wp:docPr id="27355513" name="Picture 7"/>
+              <wp:cNvGraphicFramePr>
+                <a:graphicFrameLocks xmlns:a="http://schemas.openxmlformats.org/drawingml/2006/main" noChangeAspect="1"/>
+              </wp:cNvGraphicFramePr>
+              <a:graphic xmlns:a="http://schemas.openxmlformats.org/drawingml/2006/main">
+                <a:graphicData uri="http://schemas.openxmlformats.org/drawingml/2006/picture">
+                  <pic:pic xmlns:pic="http://schemas.openxmlformats.org/drawingml/2006/picture">
+                    <pic:nvPicPr>
+                      <pic:cNvPr id="27355513" name="Picture 27355513"/>
+                      <pic:cNvPicPr/>
+                    </pic:nvPicPr>
+                    <pic:blipFill>
+                      <a:blip r:embed="rId20" cstate="print">
+                        <a:extLst>
+                          <a:ext uri="{28A0092B-C50C-407E-A947-70E740481C1C}">
+                            <a14:useLocalDpi xmlns:a14="http://schemas.microsoft.com/office/drawing/2010/main" val="0"/>
+                          </a:ext>
+                        </a:extLst>
+                      </a:blip>
+                      <a:stretch>
+                        <a:fillRect/>
+                      </a:stretch>
+                    </pic:blipFill>
+                    <pic:spPr>
+                      <a:xfrm>
+                        <a:off x="0" y="0"/>
+                        <a:ext cx="5943600" cy="4457700"/>
+                      </a:xfrm>
+                      <a:prstGeom prst="rect">
+                        <a:avLst/>
+                      </a:prstGeom>
+                    </pic:spPr>
+                  </pic:pic>
+                </a:graphicData>
+              </a:graphic>
+            </wp:inline>
+          </w:drawing>
+        </w:r>
+      </w:ins>
+    </w:p>
+    <w:p>
+      <w:pPr>
+        <w:pStyle w:val="Body"/>
+      </w:pPr>
+    </w:p>
+    <w:p>
+      <w:pPr>
+        <w:pStyle w:val="Body"/>
+        <w:rPr>
+          <w:ins w:id="106" w:author="Anderson, Riley Morgan" w:date="2024-11-08T14:29:00Z" w16du:dateUtc="2024-11-08T19:29:00Z"/>
+        </w:rPr>
+      </w:pPr>
+      <w:ins w:id="107" w:author="Anderson, Riley Morgan" w:date="2024-11-08T14:10:00Z" w16du:dateUtc="2024-11-08T19:10:00Z">
+        <w:r>
+          <w:rPr>
+            <w:b/>
+            <w:bCs/>
+            <w:rPrChange w:id="108" w:author="Anderson, Riley Morgan" w:date="2024-11-08T14:28:00Z" w16du:dateUtc="2024-11-08T19:28:00Z">
               <w:rPr/>
             </w:rPrChange>
           </w:rPr>
           <w:t xml:space="preserve">Distributional abundance of </w:t>
         </w:r>
       </w:ins>
-      <w:ins w:id="89" w:author="Anderson, Riley Morgan" w:date="2024-11-08T14:11:00Z" w16du:dateUtc="2024-11-08T19:11:00Z">
+      <w:ins w:id="109" w:author="Anderson, Riley Morgan" w:date="2024-11-08T14:11:00Z" w16du:dateUtc="2024-11-08T19:11:00Z">
         <w:r>
           <w:rPr>
             <w:b/>
             <w:bCs/>
-            <w:rPrChange w:id="90" w:author="Anderson, Riley Morgan" w:date="2024-11-08T14:28:00Z" w16du:dateUtc="2024-11-08T19:28:00Z">
+            <w:rPrChange w:id="110" w:author="Anderson, Riley Morgan" w:date="2024-11-08T14:28:00Z" w16du:dateUtc="2024-11-08T19:28:00Z">
               <w:rPr/>
             </w:rPrChange>
           </w:rPr>
@@ -3359,52 +3620,52 @@
           <w:t xml:space="preserve"> </w:t>
         </w:r>
       </w:ins>
-      <w:ins w:id="91" w:author="Anderson, Riley Morgan" w:date="2024-11-08T14:14:00Z" w16du:dateUtc="2024-11-08T19:14:00Z">
+      <w:ins w:id="111" w:author="Anderson, Riley Morgan" w:date="2024-11-08T14:14:00Z" w16du:dateUtc="2024-11-08T19:14:00Z">
         <w:r>
           <w:t xml:space="preserve">Kernel density estimation </w:t>
         </w:r>
       </w:ins>
-      <w:ins w:id="92" w:author="Anderson, Riley Morgan" w:date="2024-11-08T14:20:00Z" w16du:dateUtc="2024-11-08T19:20:00Z">
+      <w:ins w:id="112" w:author="Anderson, Riley Morgan" w:date="2024-11-08T14:20:00Z" w16du:dateUtc="2024-11-08T19:20:00Z">
         <w:r>
           <w:t xml:space="preserve">with Silverman’s smoothing parameter = </w:t>
         </w:r>
       </w:ins>
-      <w:ins w:id="93" w:author="Anderson, Riley Morgan" w:date="2024-11-08T14:21:00Z" w16du:dateUtc="2024-11-08T19:21:00Z">
+      <w:ins w:id="113" w:author="Anderson, Riley Morgan" w:date="2024-11-08T14:21:00Z" w16du:dateUtc="2024-11-08T19:21:00Z">
         <w:r>
           <w:t xml:space="preserve">1.27. </w:t>
         </w:r>
       </w:ins>
-      <w:ins w:id="94" w:author="Anderson, Riley Morgan" w:date="2024-11-08T14:11:00Z" w16du:dateUtc="2024-11-08T19:11:00Z">
+      <w:ins w:id="114" w:author="Anderson, Riley Morgan" w:date="2024-11-08T14:11:00Z" w16du:dateUtc="2024-11-08T19:11:00Z">
         <w:r>
           <w:t>Data are pooled across sites and years</w:t>
         </w:r>
       </w:ins>
-      <w:ins w:id="95" w:author="Anderson, Riley Morgan" w:date="2024-11-08T14:21:00Z" w16du:dateUtc="2024-11-08T19:21:00Z">
+      <w:ins w:id="115" w:author="Anderson, Riley Morgan" w:date="2024-11-08T14:21:00Z" w16du:dateUtc="2024-11-08T19:21:00Z">
         <w:r>
           <w:t xml:space="preserve"> with the total number of records for each genus displayed on the right. The vertical dashed lines repres</w:t>
         </w:r>
       </w:ins>
-      <w:ins w:id="96" w:author="Anderson, Riley Morgan" w:date="2024-11-08T14:22:00Z" w16du:dateUtc="2024-11-08T19:22:00Z">
+      <w:ins w:id="116" w:author="Anderson, Riley Morgan" w:date="2024-11-08T14:22:00Z" w16du:dateUtc="2024-11-08T19:22:00Z">
         <w:r>
           <w:t xml:space="preserve">ent 21 March, 21 June, and 21 September. Genera are </w:t>
         </w:r>
       </w:ins>
-      <w:ins w:id="97" w:author="Anderson, Riley Morgan" w:date="2024-11-08T14:28:00Z" w16du:dateUtc="2024-11-08T19:28:00Z">
+      <w:ins w:id="117" w:author="Anderson, Riley Morgan" w:date="2024-11-08T14:28:00Z" w16du:dateUtc="2024-11-08T19:28:00Z">
         <w:r>
           <w:t>arranged from</w:t>
         </w:r>
       </w:ins>
-      <w:ins w:id="98" w:author="Anderson, Riley Morgan" w:date="2024-11-08T14:23:00Z" w16du:dateUtc="2024-11-08T19:23:00Z">
+      <w:ins w:id="118" w:author="Anderson, Riley Morgan" w:date="2024-11-08T14:23:00Z" w16du:dateUtc="2024-11-08T19:23:00Z">
         <w:r>
           <w:t xml:space="preserve"> top to bottom by the </w:t>
         </w:r>
       </w:ins>
-      <w:ins w:id="99" w:author="Anderson, Riley Morgan" w:date="2024-11-08T14:26:00Z" w16du:dateUtc="2024-11-08T19:26:00Z">
+      <w:ins w:id="119" w:author="Anderson, Riley Morgan" w:date="2024-11-08T14:26:00Z" w16du:dateUtc="2024-11-08T19:26:00Z">
         <w:r>
           <w:t xml:space="preserve">mode of their abundance binned at each week, such that early season </w:t>
         </w:r>
       </w:ins>
-      <w:ins w:id="100" w:author="Anderson, Riley Morgan" w:date="2024-11-08T14:27:00Z" w16du:dateUtc="2024-11-08T19:27:00Z">
+      <w:ins w:id="120" w:author="Anderson, Riley Morgan" w:date="2024-11-08T14:27:00Z" w16du:dateUtc="2024-11-08T19:27:00Z">
         <w:r>
           <w:t>genera are at the top, while late season genera are at the bottom.</w:t>
         </w:r>
@@ -3414,26 +3675,49 @@
       <w:pPr>
         <w:pStyle w:val="Body"/>
         <w:rPr>
-          <w:ins w:id="101" w:author="Anderson, Riley Morgan" w:date="2024-11-08T14:29:00Z" w16du:dateUtc="2024-11-08T19:29:00Z"/>
-        </w:rPr>
-      </w:pPr>
-    </w:p>
-    <w:p>
-      <w:pPr>
-        <w:pStyle w:val="Body"/>
-        <w:rPr>
-          <w:ins w:id="102" w:author="Anderson, Riley Morgan" w:date="2024-11-08T14:29:00Z" w16du:dateUtc="2024-11-08T19:29:00Z"/>
-        </w:rPr>
-      </w:pPr>
-    </w:p>
-    <w:p>
-      <w:pPr>
-        <w:pStyle w:val="Body"/>
-        <w:rPr>
-          <w:ins w:id="103" w:author="Anderson, Riley Morgan" w:date="2024-11-08T14:30:00Z" w16du:dateUtc="2024-11-08T19:30:00Z"/>
-        </w:rPr>
-      </w:pPr>
-      <w:ins w:id="104" w:author="Anderson, Riley Morgan" w:date="2024-11-08T14:30:00Z" w16du:dateUtc="2024-11-08T19:30:00Z">
+          <w:ins w:id="121" w:author="Anderson, Riley Morgan" w:date="2024-11-25T16:45:00Z" w16du:dateUtc="2024-11-25T21:45:00Z"/>
+        </w:rPr>
+      </w:pPr>
+    </w:p>
+    <w:p>
+      <w:pPr>
+        <w:pStyle w:val="Body"/>
+        <w:rPr>
+          <w:ins w:id="122" w:author="Anderson, Riley Morgan" w:date="2024-11-08T14:29:00Z" w16du:dateUtc="2024-11-08T19:29:00Z"/>
+        </w:rPr>
+      </w:pPr>
+      <w:ins w:id="123" w:author="Anderson, Riley Morgan" w:date="2024-11-25T16:45:00Z" w16du:dateUtc="2024-11-25T21:45:00Z">
+        <w:r>
+          <w:t xml:space="preserve">----Use net and trap for </w:t>
+        </w:r>
+        <w:proofErr w:type="spellStart"/>
+        <w:r>
+          <w:t>ridgeplots</w:t>
+        </w:r>
+      </w:ins>
+      <w:proofErr w:type="spellEnd"/>
+      <w:ins w:id="124" w:author="Anderson, Riley Morgan" w:date="2024-11-25T16:55:00Z" w16du:dateUtc="2024-11-25T21:55:00Z">
+        <w:r>
+          <w:t>, use all morphospecies</w:t>
+        </w:r>
+      </w:ins>
+    </w:p>
+    <w:p>
+      <w:pPr>
+        <w:pStyle w:val="Body"/>
+        <w:rPr>
+          <w:ins w:id="125" w:author="Anderson, Riley Morgan" w:date="2024-11-08T14:29:00Z" w16du:dateUtc="2024-11-08T19:29:00Z"/>
+        </w:rPr>
+      </w:pPr>
+    </w:p>
+    <w:p>
+      <w:pPr>
+        <w:pStyle w:val="Body"/>
+        <w:rPr>
+          <w:ins w:id="126" w:author="Anderson, Riley Morgan" w:date="2024-11-08T14:30:00Z" w16du:dateUtc="2024-11-08T19:30:00Z"/>
+        </w:rPr>
+      </w:pPr>
+      <w:ins w:id="127" w:author="Anderson, Riley Morgan" w:date="2024-11-08T14:30:00Z" w16du:dateUtc="2024-11-08T19:30:00Z">
         <w:r>
           <w:rPr>
             <w:noProof/>
@@ -3460,7 +3744,7 @@
                       <pic:cNvPicPr/>
                     </pic:nvPicPr>
                     <pic:blipFill>
-                      <a:blip r:embed="rId20" cstate="print">
+                      <a:blip r:embed="rId21" cstate="print">
                         <a:extLst>
                           <a:ext uri="{28A0092B-C50C-407E-A947-70E740481C1C}">
                             <a14:useLocalDpi xmlns:a14="http://schemas.microsoft.com/office/drawing/2010/main" val="0"/>
@@ -3492,10 +3776,10 @@
       <w:pPr>
         <w:pStyle w:val="Body"/>
         <w:rPr>
-          <w:ins w:id="105" w:author="Anderson, Riley Morgan" w:date="2024-11-08T14:32:00Z" w16du:dateUtc="2024-11-08T19:32:00Z"/>
-        </w:rPr>
-      </w:pPr>
-      <w:ins w:id="106" w:author="Anderson, Riley Morgan" w:date="2024-11-08T14:30:00Z" w16du:dateUtc="2024-11-08T19:30:00Z">
+          <w:ins w:id="128" w:author="Anderson, Riley Morgan" w:date="2024-11-08T14:32:00Z" w16du:dateUtc="2024-11-08T19:32:00Z"/>
+        </w:rPr>
+      </w:pPr>
+      <w:ins w:id="129" w:author="Anderson, Riley Morgan" w:date="2024-11-08T14:30:00Z" w16du:dateUtc="2024-11-08T19:30:00Z">
         <w:r>
           <w:rPr>
             <w:b/>
@@ -3521,42 +3805,42 @@
           <w:t xml:space="preserve"> Kernel density estimation with Silverman’s smoothing parameter = 1.</w:t>
         </w:r>
       </w:ins>
-      <w:ins w:id="107" w:author="Anderson, Riley Morgan" w:date="2024-11-08T14:31:00Z" w16du:dateUtc="2024-11-08T19:31:00Z">
+      <w:ins w:id="130" w:author="Anderson, Riley Morgan" w:date="2024-11-08T14:31:00Z" w16du:dateUtc="2024-11-08T19:31:00Z">
         <w:r>
           <w:t>75</w:t>
         </w:r>
       </w:ins>
-      <w:ins w:id="108" w:author="Anderson, Riley Morgan" w:date="2024-11-08T14:30:00Z" w16du:dateUtc="2024-11-08T19:30:00Z">
+      <w:ins w:id="131" w:author="Anderson, Riley Morgan" w:date="2024-11-08T14:30:00Z" w16du:dateUtc="2024-11-08T19:30:00Z">
         <w:r>
           <w:t xml:space="preserve">. Data are pooled across sites and years with the total number of records for each </w:t>
         </w:r>
       </w:ins>
-      <w:ins w:id="109" w:author="Anderson, Riley Morgan" w:date="2024-11-08T14:31:00Z" w16du:dateUtc="2024-11-08T19:31:00Z">
+      <w:ins w:id="132" w:author="Anderson, Riley Morgan" w:date="2024-11-08T14:31:00Z" w16du:dateUtc="2024-11-08T19:31:00Z">
         <w:r>
           <w:t>species</w:t>
         </w:r>
       </w:ins>
-      <w:ins w:id="110" w:author="Anderson, Riley Morgan" w:date="2024-11-08T14:30:00Z" w16du:dateUtc="2024-11-08T19:30:00Z">
+      <w:ins w:id="133" w:author="Anderson, Riley Morgan" w:date="2024-11-08T14:30:00Z" w16du:dateUtc="2024-11-08T19:30:00Z">
         <w:r>
           <w:t xml:space="preserve"> displayed on the right.</w:t>
         </w:r>
       </w:ins>
-      <w:ins w:id="111" w:author="Anderson, Riley Morgan" w:date="2024-11-08T14:31:00Z" w16du:dateUtc="2024-11-08T19:31:00Z">
+      <w:ins w:id="134" w:author="Anderson, Riley Morgan" w:date="2024-11-08T14:31:00Z" w16du:dateUtc="2024-11-08T19:31:00Z">
         <w:r>
           <w:t xml:space="preserve"> Species with &lt;20 records are excluded.</w:t>
         </w:r>
       </w:ins>
-      <w:ins w:id="112" w:author="Anderson, Riley Morgan" w:date="2024-11-08T14:30:00Z" w16du:dateUtc="2024-11-08T19:30:00Z">
+      <w:ins w:id="135" w:author="Anderson, Riley Morgan" w:date="2024-11-08T14:30:00Z" w16du:dateUtc="2024-11-08T19:30:00Z">
         <w:r>
           <w:t xml:space="preserve"> The vertical dashed lines represent 21 March, 21 June, and 21 September. </w:t>
         </w:r>
       </w:ins>
-      <w:ins w:id="113" w:author="Anderson, Riley Morgan" w:date="2024-11-08T14:31:00Z" w16du:dateUtc="2024-11-08T19:31:00Z">
+      <w:ins w:id="136" w:author="Anderson, Riley Morgan" w:date="2024-11-08T14:31:00Z" w16du:dateUtc="2024-11-08T19:31:00Z">
         <w:r>
           <w:t>Species</w:t>
         </w:r>
       </w:ins>
-      <w:ins w:id="114" w:author="Anderson, Riley Morgan" w:date="2024-11-08T14:30:00Z" w16du:dateUtc="2024-11-08T19:30:00Z">
+      <w:ins w:id="137" w:author="Anderson, Riley Morgan" w:date="2024-11-08T14:30:00Z" w16du:dateUtc="2024-11-08T19:30:00Z">
         <w:r>
           <w:t xml:space="preserve"> are arranged from top to bottom by the </w:t>
         </w:r>
@@ -3573,22 +3857,22 @@
           <w:t xml:space="preserve"> each week, such that early season </w:t>
         </w:r>
       </w:ins>
-      <w:ins w:id="115" w:author="Anderson, Riley Morgan" w:date="2024-11-08T14:32:00Z" w16du:dateUtc="2024-11-08T19:32:00Z">
+      <w:ins w:id="138" w:author="Anderson, Riley Morgan" w:date="2024-11-08T14:32:00Z" w16du:dateUtc="2024-11-08T19:32:00Z">
         <w:r>
           <w:t>species</w:t>
         </w:r>
       </w:ins>
-      <w:ins w:id="116" w:author="Anderson, Riley Morgan" w:date="2024-11-08T14:30:00Z" w16du:dateUtc="2024-11-08T19:30:00Z">
+      <w:ins w:id="139" w:author="Anderson, Riley Morgan" w:date="2024-11-08T14:30:00Z" w16du:dateUtc="2024-11-08T19:30:00Z">
         <w:r>
           <w:t xml:space="preserve"> are at the top, while late season </w:t>
         </w:r>
       </w:ins>
-      <w:ins w:id="117" w:author="Anderson, Riley Morgan" w:date="2024-11-08T14:32:00Z" w16du:dateUtc="2024-11-08T19:32:00Z">
+      <w:ins w:id="140" w:author="Anderson, Riley Morgan" w:date="2024-11-08T14:32:00Z" w16du:dateUtc="2024-11-08T19:32:00Z">
         <w:r>
           <w:t>species</w:t>
         </w:r>
       </w:ins>
-      <w:ins w:id="118" w:author="Anderson, Riley Morgan" w:date="2024-11-08T14:30:00Z" w16du:dateUtc="2024-11-08T19:30:00Z">
+      <w:ins w:id="141" w:author="Anderson, Riley Morgan" w:date="2024-11-08T14:30:00Z" w16du:dateUtc="2024-11-08T19:30:00Z">
         <w:r>
           <w:t xml:space="preserve"> are at the bottom.</w:t>
         </w:r>
@@ -3598,18 +3882,18 @@
       <w:pPr>
         <w:pStyle w:val="Body"/>
         <w:rPr>
-          <w:ins w:id="119" w:author="Anderson, Riley Morgan" w:date="2024-11-08T14:32:00Z" w16du:dateUtc="2024-11-08T19:32:00Z"/>
-        </w:rPr>
-      </w:pPr>
-    </w:p>
-    <w:p>
-      <w:pPr>
-        <w:pStyle w:val="Body"/>
-        <w:rPr>
-          <w:ins w:id="120" w:author="Anderson, Riley Morgan" w:date="2024-11-08T14:30:00Z" w16du:dateUtc="2024-11-08T19:30:00Z"/>
-        </w:rPr>
-      </w:pPr>
-      <w:ins w:id="121" w:author="Anderson, Riley Morgan" w:date="2024-11-08T14:32:00Z" w16du:dateUtc="2024-11-08T19:32:00Z">
+          <w:ins w:id="142" w:author="Anderson, Riley Morgan" w:date="2024-11-08T14:32:00Z" w16du:dateUtc="2024-11-08T19:32:00Z"/>
+        </w:rPr>
+      </w:pPr>
+    </w:p>
+    <w:p>
+      <w:pPr>
+        <w:pStyle w:val="Body"/>
+        <w:rPr>
+          <w:ins w:id="143" w:author="Anderson, Riley Morgan" w:date="2024-11-08T14:30:00Z" w16du:dateUtc="2024-11-08T19:30:00Z"/>
+        </w:rPr>
+      </w:pPr>
+      <w:ins w:id="144" w:author="Anderson, Riley Morgan" w:date="2024-11-25T16:54:00Z" w16du:dateUtc="2024-11-25T21:54:00Z">
         <w:r>
           <w:rPr>
             <w:noProof/>
@@ -3620,10 +3904,10 @@
             </w14:textOutline>
           </w:rPr>
           <w:drawing>
-            <wp:inline distT="0" distB="0" distL="0" distR="0" wp14:anchorId="04941DEE" wp14:editId="48E93E4A">
-              <wp:extent cx="5943600" cy="6604000"/>
-              <wp:effectExtent l="0" t="0" r="0" b="6350"/>
-              <wp:docPr id="1073921186" name="Picture 9"/>
+            <wp:inline distT="0" distB="0" distL="0" distR="0" wp14:anchorId="53757153" wp14:editId="245B00D8">
+              <wp:extent cx="5943600" cy="4953000"/>
+              <wp:effectExtent l="0" t="0" r="0" b="0"/>
+              <wp:docPr id="1244809145" name="Picture 1"/>
               <wp:cNvGraphicFramePr>
                 <a:graphicFrameLocks xmlns:a="http://schemas.openxmlformats.org/drawingml/2006/main" noChangeAspect="1"/>
               </wp:cNvGraphicFramePr>
@@ -3631,11 +3915,11 @@
                 <a:graphicData uri="http://schemas.openxmlformats.org/drawingml/2006/picture">
                   <pic:pic xmlns:pic="http://schemas.openxmlformats.org/drawingml/2006/picture">
                     <pic:nvPicPr>
-                      <pic:cNvPr id="1073921186" name="Picture 1073921186"/>
+                      <pic:cNvPr id="1244809145" name="Picture 1244809145"/>
                       <pic:cNvPicPr/>
                     </pic:nvPicPr>
                     <pic:blipFill>
-                      <a:blip r:embed="rId21" cstate="print">
+                      <a:blip r:embed="rId22" cstate="print">
                         <a:extLst>
                           <a:ext uri="{28A0092B-C50C-407E-A947-70E740481C1C}">
                             <a14:useLocalDpi xmlns:a14="http://schemas.microsoft.com/office/drawing/2010/main" val="0"/>
@@ -3649,7 +3933,7 @@
                     <pic:spPr>
                       <a:xfrm>
                         <a:off x="0" y="0"/>
-                        <a:ext cx="5943600" cy="6604000"/>
+                        <a:ext cx="5943600" cy="4953000"/>
                       </a:xfrm>
                       <a:prstGeom prst="rect">
                         <a:avLst/>
@@ -3667,10 +3951,10 @@
       <w:pPr>
         <w:pStyle w:val="Body"/>
         <w:rPr>
-          <w:ins w:id="122" w:author="Anderson, Riley Morgan" w:date="2024-11-08T14:42:00Z" w16du:dateUtc="2024-11-08T19:42:00Z"/>
-        </w:rPr>
-      </w:pPr>
-      <w:ins w:id="123" w:author="Anderson, Riley Morgan" w:date="2024-11-08T14:32:00Z" w16du:dateUtc="2024-11-08T19:32:00Z">
+          <w:ins w:id="145" w:author="Anderson, Riley Morgan" w:date="2024-11-25T17:11:00Z" w16du:dateUtc="2024-11-25T22:11:00Z"/>
+        </w:rPr>
+      </w:pPr>
+      <w:ins w:id="146" w:author="Anderson, Riley Morgan" w:date="2024-11-08T14:32:00Z" w16du:dateUtc="2024-11-08T19:32:00Z">
         <w:r>
           <w:rPr>
             <w:b/>
@@ -3679,7 +3963,7 @@
           <w:t xml:space="preserve">Distributional abundance of </w:t>
         </w:r>
       </w:ins>
-      <w:ins w:id="124" w:author="Anderson, Riley Morgan" w:date="2024-11-08T14:33:00Z" w16du:dateUtc="2024-11-08T19:33:00Z">
+      <w:ins w:id="147" w:author="Anderson, Riley Morgan" w:date="2024-11-08T14:33:00Z" w16du:dateUtc="2024-11-08T19:33:00Z">
         <w:r>
           <w:rPr>
             <w:b/>
@@ -3688,7 +3972,7 @@
           <w:t>parasite-host species</w:t>
         </w:r>
       </w:ins>
-      <w:ins w:id="125" w:author="Anderson, Riley Morgan" w:date="2024-11-08T14:32:00Z" w16du:dateUtc="2024-11-08T19:32:00Z">
+      <w:ins w:id="148" w:author="Anderson, Riley Morgan" w:date="2024-11-08T14:32:00Z" w16du:dateUtc="2024-11-08T19:32:00Z">
         <w:r>
           <w:rPr>
             <w:b/>
@@ -3700,45 +3984,42 @@
           <w:t xml:space="preserve"> </w:t>
         </w:r>
       </w:ins>
-      <w:ins w:id="126" w:author="Anderson, Riley Morgan" w:date="2024-11-08T14:37:00Z" w16du:dateUtc="2024-11-08T19:37:00Z">
-        <w:r>
-          <w:t>Kernel density estimation</w:t>
-        </w:r>
-        <w:r>
-          <w:t xml:space="preserve"> for pa</w:t>
-        </w:r>
-      </w:ins>
-      <w:ins w:id="127" w:author="Anderson, Riley Morgan" w:date="2024-11-08T14:38:00Z" w16du:dateUtc="2024-11-08T19:38:00Z">
+      <w:ins w:id="149" w:author="Anderson, Riley Morgan" w:date="2024-11-08T14:37:00Z" w16du:dateUtc="2024-11-08T19:37:00Z">
+        <w:r>
+          <w:t>Kernel density estimation for pa</w:t>
+        </w:r>
+      </w:ins>
+      <w:ins w:id="150" w:author="Anderson, Riley Morgan" w:date="2024-11-08T14:38:00Z" w16du:dateUtc="2024-11-08T19:38:00Z">
         <w:r>
           <w:t xml:space="preserve">rasitic </w:t>
         </w:r>
       </w:ins>
-      <w:ins w:id="128" w:author="Anderson, Riley Morgan" w:date="2024-11-08T14:41:00Z" w16du:dateUtc="2024-11-08T19:41:00Z">
+      <w:ins w:id="151" w:author="Anderson, Riley Morgan" w:date="2024-11-08T14:41:00Z" w16du:dateUtc="2024-11-08T19:41:00Z">
         <w:r>
           <w:t>genera</w:t>
         </w:r>
       </w:ins>
-      <w:ins w:id="129" w:author="Anderson, Riley Morgan" w:date="2024-11-08T14:38:00Z" w16du:dateUtc="2024-11-08T19:38:00Z">
+      <w:ins w:id="152" w:author="Anderson, Riley Morgan" w:date="2024-11-08T14:38:00Z" w16du:dateUtc="2024-11-08T19:38:00Z">
         <w:r>
           <w:t xml:space="preserve"> and their presumed hosts</w:t>
         </w:r>
       </w:ins>
-      <w:ins w:id="130" w:author="Anderson, Riley Morgan" w:date="2024-11-08T14:37:00Z" w16du:dateUtc="2024-11-08T19:37:00Z">
+      <w:ins w:id="153" w:author="Anderson, Riley Morgan" w:date="2024-11-08T14:37:00Z" w16du:dateUtc="2024-11-08T19:37:00Z">
         <w:r>
           <w:t xml:space="preserve"> with Silverman’s smoothing parameter</w:t>
         </w:r>
       </w:ins>
-      <w:ins w:id="131" w:author="Anderson, Riley Morgan" w:date="2024-11-08T14:38:00Z" w16du:dateUtc="2024-11-08T19:38:00Z">
+      <w:ins w:id="154" w:author="Anderson, Riley Morgan" w:date="2024-11-08T14:38:00Z" w16du:dateUtc="2024-11-08T19:38:00Z">
         <w:r>
           <w:t xml:space="preserve"> for</w:t>
         </w:r>
       </w:ins>
-      <w:ins w:id="132" w:author="Anderson, Riley Morgan" w:date="2024-11-08T14:37:00Z" w16du:dateUtc="2024-11-08T19:37:00Z">
+      <w:ins w:id="155" w:author="Anderson, Riley Morgan" w:date="2024-11-08T14:37:00Z" w16du:dateUtc="2024-11-08T19:37:00Z">
         <w:r>
           <w:t xml:space="preserve"> </w:t>
         </w:r>
       </w:ins>
-      <w:ins w:id="133" w:author="Anderson, Riley Morgan" w:date="2024-11-08T14:34:00Z" w16du:dateUtc="2024-11-08T19:34:00Z">
+      <w:ins w:id="156" w:author="Anderson, Riley Morgan" w:date="2024-11-08T14:34:00Z" w16du:dateUtc="2024-11-08T19:34:00Z">
         <w:r>
           <w:t xml:space="preserve">A) </w:t>
         </w:r>
@@ -3748,12 +4029,12 @@
         </w:r>
       </w:ins>
       <w:proofErr w:type="spellEnd"/>
-      <w:ins w:id="134" w:author="Anderson, Riley Morgan" w:date="2024-11-08T14:40:00Z" w16du:dateUtc="2024-11-08T19:40:00Z">
+      <w:ins w:id="157" w:author="Anderson, Riley Morgan" w:date="2024-11-08T14:40:00Z" w16du:dateUtc="2024-11-08T19:40:00Z">
         <w:r>
           <w:t xml:space="preserve">: 1.25, </w:t>
         </w:r>
       </w:ins>
-      <w:ins w:id="135" w:author="Anderson, Riley Morgan" w:date="2024-11-08T14:35:00Z" w16du:dateUtc="2024-11-08T19:35:00Z">
+      <w:ins w:id="158" w:author="Anderson, Riley Morgan" w:date="2024-11-08T14:35:00Z" w16du:dateUtc="2024-11-08T19:35:00Z">
         <w:r>
           <w:t xml:space="preserve">B) </w:t>
         </w:r>
@@ -3762,7 +4043,7 @@
           <w:t>Steli</w:t>
         </w:r>
       </w:ins>
-      <w:ins w:id="136" w:author="Anderson, Riley Morgan" w:date="2024-11-08T14:40:00Z" w16du:dateUtc="2024-11-08T19:40:00Z">
+      <w:ins w:id="159" w:author="Anderson, Riley Morgan" w:date="2024-11-08T14:40:00Z" w16du:dateUtc="2024-11-08T19:40:00Z">
         <w:r>
           <w:t>s</w:t>
         </w:r>
@@ -3771,7 +4052,7 @@
           <w:t>: 0.83</w:t>
         </w:r>
       </w:ins>
-      <w:ins w:id="137" w:author="Anderson, Riley Morgan" w:date="2024-11-08T14:35:00Z" w16du:dateUtc="2024-11-08T19:35:00Z">
+      <w:ins w:id="160" w:author="Anderson, Riley Morgan" w:date="2024-11-08T14:35:00Z" w16du:dateUtc="2024-11-08T19:35:00Z">
         <w:r>
           <w:t xml:space="preserve">, C) </w:t>
         </w:r>
@@ -3780,7 +4061,7 @@
           <w:t>Sphecode</w:t>
         </w:r>
       </w:ins>
-      <w:ins w:id="138" w:author="Anderson, Riley Morgan" w:date="2024-11-08T14:39:00Z" w16du:dateUtc="2024-11-08T19:39:00Z">
+      <w:ins w:id="161" w:author="Anderson, Riley Morgan" w:date="2024-11-08T14:39:00Z" w16du:dateUtc="2024-11-08T19:39:00Z">
         <w:r>
           <w:t>s</w:t>
         </w:r>
@@ -3789,7 +4070,7 @@
           <w:t>: 1.26</w:t>
         </w:r>
       </w:ins>
-      <w:ins w:id="139" w:author="Anderson, Riley Morgan" w:date="2024-11-08T14:35:00Z" w16du:dateUtc="2024-11-08T19:35:00Z">
+      <w:ins w:id="162" w:author="Anderson, Riley Morgan" w:date="2024-11-08T14:35:00Z" w16du:dateUtc="2024-11-08T19:35:00Z">
         <w:r>
           <w:t xml:space="preserve">, D) </w:t>
         </w:r>
@@ -3799,12 +4080,12 @@
         </w:r>
       </w:ins>
       <w:proofErr w:type="spellEnd"/>
-      <w:ins w:id="140" w:author="Anderson, Riley Morgan" w:date="2024-11-08T14:39:00Z" w16du:dateUtc="2024-11-08T19:39:00Z">
+      <w:ins w:id="163" w:author="Anderson, Riley Morgan" w:date="2024-11-08T14:39:00Z" w16du:dateUtc="2024-11-08T19:39:00Z">
         <w:r>
           <w:t>: 0.95</w:t>
         </w:r>
       </w:ins>
-      <w:ins w:id="141" w:author="Anderson, Riley Morgan" w:date="2024-11-08T14:36:00Z" w16du:dateUtc="2024-11-08T19:36:00Z">
+      <w:ins w:id="164" w:author="Anderson, Riley Morgan" w:date="2024-11-08T14:36:00Z" w16du:dateUtc="2024-11-08T19:36:00Z">
         <w:r>
           <w:t xml:space="preserve">, E) </w:t>
         </w:r>
@@ -3814,12 +4095,12 @@
         </w:r>
       </w:ins>
       <w:proofErr w:type="spellEnd"/>
-      <w:ins w:id="142" w:author="Anderson, Riley Morgan" w:date="2024-11-08T14:39:00Z" w16du:dateUtc="2024-11-08T19:39:00Z">
+      <w:ins w:id="165" w:author="Anderson, Riley Morgan" w:date="2024-11-08T14:39:00Z" w16du:dateUtc="2024-11-08T19:39:00Z">
         <w:r>
           <w:t>: 10.10</w:t>
         </w:r>
       </w:ins>
-      <w:ins w:id="143" w:author="Anderson, Riley Morgan" w:date="2024-11-08T14:36:00Z" w16du:dateUtc="2024-11-08T19:36:00Z">
+      <w:ins w:id="166" w:author="Anderson, Riley Morgan" w:date="2024-11-08T14:36:00Z" w16du:dateUtc="2024-11-08T19:36:00Z">
         <w:r>
           <w:t xml:space="preserve">, and F) </w:t>
         </w:r>
@@ -3829,17 +4110,17 @@
         </w:r>
       </w:ins>
       <w:proofErr w:type="spellEnd"/>
-      <w:ins w:id="144" w:author="Anderson, Riley Morgan" w:date="2024-11-08T14:37:00Z" w16du:dateUtc="2024-11-08T19:37:00Z">
+      <w:ins w:id="167" w:author="Anderson, Riley Morgan" w:date="2024-11-08T14:37:00Z" w16du:dateUtc="2024-11-08T19:37:00Z">
         <w:r>
           <w:t>: 1.75</w:t>
         </w:r>
       </w:ins>
-      <w:ins w:id="145" w:author="Anderson, Riley Morgan" w:date="2024-11-08T14:36:00Z" w16du:dateUtc="2024-11-08T19:36:00Z">
+      <w:ins w:id="168" w:author="Anderson, Riley Morgan" w:date="2024-11-08T14:36:00Z" w16du:dateUtc="2024-11-08T19:36:00Z">
         <w:r>
           <w:t xml:space="preserve">. </w:t>
         </w:r>
       </w:ins>
-      <w:ins w:id="146" w:author="Anderson, Riley Morgan" w:date="2024-11-08T14:32:00Z" w16du:dateUtc="2024-11-08T19:32:00Z">
+      <w:ins w:id="169" w:author="Anderson, Riley Morgan" w:date="2024-11-08T14:32:00Z" w16du:dateUtc="2024-11-08T19:32:00Z">
         <w:r>
           <w:t>Data are pooled across sites and years with the total number of records for each genus displayed on the right. The vertical dashed lines represent 21 March, 21 June, and 21 September.</w:t>
         </w:r>
@@ -3849,10 +4130,43 @@
       <w:pPr>
         <w:pStyle w:val="Body"/>
         <w:rPr>
-          <w:ins w:id="147" w:author="Anderson, Riley Morgan" w:date="2024-11-08T14:32:00Z" w16du:dateUtc="2024-11-08T19:32:00Z"/>
-        </w:rPr>
-      </w:pPr>
-      <w:ins w:id="148" w:author="Anderson, Riley Morgan" w:date="2024-11-08T14:42:00Z" w16du:dateUtc="2024-11-08T19:42:00Z">
+          <w:ins w:id="170" w:author="Anderson, Riley Morgan" w:date="2024-11-08T14:42:00Z" w16du:dateUtc="2024-11-08T19:42:00Z"/>
+        </w:rPr>
+      </w:pPr>
+      <w:ins w:id="171" w:author="Anderson, Riley Morgan" w:date="2024-11-25T17:13:00Z" w16du:dateUtc="2024-11-25T22:13:00Z">
+        <w:r>
+          <w:t xml:space="preserve">--keep </w:t>
+        </w:r>
+        <w:proofErr w:type="spellStart"/>
+        <w:proofErr w:type="gramStart"/>
+        <w:r>
+          <w:t>a,c</w:t>
+        </w:r>
+        <w:proofErr w:type="gramEnd"/>
+        <w:r>
+          <w:t>,f</w:t>
+        </w:r>
+      </w:ins>
+      <w:proofErr w:type="spellEnd"/>
+      <w:ins w:id="172" w:author="Anderson, Riley Morgan" w:date="2024-11-25T17:14:00Z" w16du:dateUtc="2024-11-25T22:14:00Z">
+        <w:r>
+          <w:t xml:space="preserve">, in a 3 panel fig, put the others in </w:t>
+        </w:r>
+      </w:ins>
+      <w:ins w:id="173" w:author="Anderson, Riley Morgan" w:date="2024-11-25T17:15:00Z" w16du:dateUtc="2024-11-25T22:15:00Z">
+        <w:r>
+          <w:t>supplemental. Use all records!</w:t>
+        </w:r>
+      </w:ins>
+    </w:p>
+    <w:p>
+      <w:pPr>
+        <w:pStyle w:val="Body"/>
+        <w:rPr>
+          <w:ins w:id="174" w:author="Anderson, Riley Morgan" w:date="2024-11-08T14:32:00Z" w16du:dateUtc="2024-11-08T19:32:00Z"/>
+        </w:rPr>
+      </w:pPr>
+      <w:ins w:id="175" w:author="Anderson, Riley Morgan" w:date="2024-11-08T14:42:00Z" w16du:dateUtc="2024-11-08T19:42:00Z">
         <w:r>
           <w:rPr>
             <w:noProof/>
@@ -3876,101 +4190,6 @@
                   <pic:pic xmlns:pic="http://schemas.openxmlformats.org/drawingml/2006/picture">
                     <pic:nvPicPr>
                       <pic:cNvPr id="133575875" name="Picture 10" descr="A graph of different colored bars&#10;&#10;Description automatically generated with medium confidence"/>
-                      <pic:cNvPicPr/>
-                    </pic:nvPicPr>
-                    <pic:blipFill>
-                      <a:blip r:embed="rId22" cstate="print">
-                        <a:extLst>
-                          <a:ext uri="{28A0092B-C50C-407E-A947-70E740481C1C}">
-                            <a14:useLocalDpi xmlns:a14="http://schemas.microsoft.com/office/drawing/2010/main" val="0"/>
-                          </a:ext>
-                        </a:extLst>
-                      </a:blip>
-                      <a:stretch>
-                        <a:fillRect/>
-                      </a:stretch>
-                    </pic:blipFill>
-                    <pic:spPr>
-                      <a:xfrm>
-                        <a:off x="0" y="0"/>
-                        <a:ext cx="5943600" cy="4457700"/>
-                      </a:xfrm>
-                      <a:prstGeom prst="rect">
-                        <a:avLst/>
-                      </a:prstGeom>
-                    </pic:spPr>
-                  </pic:pic>
-                </a:graphicData>
-              </a:graphic>
-            </wp:inline>
-          </w:drawing>
-        </w:r>
-      </w:ins>
-      <w:ins w:id="149" w:author="Anderson, Riley Morgan" w:date="2024-11-08T14:32:00Z" w16du:dateUtc="2024-11-08T19:32:00Z">
-        <w:r>
-          <w:t xml:space="preserve"> </w:t>
-        </w:r>
-      </w:ins>
-    </w:p>
-    <w:p>
-      <w:pPr>
-        <w:pStyle w:val="Body"/>
-        <w:rPr>
-          <w:ins w:id="150" w:author="Anderson, Riley Morgan" w:date="2024-11-08T14:43:00Z" w16du:dateUtc="2024-11-08T19:43:00Z"/>
-        </w:rPr>
-      </w:pPr>
-      <w:ins w:id="151" w:author="Anderson, Riley Morgan" w:date="2024-11-08T14:42:00Z">
-        <w:r>
-          <w:rPr>
-            <w:b/>
-            <w:bCs/>
-          </w:rPr>
-          <w:t>Sex ratios of bees by site and collection method.</w:t>
-        </w:r>
-        <w:r>
-          <w:t> Points above the dashed line represent male bias, whereas point below represent female bias.</w:t>
-        </w:r>
-      </w:ins>
-    </w:p>
-    <w:p>
-      <w:pPr>
-        <w:pStyle w:val="Body"/>
-        <w:rPr>
-          <w:ins w:id="152" w:author="Anderson, Riley Morgan" w:date="2024-11-08T14:43:00Z" w16du:dateUtc="2024-11-08T19:43:00Z"/>
-        </w:rPr>
-      </w:pPr>
-    </w:p>
-    <w:p>
-      <w:pPr>
-        <w:pStyle w:val="Body"/>
-        <w:rPr>
-          <w:ins w:id="153" w:author="Anderson, Riley Morgan" w:date="2024-11-08T14:32:00Z" w16du:dateUtc="2024-11-08T19:32:00Z"/>
-        </w:rPr>
-      </w:pPr>
-      <w:ins w:id="154" w:author="Anderson, Riley Morgan" w:date="2024-11-08T14:43:00Z" w16du:dateUtc="2024-11-08T19:43:00Z">
-        <w:r>
-          <w:rPr>
-            <w:noProof/>
-            <w14:textOutline w14:w="0" w14:cap="rnd" w14:cmpd="sng" w14:algn="ctr">
-              <w14:noFill/>
-              <w14:prstDash w14:val="solid"/>
-              <w14:bevel/>
-            </w14:textOutline>
-          </w:rPr>
-          <w:lastRenderedPageBreak/>
-          <w:drawing>
-            <wp:inline distT="0" distB="0" distL="0" distR="0" wp14:anchorId="720AE0EA" wp14:editId="7CFD825A">
-              <wp:extent cx="5943600" cy="4457700"/>
-              <wp:effectExtent l="0" t="0" r="0" b="0"/>
-              <wp:docPr id="81489991" name="Picture 11" descr="A diagram of different types of objects&#10;&#10;Description automatically generated"/>
-              <wp:cNvGraphicFramePr>
-                <a:graphicFrameLocks xmlns:a="http://schemas.openxmlformats.org/drawingml/2006/main" noChangeAspect="1"/>
-              </wp:cNvGraphicFramePr>
-              <a:graphic xmlns:a="http://schemas.openxmlformats.org/drawingml/2006/main">
-                <a:graphicData uri="http://schemas.openxmlformats.org/drawingml/2006/picture">
-                  <pic:pic xmlns:pic="http://schemas.openxmlformats.org/drawingml/2006/picture">
-                    <pic:nvPicPr>
-                      <pic:cNvPr id="81489991" name="Picture 11" descr="A diagram of different types of objects&#10;&#10;Description automatically generated"/>
                       <pic:cNvPicPr/>
                     </pic:nvPicPr>
                     <pic:blipFill>
@@ -4001,50 +4220,53 @@
           </w:drawing>
         </w:r>
       </w:ins>
-    </w:p>
-    <w:p>
-      <w:pPr>
-        <w:pStyle w:val="Body"/>
-        <w:rPr>
-          <w:ins w:id="155" w:author="Anderson, Riley Morgan" w:date="2024-11-08T14:43:00Z"/>
-        </w:rPr>
-      </w:pPr>
-      <w:ins w:id="156" w:author="Anderson, Riley Morgan" w:date="2024-11-08T14:43:00Z">
+      <w:ins w:id="176" w:author="Anderson, Riley Morgan" w:date="2024-11-08T14:32:00Z" w16du:dateUtc="2024-11-08T19:32:00Z">
+        <w:r>
+          <w:t xml:space="preserve"> </w:t>
+        </w:r>
+      </w:ins>
+    </w:p>
+    <w:p>
+      <w:pPr>
+        <w:pStyle w:val="Body"/>
+        <w:rPr>
+          <w:ins w:id="177" w:author="Anderson, Riley Morgan" w:date="2024-11-08T14:43:00Z" w16du:dateUtc="2024-11-08T19:43:00Z"/>
+        </w:rPr>
+      </w:pPr>
+      <w:ins w:id="178" w:author="Anderson, Riley Morgan" w:date="2024-11-08T14:42:00Z">
         <w:r>
           <w:rPr>
             <w:b/>
             <w:bCs/>
           </w:rPr>
-          <w:t xml:space="preserve">Variation in community composition across sites. </w:t>
-        </w:r>
-        <w:r>
-          <w:t xml:space="preserve">Bee species are plotted on the first two axes of a three-dimensional non-metric multidimensional scaling ordination of the </w:t>
-        </w:r>
-      </w:ins>
-      <w:ins w:id="157" w:author="Anderson, Riley Morgan" w:date="2024-11-08T14:44:00Z" w16du:dateUtc="2024-11-08T19:44:00Z">
-        <w:r>
-          <w:t>69</w:t>
-        </w:r>
-      </w:ins>
-      <w:ins w:id="158" w:author="Anderson, Riley Morgan" w:date="2024-11-08T14:43:00Z">
-        <w:r>
-          <w:t xml:space="preserve"> combinations of station (subsite) and year, across the three sites. Small points are the individual station/year combinations. Large points are the centroids of the three sites. Ellipses are 95% confidence intervals around the site centroids. Bee species shown are the most representative (top 10th percentile of a random forest analysis) of the compositional differences among sites. Text size of the labels is proportional to variable importance score (mean decrease in Gini score).</w:t>
-        </w:r>
-      </w:ins>
-    </w:p>
-    <w:p>
-      <w:pPr>
-        <w:pStyle w:val="Body"/>
-        <w:rPr>
-          <w:ins w:id="159" w:author="Anderson, Riley Morgan" w:date="2024-11-08T14:43:00Z" w16du:dateUtc="2024-11-08T19:43:00Z"/>
-        </w:rPr>
-      </w:pPr>
-    </w:p>
-    <w:p>
-      <w:pPr>
-        <w:pStyle w:val="Body"/>
-        <w:rPr>
-          <w:ins w:id="160" w:author="Anderson, Riley Morgan" w:date="2024-11-08T14:43:00Z" w16du:dateUtc="2024-11-08T19:43:00Z"/>
+          <w:t>Sex ratios of bees by site and collection method.</w:t>
+        </w:r>
+        <w:r>
+          <w:t> Points above the dashed line represent male bias, whereas point below represent female bias.</w:t>
+        </w:r>
+      </w:ins>
+    </w:p>
+    <w:p>
+      <w:pPr>
+        <w:pStyle w:val="Body"/>
+        <w:rPr>
+          <w:ins w:id="179" w:author="Anderson, Riley Morgan" w:date="2024-11-08T14:43:00Z" w16du:dateUtc="2024-11-08T19:43:00Z"/>
+        </w:rPr>
+      </w:pPr>
+    </w:p>
+    <w:p>
+      <w:pPr>
+        <w:pStyle w:val="Body"/>
+        <w:rPr>
+          <w:ins w:id="180" w:author="Anderson, Riley Morgan" w:date="2024-11-08T14:43:00Z" w16du:dateUtc="2024-11-08T19:43:00Z"/>
+        </w:rPr>
+      </w:pPr>
+    </w:p>
+    <w:p>
+      <w:pPr>
+        <w:pStyle w:val="Body"/>
+        <w:rPr>
+          <w:ins w:id="181" w:author="Anderson, Riley Morgan" w:date="2024-11-08T14:43:00Z" w16du:dateUtc="2024-11-08T19:43:00Z"/>
         </w:rPr>
       </w:pPr>
     </w:p>
@@ -4173,56 +4395,56 @@
       </w:pPr>
       <w:proofErr w:type="gramStart"/>
       <w:r>
+        <w:t>Most commonly collected</w:t>
+      </w:r>
+      <w:proofErr w:type="gramEnd"/>
+      <w:r>
+        <w:t xml:space="preserve"> species (10?) by numerosity, date, geography</w:t>
+      </w:r>
+      <w:r>
+        <w:t xml:space="preserve"> (=most pickled)</w:t>
+      </w:r>
+    </w:p>
+    <w:p>
+      <w:pPr>
+        <w:pStyle w:val="Body"/>
+        <w:ind w:left="720"/>
+      </w:pPr>
+      <w:r>
+        <w:t>Least common</w:t>
+      </w:r>
+      <w:r>
+        <w:t>ly collected</w:t>
+      </w:r>
+      <w:r>
+        <w:t xml:space="preserve"> species</w:t>
+      </w:r>
+    </w:p>
+    <w:p>
+      <w:pPr>
+        <w:pStyle w:val="Body"/>
+        <w:ind w:left="720"/>
+      </w:pPr>
+      <w:r>
+        <w:t>Proportion of parasitic species</w:t>
+      </w:r>
+    </w:p>
+    <w:p>
+      <w:pPr>
+        <w:pStyle w:val="Body"/>
+        <w:ind w:left="720"/>
+      </w:pPr>
+      <w:r>
+        <w:t>Non-native/adventive/introduced species</w:t>
+      </w:r>
+    </w:p>
+    <w:p>
+      <w:pPr>
+        <w:pStyle w:val="Body"/>
+        <w:ind w:left="720"/>
+      </w:pPr>
+      <w:r>
         <w:lastRenderedPageBreak/>
-        <w:t>Most commonly collected</w:t>
-      </w:r>
-      <w:proofErr w:type="gramEnd"/>
-      <w:r>
-        <w:t xml:space="preserve"> species (10?) by numerosity, date, geography</w:t>
-      </w:r>
-      <w:r>
-        <w:t xml:space="preserve"> (=most pickled)</w:t>
-      </w:r>
-    </w:p>
-    <w:p>
-      <w:pPr>
-        <w:pStyle w:val="Body"/>
-        <w:ind w:left="720"/>
-      </w:pPr>
-      <w:r>
-        <w:t>Least common</w:t>
-      </w:r>
-      <w:r>
-        <w:t>ly collected</w:t>
-      </w:r>
-      <w:r>
-        <w:t xml:space="preserve"> species</w:t>
-      </w:r>
-    </w:p>
-    <w:p>
-      <w:pPr>
-        <w:pStyle w:val="Body"/>
-        <w:ind w:left="720"/>
-      </w:pPr>
-      <w:r>
-        <w:t>Proportion of parasitic species</w:t>
-      </w:r>
-    </w:p>
-    <w:p>
-      <w:pPr>
-        <w:pStyle w:val="Body"/>
-        <w:ind w:left="720"/>
-      </w:pPr>
-      <w:r>
-        <w:t>Non-native/adventive/introduced species</w:t>
-      </w:r>
-    </w:p>
-    <w:p>
-      <w:pPr>
-        <w:pStyle w:val="Body"/>
-        <w:ind w:left="720"/>
-      </w:pPr>
-      <w:r>
         <w:t>New regional records</w:t>
       </w:r>
     </w:p>
@@ -4536,28 +4758,28 @@
         <w:ind w:left="720"/>
       </w:pPr>
       <w:r>
+        <w:t>**10 most common: species, overall numbers collected &amp; proportion of males; species, date range by day of month/species; species, sites at which collected; species, stations within sites?</w:t>
+      </w:r>
+    </w:p>
+    <w:p>
+      <w:pPr>
+        <w:pStyle w:val="Body"/>
+      </w:pPr>
+    </w:p>
+    <w:p>
+      <w:pPr>
+        <w:pStyle w:val="Body"/>
+      </w:pPr>
+      <w:r>
+        <w:t>FIGURES</w:t>
+      </w:r>
+    </w:p>
+    <w:p>
+      <w:pPr>
+        <w:pStyle w:val="Body"/>
+      </w:pPr>
+      <w:r>
         <w:lastRenderedPageBreak/>
-        <w:t>**10 most common: species, overall numbers collected &amp; proportion of males; species, date range by day of month/species; species, sites at which collected; species, stations within sites?</w:t>
-      </w:r>
-    </w:p>
-    <w:p>
-      <w:pPr>
-        <w:pStyle w:val="Body"/>
-      </w:pPr>
-    </w:p>
-    <w:p>
-      <w:pPr>
-        <w:pStyle w:val="Body"/>
-      </w:pPr>
-      <w:r>
-        <w:t>FIGURES</w:t>
-      </w:r>
-    </w:p>
-    <w:p>
-      <w:pPr>
-        <w:pStyle w:val="Body"/>
-      </w:pPr>
-      <w:r>
         <w:t>Accumulation curve overall</w:t>
       </w:r>
     </w:p>
@@ -6272,6 +6494,7 @@
   <w:style w:type="character" w:default="1" w:styleId="DefaultParagraphFont">
     <w:name w:val="Default Paragraph Font"/>
     <w:uiPriority w:val="1"/>
+    <w:semiHidden/>
     <w:unhideWhenUsed/>
   </w:style>
   <w:style w:type="table" w:default="1" w:styleId="TableNormal">

</xml_diff>

<commit_message>
added new rigde plots.
</commit_message>
<xml_diff>
--- a/writing/Puget Sound Bee Dversity MS v9 eas RMA.docx
+++ b/writing/Puget Sound Bee Dversity MS v9 eas RMA.docx
@@ -324,16 +324,11 @@
       <w:r>
         <w:t xml:space="preserve"> sweep netting were used on a monthly basis, ultimately producing a total of </w:t>
       </w:r>
-      <w:proofErr w:type="gramStart"/>
       <w:r>
         <w:t xml:space="preserve">25,400 </w:t>
       </w:r>
       <w:r>
-        <w:t xml:space="preserve"> specimens</w:t>
-      </w:r>
-      <w:proofErr w:type="gramEnd"/>
-      <w:r>
-        <w:t xml:space="preserve"> </w:t>
+        <w:t xml:space="preserve"> specimens </w:t>
       </w:r>
       <w:r>
         <w:t xml:space="preserve">from </w:t>
@@ -617,15 +612,7 @@
         <w:t xml:space="preserve">the </w:t>
       </w:r>
       <w:r>
-        <w:t xml:space="preserve">foundational </w:t>
-      </w:r>
-      <w:proofErr w:type="gramStart"/>
-      <w:r>
-        <w:t>study,</w:t>
-      </w:r>
-      <w:proofErr w:type="gramEnd"/>
-      <w:r>
-        <w:t xml:space="preserve"> was, therefore, restoration monitoring. </w:t>
+        <w:t xml:space="preserve">foundational study, was, therefore, restoration monitoring. </w:t>
       </w:r>
       <w:r>
         <w:t xml:space="preserve">It was decided </w:t>
@@ -667,15 +654,7 @@
         <w:t>effort in 2018.</w:t>
       </w:r>
       <w:r>
-        <w:t xml:space="preserve"> These sites share habitat characteristics (see Methods) and are distinct from and </w:t>
-      </w:r>
-      <w:proofErr w:type="gramStart"/>
-      <w:r>
-        <w:t>complimentary</w:t>
-      </w:r>
-      <w:proofErr w:type="gramEnd"/>
-      <w:r>
-        <w:t xml:space="preserve"> to the study areas used in Bloom et al. (</w:t>
+        <w:t xml:space="preserve"> These sites share habitat characteristics (see Methods) and are distinct from and complimentary to the study areas used in Bloom et al. (</w:t>
       </w:r>
       <w:r>
         <w:t>2022</w:t>
@@ -693,13 +672,8 @@
       <w:pPr>
         <w:pStyle w:val="Body"/>
       </w:pPr>
-      <w:proofErr w:type="gramStart"/>
-      <w:r>
-        <w:t>In  2014</w:t>
-      </w:r>
-      <w:proofErr w:type="gramEnd"/>
-      <w:r>
-        <w:t xml:space="preserve">, TCA </w:t>
+      <w:r>
+        <w:t xml:space="preserve">In  2014, TCA </w:t>
       </w:r>
       <w:r>
         <w:t>engaged</w:t>
@@ -804,15 +778,7 @@
         <w:t>cataloging bee diversity as a goal.</w:t>
       </w:r>
       <w:r>
-        <w:t xml:space="preserve"> In 2017, the vegetation restoration efforts were </w:t>
-      </w:r>
-      <w:proofErr w:type="gramStart"/>
-      <w:r>
-        <w:t>discontinued</w:t>
-      </w:r>
-      <w:proofErr w:type="gramEnd"/>
-      <w:r>
-        <w:t xml:space="preserve"> and all support was put toward bee monitoring until final data collection in 2020.</w:t>
+        <w:t xml:space="preserve"> In 2017, the vegetation restoration efforts were discontinued and all support was put toward bee monitoring until final data collection in 2020.</w:t>
       </w:r>
     </w:p>
     <w:p>
@@ -981,15 +947,7 @@
         <w:t>y 3 km2 south of the main runways and extending to the southern limit of Port jurisdiction.</w:t>
       </w:r>
       <w:r>
-        <w:t xml:space="preserve"> This land functions as a security buffer zone around the airport. Through the middle of the last </w:t>
-      </w:r>
-      <w:proofErr w:type="gramStart"/>
-      <w:r>
-        <w:t>century</w:t>
-      </w:r>
-      <w:proofErr w:type="gramEnd"/>
-      <w:r>
-        <w:t xml:space="preserve"> it was largely used as a private golf course, remnant components of which are recognizable, e.g. “sand trap” areas</w:t>
+        <w:t xml:space="preserve"> This land functions as a security buffer zone around the airport. Through the middle of the last century it was largely used as a private golf course, remnant components of which are recognizable, e.g. “sand trap” areas</w:t>
       </w:r>
       <w:r>
         <w:t>, hardscape around the former clubhouse</w:t>
@@ -1051,15 +1009,7 @@
         <w:t xml:space="preserve"> sp., </w:t>
       </w:r>
       <w:r>
-        <w:t xml:space="preserve">wild </w:t>
-      </w:r>
-      <w:proofErr w:type="gramStart"/>
-      <w:r>
-        <w:t>mustard ,</w:t>
-      </w:r>
-      <w:proofErr w:type="gramEnd"/>
-      <w:r>
-        <w:t xml:space="preserve"> </w:t>
+        <w:t xml:space="preserve">wild mustard , </w:t>
       </w:r>
       <w:r>
         <w:rPr>
@@ -1108,18 +1058,10 @@
         <w:t xml:space="preserve">Trapping stations in this site were separated by at most a few hundred meters. </w:t>
       </w:r>
       <w:r>
-        <w:t xml:space="preserve">Notably, within 300 </w:t>
-      </w:r>
-      <w:proofErr w:type="gramStart"/>
-      <w:r>
-        <w:t xml:space="preserve">m </w:t>
-      </w:r>
-      <w:r>
-        <w:t xml:space="preserve"> and</w:t>
-      </w:r>
-      <w:proofErr w:type="gramEnd"/>
-      <w:r>
-        <w:t xml:space="preserve"> 1 km </w:t>
+        <w:t xml:space="preserve">Notably, within 300 m </w:t>
+      </w:r>
+      <w:r>
+        <w:t xml:space="preserve"> and 1 km </w:t>
       </w:r>
       <w:r>
         <w:t>of trapping stations were two honey bee (</w:t>
@@ -1167,15 +1109,7 @@
         <w:t>Rainier Beach</w:t>
       </w:r>
       <w:r>
-        <w:t xml:space="preserve"> neighborhood of south Seattle in a semi-managed meadow-like habitat. </w:t>
-      </w:r>
-      <w:proofErr w:type="gramStart"/>
-      <w:r>
-        <w:t>A second</w:t>
-      </w:r>
-      <w:proofErr w:type="gramEnd"/>
-      <w:r>
-        <w:t xml:space="preserve"> station occupied semi-boggy slope descending toward the Interstate 5 corridor. A third station was formed west of I-5 within the bounds of a weedy SCL equipment storage pad and immediately North of the Duwamish Hill </w:t>
+        <w:t xml:space="preserve"> neighborhood of south Seattle in a semi-managed meadow-like habitat. A second station occupied semi-boggy slope descending toward the Interstate 5 corridor. A third station was formed west of I-5 within the bounds of a weedy SCL equipment storage pad and immediately North of the Duwamish Hill </w:t>
       </w:r>
       <w:r>
         <w:t>Preserve</w:t>
@@ -1355,23 +1289,7 @@
         <w:t xml:space="preserve">5 </w:t>
       </w:r>
       <w:r>
-        <w:t xml:space="preserve">clusters of 3 each white, blue, and yellow. These large bowls were replaced in 2016 and subsequently with identically-painted 4 oz. “mini-bowls” with, according to literature </w:t>
-      </w:r>
-      <w:proofErr w:type="gramStart"/>
-      <w:r>
-        <w:t>( )</w:t>
-      </w:r>
-      <w:proofErr w:type="gramEnd"/>
-      <w:r>
-        <w:t xml:space="preserve"> equivalent attractiveness to bees. The yellow and blue paint used was () as used in other bee surveys (). The bowl arrays were accompanied by 3 </w:t>
-      </w:r>
-      <w:proofErr w:type="gramStart"/>
-      <w:r>
-        <w:t>equally-spaced</w:t>
-      </w:r>
-      <w:proofErr w:type="gramEnd"/>
-      <w:r>
-        <w:t xml:space="preserve"> “blue vane” traps (</w:t>
+        <w:t>clusters of 3 each white, blue, and yellow. These large bowls were replaced in 2016 and subsequently with identically-painted 4 oz. “mini-bowls” with, according to literature ( ) equivalent attractiveness to bees. The yellow and blue paint used was () as used in other bee surveys (). The bowl arrays were accompanied by 3 equally-spaced “blue vane” traps (</w:t>
       </w:r>
       <w:proofErr w:type="spellStart"/>
       <w:r>
@@ -1415,26 +1333,10 @@
         <w:t xml:space="preserve">array was used. </w:t>
       </w:r>
       <w:r>
-        <w:t xml:space="preserve">This was a conservation measure in consideration of the potential presence of the threatened Bombus occidentalis, the last </w:t>
-      </w:r>
-      <w:proofErr w:type="gramStart"/>
-      <w:r>
-        <w:t>know</w:t>
-      </w:r>
-      <w:proofErr w:type="gramEnd"/>
-      <w:r>
-        <w:t xml:space="preserve"> population of which in the Puget sound was within flight range of BPF. </w:t>
-      </w:r>
-      <w:r>
-        <w:t xml:space="preserve">&lt;Rough calculations based on number of specimens collected in bowl vs. Blue Vane traps and consideration of such comparisons in the literature </w:t>
-      </w:r>
-      <w:proofErr w:type="gramStart"/>
-      <w:r>
-        <w:t>( )</w:t>
-      </w:r>
-      <w:proofErr w:type="gramEnd"/>
-      <w:r>
-        <w:t xml:space="preserve"> suggests that this variation had approx</w:t>
+        <w:t xml:space="preserve">This was a conservation measure in consideration of the potential presence of the threatened Bombus occidentalis, the last know population of which in the Puget sound was within flight range of BPF. </w:t>
+      </w:r>
+      <w:r>
+        <w:t>&lt;Rough calculations based on number of specimens collected in bowl vs. Blue Vane traps and consideration of such comparisons in the literature ( ) suggests that this variation had approx</w:t>
       </w:r>
       <w:r>
         <w:t>i</w:t>
@@ -1463,15 +1365,7 @@
         <w:t xml:space="preserve"> </w:t>
       </w:r>
       <w:r>
-        <w:t xml:space="preserve">In several of the early years of the survey, traps placed in high vegetation were elevated on wooden stakes with specially designed platforms </w:t>
-      </w:r>
-      <w:proofErr w:type="gramStart"/>
-      <w:r>
-        <w:t>in an attempt to</w:t>
-      </w:r>
-      <w:proofErr w:type="gramEnd"/>
-      <w:r>
-        <w:t xml:space="preserve"> increase visibility of the bowl. Likewise, in a few instances, Blue Vane traps were suspended from metal rods with a terminal hook. These elevated methods were found not to increase trap catch substantially</w:t>
+        <w:t>In several of the early years of the survey, traps placed in high vegetation were elevated on wooden stakes with specially designed platforms in an attempt to increase visibility of the bowl. Likewise, in a few instances, Blue Vane traps were suspended from metal rods with a terminal hook. These elevated methods were found not to increase trap catch substantially</w:t>
       </w:r>
       <w:r>
         <w:t xml:space="preserve"> in our sites</w:t>
@@ -1498,23 +1392,7 @@
         <w:ind w:left="720"/>
       </w:pPr>
       <w:r>
-        <w:t xml:space="preserve">Traps were filled with a catch fluid of water containing 5-10 drops of unscented dish detergent. Trap placement was done on a monthly </w:t>
-      </w:r>
-      <w:proofErr w:type="gramStart"/>
-      <w:r>
-        <w:t>bases</w:t>
-      </w:r>
-      <w:proofErr w:type="gramEnd"/>
-      <w:r>
-        <w:t xml:space="preserve"> from April through September in most years, with collection </w:t>
-      </w:r>
-      <w:proofErr w:type="gramStart"/>
-      <w:r>
-        <w:t>date</w:t>
-      </w:r>
-      <w:proofErr w:type="gramEnd"/>
-      <w:r>
-        <w:t xml:space="preserve"> sensitive to weather conditions. Trap arrays were place</w:t>
+        <w:t>Traps were filled with a catch fluid of water containing 5-10 drops of unscented dish detergent. Trap placement was done on a monthly bases from April through September in most years, with collection date sensitive to weather conditions. Trap arrays were place</w:t>
       </w:r>
       <w:r>
         <w:t>d</w:t>
@@ -1853,13 +1731,8 @@
         <w:pStyle w:val="Body"/>
         <w:ind w:left="720"/>
       </w:pPr>
-      <w:proofErr w:type="gramStart"/>
-      <w:r>
-        <w:t>Drying of</w:t>
-      </w:r>
-      <w:proofErr w:type="gramEnd"/>
-      <w:r>
-        <w:t xml:space="preserve"> alcohol specimens for pinning &lt;ref.</w:t>
+      <w:r>
+        <w:t>Drying of alcohol specimens for pinning &lt;ref.</w:t>
       </w:r>
       <w:r>
         <w:t xml:space="preserve"> Droege?</w:t>
@@ -1897,15 +1770,7 @@
         <w:t>Data collection conventions. Dates, combining trap catches, etc.</w:t>
       </w:r>
       <w:r>
-        <w:t xml:space="preserve"> &lt;Combined trap catches for each station, i.e. did not distinguish </w:t>
-      </w:r>
-      <w:proofErr w:type="gramStart"/>
-      <w:r>
-        <w:t>blue-vane</w:t>
-      </w:r>
-      <w:proofErr w:type="gramEnd"/>
-      <w:r>
-        <w:t xml:space="preserve"> from bowl catch.)</w:t>
+        <w:t xml:space="preserve"> &lt;Combined trap catches for each station, i.e. did not distinguish blue-vane from bowl catch.)</w:t>
       </w:r>
     </w:p>
     <w:p>
@@ -2014,15 +1879,7 @@
         <w:t xml:space="preserve">Data with tentative taxonomic identifications was recorded into a central data base, one record per specimen. </w:t>
       </w:r>
       <w:r>
-        <w:t xml:space="preserve">Of each included taxon and </w:t>
-      </w:r>
-      <w:proofErr w:type="gramStart"/>
-      <w:r>
-        <w:t>sex</w:t>
-      </w:r>
-      <w:proofErr w:type="gramEnd"/>
-      <w:r>
-        <w:t xml:space="preserve"> a representative series was then </w:t>
+        <w:t xml:space="preserve">Of each included taxon and sex a representative series was then </w:t>
       </w:r>
       <w:r>
         <w:t xml:space="preserve">dried in a small tea strainer capsule with a hair drier heat source as described by &lt;Droege et al.&gt; Once so prepared, specimens </w:t>
@@ -2077,13 +1934,8 @@
         <w:t>regulation insect cabinets</w:t>
       </w:r>
       <w:r>
-        <w:t xml:space="preserve"> with </w:t>
-      </w:r>
-      <w:proofErr w:type="gramStart"/>
-      <w:r>
-        <w:t>preservative</w:t>
-      </w:r>
-      <w:proofErr w:type="gramEnd"/>
+        <w:t xml:space="preserve"> with preservative</w:t>
+      </w:r>
       <w:r>
         <w:t>.</w:t>
       </w:r>
@@ -2143,37 +1995,13 @@
         <w:t>cimens were</w:t>
       </w:r>
       <w:r>
-        <w:t xml:space="preserve"> identified using a variety of resources, including published taxonomic papers, semi-technical guides, </w:t>
-      </w:r>
-      <w:proofErr w:type="gramStart"/>
-      <w:r>
-        <w:t>on line</w:t>
-      </w:r>
-      <w:proofErr w:type="gramEnd"/>
-      <w:r>
-        <w:t xml:space="preserve"> Discover Life keys, an</w:t>
+        <w:t xml:space="preserve"> identified using a variety of resources, including published taxonomic papers, semi-technical guides, on line Discover Life keys, an</w:t>
       </w:r>
       <w:r>
         <w:t xml:space="preserve">d &lt;&gt;. </w:t>
       </w:r>
       <w:r>
-        <w:t xml:space="preserve">Professional assistance was sought from </w:t>
-      </w:r>
-      <w:proofErr w:type="gramStart"/>
-      <w:r>
-        <w:t>a number of</w:t>
-      </w:r>
-      <w:proofErr w:type="gramEnd"/>
-      <w:r>
-        <w:t xml:space="preserve"> specialists by sending them representative samples. We also made </w:t>
-      </w:r>
-      <w:proofErr w:type="gramStart"/>
-      <w:r>
-        <w:t>a number of</w:t>
-      </w:r>
-      <w:proofErr w:type="gramEnd"/>
-      <w:r>
-        <w:t xml:space="preserve"> personal visits to the USDA Pollinating Insects/Utah State University Bee Collection in Logan, UT to use the extensive collection there and consult directly with resident specialists. Similar help was also sought at the Bohart Museum of Entomology, University of California, Davis, CA.</w:t>
+        <w:t>Professional assistance was sought from a number of specialists by sending them representative samples. We also made a number of personal visits to the USDA Pollinating Insects/Utah State University Bee Collection in Logan, UT to use the extensive collection there and consult directly with resident specialists. Similar help was also sought at the Bohart Museum of Entomology, University of California, Davis, CA.</w:t>
       </w:r>
       <w:r>
         <w:t xml:space="preserve"> Specimens that eluded species identity were assigned </w:t>
@@ -2893,15 +2721,7 @@
       </w:pPr>
       <w:ins w:id="67" w:author="Anderson, Riley Morgan" w:date="2024-11-25T16:51:00Z" w16du:dateUtc="2024-11-25T21:51:00Z">
         <w:r>
-          <w:t xml:space="preserve">---4 lines are </w:t>
-        </w:r>
-        <w:proofErr w:type="gramStart"/>
-        <w:r>
-          <w:t>traps,</w:t>
-        </w:r>
-        <w:proofErr w:type="gramEnd"/>
-        <w:r>
-          <w:t xml:space="preserve"> 5</w:t>
+          <w:t>---4 lines are traps, 5</w:t>
         </w:r>
         <w:r>
           <w:rPr>
@@ -3003,15 +2823,7 @@
       </w:ins>
       <w:ins w:id="74" w:author="Anderson, Riley Morgan" w:date="2024-11-08T14:00:00Z">
         <w:r>
-          <w:t xml:space="preserve">Points are Chao1 minimum estimated species richness, triangles are raw species counts at each substation within each site. Chao richness estimates are lifted by an additive parameter that accounts for rare species likely </w:t>
-        </w:r>
-        <w:proofErr w:type="gramStart"/>
-        <w:r>
-          <w:t>missed</w:t>
-        </w:r>
-        <w:proofErr w:type="gramEnd"/>
-        <w:r>
-          <w:t xml:space="preserve"> in the sampling. The data exclude some morphospecies, and all net caught records.</w:t>
+          <w:t>Points are Chao1 minimum estimated species richness, triangles are raw species counts at each substation within each site. Chao richness estimates are lifted by an additive parameter that accounts for rare species likely missed in the sampling. The data exclude some morphospecies, and all net caught records.</w:t>
         </w:r>
       </w:ins>
     </w:p>
@@ -3247,7 +3059,7 @@
       <w:pPr>
         <w:pStyle w:val="Body"/>
       </w:pPr>
-      <w:ins w:id="86" w:author="Anderson, Riley Morgan" w:date="2024-11-08T14:02:00Z" w16du:dateUtc="2024-11-08T19:02:00Z">
+      <w:ins w:id="86" w:author="Anderson, Riley Morgan" w:date="2024-11-26T14:55:00Z" w16du:dateUtc="2024-11-26T19:55:00Z">
         <w:r>
           <w:rPr>
             <w:noProof/>
@@ -3259,10 +3071,10 @@
           </w:rPr>
           <w:lastRenderedPageBreak/>
           <w:drawing>
-            <wp:inline distT="0" distB="0" distL="0" distR="0" wp14:anchorId="51FEE8E2" wp14:editId="66E75921">
+            <wp:inline distT="0" distB="0" distL="0" distR="0" wp14:anchorId="1AFBEFB5" wp14:editId="786F2D30">
               <wp:extent cx="5943600" cy="5943600"/>
               <wp:effectExtent l="0" t="0" r="0" b="0"/>
-              <wp:docPr id="1320029860" name="Picture 6"/>
+              <wp:docPr id="1502969888" name="Picture 4" descr="A graph of different colored lines&#10;&#10;Description automatically generated with medium confidence"/>
               <wp:cNvGraphicFramePr>
                 <a:graphicFrameLocks xmlns:a="http://schemas.openxmlformats.org/drawingml/2006/main" noChangeAspect="1"/>
               </wp:cNvGraphicFramePr>
@@ -3270,7 +3082,7 @@
                 <a:graphicData uri="http://schemas.openxmlformats.org/drawingml/2006/picture">
                   <pic:pic xmlns:pic="http://schemas.openxmlformats.org/drawingml/2006/picture">
                     <pic:nvPicPr>
-                      <pic:cNvPr id="1320029860" name="Picture 1320029860"/>
+                      <pic:cNvPr id="1502969888" name="Picture 4" descr="A graph of different colored lines&#10;&#10;Description automatically generated with medium confidence"/>
                       <pic:cNvPicPr/>
                     </pic:nvPicPr>
                     <pic:blipFill>
@@ -3319,121 +3131,82 @@
           <w:ins w:id="87" w:author="Anderson, Riley Morgan" w:date="2024-11-25T16:47:00Z" w16du:dateUtc="2024-11-25T21:47:00Z"/>
         </w:rPr>
       </w:pPr>
-      <w:ins w:id="88" w:author="Anderson, Riley Morgan" w:date="2024-11-08T14:03:00Z" w16du:dateUtc="2024-11-08T19:03:00Z">
+      <w:ins w:id="88" w:author="Anderson, Riley Morgan" w:date="2024-11-26T14:48:00Z" w16du:dateUtc="2024-11-26T19:48:00Z">
         <w:r>
           <w:rPr>
             <w:b/>
             <w:bCs/>
-            <w:rPrChange w:id="89" w:author="Anderson, Riley Morgan" w:date="2024-11-08T14:04:00Z" w16du:dateUtc="2024-11-08T19:04:00Z">
-              <w:rPr/>
+          </w:rPr>
+          <w:t>Proportional abundance and unique species</w:t>
+        </w:r>
+      </w:ins>
+      <w:ins w:id="89" w:author="Anderson, Riley Morgan" w:date="2024-11-26T14:50:00Z" w16du:dateUtc="2024-11-26T19:50:00Z">
+        <w:r>
+          <w:rPr>
+            <w:b/>
+            <w:bCs/>
+          </w:rPr>
+          <w:t>.</w:t>
+        </w:r>
+      </w:ins>
+      <w:ins w:id="90" w:author="Anderson, Riley Morgan" w:date="2024-11-26T14:48:00Z" w16du:dateUtc="2024-11-26T19:48:00Z">
+        <w:r>
+          <w:rPr>
+            <w:b/>
+            <w:bCs/>
+          </w:rPr>
+          <w:t xml:space="preserve"> </w:t>
+        </w:r>
+        <w:r>
+          <w:rPr>
+            <w:rPrChange w:id="91" w:author="Anderson, Riley Morgan" w:date="2024-11-26T14:50:00Z" w16du:dateUtc="2024-11-26T19:50:00Z">
+              <w:rPr>
+                <w:b/>
+                <w:bCs/>
+              </w:rPr>
             </w:rPrChange>
           </w:rPr>
-          <w:t>Proportional abundance and unique species for all 24 genera.</w:t>
-        </w:r>
-        <w:r>
-          <w:t xml:space="preserve"> A) All sites </w:t>
-        </w:r>
-      </w:ins>
-      <w:ins w:id="90" w:author="Anderson, Riley Morgan" w:date="2024-11-08T14:04:00Z" w16du:dateUtc="2024-11-08T19:04:00Z">
-        <w:r>
-          <w:t>collectively, B) POS, C) SCL, and D) BPF.</w:t>
-        </w:r>
-      </w:ins>
-    </w:p>
-    <w:p>
-      <w:pPr>
-        <w:pStyle w:val="Body"/>
-        <w:rPr>
-          <w:ins w:id="91" w:author="Anderson, Riley Morgan" w:date="2024-11-25T16:47:00Z" w16du:dateUtc="2024-11-25T21:47:00Z"/>
-        </w:rPr>
-      </w:pPr>
-    </w:p>
-    <w:p>
-      <w:pPr>
-        <w:pStyle w:val="Body"/>
-        <w:rPr>
-          <w:ins w:id="92" w:author="Anderson, Riley Morgan" w:date="2024-11-25T16:58:00Z" w16du:dateUtc="2024-11-25T21:58:00Z"/>
-        </w:rPr>
-      </w:pPr>
-      <w:ins w:id="93" w:author="Anderson, Riley Morgan" w:date="2024-11-25T16:47:00Z" w16du:dateUtc="2024-11-25T21:47:00Z">
-        <w:r>
-          <w:t xml:space="preserve">--- strike </w:t>
-        </w:r>
-        <w:proofErr w:type="spellStart"/>
-        <w:r>
-          <w:t>nomada</w:t>
-        </w:r>
-        <w:proofErr w:type="spellEnd"/>
-        <w:r>
-          <w:t xml:space="preserve"> and </w:t>
-        </w:r>
-        <w:proofErr w:type="spellStart"/>
-        <w:r>
-          <w:t>sphecodes</w:t>
-        </w:r>
-      </w:ins>
-      <w:proofErr w:type="spellEnd"/>
-      <w:ins w:id="94" w:author="Anderson, Riley Morgan" w:date="2024-11-25T16:50:00Z" w16du:dateUtc="2024-11-25T21:50:00Z">
-        <w:r>
-          <w:t>, all 4 plots with trap only, then a single plot (aggregate with trap and net)</w:t>
-        </w:r>
-      </w:ins>
-      <w:ins w:id="95" w:author="Anderson, Riley Morgan" w:date="2024-11-25T16:53:00Z" w16du:dateUtc="2024-11-25T21:53:00Z">
-        <w:r>
-          <w:t>, make a whole version with all trap and net</w:t>
-        </w:r>
-      </w:ins>
-      <w:ins w:id="96" w:author="Anderson, Riley Morgan" w:date="2024-11-25T16:58:00Z" w16du:dateUtc="2024-11-25T21:58:00Z">
-        <w:r>
-          <w:t>.</w:t>
-        </w:r>
-      </w:ins>
-    </w:p>
-    <w:p>
-      <w:pPr>
-        <w:pStyle w:val="Body"/>
-        <w:rPr>
-          <w:ins w:id="97" w:author="Anderson, Riley Morgan" w:date="2024-11-08T14:04:00Z" w16du:dateUtc="2024-11-08T19:04:00Z"/>
-        </w:rPr>
-      </w:pPr>
-      <w:ins w:id="98" w:author="Anderson, Riley Morgan" w:date="2024-11-25T16:58:00Z" w16du:dateUtc="2024-11-25T21:58:00Z">
-        <w:r>
-          <w:t xml:space="preserve">---try to stack </w:t>
-        </w:r>
-        <w:proofErr w:type="spellStart"/>
-        <w:r>
-          <w:t>Halictus</w:t>
-        </w:r>
-        <w:proofErr w:type="spellEnd"/>
-        <w:r>
-          <w:t xml:space="preserve"> by </w:t>
-        </w:r>
-        <w:proofErr w:type="spellStart"/>
-        <w:r>
-          <w:t>tripartitus</w:t>
-        </w:r>
-        <w:proofErr w:type="spellEnd"/>
-        <w:r>
-          <w:t xml:space="preserve"> vs others</w:t>
-        </w:r>
-      </w:ins>
-    </w:p>
-    <w:p>
-      <w:pPr>
-        <w:pStyle w:val="Body"/>
-        <w:rPr>
-          <w:ins w:id="99" w:author="Anderson, Riley Morgan" w:date="2024-11-25T17:01:00Z" w16du:dateUtc="2024-11-25T22:01:00Z"/>
-        </w:rPr>
-      </w:pPr>
-    </w:p>
-    <w:p>
-      <w:pPr>
-        <w:pStyle w:val="Body"/>
-        <w:rPr>
-          <w:ins w:id="100" w:author="Anderson, Riley Morgan" w:date="2024-11-25T17:01:00Z" w16du:dateUtc="2024-11-25T22:01:00Z"/>
-        </w:rPr>
-      </w:pPr>
-      <w:ins w:id="101" w:author="Anderson, Riley Morgan" w:date="2024-11-25T17:01:00Z" w16du:dateUtc="2024-11-25T22:01:00Z">
+          <w:t>A) All sites collectively, B) POS, C) SCL, and D) BPF. Data are from trap collected records and exclude all net caught records. Data are pooled across years.</w:t>
+        </w:r>
+      </w:ins>
+    </w:p>
+    <w:p>
+      <w:pPr>
+        <w:pStyle w:val="Body"/>
+        <w:rPr>
+          <w:ins w:id="92" w:author="Anderson, Riley Morgan" w:date="2024-11-26T14:51:00Z" w16du:dateUtc="2024-11-26T19:51:00Z"/>
+        </w:rPr>
+      </w:pPr>
+    </w:p>
+    <w:p>
+      <w:pPr>
+        <w:pStyle w:val="Body"/>
+        <w:rPr>
+          <w:ins w:id="93" w:author="Anderson, Riley Morgan" w:date="2024-11-26T14:51:00Z" w16du:dateUtc="2024-11-26T19:51:00Z"/>
+        </w:rPr>
+      </w:pPr>
+    </w:p>
+    <w:p>
+      <w:pPr>
+        <w:pStyle w:val="Body"/>
+        <w:rPr>
+          <w:ins w:id="94" w:author="Anderson, Riley Morgan" w:date="2024-11-26T14:51:00Z" w16du:dateUtc="2024-11-26T19:51:00Z"/>
+        </w:rPr>
+      </w:pPr>
+      <w:ins w:id="95" w:author="Anderson, Riley Morgan" w:date="2024-11-26T14:51:00Z" w16du:dateUtc="2024-11-26T19:51:00Z">
+        <w:r>
+          <w:t>Alternatively:</w:t>
+        </w:r>
+      </w:ins>
+    </w:p>
+    <w:p>
+      <w:pPr>
+        <w:pStyle w:val="Body"/>
+        <w:rPr>
+          <w:ins w:id="96" w:author="Anderson, Riley Morgan" w:date="2024-11-26T14:56:00Z" w16du:dateUtc="2024-11-26T19:56:00Z"/>
+        </w:rPr>
+      </w:pPr>
+      <w:ins w:id="97" w:author="Anderson, Riley Morgan" w:date="2024-11-26T14:56:00Z" w16du:dateUtc="2024-11-26T19:56:00Z">
         <w:r>
           <w:rPr>
             <w:noProof/>
@@ -3445,10 +3218,10 @@
           </w:rPr>
           <w:lastRenderedPageBreak/>
           <w:drawing>
-            <wp:inline distT="0" distB="0" distL="0" distR="0" wp14:anchorId="514370A1" wp14:editId="2344A04A">
-              <wp:extent cx="5943600" cy="4457700"/>
+            <wp:inline distT="0" distB="0" distL="0" distR="0" wp14:anchorId="7F931FA9" wp14:editId="7E96AF33">
+              <wp:extent cx="5943600" cy="8105140"/>
               <wp:effectExtent l="0" t="0" r="0" b="0"/>
-              <wp:docPr id="81489991" name="Picture 11" descr="A diagram of different types of objects&#10;&#10;Description automatically generated"/>
+              <wp:docPr id="673031133" name="Picture 5" descr="A group of colorful bars with black text&#10;&#10;Description automatically generated with medium confidence"/>
               <wp:cNvGraphicFramePr>
                 <a:graphicFrameLocks xmlns:a="http://schemas.openxmlformats.org/drawingml/2006/main" noChangeAspect="1"/>
               </wp:cNvGraphicFramePr>
@@ -3456,11 +3229,340 @@
                 <a:graphicData uri="http://schemas.openxmlformats.org/drawingml/2006/picture">
                   <pic:pic xmlns:pic="http://schemas.openxmlformats.org/drawingml/2006/picture">
                     <pic:nvPicPr>
-                      <pic:cNvPr id="81489991" name="Picture 11" descr="A diagram of different types of objects&#10;&#10;Description automatically generated"/>
+                      <pic:cNvPr id="673031133" name="Picture 5" descr="A group of colorful bars with black text&#10;&#10;Description automatically generated with medium confidence"/>
                       <pic:cNvPicPr/>
                     </pic:nvPicPr>
                     <pic:blipFill>
                       <a:blip r:embed="rId19" cstate="print">
+                        <a:extLst>
+                          <a:ext uri="{28A0092B-C50C-407E-A947-70E740481C1C}">
+                            <a14:useLocalDpi xmlns:a14="http://schemas.microsoft.com/office/drawing/2010/main" val="0"/>
+                          </a:ext>
+                        </a:extLst>
+                      </a:blip>
+                      <a:stretch>
+                        <a:fillRect/>
+                      </a:stretch>
+                    </pic:blipFill>
+                    <pic:spPr>
+                      <a:xfrm>
+                        <a:off x="0" y="0"/>
+                        <a:ext cx="5943600" cy="8105140"/>
+                      </a:xfrm>
+                      <a:prstGeom prst="rect">
+                        <a:avLst/>
+                      </a:prstGeom>
+                    </pic:spPr>
+                  </pic:pic>
+                </a:graphicData>
+              </a:graphic>
+            </wp:inline>
+          </w:drawing>
+        </w:r>
+      </w:ins>
+    </w:p>
+    <w:p>
+      <w:pPr>
+        <w:pStyle w:val="Body"/>
+        <w:rPr>
+          <w:ins w:id="98" w:author="Anderson, Riley Morgan" w:date="2024-11-26T14:56:00Z" w16du:dateUtc="2024-11-26T19:56:00Z"/>
+        </w:rPr>
+      </w:pPr>
+      <w:ins w:id="99" w:author="Anderson, Riley Morgan" w:date="2024-11-26T14:56:00Z" w16du:dateUtc="2024-11-26T19:56:00Z">
+        <w:r>
+          <w:rPr>
+            <w:b/>
+            <w:bCs/>
+            <w:rPrChange w:id="100" w:author="Anderson, Riley Morgan" w:date="2024-11-26T14:56:00Z" w16du:dateUtc="2024-11-26T19:56:00Z">
+              <w:rPr/>
+            </w:rPrChange>
+          </w:rPr>
+          <w:lastRenderedPageBreak/>
+          <w:t>Proportional abundance and unique species for all genera.</w:t>
+        </w:r>
+        <w:r>
+          <w:t xml:space="preserve"> A) trap caught records pooled across all sites and years, B) trap records from POS, C) trap records from SCL, D) trap records from BPF, E) trap and net caught records pooled across all sites and years, and F) all net caught records pooled across sites and years.</w:t>
+        </w:r>
+      </w:ins>
+    </w:p>
+    <w:p>
+      <w:pPr>
+        <w:pStyle w:val="Body"/>
+        <w:rPr>
+          <w:ins w:id="101" w:author="Anderson, Riley Morgan" w:date="2024-11-26T14:56:00Z" w16du:dateUtc="2024-11-26T19:56:00Z"/>
+        </w:rPr>
+      </w:pPr>
+    </w:p>
+    <w:p>
+      <w:pPr>
+        <w:pStyle w:val="Body"/>
+        <w:rPr>
+          <w:ins w:id="102" w:author="Anderson, Riley Morgan" w:date="2024-11-26T14:56:00Z" w16du:dateUtc="2024-11-26T19:56:00Z"/>
+        </w:rPr>
+      </w:pPr>
+      <w:ins w:id="103" w:author="Anderson, Riley Morgan" w:date="2024-11-26T14:56:00Z" w16du:dateUtc="2024-11-26T19:56:00Z">
+        <w:r>
+          <w:t>Or:</w:t>
+        </w:r>
+      </w:ins>
+    </w:p>
+    <w:p>
+      <w:pPr>
+        <w:pStyle w:val="Body"/>
+        <w:rPr>
+          <w:ins w:id="104" w:author="Anderson, Riley Morgan" w:date="2024-11-26T14:56:00Z" w16du:dateUtc="2024-11-26T19:56:00Z"/>
+        </w:rPr>
+      </w:pPr>
+    </w:p>
+    <w:p>
+      <w:pPr>
+        <w:pStyle w:val="Body"/>
+        <w:rPr>
+          <w:ins w:id="105" w:author="Anderson, Riley Morgan" w:date="2024-11-26T14:56:00Z" w16du:dateUtc="2024-11-26T19:56:00Z"/>
+        </w:rPr>
+      </w:pPr>
+      <w:ins w:id="106" w:author="Anderson, Riley Morgan" w:date="2024-11-26T14:57:00Z" w16du:dateUtc="2024-11-26T19:57:00Z">
+        <w:r>
+          <w:rPr>
+            <w:noProof/>
+            <w14:textOutline w14:w="0" w14:cap="rnd" w14:cmpd="sng" w14:algn="ctr">
+              <w14:noFill/>
+              <w14:prstDash w14:val="solid"/>
+              <w14:bevel/>
+            </w14:textOutline>
+          </w:rPr>
+          <w:drawing>
+            <wp:inline distT="0" distB="0" distL="0" distR="0" wp14:anchorId="6318CC20" wp14:editId="58772BEE">
+              <wp:extent cx="5943600" cy="3566160"/>
+              <wp:effectExtent l="0" t="0" r="0" b="0"/>
+              <wp:docPr id="1469740647" name="Picture 6" descr="A graph of different colors and sizes&#10;&#10;Description automatically generated"/>
+              <wp:cNvGraphicFramePr>
+                <a:graphicFrameLocks xmlns:a="http://schemas.openxmlformats.org/drawingml/2006/main" noChangeAspect="1"/>
+              </wp:cNvGraphicFramePr>
+              <a:graphic xmlns:a="http://schemas.openxmlformats.org/drawingml/2006/main">
+                <a:graphicData uri="http://schemas.openxmlformats.org/drawingml/2006/picture">
+                  <pic:pic xmlns:pic="http://schemas.openxmlformats.org/drawingml/2006/picture">
+                    <pic:nvPicPr>
+                      <pic:cNvPr id="1469740647" name="Picture 6" descr="A graph of different colors and sizes&#10;&#10;Description automatically generated"/>
+                      <pic:cNvPicPr/>
+                    </pic:nvPicPr>
+                    <pic:blipFill>
+                      <a:blip r:embed="rId20" cstate="print">
+                        <a:extLst>
+                          <a:ext uri="{28A0092B-C50C-407E-A947-70E740481C1C}">
+                            <a14:useLocalDpi xmlns:a14="http://schemas.microsoft.com/office/drawing/2010/main" val="0"/>
+                          </a:ext>
+                        </a:extLst>
+                      </a:blip>
+                      <a:stretch>
+                        <a:fillRect/>
+                      </a:stretch>
+                    </pic:blipFill>
+                    <pic:spPr>
+                      <a:xfrm>
+                        <a:off x="0" y="0"/>
+                        <a:ext cx="5943600" cy="3566160"/>
+                      </a:xfrm>
+                      <a:prstGeom prst="rect">
+                        <a:avLst/>
+                      </a:prstGeom>
+                    </pic:spPr>
+                  </pic:pic>
+                </a:graphicData>
+              </a:graphic>
+            </wp:inline>
+          </w:drawing>
+        </w:r>
+      </w:ins>
+    </w:p>
+    <w:p>
+      <w:pPr>
+        <w:pStyle w:val="Body"/>
+        <w:rPr>
+          <w:ins w:id="107" w:author="Anderson, Riley Morgan" w:date="2024-11-26T14:56:00Z" w16du:dateUtc="2024-11-26T19:56:00Z"/>
+        </w:rPr>
+      </w:pPr>
+    </w:p>
+    <w:p>
+      <w:pPr>
+        <w:pStyle w:val="Body"/>
+        <w:rPr>
+          <w:ins w:id="108" w:author="Anderson, Riley Morgan" w:date="2024-11-26T14:57:00Z" w16du:dateUtc="2024-11-26T19:57:00Z"/>
+        </w:rPr>
+      </w:pPr>
+      <w:ins w:id="109" w:author="Anderson, Riley Morgan" w:date="2024-11-26T14:57:00Z" w16du:dateUtc="2024-11-26T19:57:00Z">
+        <w:r>
+          <w:rPr>
+            <w:b/>
+            <w:bCs/>
+            <w:rPrChange w:id="110" w:author="Anderson, Riley Morgan" w:date="2024-11-26T14:57:00Z" w16du:dateUtc="2024-11-26T19:57:00Z">
+              <w:rPr/>
+            </w:rPrChange>
+          </w:rPr>
+          <w:t>Proportional abundance and unique species</w:t>
+        </w:r>
+        <w:r>
+          <w:t xml:space="preserve"> for A) trap caught records and B) net caught records. Data combine records across all sites and years.</w:t>
+        </w:r>
+      </w:ins>
+    </w:p>
+    <w:p>
+      <w:pPr>
+        <w:pStyle w:val="Body"/>
+        <w:rPr>
+          <w:ins w:id="111" w:author="Anderson, Riley Morgan" w:date="2024-11-26T14:58:00Z" w16du:dateUtc="2024-11-26T19:58:00Z"/>
+        </w:rPr>
+      </w:pPr>
+    </w:p>
+    <w:p>
+      <w:pPr>
+        <w:pStyle w:val="Body"/>
+        <w:rPr>
+          <w:ins w:id="112" w:author="Anderson, Riley Morgan" w:date="2024-11-26T14:58:00Z" w16du:dateUtc="2024-11-26T19:58:00Z"/>
+        </w:rPr>
+      </w:pPr>
+      <w:ins w:id="113" w:author="Anderson, Riley Morgan" w:date="2024-11-26T14:58:00Z" w16du:dateUtc="2024-11-26T19:58:00Z">
+        <w:r>
+          <w:t xml:space="preserve">Or: </w:t>
+        </w:r>
+      </w:ins>
+    </w:p>
+    <w:p>
+      <w:pPr>
+        <w:pStyle w:val="Body"/>
+        <w:rPr>
+          <w:ins w:id="114" w:author="Anderson, Riley Morgan" w:date="2024-11-26T14:56:00Z" w16du:dateUtc="2024-11-26T19:56:00Z"/>
+        </w:rPr>
+      </w:pPr>
+      <w:ins w:id="115" w:author="Anderson, Riley Morgan" w:date="2024-11-26T14:58:00Z" w16du:dateUtc="2024-11-26T19:58:00Z">
+        <w:r>
+          <w:rPr>
+            <w:noProof/>
+            <w14:textOutline w14:w="0" w14:cap="rnd" w14:cmpd="sng" w14:algn="ctr">
+              <w14:noFill/>
+              <w14:prstDash w14:val="solid"/>
+              <w14:bevel/>
+            </w14:textOutline>
+          </w:rPr>
+          <w:lastRenderedPageBreak/>
+          <w:drawing>
+            <wp:inline distT="0" distB="0" distL="0" distR="0" wp14:anchorId="4B2FB9E1" wp14:editId="64F1CB95">
+              <wp:extent cx="5943600" cy="3566160"/>
+              <wp:effectExtent l="0" t="0" r="0" b="0"/>
+              <wp:docPr id="656358400" name="Picture 7" descr="A graph of different colors and sizes&#10;&#10;Description automatically generated"/>
+              <wp:cNvGraphicFramePr>
+                <a:graphicFrameLocks xmlns:a="http://schemas.openxmlformats.org/drawingml/2006/main" noChangeAspect="1"/>
+              </wp:cNvGraphicFramePr>
+              <a:graphic xmlns:a="http://schemas.openxmlformats.org/drawingml/2006/main">
+                <a:graphicData uri="http://schemas.openxmlformats.org/drawingml/2006/picture">
+                  <pic:pic xmlns:pic="http://schemas.openxmlformats.org/drawingml/2006/picture">
+                    <pic:nvPicPr>
+                      <pic:cNvPr id="656358400" name="Picture 7" descr="A graph of different colors and sizes&#10;&#10;Description automatically generated"/>
+                      <pic:cNvPicPr/>
+                    </pic:nvPicPr>
+                    <pic:blipFill>
+                      <a:blip r:embed="rId21" cstate="print">
+                        <a:extLst>
+                          <a:ext uri="{28A0092B-C50C-407E-A947-70E740481C1C}">
+                            <a14:useLocalDpi xmlns:a14="http://schemas.microsoft.com/office/drawing/2010/main" val="0"/>
+                          </a:ext>
+                        </a:extLst>
+                      </a:blip>
+                      <a:stretch>
+                        <a:fillRect/>
+                      </a:stretch>
+                    </pic:blipFill>
+                    <pic:spPr>
+                      <a:xfrm>
+                        <a:off x="0" y="0"/>
+                        <a:ext cx="5943600" cy="3566160"/>
+                      </a:xfrm>
+                      <a:prstGeom prst="rect">
+                        <a:avLst/>
+                      </a:prstGeom>
+                    </pic:spPr>
+                  </pic:pic>
+                </a:graphicData>
+              </a:graphic>
+            </wp:inline>
+          </w:drawing>
+        </w:r>
+      </w:ins>
+    </w:p>
+    <w:p>
+      <w:pPr>
+        <w:pStyle w:val="Body"/>
+        <w:rPr>
+          <w:ins w:id="116" w:author="Anderson, Riley Morgan" w:date="2024-11-26T14:56:00Z" w16du:dateUtc="2024-11-26T19:56:00Z"/>
+        </w:rPr>
+      </w:pPr>
+    </w:p>
+    <w:p>
+      <w:pPr>
+        <w:pStyle w:val="Body"/>
+        <w:rPr>
+          <w:ins w:id="117" w:author="Anderson, Riley Morgan" w:date="2024-11-25T17:01:00Z" w16du:dateUtc="2024-11-25T22:01:00Z"/>
+        </w:rPr>
+      </w:pPr>
+      <w:ins w:id="118" w:author="Anderson, Riley Morgan" w:date="2024-11-26T14:58:00Z" w16du:dateUtc="2024-11-26T19:58:00Z">
+        <w:r>
+          <w:rPr>
+            <w:b/>
+            <w:bCs/>
+            <w:rPrChange w:id="119" w:author="Anderson, Riley Morgan" w:date="2024-11-26T14:58:00Z" w16du:dateUtc="2024-11-26T19:58:00Z">
+              <w:rPr/>
+            </w:rPrChange>
+          </w:rPr>
+          <w:t>Proportional abundance and unique species</w:t>
+        </w:r>
+        <w:r>
+          <w:t xml:space="preserve"> for A) all net and trap caught records and B) net caught records only. Data combine records across all sites and years.</w:t>
+        </w:r>
+      </w:ins>
+    </w:p>
+    <w:p>
+      <w:pPr>
+        <w:pStyle w:val="Body"/>
+        <w:rPr>
+          <w:ins w:id="120" w:author="Anderson, Riley Morgan" w:date="2024-11-26T16:28:00Z" w16du:dateUtc="2024-11-26T21:28:00Z"/>
+        </w:rPr>
+      </w:pPr>
+    </w:p>
+    <w:p>
+      <w:pPr>
+        <w:pStyle w:val="Body"/>
+        <w:rPr>
+          <w:ins w:id="121" w:author="Anderson, Riley Morgan" w:date="2024-11-25T17:01:00Z" w16du:dateUtc="2024-11-25T22:01:00Z"/>
+        </w:rPr>
+      </w:pPr>
+      <w:ins w:id="122" w:author="Anderson, Riley Morgan" w:date="2024-11-26T16:28:00Z" w16du:dateUtc="2024-11-26T21:28:00Z">
+        <w:r>
+          <w:rPr>
+            <w:noProof/>
+            <w14:textOutline w14:w="0" w14:cap="rnd" w14:cmpd="sng" w14:algn="ctr">
+              <w14:noFill/>
+              <w14:prstDash w14:val="solid"/>
+              <w14:bevel/>
+            </w14:textOutline>
+          </w:rPr>
+          <w:lastRenderedPageBreak/>
+          <w:drawing>
+            <wp:inline distT="0" distB="0" distL="0" distR="0" wp14:anchorId="731375BC" wp14:editId="2CE39F5B">
+              <wp:extent cx="5943600" cy="4457700"/>
+              <wp:effectExtent l="0" t="0" r="0" b="0"/>
+              <wp:docPr id="612703002" name="Picture 8"/>
+              <wp:cNvGraphicFramePr>
+                <a:graphicFrameLocks xmlns:a="http://schemas.openxmlformats.org/drawingml/2006/main" noChangeAspect="1"/>
+              </wp:cNvGraphicFramePr>
+              <a:graphic xmlns:a="http://schemas.openxmlformats.org/drawingml/2006/main">
+                <a:graphicData uri="http://schemas.openxmlformats.org/drawingml/2006/picture">
+                  <pic:pic xmlns:pic="http://schemas.openxmlformats.org/drawingml/2006/picture">
+                    <pic:nvPicPr>
+                      <pic:cNvPr id="612703002" name="Picture 612703002"/>
+                      <pic:cNvPicPr/>
+                    </pic:nvPicPr>
+                    <pic:blipFill>
+                      <a:blip r:embed="rId22" cstate="print">
                         <a:extLst>
                           <a:ext uri="{28A0092B-C50C-407E-A947-70E740481C1C}">
                             <a14:useLocalDpi xmlns:a14="http://schemas.microsoft.com/office/drawing/2010/main" val="0"/>
@@ -3492,10 +3594,10 @@
       <w:pPr>
         <w:pStyle w:val="Body"/>
         <w:rPr>
-          <w:ins w:id="102" w:author="Anderson, Riley Morgan" w:date="2024-11-25T17:01:00Z" w16du:dateUtc="2024-11-25T22:01:00Z"/>
-        </w:rPr>
-      </w:pPr>
-      <w:ins w:id="103" w:author="Anderson, Riley Morgan" w:date="2024-11-25T17:01:00Z" w16du:dateUtc="2024-11-25T22:01:00Z">
+          <w:ins w:id="123" w:author="Anderson, Riley Morgan" w:date="2024-11-25T17:01:00Z" w16du:dateUtc="2024-11-25T22:01:00Z"/>
+        </w:rPr>
+      </w:pPr>
+      <w:ins w:id="124" w:author="Anderson, Riley Morgan" w:date="2024-11-25T17:01:00Z" w16du:dateUtc="2024-11-25T22:01:00Z">
         <w:r>
           <w:rPr>
             <w:b/>
@@ -3518,15 +3620,15 @@
       <w:pPr>
         <w:pStyle w:val="Body"/>
         <w:rPr>
-          <w:ins w:id="104" w:author="Anderson, Riley Morgan" w:date="2024-11-08T14:04:00Z" w16du:dateUtc="2024-11-08T19:04:00Z"/>
-        </w:rPr>
-      </w:pPr>
-    </w:p>
-    <w:p>
-      <w:pPr>
-        <w:pStyle w:val="Body"/>
-      </w:pPr>
-      <w:ins w:id="105" w:author="Anderson, Riley Morgan" w:date="2024-11-08T14:05:00Z" w16du:dateUtc="2024-11-08T19:05:00Z">
+          <w:ins w:id="125" w:author="Anderson, Riley Morgan" w:date="2024-11-08T14:04:00Z" w16du:dateUtc="2024-11-08T19:04:00Z"/>
+        </w:rPr>
+      </w:pPr>
+    </w:p>
+    <w:p>
+      <w:pPr>
+        <w:pStyle w:val="Body"/>
+      </w:pPr>
+      <w:ins w:id="126" w:author="Anderson, Riley Morgan" w:date="2024-11-08T14:05:00Z" w16du:dateUtc="2024-11-08T19:05:00Z">
         <w:r>
           <w:rPr>
             <w:noProof/>
@@ -3550,646 +3652,6 @@
                   <pic:pic xmlns:pic="http://schemas.openxmlformats.org/drawingml/2006/picture">
                     <pic:nvPicPr>
                       <pic:cNvPr id="27355513" name="Picture 27355513"/>
-                      <pic:cNvPicPr/>
-                    </pic:nvPicPr>
-                    <pic:blipFill>
-                      <a:blip r:embed="rId20" cstate="print">
-                        <a:extLst>
-                          <a:ext uri="{28A0092B-C50C-407E-A947-70E740481C1C}">
-                            <a14:useLocalDpi xmlns:a14="http://schemas.microsoft.com/office/drawing/2010/main" val="0"/>
-                          </a:ext>
-                        </a:extLst>
-                      </a:blip>
-                      <a:stretch>
-                        <a:fillRect/>
-                      </a:stretch>
-                    </pic:blipFill>
-                    <pic:spPr>
-                      <a:xfrm>
-                        <a:off x="0" y="0"/>
-                        <a:ext cx="5943600" cy="4457700"/>
-                      </a:xfrm>
-                      <a:prstGeom prst="rect">
-                        <a:avLst/>
-                      </a:prstGeom>
-                    </pic:spPr>
-                  </pic:pic>
-                </a:graphicData>
-              </a:graphic>
-            </wp:inline>
-          </w:drawing>
-        </w:r>
-      </w:ins>
-    </w:p>
-    <w:p>
-      <w:pPr>
-        <w:pStyle w:val="Body"/>
-      </w:pPr>
-    </w:p>
-    <w:p>
-      <w:pPr>
-        <w:pStyle w:val="Body"/>
-        <w:rPr>
-          <w:ins w:id="106" w:author="Anderson, Riley Morgan" w:date="2024-11-08T14:29:00Z" w16du:dateUtc="2024-11-08T19:29:00Z"/>
-        </w:rPr>
-      </w:pPr>
-      <w:ins w:id="107" w:author="Anderson, Riley Morgan" w:date="2024-11-08T14:10:00Z" w16du:dateUtc="2024-11-08T19:10:00Z">
-        <w:r>
-          <w:rPr>
-            <w:b/>
-            <w:bCs/>
-            <w:rPrChange w:id="108" w:author="Anderson, Riley Morgan" w:date="2024-11-08T14:28:00Z" w16du:dateUtc="2024-11-08T19:28:00Z">
-              <w:rPr/>
-            </w:rPrChange>
-          </w:rPr>
-          <w:t xml:space="preserve">Distributional abundance of </w:t>
-        </w:r>
-      </w:ins>
-      <w:ins w:id="109" w:author="Anderson, Riley Morgan" w:date="2024-11-08T14:11:00Z" w16du:dateUtc="2024-11-08T19:11:00Z">
-        <w:r>
-          <w:rPr>
-            <w:b/>
-            <w:bCs/>
-            <w:rPrChange w:id="110" w:author="Anderson, Riley Morgan" w:date="2024-11-08T14:28:00Z" w16du:dateUtc="2024-11-08T19:28:00Z">
-              <w:rPr/>
-            </w:rPrChange>
-          </w:rPr>
-          <w:t>genera across time.</w:t>
-        </w:r>
-        <w:r>
-          <w:t xml:space="preserve"> </w:t>
-        </w:r>
-      </w:ins>
-      <w:ins w:id="111" w:author="Anderson, Riley Morgan" w:date="2024-11-08T14:14:00Z" w16du:dateUtc="2024-11-08T19:14:00Z">
-        <w:r>
-          <w:t xml:space="preserve">Kernel density estimation </w:t>
-        </w:r>
-      </w:ins>
-      <w:ins w:id="112" w:author="Anderson, Riley Morgan" w:date="2024-11-08T14:20:00Z" w16du:dateUtc="2024-11-08T19:20:00Z">
-        <w:r>
-          <w:t xml:space="preserve">with Silverman’s smoothing parameter = </w:t>
-        </w:r>
-      </w:ins>
-      <w:ins w:id="113" w:author="Anderson, Riley Morgan" w:date="2024-11-08T14:21:00Z" w16du:dateUtc="2024-11-08T19:21:00Z">
-        <w:r>
-          <w:t xml:space="preserve">1.27. </w:t>
-        </w:r>
-      </w:ins>
-      <w:ins w:id="114" w:author="Anderson, Riley Morgan" w:date="2024-11-08T14:11:00Z" w16du:dateUtc="2024-11-08T19:11:00Z">
-        <w:r>
-          <w:t>Data are pooled across sites and years</w:t>
-        </w:r>
-      </w:ins>
-      <w:ins w:id="115" w:author="Anderson, Riley Morgan" w:date="2024-11-08T14:21:00Z" w16du:dateUtc="2024-11-08T19:21:00Z">
-        <w:r>
-          <w:t xml:space="preserve"> with the total number of records for each genus displayed on the right. The vertical dashed lines repres</w:t>
-        </w:r>
-      </w:ins>
-      <w:ins w:id="116" w:author="Anderson, Riley Morgan" w:date="2024-11-08T14:22:00Z" w16du:dateUtc="2024-11-08T19:22:00Z">
-        <w:r>
-          <w:t xml:space="preserve">ent 21 March, 21 June, and 21 September. Genera are </w:t>
-        </w:r>
-      </w:ins>
-      <w:ins w:id="117" w:author="Anderson, Riley Morgan" w:date="2024-11-08T14:28:00Z" w16du:dateUtc="2024-11-08T19:28:00Z">
-        <w:r>
-          <w:t>arranged from</w:t>
-        </w:r>
-      </w:ins>
-      <w:ins w:id="118" w:author="Anderson, Riley Morgan" w:date="2024-11-08T14:23:00Z" w16du:dateUtc="2024-11-08T19:23:00Z">
-        <w:r>
-          <w:t xml:space="preserve"> top to bottom by the </w:t>
-        </w:r>
-      </w:ins>
-      <w:ins w:id="119" w:author="Anderson, Riley Morgan" w:date="2024-11-08T14:26:00Z" w16du:dateUtc="2024-11-08T19:26:00Z">
-        <w:r>
-          <w:t xml:space="preserve">mode of their abundance binned at each week, such that early season </w:t>
-        </w:r>
-      </w:ins>
-      <w:ins w:id="120" w:author="Anderson, Riley Morgan" w:date="2024-11-08T14:27:00Z" w16du:dateUtc="2024-11-08T19:27:00Z">
-        <w:r>
-          <w:t>genera are at the top, while late season genera are at the bottom.</w:t>
-        </w:r>
-      </w:ins>
-    </w:p>
-    <w:p>
-      <w:pPr>
-        <w:pStyle w:val="Body"/>
-        <w:rPr>
-          <w:ins w:id="121" w:author="Anderson, Riley Morgan" w:date="2024-11-25T16:45:00Z" w16du:dateUtc="2024-11-25T21:45:00Z"/>
-        </w:rPr>
-      </w:pPr>
-    </w:p>
-    <w:p>
-      <w:pPr>
-        <w:pStyle w:val="Body"/>
-        <w:rPr>
-          <w:ins w:id="122" w:author="Anderson, Riley Morgan" w:date="2024-11-08T14:29:00Z" w16du:dateUtc="2024-11-08T19:29:00Z"/>
-        </w:rPr>
-      </w:pPr>
-      <w:ins w:id="123" w:author="Anderson, Riley Morgan" w:date="2024-11-25T16:45:00Z" w16du:dateUtc="2024-11-25T21:45:00Z">
-        <w:r>
-          <w:t xml:space="preserve">----Use net and trap for </w:t>
-        </w:r>
-        <w:proofErr w:type="spellStart"/>
-        <w:r>
-          <w:t>ridgeplots</w:t>
-        </w:r>
-      </w:ins>
-      <w:proofErr w:type="spellEnd"/>
-      <w:ins w:id="124" w:author="Anderson, Riley Morgan" w:date="2024-11-25T16:55:00Z" w16du:dateUtc="2024-11-25T21:55:00Z">
-        <w:r>
-          <w:t>, use all morphospecies</w:t>
-        </w:r>
-      </w:ins>
-    </w:p>
-    <w:p>
-      <w:pPr>
-        <w:pStyle w:val="Body"/>
-        <w:rPr>
-          <w:ins w:id="125" w:author="Anderson, Riley Morgan" w:date="2024-11-08T14:29:00Z" w16du:dateUtc="2024-11-08T19:29:00Z"/>
-        </w:rPr>
-      </w:pPr>
-    </w:p>
-    <w:p>
-      <w:pPr>
-        <w:pStyle w:val="Body"/>
-        <w:rPr>
-          <w:ins w:id="126" w:author="Anderson, Riley Morgan" w:date="2024-11-08T14:30:00Z" w16du:dateUtc="2024-11-08T19:30:00Z"/>
-        </w:rPr>
-      </w:pPr>
-      <w:ins w:id="127" w:author="Anderson, Riley Morgan" w:date="2024-11-08T14:30:00Z" w16du:dateUtc="2024-11-08T19:30:00Z">
-        <w:r>
-          <w:rPr>
-            <w:noProof/>
-            <w14:textOutline w14:w="0" w14:cap="rnd" w14:cmpd="sng" w14:algn="ctr">
-              <w14:noFill/>
-              <w14:prstDash w14:val="solid"/>
-              <w14:bevel/>
-            </w14:textOutline>
-          </w:rPr>
-          <w:lastRenderedPageBreak/>
-          <w:drawing>
-            <wp:inline distT="0" distB="0" distL="0" distR="0" wp14:anchorId="4E62FF9C" wp14:editId="1EE7D3BA">
-              <wp:extent cx="5943600" cy="7429500"/>
-              <wp:effectExtent l="0" t="0" r="0" b="0"/>
-              <wp:docPr id="1912554998" name="Picture 8"/>
-              <wp:cNvGraphicFramePr>
-                <a:graphicFrameLocks xmlns:a="http://schemas.openxmlformats.org/drawingml/2006/main" noChangeAspect="1"/>
-              </wp:cNvGraphicFramePr>
-              <a:graphic xmlns:a="http://schemas.openxmlformats.org/drawingml/2006/main">
-                <a:graphicData uri="http://schemas.openxmlformats.org/drawingml/2006/picture">
-                  <pic:pic xmlns:pic="http://schemas.openxmlformats.org/drawingml/2006/picture">
-                    <pic:nvPicPr>
-                      <pic:cNvPr id="1912554998" name="Picture 1912554998"/>
-                      <pic:cNvPicPr/>
-                    </pic:nvPicPr>
-                    <pic:blipFill>
-                      <a:blip r:embed="rId21" cstate="print">
-                        <a:extLst>
-                          <a:ext uri="{28A0092B-C50C-407E-A947-70E740481C1C}">
-                            <a14:useLocalDpi xmlns:a14="http://schemas.microsoft.com/office/drawing/2010/main" val="0"/>
-                          </a:ext>
-                        </a:extLst>
-                      </a:blip>
-                      <a:stretch>
-                        <a:fillRect/>
-                      </a:stretch>
-                    </pic:blipFill>
-                    <pic:spPr>
-                      <a:xfrm>
-                        <a:off x="0" y="0"/>
-                        <a:ext cx="5943600" cy="7429500"/>
-                      </a:xfrm>
-                      <a:prstGeom prst="rect">
-                        <a:avLst/>
-                      </a:prstGeom>
-                    </pic:spPr>
-                  </pic:pic>
-                </a:graphicData>
-              </a:graphic>
-            </wp:inline>
-          </w:drawing>
-        </w:r>
-      </w:ins>
-    </w:p>
-    <w:p>
-      <w:pPr>
-        <w:pStyle w:val="Body"/>
-        <w:rPr>
-          <w:ins w:id="128" w:author="Anderson, Riley Morgan" w:date="2024-11-08T14:32:00Z" w16du:dateUtc="2024-11-08T19:32:00Z"/>
-        </w:rPr>
-      </w:pPr>
-      <w:ins w:id="129" w:author="Anderson, Riley Morgan" w:date="2024-11-08T14:30:00Z" w16du:dateUtc="2024-11-08T19:30:00Z">
-        <w:r>
-          <w:rPr>
-            <w:b/>
-            <w:bCs/>
-          </w:rPr>
-          <w:t xml:space="preserve">Distributional abundance of </w:t>
-        </w:r>
-        <w:r>
-          <w:rPr>
-            <w:b/>
-            <w:bCs/>
-          </w:rPr>
-          <w:t>species</w:t>
-        </w:r>
-        <w:r>
-          <w:rPr>
-            <w:b/>
-            <w:bCs/>
-          </w:rPr>
-          <w:t xml:space="preserve"> across time.</w:t>
-        </w:r>
-        <w:r>
-          <w:t xml:space="preserve"> Kernel density estimation with Silverman’s smoothing parameter = 1.</w:t>
-        </w:r>
-      </w:ins>
-      <w:ins w:id="130" w:author="Anderson, Riley Morgan" w:date="2024-11-08T14:31:00Z" w16du:dateUtc="2024-11-08T19:31:00Z">
-        <w:r>
-          <w:t>75</w:t>
-        </w:r>
-      </w:ins>
-      <w:ins w:id="131" w:author="Anderson, Riley Morgan" w:date="2024-11-08T14:30:00Z" w16du:dateUtc="2024-11-08T19:30:00Z">
-        <w:r>
-          <w:t xml:space="preserve">. Data are pooled across sites and years with the total number of records for each </w:t>
-        </w:r>
-      </w:ins>
-      <w:ins w:id="132" w:author="Anderson, Riley Morgan" w:date="2024-11-08T14:31:00Z" w16du:dateUtc="2024-11-08T19:31:00Z">
-        <w:r>
-          <w:t>species</w:t>
-        </w:r>
-      </w:ins>
-      <w:ins w:id="133" w:author="Anderson, Riley Morgan" w:date="2024-11-08T14:30:00Z" w16du:dateUtc="2024-11-08T19:30:00Z">
-        <w:r>
-          <w:t xml:space="preserve"> displayed on the right.</w:t>
-        </w:r>
-      </w:ins>
-      <w:ins w:id="134" w:author="Anderson, Riley Morgan" w:date="2024-11-08T14:31:00Z" w16du:dateUtc="2024-11-08T19:31:00Z">
-        <w:r>
-          <w:t xml:space="preserve"> Species with &lt;20 records are excluded.</w:t>
-        </w:r>
-      </w:ins>
-      <w:ins w:id="135" w:author="Anderson, Riley Morgan" w:date="2024-11-08T14:30:00Z" w16du:dateUtc="2024-11-08T19:30:00Z">
-        <w:r>
-          <w:t xml:space="preserve"> The vertical dashed lines represent 21 March, 21 June, and 21 September. </w:t>
-        </w:r>
-      </w:ins>
-      <w:ins w:id="136" w:author="Anderson, Riley Morgan" w:date="2024-11-08T14:31:00Z" w16du:dateUtc="2024-11-08T19:31:00Z">
-        <w:r>
-          <w:t>Species</w:t>
-        </w:r>
-      </w:ins>
-      <w:ins w:id="137" w:author="Anderson, Riley Morgan" w:date="2024-11-08T14:30:00Z" w16du:dateUtc="2024-11-08T19:30:00Z">
-        <w:r>
-          <w:t xml:space="preserve"> are arranged from top to bottom by the </w:t>
-        </w:r>
-        <w:r>
-          <w:lastRenderedPageBreak/>
-          <w:t xml:space="preserve">mode of their abundance </w:t>
-        </w:r>
-        <w:proofErr w:type="gramStart"/>
-        <w:r>
-          <w:t>binned at</w:t>
-        </w:r>
-        <w:proofErr w:type="gramEnd"/>
-        <w:r>
-          <w:t xml:space="preserve"> each week, such that early season </w:t>
-        </w:r>
-      </w:ins>
-      <w:ins w:id="138" w:author="Anderson, Riley Morgan" w:date="2024-11-08T14:32:00Z" w16du:dateUtc="2024-11-08T19:32:00Z">
-        <w:r>
-          <w:t>species</w:t>
-        </w:r>
-      </w:ins>
-      <w:ins w:id="139" w:author="Anderson, Riley Morgan" w:date="2024-11-08T14:30:00Z" w16du:dateUtc="2024-11-08T19:30:00Z">
-        <w:r>
-          <w:t xml:space="preserve"> are at the top, while late season </w:t>
-        </w:r>
-      </w:ins>
-      <w:ins w:id="140" w:author="Anderson, Riley Morgan" w:date="2024-11-08T14:32:00Z" w16du:dateUtc="2024-11-08T19:32:00Z">
-        <w:r>
-          <w:t>species</w:t>
-        </w:r>
-      </w:ins>
-      <w:ins w:id="141" w:author="Anderson, Riley Morgan" w:date="2024-11-08T14:30:00Z" w16du:dateUtc="2024-11-08T19:30:00Z">
-        <w:r>
-          <w:t xml:space="preserve"> are at the bottom.</w:t>
-        </w:r>
-      </w:ins>
-    </w:p>
-    <w:p>
-      <w:pPr>
-        <w:pStyle w:val="Body"/>
-        <w:rPr>
-          <w:ins w:id="142" w:author="Anderson, Riley Morgan" w:date="2024-11-08T14:32:00Z" w16du:dateUtc="2024-11-08T19:32:00Z"/>
-        </w:rPr>
-      </w:pPr>
-    </w:p>
-    <w:p>
-      <w:pPr>
-        <w:pStyle w:val="Body"/>
-        <w:rPr>
-          <w:ins w:id="143" w:author="Anderson, Riley Morgan" w:date="2024-11-08T14:30:00Z" w16du:dateUtc="2024-11-08T19:30:00Z"/>
-        </w:rPr>
-      </w:pPr>
-      <w:ins w:id="144" w:author="Anderson, Riley Morgan" w:date="2024-11-25T16:54:00Z" w16du:dateUtc="2024-11-25T21:54:00Z">
-        <w:r>
-          <w:rPr>
-            <w:noProof/>
-            <w14:textOutline w14:w="0" w14:cap="rnd" w14:cmpd="sng" w14:algn="ctr">
-              <w14:noFill/>
-              <w14:prstDash w14:val="solid"/>
-              <w14:bevel/>
-            </w14:textOutline>
-          </w:rPr>
-          <w:drawing>
-            <wp:inline distT="0" distB="0" distL="0" distR="0" wp14:anchorId="53757153" wp14:editId="245B00D8">
-              <wp:extent cx="5943600" cy="4953000"/>
-              <wp:effectExtent l="0" t="0" r="0" b="0"/>
-              <wp:docPr id="1244809145" name="Picture 1"/>
-              <wp:cNvGraphicFramePr>
-                <a:graphicFrameLocks xmlns:a="http://schemas.openxmlformats.org/drawingml/2006/main" noChangeAspect="1"/>
-              </wp:cNvGraphicFramePr>
-              <a:graphic xmlns:a="http://schemas.openxmlformats.org/drawingml/2006/main">
-                <a:graphicData uri="http://schemas.openxmlformats.org/drawingml/2006/picture">
-                  <pic:pic xmlns:pic="http://schemas.openxmlformats.org/drawingml/2006/picture">
-                    <pic:nvPicPr>
-                      <pic:cNvPr id="1244809145" name="Picture 1244809145"/>
-                      <pic:cNvPicPr/>
-                    </pic:nvPicPr>
-                    <pic:blipFill>
-                      <a:blip r:embed="rId22" cstate="print">
-                        <a:extLst>
-                          <a:ext uri="{28A0092B-C50C-407E-A947-70E740481C1C}">
-                            <a14:useLocalDpi xmlns:a14="http://schemas.microsoft.com/office/drawing/2010/main" val="0"/>
-                          </a:ext>
-                        </a:extLst>
-                      </a:blip>
-                      <a:stretch>
-                        <a:fillRect/>
-                      </a:stretch>
-                    </pic:blipFill>
-                    <pic:spPr>
-                      <a:xfrm>
-                        <a:off x="0" y="0"/>
-                        <a:ext cx="5943600" cy="4953000"/>
-                      </a:xfrm>
-                      <a:prstGeom prst="rect">
-                        <a:avLst/>
-                      </a:prstGeom>
-                    </pic:spPr>
-                  </pic:pic>
-                </a:graphicData>
-              </a:graphic>
-            </wp:inline>
-          </w:drawing>
-        </w:r>
-      </w:ins>
-    </w:p>
-    <w:p>
-      <w:pPr>
-        <w:pStyle w:val="Body"/>
-        <w:rPr>
-          <w:ins w:id="145" w:author="Anderson, Riley Morgan" w:date="2024-11-25T17:11:00Z" w16du:dateUtc="2024-11-25T22:11:00Z"/>
-        </w:rPr>
-      </w:pPr>
-      <w:ins w:id="146" w:author="Anderson, Riley Morgan" w:date="2024-11-08T14:32:00Z" w16du:dateUtc="2024-11-08T19:32:00Z">
-        <w:r>
-          <w:rPr>
-            <w:b/>
-            <w:bCs/>
-          </w:rPr>
-          <w:t xml:space="preserve">Distributional abundance of </w:t>
-        </w:r>
-      </w:ins>
-      <w:ins w:id="147" w:author="Anderson, Riley Morgan" w:date="2024-11-08T14:33:00Z" w16du:dateUtc="2024-11-08T19:33:00Z">
-        <w:r>
-          <w:rPr>
-            <w:b/>
-            <w:bCs/>
-          </w:rPr>
-          <w:t>parasite-host species</w:t>
-        </w:r>
-      </w:ins>
-      <w:ins w:id="148" w:author="Anderson, Riley Morgan" w:date="2024-11-08T14:32:00Z" w16du:dateUtc="2024-11-08T19:32:00Z">
-        <w:r>
-          <w:rPr>
-            <w:b/>
-            <w:bCs/>
-          </w:rPr>
-          <w:t xml:space="preserve"> across time.</w:t>
-        </w:r>
-        <w:r>
-          <w:t xml:space="preserve"> </w:t>
-        </w:r>
-      </w:ins>
-      <w:ins w:id="149" w:author="Anderson, Riley Morgan" w:date="2024-11-08T14:37:00Z" w16du:dateUtc="2024-11-08T19:37:00Z">
-        <w:r>
-          <w:t>Kernel density estimation for pa</w:t>
-        </w:r>
-      </w:ins>
-      <w:ins w:id="150" w:author="Anderson, Riley Morgan" w:date="2024-11-08T14:38:00Z" w16du:dateUtc="2024-11-08T19:38:00Z">
-        <w:r>
-          <w:t xml:space="preserve">rasitic </w:t>
-        </w:r>
-      </w:ins>
-      <w:ins w:id="151" w:author="Anderson, Riley Morgan" w:date="2024-11-08T14:41:00Z" w16du:dateUtc="2024-11-08T19:41:00Z">
-        <w:r>
-          <w:t>genera</w:t>
-        </w:r>
-      </w:ins>
-      <w:ins w:id="152" w:author="Anderson, Riley Morgan" w:date="2024-11-08T14:38:00Z" w16du:dateUtc="2024-11-08T19:38:00Z">
-        <w:r>
-          <w:t xml:space="preserve"> and their presumed hosts</w:t>
-        </w:r>
-      </w:ins>
-      <w:ins w:id="153" w:author="Anderson, Riley Morgan" w:date="2024-11-08T14:37:00Z" w16du:dateUtc="2024-11-08T19:37:00Z">
-        <w:r>
-          <w:t xml:space="preserve"> with Silverman’s smoothing parameter</w:t>
-        </w:r>
-      </w:ins>
-      <w:ins w:id="154" w:author="Anderson, Riley Morgan" w:date="2024-11-08T14:38:00Z" w16du:dateUtc="2024-11-08T19:38:00Z">
-        <w:r>
-          <w:t xml:space="preserve"> for</w:t>
-        </w:r>
-      </w:ins>
-      <w:ins w:id="155" w:author="Anderson, Riley Morgan" w:date="2024-11-08T14:37:00Z" w16du:dateUtc="2024-11-08T19:37:00Z">
-        <w:r>
-          <w:t xml:space="preserve"> </w:t>
-        </w:r>
-      </w:ins>
-      <w:ins w:id="156" w:author="Anderson, Riley Morgan" w:date="2024-11-08T14:34:00Z" w16du:dateUtc="2024-11-08T19:34:00Z">
-        <w:r>
-          <w:t xml:space="preserve">A) </w:t>
-        </w:r>
-        <w:proofErr w:type="spellStart"/>
-        <w:r>
-          <w:t>Nomada</w:t>
-        </w:r>
-      </w:ins>
-      <w:proofErr w:type="spellEnd"/>
-      <w:ins w:id="157" w:author="Anderson, Riley Morgan" w:date="2024-11-08T14:40:00Z" w16du:dateUtc="2024-11-08T19:40:00Z">
-        <w:r>
-          <w:t xml:space="preserve">: 1.25, </w:t>
-        </w:r>
-      </w:ins>
-      <w:ins w:id="158" w:author="Anderson, Riley Morgan" w:date="2024-11-08T14:35:00Z" w16du:dateUtc="2024-11-08T19:35:00Z">
-        <w:r>
-          <w:t xml:space="preserve">B) </w:t>
-        </w:r>
-        <w:proofErr w:type="spellStart"/>
-        <w:r>
-          <w:t>Steli</w:t>
-        </w:r>
-      </w:ins>
-      <w:ins w:id="159" w:author="Anderson, Riley Morgan" w:date="2024-11-08T14:40:00Z" w16du:dateUtc="2024-11-08T19:40:00Z">
-        <w:r>
-          <w:t>s</w:t>
-        </w:r>
-        <w:proofErr w:type="spellEnd"/>
-        <w:r>
-          <w:t>: 0.83</w:t>
-        </w:r>
-      </w:ins>
-      <w:ins w:id="160" w:author="Anderson, Riley Morgan" w:date="2024-11-08T14:35:00Z" w16du:dateUtc="2024-11-08T19:35:00Z">
-        <w:r>
-          <w:t xml:space="preserve">, C) </w:t>
-        </w:r>
-        <w:proofErr w:type="spellStart"/>
-        <w:r>
-          <w:t>Sphecode</w:t>
-        </w:r>
-      </w:ins>
-      <w:ins w:id="161" w:author="Anderson, Riley Morgan" w:date="2024-11-08T14:39:00Z" w16du:dateUtc="2024-11-08T19:39:00Z">
-        <w:r>
-          <w:t>s</w:t>
-        </w:r>
-        <w:proofErr w:type="spellEnd"/>
-        <w:r>
-          <w:t>: 1.26</w:t>
-        </w:r>
-      </w:ins>
-      <w:ins w:id="162" w:author="Anderson, Riley Morgan" w:date="2024-11-08T14:35:00Z" w16du:dateUtc="2024-11-08T19:35:00Z">
-        <w:r>
-          <w:t xml:space="preserve">, D) </w:t>
-        </w:r>
-        <w:proofErr w:type="spellStart"/>
-        <w:r>
-          <w:t>Epeolus</w:t>
-        </w:r>
-      </w:ins>
-      <w:proofErr w:type="spellEnd"/>
-      <w:ins w:id="163" w:author="Anderson, Riley Morgan" w:date="2024-11-08T14:39:00Z" w16du:dateUtc="2024-11-08T19:39:00Z">
-        <w:r>
-          <w:t>: 0.95</w:t>
-        </w:r>
-      </w:ins>
-      <w:ins w:id="164" w:author="Anderson, Riley Morgan" w:date="2024-11-08T14:36:00Z" w16du:dateUtc="2024-11-08T19:36:00Z">
-        <w:r>
-          <w:t xml:space="preserve">, E) </w:t>
-        </w:r>
-        <w:proofErr w:type="spellStart"/>
-        <w:r>
-          <w:t>Triepeolus</w:t>
-        </w:r>
-      </w:ins>
-      <w:proofErr w:type="spellEnd"/>
-      <w:ins w:id="165" w:author="Anderson, Riley Morgan" w:date="2024-11-08T14:39:00Z" w16du:dateUtc="2024-11-08T19:39:00Z">
-        <w:r>
-          <w:t>: 10.10</w:t>
-        </w:r>
-      </w:ins>
-      <w:ins w:id="166" w:author="Anderson, Riley Morgan" w:date="2024-11-08T14:36:00Z" w16du:dateUtc="2024-11-08T19:36:00Z">
-        <w:r>
-          <w:t xml:space="preserve">, and F) </w:t>
-        </w:r>
-        <w:proofErr w:type="spellStart"/>
-        <w:r>
-          <w:t>Coelioxys</w:t>
-        </w:r>
-      </w:ins>
-      <w:proofErr w:type="spellEnd"/>
-      <w:ins w:id="167" w:author="Anderson, Riley Morgan" w:date="2024-11-08T14:37:00Z" w16du:dateUtc="2024-11-08T19:37:00Z">
-        <w:r>
-          <w:t>: 1.75</w:t>
-        </w:r>
-      </w:ins>
-      <w:ins w:id="168" w:author="Anderson, Riley Morgan" w:date="2024-11-08T14:36:00Z" w16du:dateUtc="2024-11-08T19:36:00Z">
-        <w:r>
-          <w:t xml:space="preserve">. </w:t>
-        </w:r>
-      </w:ins>
-      <w:ins w:id="169" w:author="Anderson, Riley Morgan" w:date="2024-11-08T14:32:00Z" w16du:dateUtc="2024-11-08T19:32:00Z">
-        <w:r>
-          <w:t>Data are pooled across sites and years with the total number of records for each genus displayed on the right. The vertical dashed lines represent 21 March, 21 June, and 21 September.</w:t>
-        </w:r>
-      </w:ins>
-    </w:p>
-    <w:p>
-      <w:pPr>
-        <w:pStyle w:val="Body"/>
-        <w:rPr>
-          <w:ins w:id="170" w:author="Anderson, Riley Morgan" w:date="2024-11-08T14:42:00Z" w16du:dateUtc="2024-11-08T19:42:00Z"/>
-        </w:rPr>
-      </w:pPr>
-      <w:ins w:id="171" w:author="Anderson, Riley Morgan" w:date="2024-11-25T17:13:00Z" w16du:dateUtc="2024-11-25T22:13:00Z">
-        <w:r>
-          <w:t xml:space="preserve">--keep </w:t>
-        </w:r>
-        <w:proofErr w:type="spellStart"/>
-        <w:proofErr w:type="gramStart"/>
-        <w:r>
-          <w:t>a,c</w:t>
-        </w:r>
-        <w:proofErr w:type="gramEnd"/>
-        <w:r>
-          <w:t>,f</w:t>
-        </w:r>
-      </w:ins>
-      <w:proofErr w:type="spellEnd"/>
-      <w:ins w:id="172" w:author="Anderson, Riley Morgan" w:date="2024-11-25T17:14:00Z" w16du:dateUtc="2024-11-25T22:14:00Z">
-        <w:r>
-          <w:t xml:space="preserve">, in a 3 panel fig, put the others in </w:t>
-        </w:r>
-      </w:ins>
-      <w:ins w:id="173" w:author="Anderson, Riley Morgan" w:date="2024-11-25T17:15:00Z" w16du:dateUtc="2024-11-25T22:15:00Z">
-        <w:r>
-          <w:t>supplemental. Use all records!</w:t>
-        </w:r>
-      </w:ins>
-    </w:p>
-    <w:p>
-      <w:pPr>
-        <w:pStyle w:val="Body"/>
-        <w:rPr>
-          <w:ins w:id="174" w:author="Anderson, Riley Morgan" w:date="2024-11-08T14:32:00Z" w16du:dateUtc="2024-11-08T19:32:00Z"/>
-        </w:rPr>
-      </w:pPr>
-      <w:ins w:id="175" w:author="Anderson, Riley Morgan" w:date="2024-11-08T14:42:00Z" w16du:dateUtc="2024-11-08T19:42:00Z">
-        <w:r>
-          <w:rPr>
-            <w:noProof/>
-            <w14:textOutline w14:w="0" w14:cap="rnd" w14:cmpd="sng" w14:algn="ctr">
-              <w14:noFill/>
-              <w14:prstDash w14:val="solid"/>
-              <w14:bevel/>
-            </w14:textOutline>
-          </w:rPr>
-          <w:lastRenderedPageBreak/>
-          <w:drawing>
-            <wp:inline distT="0" distB="0" distL="0" distR="0" wp14:anchorId="4BB4CD6B" wp14:editId="2F29F219">
-              <wp:extent cx="5943600" cy="4457700"/>
-              <wp:effectExtent l="0" t="0" r="0" b="0"/>
-              <wp:docPr id="133575875" name="Picture 10" descr="A graph of different colored bars&#10;&#10;Description automatically generated with medium confidence"/>
-              <wp:cNvGraphicFramePr>
-                <a:graphicFrameLocks xmlns:a="http://schemas.openxmlformats.org/drawingml/2006/main" noChangeAspect="1"/>
-              </wp:cNvGraphicFramePr>
-              <a:graphic xmlns:a="http://schemas.openxmlformats.org/drawingml/2006/main">
-                <a:graphicData uri="http://schemas.openxmlformats.org/drawingml/2006/picture">
-                  <pic:pic xmlns:pic="http://schemas.openxmlformats.org/drawingml/2006/picture">
-                    <pic:nvPicPr>
-                      <pic:cNvPr id="133575875" name="Picture 10" descr="A graph of different colored bars&#10;&#10;Description automatically generated with medium confidence"/>
                       <pic:cNvPicPr/>
                     </pic:nvPicPr>
                     <pic:blipFill>
@@ -4220,20 +3682,662 @@
           </w:drawing>
         </w:r>
       </w:ins>
-      <w:ins w:id="176" w:author="Anderson, Riley Morgan" w:date="2024-11-08T14:32:00Z" w16du:dateUtc="2024-11-08T19:32:00Z">
+    </w:p>
+    <w:p>
+      <w:pPr>
+        <w:pStyle w:val="Body"/>
+      </w:pPr>
+    </w:p>
+    <w:p>
+      <w:pPr>
+        <w:pStyle w:val="Body"/>
+        <w:rPr>
+          <w:ins w:id="127" w:author="Anderson, Riley Morgan" w:date="2024-11-08T14:29:00Z" w16du:dateUtc="2024-11-08T19:29:00Z"/>
+        </w:rPr>
+      </w:pPr>
+      <w:ins w:id="128" w:author="Anderson, Riley Morgan" w:date="2024-11-08T14:10:00Z" w16du:dateUtc="2024-11-08T19:10:00Z">
+        <w:r>
+          <w:rPr>
+            <w:b/>
+            <w:bCs/>
+            <w:rPrChange w:id="129" w:author="Anderson, Riley Morgan" w:date="2024-11-08T14:28:00Z" w16du:dateUtc="2024-11-08T19:28:00Z">
+              <w:rPr/>
+            </w:rPrChange>
+          </w:rPr>
+          <w:t xml:space="preserve">Distributional abundance of </w:t>
+        </w:r>
+      </w:ins>
+      <w:ins w:id="130" w:author="Anderson, Riley Morgan" w:date="2024-11-08T14:11:00Z" w16du:dateUtc="2024-11-08T19:11:00Z">
+        <w:r>
+          <w:rPr>
+            <w:b/>
+            <w:bCs/>
+            <w:rPrChange w:id="131" w:author="Anderson, Riley Morgan" w:date="2024-11-08T14:28:00Z" w16du:dateUtc="2024-11-08T19:28:00Z">
+              <w:rPr/>
+            </w:rPrChange>
+          </w:rPr>
+          <w:t>genera across time.</w:t>
+        </w:r>
         <w:r>
           <w:t xml:space="preserve"> </w:t>
         </w:r>
       </w:ins>
-    </w:p>
-    <w:p>
-      <w:pPr>
-        <w:pStyle w:val="Body"/>
-        <w:rPr>
-          <w:ins w:id="177" w:author="Anderson, Riley Morgan" w:date="2024-11-08T14:43:00Z" w16du:dateUtc="2024-11-08T19:43:00Z"/>
-        </w:rPr>
-      </w:pPr>
-      <w:ins w:id="178" w:author="Anderson, Riley Morgan" w:date="2024-11-08T14:42:00Z">
+      <w:ins w:id="132" w:author="Anderson, Riley Morgan" w:date="2024-11-08T14:14:00Z" w16du:dateUtc="2024-11-08T19:14:00Z">
+        <w:r>
+          <w:t xml:space="preserve">Kernel density estimation </w:t>
+        </w:r>
+      </w:ins>
+      <w:ins w:id="133" w:author="Anderson, Riley Morgan" w:date="2024-11-08T14:20:00Z" w16du:dateUtc="2024-11-08T19:20:00Z">
+        <w:r>
+          <w:t xml:space="preserve">with Silverman’s smoothing parameter = </w:t>
+        </w:r>
+      </w:ins>
+      <w:ins w:id="134" w:author="Anderson, Riley Morgan" w:date="2024-11-08T14:21:00Z" w16du:dateUtc="2024-11-08T19:21:00Z">
+        <w:r>
+          <w:t xml:space="preserve">1.27. </w:t>
+        </w:r>
+      </w:ins>
+      <w:ins w:id="135" w:author="Anderson, Riley Morgan" w:date="2024-11-08T14:11:00Z" w16du:dateUtc="2024-11-08T19:11:00Z">
+        <w:r>
+          <w:t>Data are pooled across sites and years</w:t>
+        </w:r>
+      </w:ins>
+      <w:ins w:id="136" w:author="Anderson, Riley Morgan" w:date="2024-11-08T14:21:00Z" w16du:dateUtc="2024-11-08T19:21:00Z">
+        <w:r>
+          <w:t xml:space="preserve"> with the total number of records for each genus displayed on the right. The vertical dashed lines repres</w:t>
+        </w:r>
+      </w:ins>
+      <w:ins w:id="137" w:author="Anderson, Riley Morgan" w:date="2024-11-08T14:22:00Z" w16du:dateUtc="2024-11-08T19:22:00Z">
+        <w:r>
+          <w:t xml:space="preserve">ent 21 March, 21 June, and 21 September. Genera are </w:t>
+        </w:r>
+      </w:ins>
+      <w:ins w:id="138" w:author="Anderson, Riley Morgan" w:date="2024-11-08T14:28:00Z" w16du:dateUtc="2024-11-08T19:28:00Z">
+        <w:r>
+          <w:t>arranged from</w:t>
+        </w:r>
+      </w:ins>
+      <w:ins w:id="139" w:author="Anderson, Riley Morgan" w:date="2024-11-08T14:23:00Z" w16du:dateUtc="2024-11-08T19:23:00Z">
+        <w:r>
+          <w:t xml:space="preserve"> top to bottom by the </w:t>
+        </w:r>
+      </w:ins>
+      <w:ins w:id="140" w:author="Anderson, Riley Morgan" w:date="2024-11-08T14:26:00Z" w16du:dateUtc="2024-11-08T19:26:00Z">
+        <w:r>
+          <w:t xml:space="preserve">mode of their abundance binned at each week, such that early season </w:t>
+        </w:r>
+      </w:ins>
+      <w:ins w:id="141" w:author="Anderson, Riley Morgan" w:date="2024-11-08T14:27:00Z" w16du:dateUtc="2024-11-08T19:27:00Z">
+        <w:r>
+          <w:t>genera are at the top, while late season genera are at the bottom.</w:t>
+        </w:r>
+      </w:ins>
+    </w:p>
+    <w:p>
+      <w:pPr>
+        <w:pStyle w:val="Body"/>
+        <w:rPr>
+          <w:ins w:id="142" w:author="Anderson, Riley Morgan" w:date="2024-11-25T16:45:00Z" w16du:dateUtc="2024-11-25T21:45:00Z"/>
+        </w:rPr>
+      </w:pPr>
+    </w:p>
+    <w:p>
+      <w:pPr>
+        <w:pStyle w:val="Body"/>
+        <w:rPr>
+          <w:ins w:id="143" w:author="Anderson, Riley Morgan" w:date="2024-11-08T14:29:00Z" w16du:dateUtc="2024-11-08T19:29:00Z"/>
+        </w:rPr>
+      </w:pPr>
+      <w:ins w:id="144" w:author="Anderson, Riley Morgan" w:date="2024-11-25T16:45:00Z" w16du:dateUtc="2024-11-25T21:45:00Z">
+        <w:r>
+          <w:t xml:space="preserve">----Use net and trap for </w:t>
+        </w:r>
+        <w:proofErr w:type="spellStart"/>
+        <w:r>
+          <w:t>ridgeplots</w:t>
+        </w:r>
+      </w:ins>
+      <w:proofErr w:type="spellEnd"/>
+      <w:ins w:id="145" w:author="Anderson, Riley Morgan" w:date="2024-11-25T16:55:00Z" w16du:dateUtc="2024-11-25T21:55:00Z">
+        <w:r>
+          <w:t>, use all morphospecies</w:t>
+        </w:r>
+      </w:ins>
+    </w:p>
+    <w:p>
+      <w:pPr>
+        <w:pStyle w:val="Body"/>
+        <w:rPr>
+          <w:ins w:id="146" w:author="Anderson, Riley Morgan" w:date="2024-11-08T14:29:00Z" w16du:dateUtc="2024-11-08T19:29:00Z"/>
+        </w:rPr>
+      </w:pPr>
+      <w:ins w:id="147" w:author="Anderson, Riley Morgan" w:date="2024-11-26T18:26:00Z">
+        <w:r>
+          <w:t>Scott, D. W. (1992) </w:t>
+        </w:r>
+        <w:r>
+          <w:rPr>
+            <w:i/>
+            <w:iCs/>
+          </w:rPr>
+          <w:t>Multivariate Density Estimation: Theory, Practice, and Visualization.</w:t>
+        </w:r>
+        <w:r>
+          <w:t> New York: Wiley.</w:t>
+        </w:r>
+      </w:ins>
+    </w:p>
+    <w:p>
+      <w:pPr>
+        <w:pStyle w:val="Body"/>
+        <w:rPr>
+          <w:ins w:id="148" w:author="Anderson, Riley Morgan" w:date="2024-11-08T14:30:00Z" w16du:dateUtc="2024-11-08T19:30:00Z"/>
+        </w:rPr>
+      </w:pPr>
+      <w:ins w:id="149" w:author="Anderson, Riley Morgan" w:date="2024-11-08T14:30:00Z" w16du:dateUtc="2024-11-08T19:30:00Z">
+        <w:r>
+          <w:rPr>
+            <w:noProof/>
+            <w14:textOutline w14:w="0" w14:cap="rnd" w14:cmpd="sng" w14:algn="ctr">
+              <w14:noFill/>
+              <w14:prstDash w14:val="solid"/>
+              <w14:bevel/>
+            </w14:textOutline>
+          </w:rPr>
+          <w:lastRenderedPageBreak/>
+          <w:drawing>
+            <wp:inline distT="0" distB="0" distL="0" distR="0" wp14:anchorId="4E62FF9C" wp14:editId="1EE7D3BA">
+              <wp:extent cx="5943600" cy="7429500"/>
+              <wp:effectExtent l="0" t="0" r="0" b="0"/>
+              <wp:docPr id="1912554998" name="Picture 8"/>
+              <wp:cNvGraphicFramePr>
+                <a:graphicFrameLocks xmlns:a="http://schemas.openxmlformats.org/drawingml/2006/main" noChangeAspect="1"/>
+              </wp:cNvGraphicFramePr>
+              <a:graphic xmlns:a="http://schemas.openxmlformats.org/drawingml/2006/main">
+                <a:graphicData uri="http://schemas.openxmlformats.org/drawingml/2006/picture">
+                  <pic:pic xmlns:pic="http://schemas.openxmlformats.org/drawingml/2006/picture">
+                    <pic:nvPicPr>
+                      <pic:cNvPr id="1912554998" name="Picture 1912554998"/>
+                      <pic:cNvPicPr/>
+                    </pic:nvPicPr>
+                    <pic:blipFill>
+                      <a:blip r:embed="rId24" cstate="print">
+                        <a:extLst>
+                          <a:ext uri="{28A0092B-C50C-407E-A947-70E740481C1C}">
+                            <a14:useLocalDpi xmlns:a14="http://schemas.microsoft.com/office/drawing/2010/main" val="0"/>
+                          </a:ext>
+                        </a:extLst>
+                      </a:blip>
+                      <a:stretch>
+                        <a:fillRect/>
+                      </a:stretch>
+                    </pic:blipFill>
+                    <pic:spPr>
+                      <a:xfrm>
+                        <a:off x="0" y="0"/>
+                        <a:ext cx="5943600" cy="7429500"/>
+                      </a:xfrm>
+                      <a:prstGeom prst="rect">
+                        <a:avLst/>
+                      </a:prstGeom>
+                    </pic:spPr>
+                  </pic:pic>
+                </a:graphicData>
+              </a:graphic>
+            </wp:inline>
+          </w:drawing>
+        </w:r>
+      </w:ins>
+    </w:p>
+    <w:p>
+      <w:pPr>
+        <w:pStyle w:val="Body"/>
+        <w:rPr>
+          <w:ins w:id="150" w:author="Anderson, Riley Morgan" w:date="2024-11-08T14:32:00Z" w16du:dateUtc="2024-11-08T19:32:00Z"/>
+        </w:rPr>
+      </w:pPr>
+      <w:ins w:id="151" w:author="Anderson, Riley Morgan" w:date="2024-11-08T14:30:00Z" w16du:dateUtc="2024-11-08T19:30:00Z">
+        <w:r>
+          <w:rPr>
+            <w:b/>
+            <w:bCs/>
+          </w:rPr>
+          <w:t xml:space="preserve">Distributional abundance of </w:t>
+        </w:r>
+        <w:r>
+          <w:rPr>
+            <w:b/>
+            <w:bCs/>
+          </w:rPr>
+          <w:t>species</w:t>
+        </w:r>
+        <w:r>
+          <w:rPr>
+            <w:b/>
+            <w:bCs/>
+          </w:rPr>
+          <w:t xml:space="preserve"> across time.</w:t>
+        </w:r>
+        <w:r>
+          <w:t xml:space="preserve"> Kernel density estimation with Silverman’s smoothing parameter = 1.</w:t>
+        </w:r>
+      </w:ins>
+      <w:ins w:id="152" w:author="Anderson, Riley Morgan" w:date="2024-11-08T14:31:00Z" w16du:dateUtc="2024-11-08T19:31:00Z">
+        <w:r>
+          <w:t>75</w:t>
+        </w:r>
+      </w:ins>
+      <w:ins w:id="153" w:author="Anderson, Riley Morgan" w:date="2024-11-08T14:30:00Z" w16du:dateUtc="2024-11-08T19:30:00Z">
+        <w:r>
+          <w:t xml:space="preserve">. Data are pooled across sites and years with the total number of records for each </w:t>
+        </w:r>
+      </w:ins>
+      <w:ins w:id="154" w:author="Anderson, Riley Morgan" w:date="2024-11-08T14:31:00Z" w16du:dateUtc="2024-11-08T19:31:00Z">
+        <w:r>
+          <w:t>species</w:t>
+        </w:r>
+      </w:ins>
+      <w:ins w:id="155" w:author="Anderson, Riley Morgan" w:date="2024-11-08T14:30:00Z" w16du:dateUtc="2024-11-08T19:30:00Z">
+        <w:r>
+          <w:t xml:space="preserve"> displayed on the right.</w:t>
+        </w:r>
+      </w:ins>
+      <w:ins w:id="156" w:author="Anderson, Riley Morgan" w:date="2024-11-08T14:31:00Z" w16du:dateUtc="2024-11-08T19:31:00Z">
+        <w:r>
+          <w:t xml:space="preserve"> Species with &lt;20 records are excluded.</w:t>
+        </w:r>
+      </w:ins>
+      <w:ins w:id="157" w:author="Anderson, Riley Morgan" w:date="2024-11-08T14:30:00Z" w16du:dateUtc="2024-11-08T19:30:00Z">
+        <w:r>
+          <w:t xml:space="preserve"> The vertical dashed lines represent 21 March, 21 June, and 21 September. </w:t>
+        </w:r>
+      </w:ins>
+      <w:ins w:id="158" w:author="Anderson, Riley Morgan" w:date="2024-11-08T14:31:00Z" w16du:dateUtc="2024-11-08T19:31:00Z">
+        <w:r>
+          <w:t>Species</w:t>
+        </w:r>
+      </w:ins>
+      <w:ins w:id="159" w:author="Anderson, Riley Morgan" w:date="2024-11-08T14:30:00Z" w16du:dateUtc="2024-11-08T19:30:00Z">
+        <w:r>
+          <w:t xml:space="preserve"> are arranged from top to bottom by the </w:t>
+        </w:r>
+        <w:r>
+          <w:lastRenderedPageBreak/>
+          <w:t xml:space="preserve">mode of their abundance binned at each week, such that early season </w:t>
+        </w:r>
+      </w:ins>
+      <w:ins w:id="160" w:author="Anderson, Riley Morgan" w:date="2024-11-08T14:32:00Z" w16du:dateUtc="2024-11-08T19:32:00Z">
+        <w:r>
+          <w:t>species</w:t>
+        </w:r>
+      </w:ins>
+      <w:ins w:id="161" w:author="Anderson, Riley Morgan" w:date="2024-11-08T14:30:00Z" w16du:dateUtc="2024-11-08T19:30:00Z">
+        <w:r>
+          <w:t xml:space="preserve"> are at the top, while late season </w:t>
+        </w:r>
+      </w:ins>
+      <w:ins w:id="162" w:author="Anderson, Riley Morgan" w:date="2024-11-08T14:32:00Z" w16du:dateUtc="2024-11-08T19:32:00Z">
+        <w:r>
+          <w:t>species</w:t>
+        </w:r>
+      </w:ins>
+      <w:ins w:id="163" w:author="Anderson, Riley Morgan" w:date="2024-11-08T14:30:00Z" w16du:dateUtc="2024-11-08T19:30:00Z">
+        <w:r>
+          <w:t xml:space="preserve"> are at the bottom.</w:t>
+        </w:r>
+      </w:ins>
+    </w:p>
+    <w:p>
+      <w:pPr>
+        <w:pStyle w:val="Body"/>
+        <w:rPr>
+          <w:ins w:id="164" w:author="Anderson, Riley Morgan" w:date="2024-11-08T14:32:00Z" w16du:dateUtc="2024-11-08T19:32:00Z"/>
+        </w:rPr>
+      </w:pPr>
+    </w:p>
+    <w:p>
+      <w:pPr>
+        <w:pStyle w:val="Body"/>
+        <w:rPr>
+          <w:ins w:id="165" w:author="Anderson, Riley Morgan" w:date="2024-11-08T14:30:00Z" w16du:dateUtc="2024-11-08T19:30:00Z"/>
+        </w:rPr>
+      </w:pPr>
+      <w:ins w:id="166" w:author="Anderson, Riley Morgan" w:date="2024-11-25T16:54:00Z" w16du:dateUtc="2024-11-25T21:54:00Z">
+        <w:r>
+          <w:rPr>
+            <w:noProof/>
+            <w14:textOutline w14:w="0" w14:cap="rnd" w14:cmpd="sng" w14:algn="ctr">
+              <w14:noFill/>
+              <w14:prstDash w14:val="solid"/>
+              <w14:bevel/>
+            </w14:textOutline>
+          </w:rPr>
+          <w:drawing>
+            <wp:inline distT="0" distB="0" distL="0" distR="0" wp14:anchorId="53757153" wp14:editId="245B00D8">
+              <wp:extent cx="5943600" cy="4953000"/>
+              <wp:effectExtent l="0" t="0" r="0" b="0"/>
+              <wp:docPr id="1244809145" name="Picture 1"/>
+              <wp:cNvGraphicFramePr>
+                <a:graphicFrameLocks xmlns:a="http://schemas.openxmlformats.org/drawingml/2006/main" noChangeAspect="1"/>
+              </wp:cNvGraphicFramePr>
+              <a:graphic xmlns:a="http://schemas.openxmlformats.org/drawingml/2006/main">
+                <a:graphicData uri="http://schemas.openxmlformats.org/drawingml/2006/picture">
+                  <pic:pic xmlns:pic="http://schemas.openxmlformats.org/drawingml/2006/picture">
+                    <pic:nvPicPr>
+                      <pic:cNvPr id="1244809145" name="Picture 1244809145"/>
+                      <pic:cNvPicPr/>
+                    </pic:nvPicPr>
+                    <pic:blipFill>
+                      <a:blip r:embed="rId25" cstate="print">
+                        <a:extLst>
+                          <a:ext uri="{28A0092B-C50C-407E-A947-70E740481C1C}">
+                            <a14:useLocalDpi xmlns:a14="http://schemas.microsoft.com/office/drawing/2010/main" val="0"/>
+                          </a:ext>
+                        </a:extLst>
+                      </a:blip>
+                      <a:stretch>
+                        <a:fillRect/>
+                      </a:stretch>
+                    </pic:blipFill>
+                    <pic:spPr>
+                      <a:xfrm>
+                        <a:off x="0" y="0"/>
+                        <a:ext cx="5943600" cy="4953000"/>
+                      </a:xfrm>
+                      <a:prstGeom prst="rect">
+                        <a:avLst/>
+                      </a:prstGeom>
+                    </pic:spPr>
+                  </pic:pic>
+                </a:graphicData>
+              </a:graphic>
+            </wp:inline>
+          </w:drawing>
+        </w:r>
+      </w:ins>
+    </w:p>
+    <w:p>
+      <w:pPr>
+        <w:pStyle w:val="Body"/>
+        <w:rPr>
+          <w:ins w:id="167" w:author="Anderson, Riley Morgan" w:date="2024-11-25T17:11:00Z" w16du:dateUtc="2024-11-25T22:11:00Z"/>
+        </w:rPr>
+      </w:pPr>
+      <w:ins w:id="168" w:author="Anderson, Riley Morgan" w:date="2024-11-08T14:32:00Z" w16du:dateUtc="2024-11-08T19:32:00Z">
+        <w:r>
+          <w:rPr>
+            <w:b/>
+            <w:bCs/>
+          </w:rPr>
+          <w:t xml:space="preserve">Distributional abundance of </w:t>
+        </w:r>
+      </w:ins>
+      <w:ins w:id="169" w:author="Anderson, Riley Morgan" w:date="2024-11-08T14:33:00Z" w16du:dateUtc="2024-11-08T19:33:00Z">
+        <w:r>
+          <w:rPr>
+            <w:b/>
+            <w:bCs/>
+          </w:rPr>
+          <w:t>parasite-host species</w:t>
+        </w:r>
+      </w:ins>
+      <w:ins w:id="170" w:author="Anderson, Riley Morgan" w:date="2024-11-08T14:32:00Z" w16du:dateUtc="2024-11-08T19:32:00Z">
+        <w:r>
+          <w:rPr>
+            <w:b/>
+            <w:bCs/>
+          </w:rPr>
+          <w:t xml:space="preserve"> across time.</w:t>
+        </w:r>
+        <w:r>
+          <w:t xml:space="preserve"> </w:t>
+        </w:r>
+      </w:ins>
+      <w:ins w:id="171" w:author="Anderson, Riley Morgan" w:date="2024-11-08T14:37:00Z" w16du:dateUtc="2024-11-08T19:37:00Z">
+        <w:r>
+          <w:t>Kernel density estimation for pa</w:t>
+        </w:r>
+      </w:ins>
+      <w:ins w:id="172" w:author="Anderson, Riley Morgan" w:date="2024-11-08T14:38:00Z" w16du:dateUtc="2024-11-08T19:38:00Z">
+        <w:r>
+          <w:t xml:space="preserve">rasitic </w:t>
+        </w:r>
+      </w:ins>
+      <w:ins w:id="173" w:author="Anderson, Riley Morgan" w:date="2024-11-08T14:41:00Z" w16du:dateUtc="2024-11-08T19:41:00Z">
+        <w:r>
+          <w:t>genera</w:t>
+        </w:r>
+      </w:ins>
+      <w:ins w:id="174" w:author="Anderson, Riley Morgan" w:date="2024-11-08T14:38:00Z" w16du:dateUtc="2024-11-08T19:38:00Z">
+        <w:r>
+          <w:t xml:space="preserve"> and their presumed hosts</w:t>
+        </w:r>
+      </w:ins>
+      <w:ins w:id="175" w:author="Anderson, Riley Morgan" w:date="2024-11-08T14:37:00Z" w16du:dateUtc="2024-11-08T19:37:00Z">
+        <w:r>
+          <w:t xml:space="preserve"> with Silverman’s smoothing parameter</w:t>
+        </w:r>
+      </w:ins>
+      <w:ins w:id="176" w:author="Anderson, Riley Morgan" w:date="2024-11-08T14:38:00Z" w16du:dateUtc="2024-11-08T19:38:00Z">
+        <w:r>
+          <w:t xml:space="preserve"> for</w:t>
+        </w:r>
+      </w:ins>
+      <w:ins w:id="177" w:author="Anderson, Riley Morgan" w:date="2024-11-08T14:37:00Z" w16du:dateUtc="2024-11-08T19:37:00Z">
+        <w:r>
+          <w:t xml:space="preserve"> </w:t>
+        </w:r>
+      </w:ins>
+      <w:ins w:id="178" w:author="Anderson, Riley Morgan" w:date="2024-11-08T14:34:00Z" w16du:dateUtc="2024-11-08T19:34:00Z">
+        <w:r>
+          <w:t xml:space="preserve">A) </w:t>
+        </w:r>
+        <w:proofErr w:type="spellStart"/>
+        <w:r>
+          <w:t>Nomada</w:t>
+        </w:r>
+      </w:ins>
+      <w:proofErr w:type="spellEnd"/>
+      <w:ins w:id="179" w:author="Anderson, Riley Morgan" w:date="2024-11-08T14:40:00Z" w16du:dateUtc="2024-11-08T19:40:00Z">
+        <w:r>
+          <w:t xml:space="preserve">: 1.25, </w:t>
+        </w:r>
+      </w:ins>
+      <w:ins w:id="180" w:author="Anderson, Riley Morgan" w:date="2024-11-08T14:35:00Z" w16du:dateUtc="2024-11-08T19:35:00Z">
+        <w:r>
+          <w:t xml:space="preserve">B) </w:t>
+        </w:r>
+        <w:proofErr w:type="spellStart"/>
+        <w:r>
+          <w:t>Steli</w:t>
+        </w:r>
+      </w:ins>
+      <w:ins w:id="181" w:author="Anderson, Riley Morgan" w:date="2024-11-08T14:40:00Z" w16du:dateUtc="2024-11-08T19:40:00Z">
+        <w:r>
+          <w:t>s</w:t>
+        </w:r>
+        <w:proofErr w:type="spellEnd"/>
+        <w:r>
+          <w:t>: 0.83</w:t>
+        </w:r>
+      </w:ins>
+      <w:ins w:id="182" w:author="Anderson, Riley Morgan" w:date="2024-11-08T14:35:00Z" w16du:dateUtc="2024-11-08T19:35:00Z">
+        <w:r>
+          <w:t xml:space="preserve">, C) </w:t>
+        </w:r>
+        <w:proofErr w:type="spellStart"/>
+        <w:r>
+          <w:t>Sphecode</w:t>
+        </w:r>
+      </w:ins>
+      <w:ins w:id="183" w:author="Anderson, Riley Morgan" w:date="2024-11-08T14:39:00Z" w16du:dateUtc="2024-11-08T19:39:00Z">
+        <w:r>
+          <w:t>s</w:t>
+        </w:r>
+        <w:proofErr w:type="spellEnd"/>
+        <w:r>
+          <w:t>: 1.26</w:t>
+        </w:r>
+      </w:ins>
+      <w:ins w:id="184" w:author="Anderson, Riley Morgan" w:date="2024-11-08T14:35:00Z" w16du:dateUtc="2024-11-08T19:35:00Z">
+        <w:r>
+          <w:t xml:space="preserve">, D) </w:t>
+        </w:r>
+        <w:proofErr w:type="spellStart"/>
+        <w:r>
+          <w:t>Epeolus</w:t>
+        </w:r>
+      </w:ins>
+      <w:proofErr w:type="spellEnd"/>
+      <w:ins w:id="185" w:author="Anderson, Riley Morgan" w:date="2024-11-08T14:39:00Z" w16du:dateUtc="2024-11-08T19:39:00Z">
+        <w:r>
+          <w:t>: 0.95</w:t>
+        </w:r>
+      </w:ins>
+      <w:ins w:id="186" w:author="Anderson, Riley Morgan" w:date="2024-11-08T14:36:00Z" w16du:dateUtc="2024-11-08T19:36:00Z">
+        <w:r>
+          <w:t xml:space="preserve">, E) </w:t>
+        </w:r>
+        <w:proofErr w:type="spellStart"/>
+        <w:r>
+          <w:t>Triepeolus</w:t>
+        </w:r>
+      </w:ins>
+      <w:proofErr w:type="spellEnd"/>
+      <w:ins w:id="187" w:author="Anderson, Riley Morgan" w:date="2024-11-08T14:39:00Z" w16du:dateUtc="2024-11-08T19:39:00Z">
+        <w:r>
+          <w:t>: 10.10</w:t>
+        </w:r>
+      </w:ins>
+      <w:ins w:id="188" w:author="Anderson, Riley Morgan" w:date="2024-11-08T14:36:00Z" w16du:dateUtc="2024-11-08T19:36:00Z">
+        <w:r>
+          <w:t xml:space="preserve">, and F) </w:t>
+        </w:r>
+        <w:proofErr w:type="spellStart"/>
+        <w:r>
+          <w:t>Coelioxys</w:t>
+        </w:r>
+      </w:ins>
+      <w:proofErr w:type="spellEnd"/>
+      <w:ins w:id="189" w:author="Anderson, Riley Morgan" w:date="2024-11-08T14:37:00Z" w16du:dateUtc="2024-11-08T19:37:00Z">
+        <w:r>
+          <w:t>: 1.75</w:t>
+        </w:r>
+      </w:ins>
+      <w:ins w:id="190" w:author="Anderson, Riley Morgan" w:date="2024-11-08T14:36:00Z" w16du:dateUtc="2024-11-08T19:36:00Z">
+        <w:r>
+          <w:t xml:space="preserve">. </w:t>
+        </w:r>
+      </w:ins>
+      <w:ins w:id="191" w:author="Anderson, Riley Morgan" w:date="2024-11-08T14:32:00Z" w16du:dateUtc="2024-11-08T19:32:00Z">
+        <w:r>
+          <w:t>Data are pooled across sites and years with the total number of records for each genus displayed on the right. The vertical dashed lines represent 21 March, 21 June, and 21 September.</w:t>
+        </w:r>
+      </w:ins>
+    </w:p>
+    <w:p>
+      <w:pPr>
+        <w:pStyle w:val="Body"/>
+        <w:rPr>
+          <w:ins w:id="192" w:author="Anderson, Riley Morgan" w:date="2024-11-08T14:42:00Z" w16du:dateUtc="2024-11-08T19:42:00Z"/>
+        </w:rPr>
+      </w:pPr>
+      <w:ins w:id="193" w:author="Anderson, Riley Morgan" w:date="2024-11-25T17:13:00Z" w16du:dateUtc="2024-11-25T22:13:00Z">
+        <w:r>
+          <w:t xml:space="preserve">--keep </w:t>
+        </w:r>
+        <w:proofErr w:type="spellStart"/>
+        <w:r>
+          <w:t>a,c,f</w:t>
+        </w:r>
+      </w:ins>
+      <w:proofErr w:type="spellEnd"/>
+      <w:ins w:id="194" w:author="Anderson, Riley Morgan" w:date="2024-11-25T17:14:00Z" w16du:dateUtc="2024-11-25T22:14:00Z">
+        <w:r>
+          <w:t xml:space="preserve">, in a 3 panel fig, put the others in </w:t>
+        </w:r>
+      </w:ins>
+      <w:ins w:id="195" w:author="Anderson, Riley Morgan" w:date="2024-11-25T17:15:00Z" w16du:dateUtc="2024-11-25T22:15:00Z">
+        <w:r>
+          <w:t>supplemental. Use all records!</w:t>
+        </w:r>
+      </w:ins>
+    </w:p>
+    <w:p>
+      <w:pPr>
+        <w:pStyle w:val="Body"/>
+        <w:rPr>
+          <w:ins w:id="196" w:author="Anderson, Riley Morgan" w:date="2024-11-08T14:32:00Z" w16du:dateUtc="2024-11-08T19:32:00Z"/>
+        </w:rPr>
+      </w:pPr>
+      <w:ins w:id="197" w:author="Anderson, Riley Morgan" w:date="2024-11-08T14:42:00Z" w16du:dateUtc="2024-11-08T19:42:00Z">
+        <w:r>
+          <w:rPr>
+            <w:noProof/>
+            <w14:textOutline w14:w="0" w14:cap="rnd" w14:cmpd="sng" w14:algn="ctr">
+              <w14:noFill/>
+              <w14:prstDash w14:val="solid"/>
+              <w14:bevel/>
+            </w14:textOutline>
+          </w:rPr>
+          <w:lastRenderedPageBreak/>
+          <w:drawing>
+            <wp:inline distT="0" distB="0" distL="0" distR="0" wp14:anchorId="4BB4CD6B" wp14:editId="2F29F219">
+              <wp:extent cx="5943600" cy="4457700"/>
+              <wp:effectExtent l="0" t="0" r="0" b="0"/>
+              <wp:docPr id="133575875" name="Picture 10" descr="A graph of different colored bars&#10;&#10;Description automatically generated with medium confidence"/>
+              <wp:cNvGraphicFramePr>
+                <a:graphicFrameLocks xmlns:a="http://schemas.openxmlformats.org/drawingml/2006/main" noChangeAspect="1"/>
+              </wp:cNvGraphicFramePr>
+              <a:graphic xmlns:a="http://schemas.openxmlformats.org/drawingml/2006/main">
+                <a:graphicData uri="http://schemas.openxmlformats.org/drawingml/2006/picture">
+                  <pic:pic xmlns:pic="http://schemas.openxmlformats.org/drawingml/2006/picture">
+                    <pic:nvPicPr>
+                      <pic:cNvPr id="133575875" name="Picture 10" descr="A graph of different colored bars&#10;&#10;Description automatically generated with medium confidence"/>
+                      <pic:cNvPicPr/>
+                    </pic:nvPicPr>
+                    <pic:blipFill>
+                      <a:blip r:embed="rId26" cstate="print">
+                        <a:extLst>
+                          <a:ext uri="{28A0092B-C50C-407E-A947-70E740481C1C}">
+                            <a14:useLocalDpi xmlns:a14="http://schemas.microsoft.com/office/drawing/2010/main" val="0"/>
+                          </a:ext>
+                        </a:extLst>
+                      </a:blip>
+                      <a:stretch>
+                        <a:fillRect/>
+                      </a:stretch>
+                    </pic:blipFill>
+                    <pic:spPr>
+                      <a:xfrm>
+                        <a:off x="0" y="0"/>
+                        <a:ext cx="5943600" cy="4457700"/>
+                      </a:xfrm>
+                      <a:prstGeom prst="rect">
+                        <a:avLst/>
+                      </a:prstGeom>
+                    </pic:spPr>
+                  </pic:pic>
+                </a:graphicData>
+              </a:graphic>
+            </wp:inline>
+          </w:drawing>
+        </w:r>
+      </w:ins>
+      <w:ins w:id="198" w:author="Anderson, Riley Morgan" w:date="2024-11-08T14:32:00Z" w16du:dateUtc="2024-11-08T19:32:00Z">
+        <w:r>
+          <w:t xml:space="preserve"> </w:t>
+        </w:r>
+      </w:ins>
+    </w:p>
+    <w:p>
+      <w:pPr>
+        <w:pStyle w:val="Body"/>
+        <w:rPr>
+          <w:ins w:id="199" w:author="Anderson, Riley Morgan" w:date="2024-11-08T14:43:00Z" w16du:dateUtc="2024-11-08T19:43:00Z"/>
+        </w:rPr>
+      </w:pPr>
+      <w:ins w:id="200" w:author="Anderson, Riley Morgan" w:date="2024-11-08T14:42:00Z">
         <w:r>
           <w:rPr>
             <w:b/>
@@ -4250,23 +4354,23 @@
       <w:pPr>
         <w:pStyle w:val="Body"/>
         <w:rPr>
-          <w:ins w:id="179" w:author="Anderson, Riley Morgan" w:date="2024-11-08T14:43:00Z" w16du:dateUtc="2024-11-08T19:43:00Z"/>
-        </w:rPr>
-      </w:pPr>
-    </w:p>
-    <w:p>
-      <w:pPr>
-        <w:pStyle w:val="Body"/>
-        <w:rPr>
-          <w:ins w:id="180" w:author="Anderson, Riley Morgan" w:date="2024-11-08T14:43:00Z" w16du:dateUtc="2024-11-08T19:43:00Z"/>
-        </w:rPr>
-      </w:pPr>
-    </w:p>
-    <w:p>
-      <w:pPr>
-        <w:pStyle w:val="Body"/>
-        <w:rPr>
-          <w:ins w:id="181" w:author="Anderson, Riley Morgan" w:date="2024-11-08T14:43:00Z" w16du:dateUtc="2024-11-08T19:43:00Z"/>
+          <w:ins w:id="201" w:author="Anderson, Riley Morgan" w:date="2024-11-08T14:43:00Z" w16du:dateUtc="2024-11-08T19:43:00Z"/>
+        </w:rPr>
+      </w:pPr>
+    </w:p>
+    <w:p>
+      <w:pPr>
+        <w:pStyle w:val="Body"/>
+        <w:rPr>
+          <w:ins w:id="202" w:author="Anderson, Riley Morgan" w:date="2024-11-08T14:43:00Z" w16du:dateUtc="2024-11-08T19:43:00Z"/>
+        </w:rPr>
+      </w:pPr>
+    </w:p>
+    <w:p>
+      <w:pPr>
+        <w:pStyle w:val="Body"/>
+        <w:rPr>
+          <w:ins w:id="203" w:author="Anderson, Riley Morgan" w:date="2024-11-08T14:43:00Z" w16du:dateUtc="2024-11-08T19:43:00Z"/>
         </w:rPr>
       </w:pPr>
     </w:p>
@@ -4393,13 +4497,8 @@
         <w:pStyle w:val="Body"/>
         <w:ind w:left="720"/>
       </w:pPr>
-      <w:proofErr w:type="gramStart"/>
-      <w:r>
-        <w:t>Most commonly collected</w:t>
-      </w:r>
-      <w:proofErr w:type="gramEnd"/>
-      <w:r>
-        <w:t xml:space="preserve"> species (10?) by numerosity, date, geography</w:t>
+      <w:r>
+        <w:t>Most commonly collected species (10?) by numerosity, date, geography</w:t>
       </w:r>
       <w:r>
         <w:t xml:space="preserve"> (=most pickled)</w:t>
@@ -4738,15 +4837,7 @@
         <w:ind w:left="720"/>
       </w:pPr>
       <w:r>
-        <w:t>*</w:t>
-      </w:r>
-      <w:proofErr w:type="gramStart"/>
-      <w:r>
-        <w:t>species</w:t>
-      </w:r>
-      <w:proofErr w:type="gramEnd"/>
-      <w:r>
-        <w:t>, family, date range of collections, sites at which collected, parasite?, non-native?</w:t>
+        <w:t>*species, family, date range of collections, sites at which collected, parasite?, non-native?</w:t>
       </w:r>
       <w:r>
         <w:t>, range record (State, County)</w:t>
@@ -5228,40 +5319,134 @@
           <w:szCs w:val="24"/>
           <w:u w:val="single"/>
         </w:rPr>
-        <w:t xml:space="preserve">Pan Trapping </w:t>
-      </w:r>
-      <w:proofErr w:type="gramStart"/>
+        <w:t>Pan Trapping Pollinators</w:t>
+      </w:r>
+      <w:r>
+        <w:rPr>
+          <w:sz w:val="24"/>
+          <w:szCs w:val="24"/>
+        </w:rPr>
+        <w:t xml:space="preserve">  </w:t>
+      </w:r>
+      <w:r>
+        <w:rPr>
+          <w:sz w:val="24"/>
+          <w:szCs w:val="24"/>
+          <w:lang w:val="de-DE"/>
+        </w:rPr>
+        <w:t>Aizen MA, Feinsinger P (1994) Habitat fragmentation, native</w:t>
+      </w:r>
+    </w:p>
+    <w:p>
+      <w:pPr>
+        <w:pStyle w:val="Default"/>
+        <w:rPr>
+          <w:sz w:val="24"/>
+          <w:szCs w:val="24"/>
+        </w:rPr>
+      </w:pPr>
+      <w:r>
+        <w:rPr>
+          <w:sz w:val="24"/>
+          <w:szCs w:val="24"/>
+        </w:rPr>
+        <w:t xml:space="preserve">insect pollinators, and feral honey bees Argentine </w:t>
+      </w:r>
+      <w:r>
+        <w:rPr>
+          <w:sz w:val="24"/>
+          <w:szCs w:val="24"/>
+          <w:rtl/>
+        </w:rPr>
+        <w:t>‘</w:t>
+      </w:r>
+      <w:r>
+        <w:rPr>
+          <w:sz w:val="24"/>
+          <w:szCs w:val="24"/>
+        </w:rPr>
+        <w:t>Chaco</w:t>
+      </w:r>
+    </w:p>
+    <w:p>
+      <w:pPr>
+        <w:pStyle w:val="Default"/>
+        <w:rPr>
+          <w:sz w:val="24"/>
+          <w:szCs w:val="24"/>
+        </w:rPr>
+      </w:pPr>
+      <w:r>
+        <w:rPr>
+          <w:sz w:val="24"/>
+          <w:szCs w:val="24"/>
+          <w:lang w:val="it-IT"/>
+        </w:rPr>
+        <w:t>Serrano</w:t>
+      </w:r>
+      <w:r>
+        <w:rPr>
+          <w:sz w:val="24"/>
+          <w:szCs w:val="24"/>
+          <w:rtl/>
+        </w:rPr>
+        <w:t>’</w:t>
+      </w:r>
+      <w:r>
+        <w:rPr>
+          <w:sz w:val="24"/>
+          <w:szCs w:val="24"/>
+        </w:rPr>
+        <w:t xml:space="preserve">. </w:t>
+      </w:r>
+      <w:proofErr w:type="spellStart"/>
+      <w:r>
+        <w:rPr>
+          <w:sz w:val="24"/>
+          <w:szCs w:val="24"/>
+        </w:rPr>
+        <w:t>Ecol</w:t>
+      </w:r>
+      <w:proofErr w:type="spellEnd"/>
+      <w:r>
+        <w:rPr>
+          <w:sz w:val="24"/>
+          <w:szCs w:val="24"/>
+        </w:rPr>
+        <w:t xml:space="preserve"> Applications 4:378–392</w:t>
+      </w:r>
+    </w:p>
+    <w:p>
+      <w:pPr>
+        <w:pStyle w:val="Default"/>
+        <w:rPr>
+          <w:sz w:val="24"/>
+          <w:szCs w:val="24"/>
+        </w:rPr>
+      </w:pPr>
+    </w:p>
+    <w:p>
+      <w:pPr>
+        <w:pStyle w:val="Default"/>
+        <w:rPr>
+          <w:sz w:val="24"/>
+          <w:szCs w:val="24"/>
+        </w:rPr>
+      </w:pPr>
       <w:r>
         <w:rPr>
           <w:sz w:val="24"/>
           <w:szCs w:val="24"/>
           <w:u w:val="single"/>
         </w:rPr>
-        <w:t>Pollinators</w:t>
-      </w:r>
-      <w:r>
-        <w:rPr>
-          <w:sz w:val="24"/>
-          <w:szCs w:val="24"/>
-        </w:rPr>
-        <w:t xml:space="preserve">  </w:t>
-      </w:r>
-      <w:r>
-        <w:rPr>
-          <w:sz w:val="24"/>
-          <w:szCs w:val="24"/>
-          <w:lang w:val="de-DE"/>
-        </w:rPr>
-        <w:t>Aizen</w:t>
-      </w:r>
-      <w:proofErr w:type="gramEnd"/>
-      <w:r>
-        <w:rPr>
-          <w:sz w:val="24"/>
-          <w:szCs w:val="24"/>
-          <w:lang w:val="de-DE"/>
-        </w:rPr>
-        <w:t xml:space="preserve"> MA, Feinsinger P (1994) Habitat fragmentation, native</w:t>
+        <w:t>Pan Trapping Pollinators</w:t>
+      </w:r>
+      <w:r>
+        <w:rPr>
+          <w:sz w:val="24"/>
+          <w:szCs w:val="24"/>
+        </w:rPr>
+        <w:t xml:space="preserve"> Droege (et al) pan trapping bees</w:t>
       </w:r>
     </w:p>
     <w:p>
@@ -5272,44 +5457,6 @@
           <w:szCs w:val="24"/>
         </w:rPr>
       </w:pPr>
-      <w:r>
-        <w:rPr>
-          <w:sz w:val="24"/>
-          <w:szCs w:val="24"/>
-        </w:rPr>
-        <w:t xml:space="preserve">insect pollinators, and feral </w:t>
-      </w:r>
-      <w:proofErr w:type="gramStart"/>
-      <w:r>
-        <w:rPr>
-          <w:sz w:val="24"/>
-          <w:szCs w:val="24"/>
-        </w:rPr>
-        <w:t>honey bees</w:t>
-      </w:r>
-      <w:proofErr w:type="gramEnd"/>
-      <w:r>
-        <w:rPr>
-          <w:sz w:val="24"/>
-          <w:szCs w:val="24"/>
-        </w:rPr>
-        <w:t xml:space="preserve"> Argentine </w:t>
-      </w:r>
-      <w:r>
-        <w:rPr>
-          <w:sz w:val="24"/>
-          <w:szCs w:val="24"/>
-          <w:rtl/>
-        </w:rPr>
-        <w:t>‘</w:t>
-      </w:r>
-      <w:r>
-        <w:rPr>
-          <w:sz w:val="24"/>
-          <w:szCs w:val="24"/>
-        </w:rPr>
-        <w:t>Chaco</w:t>
-      </w:r>
     </w:p>
     <w:p>
       <w:pPr>
@@ -5323,24 +5470,16 @@
         <w:rPr>
           <w:sz w:val="24"/>
           <w:szCs w:val="24"/>
-          <w:lang w:val="it-IT"/>
-        </w:rPr>
-        <w:t>Serrano</w:t>
-      </w:r>
-      <w:r>
-        <w:rPr>
-          <w:sz w:val="24"/>
-          <w:szCs w:val="24"/>
-          <w:rtl/>
-        </w:rPr>
-        <w:t>’</w:t>
-      </w:r>
-      <w:r>
-        <w:rPr>
-          <w:sz w:val="24"/>
-          <w:szCs w:val="24"/>
-        </w:rPr>
-        <w:t xml:space="preserve">. </w:t>
+          <w:u w:val="single"/>
+        </w:rPr>
+        <w:t>Importance of Rare Species</w:t>
+      </w:r>
+      <w:r>
+        <w:rPr>
+          <w:sz w:val="24"/>
+          <w:szCs w:val="24"/>
+        </w:rPr>
+        <w:t xml:space="preserve"> Williams NM, </w:t>
       </w:r>
       <w:proofErr w:type="spellStart"/>
       <w:r>
@@ -5348,7 +5487,7 @@
           <w:sz w:val="24"/>
           <w:szCs w:val="24"/>
         </w:rPr>
-        <w:t>Ecol</w:t>
+        <w:t>Minckley</w:t>
       </w:r>
       <w:proofErr w:type="spellEnd"/>
       <w:r>
@@ -5356,7 +5495,7 @@
           <w:sz w:val="24"/>
           <w:szCs w:val="24"/>
         </w:rPr>
-        <w:t xml:space="preserve"> Applications 4:378–392</w:t>
+        <w:t xml:space="preserve"> RL, Silveira FA (2001) Variation in</w:t>
       </w:r>
     </w:p>
     <w:p>
@@ -5367,6 +5506,13 @@
           <w:szCs w:val="24"/>
         </w:rPr>
       </w:pPr>
+      <w:r>
+        <w:rPr>
+          <w:sz w:val="24"/>
+          <w:szCs w:val="24"/>
+        </w:rPr>
+        <w:t>native bee faunas and its implications for detecting</w:t>
+      </w:r>
     </w:p>
     <w:p>
       <w:pPr>
@@ -5380,16 +5526,73 @@
         <w:rPr>
           <w:sz w:val="24"/>
           <w:szCs w:val="24"/>
+        </w:rPr>
+        <w:t xml:space="preserve">community changes. </w:t>
+      </w:r>
+      <w:proofErr w:type="spellStart"/>
+      <w:r>
+        <w:rPr>
+          <w:sz w:val="24"/>
+          <w:szCs w:val="24"/>
+        </w:rPr>
+        <w:t>Conserv</w:t>
+      </w:r>
+      <w:proofErr w:type="spellEnd"/>
+      <w:r>
+        <w:rPr>
+          <w:sz w:val="24"/>
+          <w:szCs w:val="24"/>
+        </w:rPr>
+        <w:t xml:space="preserve"> Biol 5:U57–U86</w:t>
+      </w:r>
+    </w:p>
+    <w:p>
+      <w:pPr>
+        <w:pStyle w:val="Default"/>
+        <w:rPr>
+          <w:sz w:val="24"/>
+          <w:szCs w:val="24"/>
+        </w:rPr>
+      </w:pPr>
+    </w:p>
+    <w:p>
+      <w:pPr>
+        <w:pStyle w:val="Default"/>
+        <w:rPr>
+          <w:sz w:val="24"/>
+          <w:szCs w:val="24"/>
+        </w:rPr>
+      </w:pPr>
+      <w:r>
+        <w:rPr>
+          <w:sz w:val="24"/>
+          <w:szCs w:val="24"/>
           <w:u w:val="single"/>
         </w:rPr>
-        <w:t>Pan Trapping Pollinators</w:t>
-      </w:r>
-      <w:r>
-        <w:rPr>
-          <w:sz w:val="24"/>
-          <w:szCs w:val="24"/>
-        </w:rPr>
-        <w:t xml:space="preserve"> Droege (et al) pan trapping bees</w:t>
+        <w:t>Importance of Rare Species</w:t>
+      </w:r>
+      <w:r>
+        <w:rPr>
+          <w:sz w:val="24"/>
+          <w:szCs w:val="24"/>
+        </w:rPr>
+        <w:t xml:space="preserve"> Potts SG, Vulliamy B, Dafni A, et al (2003) Linking bees </w:t>
+      </w:r>
+      <w:proofErr w:type="spellStart"/>
+      <w:r>
+        <w:rPr>
+          <w:sz w:val="24"/>
+          <w:szCs w:val="24"/>
+        </w:rPr>
+        <w:t>andflower</w:t>
+      </w:r>
+      <w:proofErr w:type="spellEnd"/>
+      <w:r>
+        <w:rPr>
+          <w:sz w:val="24"/>
+          <w:szCs w:val="24"/>
+        </w:rPr>
+        <w:t>: how do floral communities structure pollinator communities? Ecology 84:2628–2642</w:t>
       </w:r>
     </w:p>
     <w:p>
@@ -5415,14 +5618,14 @@
           <w:szCs w:val="24"/>
           <w:u w:val="single"/>
         </w:rPr>
-        <w:t>Importance of Rare Species</w:t>
-      </w:r>
-      <w:r>
-        <w:rPr>
-          <w:sz w:val="24"/>
-          <w:szCs w:val="24"/>
-        </w:rPr>
-        <w:t xml:space="preserve"> Williams NM, </w:t>
+        <w:t>Bee Diversity &amp; Disturbance</w:t>
+      </w:r>
+      <w:r>
+        <w:rPr>
+          <w:sz w:val="24"/>
+          <w:szCs w:val="24"/>
+        </w:rPr>
+        <w:t xml:space="preserve"> Winfree R, Griswold T, Kremen C (2007) Effect of human </w:t>
       </w:r>
       <w:proofErr w:type="spellStart"/>
       <w:r>
@@ -5430,7 +5633,7 @@
           <w:sz w:val="24"/>
           <w:szCs w:val="24"/>
         </w:rPr>
-        <w:t>Minckley</w:t>
+        <w:t>disturbanceon</w:t>
       </w:r>
       <w:proofErr w:type="spellEnd"/>
       <w:r>
@@ -5438,7 +5641,23 @@
           <w:sz w:val="24"/>
           <w:szCs w:val="24"/>
         </w:rPr>
-        <w:t xml:space="preserve"> RL, Silveira FA (2001) Variation in</w:t>
+        <w:t xml:space="preserve"> bee communities in a forested ecosystem. </w:t>
+      </w:r>
+      <w:proofErr w:type="spellStart"/>
+      <w:r>
+        <w:rPr>
+          <w:sz w:val="24"/>
+          <w:szCs w:val="24"/>
+        </w:rPr>
+        <w:t>Conserv</w:t>
+      </w:r>
+      <w:proofErr w:type="spellEnd"/>
+      <w:r>
+        <w:rPr>
+          <w:sz w:val="24"/>
+          <w:szCs w:val="24"/>
+        </w:rPr>
+        <w:t xml:space="preserve"> Biol 21:</w:t>
       </w:r>
     </w:p>
     <w:p>
@@ -5454,7 +5673,7 @@
           <w:sz w:val="24"/>
           <w:szCs w:val="24"/>
         </w:rPr>
-        <w:t>native bee faunas and its implications for detecting</w:t>
+        <w:t>213–223</w:t>
       </w:r>
     </w:p>
     <w:p>
@@ -5465,45 +5684,6 @@
           <w:szCs w:val="24"/>
         </w:rPr>
       </w:pPr>
-      <w:r>
-        <w:rPr>
-          <w:sz w:val="24"/>
-          <w:szCs w:val="24"/>
-        </w:rPr>
-        <w:t xml:space="preserve">community changes. </w:t>
-      </w:r>
-      <w:proofErr w:type="spellStart"/>
-      <w:r>
-        <w:rPr>
-          <w:sz w:val="24"/>
-          <w:szCs w:val="24"/>
-        </w:rPr>
-        <w:t>Conserv</w:t>
-      </w:r>
-      <w:proofErr w:type="spellEnd"/>
-      <w:r>
-        <w:rPr>
-          <w:sz w:val="24"/>
-          <w:szCs w:val="24"/>
-        </w:rPr>
-        <w:t xml:space="preserve"> Biol </w:t>
-      </w:r>
-      <w:proofErr w:type="gramStart"/>
-      <w:r>
-        <w:rPr>
-          <w:sz w:val="24"/>
-          <w:szCs w:val="24"/>
-        </w:rPr>
-        <w:t>5:U</w:t>
-      </w:r>
-      <w:proofErr w:type="gramEnd"/>
-      <w:r>
-        <w:rPr>
-          <w:sz w:val="24"/>
-          <w:szCs w:val="24"/>
-        </w:rPr>
-        <w:t>57–U86</w:t>
-      </w:r>
     </w:p>
     <w:p>
       <w:pPr>
@@ -5513,151 +5693,12 @@
           <w:szCs w:val="24"/>
         </w:rPr>
       </w:pPr>
-    </w:p>
-    <w:p>
-      <w:pPr>
-        <w:pStyle w:val="Default"/>
-        <w:rPr>
-          <w:sz w:val="24"/>
-          <w:szCs w:val="24"/>
-        </w:rPr>
-      </w:pPr>
       <w:r>
         <w:rPr>
           <w:sz w:val="24"/>
           <w:szCs w:val="24"/>
           <w:u w:val="single"/>
         </w:rPr>
-        <w:t>Importance of Rare Species</w:t>
-      </w:r>
-      <w:r>
-        <w:rPr>
-          <w:sz w:val="24"/>
-          <w:szCs w:val="24"/>
-        </w:rPr>
-        <w:t xml:space="preserve"> Potts SG, Vulliamy B, Dafni A, et al (2003) Linking bees </w:t>
-      </w:r>
-      <w:proofErr w:type="spellStart"/>
-      <w:r>
-        <w:rPr>
-          <w:sz w:val="24"/>
-          <w:szCs w:val="24"/>
-        </w:rPr>
-        <w:t>andflower</w:t>
-      </w:r>
-      <w:proofErr w:type="spellEnd"/>
-      <w:r>
-        <w:rPr>
-          <w:sz w:val="24"/>
-          <w:szCs w:val="24"/>
-        </w:rPr>
-        <w:t>: how do floral communities structure pollinator communities? Ecology 84:2628–2642</w:t>
-      </w:r>
-    </w:p>
-    <w:p>
-      <w:pPr>
-        <w:pStyle w:val="Default"/>
-        <w:rPr>
-          <w:sz w:val="24"/>
-          <w:szCs w:val="24"/>
-        </w:rPr>
-      </w:pPr>
-    </w:p>
-    <w:p>
-      <w:pPr>
-        <w:pStyle w:val="Default"/>
-        <w:rPr>
-          <w:sz w:val="24"/>
-          <w:szCs w:val="24"/>
-        </w:rPr>
-      </w:pPr>
-      <w:r>
-        <w:rPr>
-          <w:sz w:val="24"/>
-          <w:szCs w:val="24"/>
-          <w:u w:val="single"/>
-        </w:rPr>
-        <w:t>Bee Diversity &amp; Disturbance</w:t>
-      </w:r>
-      <w:r>
-        <w:rPr>
-          <w:sz w:val="24"/>
-          <w:szCs w:val="24"/>
-        </w:rPr>
-        <w:t xml:space="preserve"> Winfree R, Griswold T, Kremen C (2007) Effect of human </w:t>
-      </w:r>
-      <w:proofErr w:type="spellStart"/>
-      <w:r>
-        <w:rPr>
-          <w:sz w:val="24"/>
-          <w:szCs w:val="24"/>
-        </w:rPr>
-        <w:t>disturbanceon</w:t>
-      </w:r>
-      <w:proofErr w:type="spellEnd"/>
-      <w:r>
-        <w:rPr>
-          <w:sz w:val="24"/>
-          <w:szCs w:val="24"/>
-        </w:rPr>
-        <w:t xml:space="preserve"> bee communities in a forested ecosystem. </w:t>
-      </w:r>
-      <w:proofErr w:type="spellStart"/>
-      <w:r>
-        <w:rPr>
-          <w:sz w:val="24"/>
-          <w:szCs w:val="24"/>
-        </w:rPr>
-        <w:t>Conserv</w:t>
-      </w:r>
-      <w:proofErr w:type="spellEnd"/>
-      <w:r>
-        <w:rPr>
-          <w:sz w:val="24"/>
-          <w:szCs w:val="24"/>
-        </w:rPr>
-        <w:t xml:space="preserve"> Biol 21:</w:t>
-      </w:r>
-    </w:p>
-    <w:p>
-      <w:pPr>
-        <w:pStyle w:val="Default"/>
-        <w:rPr>
-          <w:sz w:val="24"/>
-          <w:szCs w:val="24"/>
-        </w:rPr>
-      </w:pPr>
-      <w:r>
-        <w:rPr>
-          <w:sz w:val="24"/>
-          <w:szCs w:val="24"/>
-        </w:rPr>
-        <w:t>213–223</w:t>
-      </w:r>
-    </w:p>
-    <w:p>
-      <w:pPr>
-        <w:pStyle w:val="Default"/>
-        <w:rPr>
-          <w:sz w:val="24"/>
-          <w:szCs w:val="24"/>
-        </w:rPr>
-      </w:pPr>
-    </w:p>
-    <w:p>
-      <w:pPr>
-        <w:pStyle w:val="Default"/>
-        <w:rPr>
-          <w:sz w:val="24"/>
-          <w:szCs w:val="24"/>
-        </w:rPr>
-      </w:pPr>
-      <w:r>
-        <w:rPr>
-          <w:sz w:val="24"/>
-          <w:szCs w:val="24"/>
-          <w:u w:val="single"/>
-        </w:rPr>
         <w:t>Solitary Bee Foraging Range</w:t>
       </w:r>
       <w:r>
@@ -5665,23 +5706,7 @@
           <w:sz w:val="24"/>
           <w:szCs w:val="24"/>
         </w:rPr>
-        <w:t xml:space="preserve"> Zurbuchen A, Landert L, Klaiber J, Muller A, Hein S, Dorn S (</w:t>
-      </w:r>
-      <w:proofErr w:type="gramStart"/>
-      <w:r>
-        <w:rPr>
-          <w:sz w:val="24"/>
-          <w:szCs w:val="24"/>
-        </w:rPr>
-        <w:t>2010)Maximum</w:t>
-      </w:r>
-      <w:proofErr w:type="gramEnd"/>
-      <w:r>
-        <w:rPr>
-          <w:sz w:val="24"/>
-          <w:szCs w:val="24"/>
-        </w:rPr>
-        <w:t xml:space="preserve"> foraging ranges in solitary bees: only a few individuals</w:t>
+        <w:t xml:space="preserve"> Zurbuchen A, Landert L, Klaiber J, Muller A, Hein S, Dorn S (2010)Maximum foraging ranges in solitary bees: only a few individuals</w:t>
       </w:r>
     </w:p>
     <w:p>
@@ -5846,8 +5871,8 @@
       </w:pPr>
     </w:p>
     <w:sectPr>
-      <w:headerReference w:type="default" r:id="rId24"/>
-      <w:footerReference w:type="default" r:id="rId25"/>
+      <w:headerReference w:type="default" r:id="rId27"/>
+      <w:footerReference w:type="default" r:id="rId28"/>
       <w:pgSz w:w="12240" w:h="15840"/>
       <w:pgMar w:top="1440" w:right="1440" w:bottom="1440" w:left="1440" w:header="720" w:footer="864" w:gutter="0"/>
       <w:cols w:space="720"/>
@@ -6494,7 +6519,6 @@
   <w:style w:type="character" w:default="1" w:styleId="DefaultParagraphFont">
     <w:name w:val="Default Paragraph Font"/>
     <w:uiPriority w:val="1"/>
-    <w:semiHidden/>
     <w:unhideWhenUsed/>
   </w:style>
   <w:style w:type="table" w:default="1" w:styleId="TableNormal">

</xml_diff>

<commit_message>
added a phenology by phylogeny figure
</commit_message>
<xml_diff>
--- a/writing/Puget Sound Bee Dversity MS v9 eas RMA.docx
+++ b/writing/Puget Sound Bee Dversity MS v9 eas RMA.docx
@@ -3628,7 +3628,7 @@
       <w:pPr>
         <w:pStyle w:val="Body"/>
       </w:pPr>
-      <w:ins w:id="126" w:author="Anderson, Riley Morgan" w:date="2024-11-08T14:05:00Z" w16du:dateUtc="2024-11-08T19:05:00Z">
+      <w:ins w:id="126" w:author="Anderson, Riley Morgan" w:date="2024-11-27T12:42:00Z" w16du:dateUtc="2024-11-27T17:42:00Z">
         <w:r>
           <w:rPr>
             <w:noProof/>
@@ -3640,10 +3640,10 @@
           </w:rPr>
           <w:lastRenderedPageBreak/>
           <w:drawing>
-            <wp:inline distT="0" distB="0" distL="0" distR="0" wp14:anchorId="63A5B443" wp14:editId="0F55CC05">
+            <wp:inline distT="0" distB="0" distL="0" distR="0" wp14:anchorId="105B9B14" wp14:editId="306336DB">
               <wp:extent cx="5943600" cy="4457700"/>
               <wp:effectExtent l="0" t="0" r="0" b="0"/>
-              <wp:docPr id="27355513" name="Picture 7"/>
+              <wp:docPr id="1569946155" name="Picture 1"/>
               <wp:cNvGraphicFramePr>
                 <a:graphicFrameLocks xmlns:a="http://schemas.openxmlformats.org/drawingml/2006/main" noChangeAspect="1"/>
               </wp:cNvGraphicFramePr>
@@ -3651,7 +3651,7 @@
                 <a:graphicData uri="http://schemas.openxmlformats.org/drawingml/2006/picture">
                   <pic:pic xmlns:pic="http://schemas.openxmlformats.org/drawingml/2006/picture">
                     <pic:nvPicPr>
-                      <pic:cNvPr id="27355513" name="Picture 27355513"/>
+                      <pic:cNvPr id="1569946155" name="Picture 1569946155"/>
                       <pic:cNvPicPr/>
                     </pic:nvPicPr>
                     <pic:blipFill>
@@ -3692,126 +3692,109 @@
       <w:pPr>
         <w:pStyle w:val="Body"/>
         <w:rPr>
-          <w:ins w:id="127" w:author="Anderson, Riley Morgan" w:date="2024-11-08T14:29:00Z" w16du:dateUtc="2024-11-08T19:29:00Z"/>
-        </w:rPr>
-      </w:pPr>
-      <w:ins w:id="128" w:author="Anderson, Riley Morgan" w:date="2024-11-08T14:10:00Z" w16du:dateUtc="2024-11-08T19:10:00Z">
+          <w:ins w:id="127" w:author="Anderson, Riley Morgan" w:date="2024-11-27T12:43:00Z" w16du:dateUtc="2024-11-27T17:43:00Z"/>
+          <w:rPrChange w:id="128" w:author="Anderson, Riley Morgan" w:date="2024-11-27T12:43:00Z" w16du:dateUtc="2024-11-27T17:43:00Z">
+            <w:rPr>
+              <w:ins w:id="129" w:author="Anderson, Riley Morgan" w:date="2024-11-27T12:43:00Z" w16du:dateUtc="2024-11-27T17:43:00Z"/>
+              <w:b/>
+              <w:bCs/>
+            </w:rPr>
+          </w:rPrChange>
+        </w:rPr>
+      </w:pPr>
+      <w:ins w:id="130" w:author="Anderson, Riley Morgan" w:date="2024-11-27T12:43:00Z">
         <w:r>
           <w:rPr>
             <w:b/>
             <w:bCs/>
-            <w:rPrChange w:id="129" w:author="Anderson, Riley Morgan" w:date="2024-11-08T14:28:00Z" w16du:dateUtc="2024-11-08T19:28:00Z">
-              <w:rPr/>
+          </w:rPr>
+          <w:t>Genus-level seasonal distributions. </w:t>
+        </w:r>
+        <w:r>
+          <w:rPr>
+            <w:rPrChange w:id="131" w:author="Anderson, Riley Morgan" w:date="2024-11-27T12:43:00Z" w16du:dateUtc="2024-11-27T17:43:00Z">
+              <w:rPr>
+                <w:b/>
+                <w:bCs/>
+              </w:rPr>
             </w:rPrChange>
           </w:rPr>
-          <w:t xml:space="preserve">Distributional abundance of </w:t>
-        </w:r>
-      </w:ins>
-      <w:ins w:id="130" w:author="Anderson, Riley Morgan" w:date="2024-11-08T14:11:00Z" w16du:dateUtc="2024-11-08T19:11:00Z">
+          <w:t xml:space="preserve">Density is estimated at the genus level with Scott’s method for genera presumed univoltine, while biased cross validation was used for genera presumed multivoltine. Sample sizes displayed on the right are the total number of records for each </w:t>
+        </w:r>
+      </w:ins>
+      <w:ins w:id="132" w:author="Anderson, Riley Morgan" w:date="2024-11-27T12:51:00Z" w16du:dateUtc="2024-11-27T17:51:00Z">
+        <w:r>
+          <w:t>genus</w:t>
+        </w:r>
+      </w:ins>
+      <w:ins w:id="133" w:author="Anderson, Riley Morgan" w:date="2024-11-27T12:43:00Z">
         <w:r>
           <w:rPr>
-            <w:b/>
-            <w:bCs/>
-            <w:rPrChange w:id="131" w:author="Anderson, Riley Morgan" w:date="2024-11-08T14:28:00Z" w16du:dateUtc="2024-11-08T19:28:00Z">
-              <w:rPr/>
+            <w:rPrChange w:id="134" w:author="Anderson, Riley Morgan" w:date="2024-11-27T12:43:00Z" w16du:dateUtc="2024-11-27T17:43:00Z">
+              <w:rPr>
+                <w:b/>
+                <w:bCs/>
+              </w:rPr>
             </w:rPrChange>
           </w:rPr>
-          <w:t>genera across time.</w:t>
-        </w:r>
+          <w:t xml:space="preserve">. </w:t>
+        </w:r>
+      </w:ins>
+      <w:ins w:id="135" w:author="Anderson, Riley Morgan" w:date="2024-11-27T12:46:00Z" w16du:dateUtc="2024-11-27T17:46:00Z">
+        <w:r>
+          <w:t xml:space="preserve">Only genera with sample sizes </w:t>
+        </w:r>
+      </w:ins>
+      <m:oMath>
+        <m:r>
+          <w:ins w:id="136" w:author="Anderson, Riley Morgan" w:date="2024-11-27T12:47:00Z" w16du:dateUtc="2024-11-27T17:47:00Z">
+            <w:rPr>
+              <w:rFonts w:ascii="Cambria Math" w:hAnsi="Cambria Math"/>
+            </w:rPr>
+            <m:t>≥</m:t>
+          </w:ins>
+        </m:r>
+      </m:oMath>
+      <w:ins w:id="137" w:author="Anderson, Riley Morgan" w:date="2024-11-27T12:46:00Z" w16du:dateUtc="2024-11-27T17:46:00Z">
         <w:r>
           <w:t xml:space="preserve"> </w:t>
         </w:r>
       </w:ins>
-      <w:ins w:id="132" w:author="Anderson, Riley Morgan" w:date="2024-11-08T14:14:00Z" w16du:dateUtc="2024-11-08T19:14:00Z">
-        <w:r>
-          <w:t xml:space="preserve">Kernel density estimation </w:t>
-        </w:r>
-      </w:ins>
-      <w:ins w:id="133" w:author="Anderson, Riley Morgan" w:date="2024-11-08T14:20:00Z" w16du:dateUtc="2024-11-08T19:20:00Z">
-        <w:r>
-          <w:t xml:space="preserve">with Silverman’s smoothing parameter = </w:t>
-        </w:r>
-      </w:ins>
-      <w:ins w:id="134" w:author="Anderson, Riley Morgan" w:date="2024-11-08T14:21:00Z" w16du:dateUtc="2024-11-08T19:21:00Z">
-        <w:r>
-          <w:t xml:space="preserve">1.27. </w:t>
-        </w:r>
-      </w:ins>
-      <w:ins w:id="135" w:author="Anderson, Riley Morgan" w:date="2024-11-08T14:11:00Z" w16du:dateUtc="2024-11-08T19:11:00Z">
-        <w:r>
-          <w:t>Data are pooled across sites and years</w:t>
-        </w:r>
-      </w:ins>
-      <w:ins w:id="136" w:author="Anderson, Riley Morgan" w:date="2024-11-08T14:21:00Z" w16du:dateUtc="2024-11-08T19:21:00Z">
-        <w:r>
-          <w:t xml:space="preserve"> with the total number of records for each genus displayed on the right. The vertical dashed lines repres</w:t>
-        </w:r>
-      </w:ins>
-      <w:ins w:id="137" w:author="Anderson, Riley Morgan" w:date="2024-11-08T14:22:00Z" w16du:dateUtc="2024-11-08T19:22:00Z">
-        <w:r>
-          <w:t xml:space="preserve">ent 21 March, 21 June, and 21 September. Genera are </w:t>
-        </w:r>
-      </w:ins>
-      <w:ins w:id="138" w:author="Anderson, Riley Morgan" w:date="2024-11-08T14:28:00Z" w16du:dateUtc="2024-11-08T19:28:00Z">
-        <w:r>
-          <w:t>arranged from</w:t>
-        </w:r>
-      </w:ins>
-      <w:ins w:id="139" w:author="Anderson, Riley Morgan" w:date="2024-11-08T14:23:00Z" w16du:dateUtc="2024-11-08T19:23:00Z">
-        <w:r>
-          <w:t xml:space="preserve"> top to bottom by the </w:t>
-        </w:r>
-      </w:ins>
-      <w:ins w:id="140" w:author="Anderson, Riley Morgan" w:date="2024-11-08T14:26:00Z" w16du:dateUtc="2024-11-08T19:26:00Z">
-        <w:r>
-          <w:t xml:space="preserve">mode of their abundance binned at each week, such that early season </w:t>
-        </w:r>
-      </w:ins>
-      <w:ins w:id="141" w:author="Anderson, Riley Morgan" w:date="2024-11-08T14:27:00Z" w16du:dateUtc="2024-11-08T19:27:00Z">
-        <w:r>
-          <w:t>genera are at the top, while late season genera are at the bottom.</w:t>
-        </w:r>
-      </w:ins>
-    </w:p>
-    <w:p>
-      <w:pPr>
-        <w:pStyle w:val="Body"/>
-        <w:rPr>
-          <w:ins w:id="142" w:author="Anderson, Riley Morgan" w:date="2024-11-25T16:45:00Z" w16du:dateUtc="2024-11-25T21:45:00Z"/>
-        </w:rPr>
-      </w:pPr>
-    </w:p>
-    <w:p>
-      <w:pPr>
-        <w:pStyle w:val="Body"/>
-        <w:rPr>
-          <w:ins w:id="143" w:author="Anderson, Riley Morgan" w:date="2024-11-08T14:29:00Z" w16du:dateUtc="2024-11-08T19:29:00Z"/>
-        </w:rPr>
-      </w:pPr>
-      <w:ins w:id="144" w:author="Anderson, Riley Morgan" w:date="2024-11-25T16:45:00Z" w16du:dateUtc="2024-11-25T21:45:00Z">
-        <w:r>
-          <w:t xml:space="preserve">----Use net and trap for </w:t>
-        </w:r>
-        <w:proofErr w:type="spellStart"/>
-        <w:r>
-          <w:t>ridgeplots</w:t>
-        </w:r>
-      </w:ins>
-      <w:proofErr w:type="spellEnd"/>
-      <w:ins w:id="145" w:author="Anderson, Riley Morgan" w:date="2024-11-25T16:55:00Z" w16du:dateUtc="2024-11-25T21:55:00Z">
-        <w:r>
-          <w:t>, use all morphospecies</w:t>
-        </w:r>
-      </w:ins>
-    </w:p>
-    <w:p>
-      <w:pPr>
-        <w:pStyle w:val="Body"/>
-        <w:rPr>
-          <w:ins w:id="146" w:author="Anderson, Riley Morgan" w:date="2024-11-08T14:29:00Z" w16du:dateUtc="2024-11-08T19:29:00Z"/>
-        </w:rPr>
-      </w:pPr>
-      <w:ins w:id="147" w:author="Anderson, Riley Morgan" w:date="2024-11-26T18:26:00Z">
+      <w:ins w:id="138" w:author="Anderson, Riley Morgan" w:date="2024-11-27T12:47:00Z" w16du:dateUtc="2024-11-27T17:47:00Z">
+        <w:r>
+          <w:t xml:space="preserve">20 are shown. </w:t>
+        </w:r>
+      </w:ins>
+      <w:ins w:id="139" w:author="Anderson, Riley Morgan" w:date="2024-11-27T12:43:00Z">
+        <w:r>
+          <w:rPr>
+            <w:rPrChange w:id="140" w:author="Anderson, Riley Morgan" w:date="2024-11-27T12:43:00Z" w16du:dateUtc="2024-11-27T17:43:00Z">
+              <w:rPr>
+                <w:b/>
+                <w:bCs/>
+              </w:rPr>
+            </w:rPrChange>
+          </w:rPr>
+          <w:t>Vertical dashed lines correspond to 21 March, 21 June, and 21 September.</w:t>
+        </w:r>
+      </w:ins>
+    </w:p>
+    <w:p>
+      <w:pPr>
+        <w:pStyle w:val="Body"/>
+        <w:rPr>
+          <w:ins w:id="141" w:author="Anderson, Riley Morgan" w:date="2024-11-25T16:45:00Z" w16du:dateUtc="2024-11-25T21:45:00Z"/>
+        </w:rPr>
+      </w:pPr>
+    </w:p>
+    <w:p>
+      <w:pPr>
+        <w:pStyle w:val="Body"/>
+        <w:rPr>
+          <w:ins w:id="142" w:author="Anderson, Riley Morgan" w:date="2024-11-08T14:29:00Z" w16du:dateUtc="2024-11-08T19:29:00Z"/>
+        </w:rPr>
+      </w:pPr>
+      <w:ins w:id="143" w:author="Anderson, Riley Morgan" w:date="2024-11-26T18:26:00Z">
         <w:r>
           <w:t>Scott, D. W. (1992) </w:t>
         </w:r>
@@ -3831,10 +3814,18 @@
       <w:pPr>
         <w:pStyle w:val="Body"/>
         <w:rPr>
-          <w:ins w:id="148" w:author="Anderson, Riley Morgan" w:date="2024-11-08T14:30:00Z" w16du:dateUtc="2024-11-08T19:30:00Z"/>
-        </w:rPr>
-      </w:pPr>
-      <w:ins w:id="149" w:author="Anderson, Riley Morgan" w:date="2024-11-08T14:30:00Z" w16du:dateUtc="2024-11-08T19:30:00Z">
+          <w:ins w:id="144" w:author="Anderson, Riley Morgan" w:date="2024-11-27T12:45:00Z" w16du:dateUtc="2024-11-27T17:45:00Z"/>
+        </w:rPr>
+      </w:pPr>
+    </w:p>
+    <w:p>
+      <w:pPr>
+        <w:pStyle w:val="Body"/>
+        <w:rPr>
+          <w:ins w:id="145" w:author="Anderson, Riley Morgan" w:date="2024-11-08T14:30:00Z" w16du:dateUtc="2024-11-08T19:30:00Z"/>
+        </w:rPr>
+      </w:pPr>
+      <w:ins w:id="146" w:author="Anderson, Riley Morgan" w:date="2024-11-27T12:45:00Z" w16du:dateUtc="2024-11-27T17:45:00Z">
         <w:r>
           <w:rPr>
             <w:noProof/>
@@ -3846,10 +3837,10 @@
           </w:rPr>
           <w:lastRenderedPageBreak/>
           <w:drawing>
-            <wp:inline distT="0" distB="0" distL="0" distR="0" wp14:anchorId="4E62FF9C" wp14:editId="1EE7D3BA">
+            <wp:inline distT="0" distB="0" distL="0" distR="0" wp14:anchorId="3088543A" wp14:editId="3EFA1A99">
               <wp:extent cx="5943600" cy="7429500"/>
               <wp:effectExtent l="0" t="0" r="0" b="0"/>
-              <wp:docPr id="1912554998" name="Picture 8"/>
+              <wp:docPr id="1364614420" name="Picture 2"/>
               <wp:cNvGraphicFramePr>
                 <a:graphicFrameLocks xmlns:a="http://schemas.openxmlformats.org/drawingml/2006/main" noChangeAspect="1"/>
               </wp:cNvGraphicFramePr>
@@ -3857,7 +3848,7 @@
                 <a:graphicData uri="http://schemas.openxmlformats.org/drawingml/2006/picture">
                   <pic:pic xmlns:pic="http://schemas.openxmlformats.org/drawingml/2006/picture">
                     <pic:nvPicPr>
-                      <pic:cNvPr id="1912554998" name="Picture 1912554998"/>
+                      <pic:cNvPr id="1364614420" name="Picture 1364614420"/>
                       <pic:cNvPicPr/>
                     </pic:nvPicPr>
                     <pic:blipFill>
@@ -3893,116 +3884,111 @@
       <w:pPr>
         <w:pStyle w:val="Body"/>
         <w:rPr>
-          <w:ins w:id="150" w:author="Anderson, Riley Morgan" w:date="2024-11-08T14:32:00Z" w16du:dateUtc="2024-11-08T19:32:00Z"/>
-        </w:rPr>
-      </w:pPr>
-      <w:ins w:id="151" w:author="Anderson, Riley Morgan" w:date="2024-11-08T14:30:00Z" w16du:dateUtc="2024-11-08T19:30:00Z">
+          <w:ins w:id="147" w:author="Anderson, Riley Morgan" w:date="2024-11-08T14:32:00Z" w16du:dateUtc="2024-11-08T19:32:00Z"/>
+        </w:rPr>
+      </w:pPr>
+      <w:ins w:id="148" w:author="Anderson, Riley Morgan" w:date="2024-11-27T12:45:00Z">
         <w:r>
           <w:rPr>
             <w:b/>
             <w:bCs/>
           </w:rPr>
-          <w:t xml:space="preserve">Distributional abundance of </w:t>
+          <w:t>Species-level seasonal distributions. </w:t>
         </w:r>
         <w:r>
           <w:rPr>
-            <w:b/>
-            <w:bCs/>
+            <w:rPrChange w:id="149" w:author="Anderson, Riley Morgan" w:date="2024-11-27T12:45:00Z" w16du:dateUtc="2024-11-27T17:45:00Z">
+              <w:rPr>
+                <w:b/>
+                <w:bCs/>
+              </w:rPr>
+            </w:rPrChange>
           </w:rPr>
-          <w:t>species</w:t>
+          <w:t>Density is estimated uniformly across all species with Silverman’s method. Sample sizes displayed on the right are the total number of records for each species. Species displayed are those for which sample sizes were </w:t>
         </w:r>
         <w:r>
           <w:rPr>
-            <w:b/>
-            <w:bCs/>
+            <w:rPrChange w:id="150" w:author="Anderson, Riley Morgan" w:date="2024-11-27T12:45:00Z" w16du:dateUtc="2024-11-27T17:45:00Z">
+              <w:rPr>
+                <w:b/>
+                <w:bCs/>
+              </w:rPr>
+            </w:rPrChange>
           </w:rPr>
-          <w:t xml:space="preserve"> across time.</w:t>
-        </w:r>
-        <w:r>
-          <w:t xml:space="preserve"> Kernel density estimation with Silverman’s smoothing parameter = 1.</w:t>
-        </w:r>
-      </w:ins>
-      <w:ins w:id="152" w:author="Anderson, Riley Morgan" w:date="2024-11-08T14:31:00Z" w16du:dateUtc="2024-11-08T19:31:00Z">
-        <w:r>
-          <w:t>75</w:t>
-        </w:r>
-      </w:ins>
-      <w:ins w:id="153" w:author="Anderson, Riley Morgan" w:date="2024-11-08T14:30:00Z" w16du:dateUtc="2024-11-08T19:30:00Z">
-        <w:r>
-          <w:t xml:space="preserve">. Data are pooled across sites and years with the total number of records for each </w:t>
-        </w:r>
-      </w:ins>
-      <w:ins w:id="154" w:author="Anderson, Riley Morgan" w:date="2024-11-08T14:31:00Z" w16du:dateUtc="2024-11-08T19:31:00Z">
-        <w:r>
-          <w:t>species</w:t>
-        </w:r>
-      </w:ins>
-      <w:ins w:id="155" w:author="Anderson, Riley Morgan" w:date="2024-11-08T14:30:00Z" w16du:dateUtc="2024-11-08T19:30:00Z">
-        <w:r>
-          <w:t xml:space="preserve"> displayed on the right.</w:t>
-        </w:r>
-      </w:ins>
-      <w:ins w:id="156" w:author="Anderson, Riley Morgan" w:date="2024-11-08T14:31:00Z" w16du:dateUtc="2024-11-08T19:31:00Z">
-        <w:r>
-          <w:t xml:space="preserve"> Species with &lt;20 records are excluded.</w:t>
-        </w:r>
-      </w:ins>
-      <w:ins w:id="157" w:author="Anderson, Riley Morgan" w:date="2024-11-08T14:30:00Z" w16du:dateUtc="2024-11-08T19:30:00Z">
-        <w:r>
-          <w:t xml:space="preserve"> The vertical dashed lines represent 21 March, 21 June, and 21 September. </w:t>
-        </w:r>
-      </w:ins>
-      <w:ins w:id="158" w:author="Anderson, Riley Morgan" w:date="2024-11-08T14:31:00Z" w16du:dateUtc="2024-11-08T19:31:00Z">
-        <w:r>
-          <w:t>Species</w:t>
-        </w:r>
-      </w:ins>
-      <w:ins w:id="159" w:author="Anderson, Riley Morgan" w:date="2024-11-08T14:30:00Z" w16du:dateUtc="2024-11-08T19:30:00Z">
-        <w:r>
-          <w:t xml:space="preserve"> are arranged from top to bottom by the </w:t>
-        </w:r>
-        <w:r>
-          <w:lastRenderedPageBreak/>
-          <w:t xml:space="preserve">mode of their abundance binned at each week, such that early season </w:t>
-        </w:r>
-      </w:ins>
-      <w:ins w:id="160" w:author="Anderson, Riley Morgan" w:date="2024-11-08T14:32:00Z" w16du:dateUtc="2024-11-08T19:32:00Z">
-        <w:r>
-          <w:t>species</w:t>
-        </w:r>
-      </w:ins>
-      <w:ins w:id="161" w:author="Anderson, Riley Morgan" w:date="2024-11-08T14:30:00Z" w16du:dateUtc="2024-11-08T19:30:00Z">
-        <w:r>
-          <w:t xml:space="preserve"> are at the top, while late season </w:t>
-        </w:r>
-      </w:ins>
-      <w:ins w:id="162" w:author="Anderson, Riley Morgan" w:date="2024-11-08T14:32:00Z" w16du:dateUtc="2024-11-08T19:32:00Z">
-        <w:r>
-          <w:t>species</w:t>
-        </w:r>
-      </w:ins>
-      <w:ins w:id="163" w:author="Anderson, Riley Morgan" w:date="2024-11-08T14:30:00Z" w16du:dateUtc="2024-11-08T19:30:00Z">
-        <w:r>
-          <w:t xml:space="preserve"> are at the bottom.</w:t>
-        </w:r>
-      </w:ins>
-    </w:p>
-    <w:p>
-      <w:pPr>
-        <w:pStyle w:val="Body"/>
-        <w:rPr>
-          <w:ins w:id="164" w:author="Anderson, Riley Morgan" w:date="2024-11-08T14:32:00Z" w16du:dateUtc="2024-11-08T19:32:00Z"/>
-        </w:rPr>
-      </w:pPr>
-    </w:p>
-    <w:p>
-      <w:pPr>
-        <w:pStyle w:val="Body"/>
-        <w:rPr>
-          <w:ins w:id="165" w:author="Anderson, Riley Morgan" w:date="2024-11-08T14:30:00Z" w16du:dateUtc="2024-11-08T19:30:00Z"/>
-        </w:rPr>
-      </w:pPr>
-      <w:ins w:id="166" w:author="Anderson, Riley Morgan" w:date="2024-11-25T16:54:00Z" w16du:dateUtc="2024-11-25T21:54:00Z">
+          <w:drawing>
+            <wp:inline distT="0" distB="0" distL="0" distR="0" wp14:anchorId="3643DD76" wp14:editId="0617CDE1">
+              <wp:extent cx="114300" cy="139700"/>
+              <wp:effectExtent l="0" t="0" r="0" b="0"/>
+              <wp:docPr id="1138165525" name="Picture 4" descr="\ge">
+                <a:hlinkClick xmlns:a="http://schemas.openxmlformats.org/drawingml/2006/main" r:id="rId25" tgtFrame="&quot;_blank&quot;"/>
+              </wp:docPr>
+              <wp:cNvGraphicFramePr>
+                <a:graphicFrameLocks xmlns:a="http://schemas.openxmlformats.org/drawingml/2006/main" noChangeAspect="1"/>
+              </wp:cNvGraphicFramePr>
+              <a:graphic xmlns:a="http://schemas.openxmlformats.org/drawingml/2006/main">
+                <a:graphicData uri="http://schemas.openxmlformats.org/drawingml/2006/picture">
+                  <pic:pic xmlns:pic="http://schemas.openxmlformats.org/drawingml/2006/picture">
+                    <pic:nvPicPr>
+                      <pic:cNvPr id="0" name="Picture 6" descr="\ge">
+                        <a:hlinkClick r:id="rId25" tgtFrame="&quot;_blank&quot;"/>
+                      </pic:cNvPr>
+                      <pic:cNvPicPr>
+                        <a:picLocks noChangeAspect="1" noChangeArrowheads="1"/>
+                      </pic:cNvPicPr>
+                    </pic:nvPicPr>
+                    <pic:blipFill>
+                      <a:blip r:embed="rId26">
+                        <a:extLst>
+                          <a:ext uri="{28A0092B-C50C-407E-A947-70E740481C1C}">
+                            <a14:useLocalDpi xmlns:a14="http://schemas.microsoft.com/office/drawing/2010/main" val="0"/>
+                          </a:ext>
+                        </a:extLst>
+                      </a:blip>
+                      <a:srcRect/>
+                      <a:stretch>
+                        <a:fillRect/>
+                      </a:stretch>
+                    </pic:blipFill>
+                    <pic:spPr bwMode="auto">
+                      <a:xfrm>
+                        <a:off x="0" y="0"/>
+                        <a:ext cx="114300" cy="139700"/>
+                      </a:xfrm>
+                      <a:prstGeom prst="rect">
+                        <a:avLst/>
+                      </a:prstGeom>
+                      <a:noFill/>
+                      <a:ln>
+                        <a:noFill/>
+                      </a:ln>
+                    </pic:spPr>
+                  </pic:pic>
+                </a:graphicData>
+              </a:graphic>
+            </wp:inline>
+          </w:drawing>
+        </w:r>
+        <w:r>
+          <w:rPr>
+            <w:rPrChange w:id="151" w:author="Anderson, Riley Morgan" w:date="2024-11-27T12:45:00Z" w16du:dateUtc="2024-11-27T17:45:00Z">
+              <w:rPr>
+                <w:b/>
+                <w:bCs/>
+              </w:rPr>
+            </w:rPrChange>
+          </w:rPr>
+          <w:t> 20. Vertical dashed lines correspond to 21 March, 21 June, and 21 September.</w:t>
+        </w:r>
+      </w:ins>
+    </w:p>
+    <w:p>
+      <w:pPr>
+        <w:pStyle w:val="Body"/>
+        <w:rPr>
+          <w:ins w:id="152" w:author="Anderson, Riley Morgan" w:date="2024-11-08T14:30:00Z" w16du:dateUtc="2024-11-08T19:30:00Z"/>
+        </w:rPr>
+      </w:pPr>
+      <w:ins w:id="153" w:author="Anderson, Riley Morgan" w:date="2024-11-27T12:48:00Z" w16du:dateUtc="2024-11-27T17:48:00Z">
         <w:r>
           <w:rPr>
             <w:noProof/>
@@ -4012,11 +3998,12 @@
               <w14:bevel/>
             </w14:textOutline>
           </w:rPr>
+          <w:lastRenderedPageBreak/>
           <w:drawing>
-            <wp:inline distT="0" distB="0" distL="0" distR="0" wp14:anchorId="53757153" wp14:editId="245B00D8">
+            <wp:inline distT="0" distB="0" distL="0" distR="0" wp14:anchorId="63067B77" wp14:editId="37C480E1">
               <wp:extent cx="5943600" cy="4953000"/>
               <wp:effectExtent l="0" t="0" r="0" b="0"/>
-              <wp:docPr id="1244809145" name="Picture 1"/>
+              <wp:docPr id="1240926784" name="Picture 5"/>
               <wp:cNvGraphicFramePr>
                 <a:graphicFrameLocks xmlns:a="http://schemas.openxmlformats.org/drawingml/2006/main" noChangeAspect="1"/>
               </wp:cNvGraphicFramePr>
@@ -4024,11 +4011,11 @@
                 <a:graphicData uri="http://schemas.openxmlformats.org/drawingml/2006/picture">
                   <pic:pic xmlns:pic="http://schemas.openxmlformats.org/drawingml/2006/picture">
                     <pic:nvPicPr>
-                      <pic:cNvPr id="1244809145" name="Picture 1244809145"/>
+                      <pic:cNvPr id="1240926784" name="Picture 1240926784"/>
                       <pic:cNvPicPr/>
                     </pic:nvPicPr>
                     <pic:blipFill>
-                      <a:blip r:embed="rId25" cstate="print">
+                      <a:blip r:embed="rId27" cstate="print">
                         <a:extLst>
                           <a:ext uri="{28A0092B-C50C-407E-A947-70E740481C1C}">
                             <a14:useLocalDpi xmlns:a14="http://schemas.microsoft.com/office/drawing/2010/main" val="0"/>
@@ -4060,217 +4047,229 @@
       <w:pPr>
         <w:pStyle w:val="Body"/>
         <w:rPr>
-          <w:ins w:id="167" w:author="Anderson, Riley Morgan" w:date="2024-11-25T17:11:00Z" w16du:dateUtc="2024-11-25T22:11:00Z"/>
-        </w:rPr>
-      </w:pPr>
-      <w:ins w:id="168" w:author="Anderson, Riley Morgan" w:date="2024-11-08T14:32:00Z" w16du:dateUtc="2024-11-08T19:32:00Z">
+          <w:ins w:id="154" w:author="Anderson, Riley Morgan" w:date="2024-11-27T12:49:00Z" w16du:dateUtc="2024-11-27T17:49:00Z"/>
+        </w:rPr>
+      </w:pPr>
+      <w:ins w:id="155" w:author="Anderson, Riley Morgan" w:date="2024-11-27T12:48:00Z">
         <w:r>
           <w:rPr>
             <w:b/>
             <w:bCs/>
           </w:rPr>
-          <w:t xml:space="preserve">Distributional abundance of </w:t>
-        </w:r>
-      </w:ins>
-      <w:ins w:id="169" w:author="Anderson, Riley Morgan" w:date="2024-11-08T14:33:00Z" w16du:dateUtc="2024-11-08T19:33:00Z">
+          <w:t xml:space="preserve">Genus-level seasonal distributions for the parasites: </w:t>
+        </w:r>
         <w:r>
           <w:rPr>
-            <w:b/>
-            <w:bCs/>
+            <w:rPrChange w:id="156" w:author="Anderson, Riley Morgan" w:date="2024-11-27T12:48:00Z" w16du:dateUtc="2024-11-27T17:48:00Z">
+              <w:rPr>
+                <w:b/>
+                <w:bCs/>
+              </w:rPr>
+            </w:rPrChange>
           </w:rPr>
-          <w:t>parasite-host species</w:t>
-        </w:r>
-      </w:ins>
-      <w:ins w:id="170" w:author="Anderson, Riley Morgan" w:date="2024-11-08T14:32:00Z" w16du:dateUtc="2024-11-08T19:32:00Z">
+          <w:t xml:space="preserve">A) </w:t>
+        </w:r>
+        <w:proofErr w:type="spellStart"/>
         <w:r>
           <w:rPr>
-            <w:b/>
-            <w:bCs/>
+            <w:rPrChange w:id="157" w:author="Anderson, Riley Morgan" w:date="2024-11-27T12:48:00Z" w16du:dateUtc="2024-11-27T17:48:00Z">
+              <w:rPr>
+                <w:b/>
+                <w:bCs/>
+              </w:rPr>
+            </w:rPrChange>
           </w:rPr>
-          <w:t xml:space="preserve"> across time.</w:t>
-        </w:r>
-        <w:r>
-          <w:t xml:space="preserve"> </w:t>
-        </w:r>
-      </w:ins>
-      <w:ins w:id="171" w:author="Anderson, Riley Morgan" w:date="2024-11-08T14:37:00Z" w16du:dateUtc="2024-11-08T19:37:00Z">
-        <w:r>
-          <w:t>Kernel density estimation for pa</w:t>
-        </w:r>
-      </w:ins>
-      <w:ins w:id="172" w:author="Anderson, Riley Morgan" w:date="2024-11-08T14:38:00Z" w16du:dateUtc="2024-11-08T19:38:00Z">
-        <w:r>
-          <w:t xml:space="preserve">rasitic </w:t>
-        </w:r>
-      </w:ins>
-      <w:ins w:id="173" w:author="Anderson, Riley Morgan" w:date="2024-11-08T14:41:00Z" w16du:dateUtc="2024-11-08T19:41:00Z">
-        <w:r>
-          <w:t>genera</w:t>
-        </w:r>
-      </w:ins>
-      <w:ins w:id="174" w:author="Anderson, Riley Morgan" w:date="2024-11-08T14:38:00Z" w16du:dateUtc="2024-11-08T19:38:00Z">
-        <w:r>
-          <w:t xml:space="preserve"> and their presumed hosts</w:t>
-        </w:r>
-      </w:ins>
-      <w:ins w:id="175" w:author="Anderson, Riley Morgan" w:date="2024-11-08T14:37:00Z" w16du:dateUtc="2024-11-08T19:37:00Z">
-        <w:r>
-          <w:t xml:space="preserve"> with Silverman’s smoothing parameter</w:t>
-        </w:r>
-      </w:ins>
-      <w:ins w:id="176" w:author="Anderson, Riley Morgan" w:date="2024-11-08T14:38:00Z" w16du:dateUtc="2024-11-08T19:38:00Z">
-        <w:r>
-          <w:t xml:space="preserve"> for</w:t>
-        </w:r>
-      </w:ins>
-      <w:ins w:id="177" w:author="Anderson, Riley Morgan" w:date="2024-11-08T14:37:00Z" w16du:dateUtc="2024-11-08T19:37:00Z">
-        <w:r>
-          <w:t xml:space="preserve"> </w:t>
-        </w:r>
-      </w:ins>
-      <w:ins w:id="178" w:author="Anderson, Riley Morgan" w:date="2024-11-08T14:34:00Z" w16du:dateUtc="2024-11-08T19:34:00Z">
-        <w:r>
-          <w:t xml:space="preserve">A) </w:t>
+          <w:t>Nomada</w:t>
+        </w:r>
+        <w:proofErr w:type="spellEnd"/>
+        <w:r>
+          <w:rPr>
+            <w:rPrChange w:id="158" w:author="Anderson, Riley Morgan" w:date="2024-11-27T12:48:00Z" w16du:dateUtc="2024-11-27T17:48:00Z">
+              <w:rPr>
+                <w:b/>
+                <w:bCs/>
+              </w:rPr>
+            </w:rPrChange>
+          </w:rPr>
+          <w:t xml:space="preserve">, B) </w:t>
         </w:r>
         <w:proofErr w:type="spellStart"/>
         <w:r>
-          <w:t>Nomada</w:t>
-        </w:r>
-      </w:ins>
-      <w:proofErr w:type="spellEnd"/>
-      <w:ins w:id="179" w:author="Anderson, Riley Morgan" w:date="2024-11-08T14:40:00Z" w16du:dateUtc="2024-11-08T19:40:00Z">
-        <w:r>
-          <w:t xml:space="preserve">: 1.25, </w:t>
-        </w:r>
-      </w:ins>
-      <w:ins w:id="180" w:author="Anderson, Riley Morgan" w:date="2024-11-08T14:35:00Z" w16du:dateUtc="2024-11-08T19:35:00Z">
-        <w:r>
-          <w:t xml:space="preserve">B) </w:t>
+          <w:rPr>
+            <w:rPrChange w:id="159" w:author="Anderson, Riley Morgan" w:date="2024-11-27T12:48:00Z" w16du:dateUtc="2024-11-27T17:48:00Z">
+              <w:rPr>
+                <w:b/>
+                <w:bCs/>
+              </w:rPr>
+            </w:rPrChange>
+          </w:rPr>
+          <w:t>Stelis</w:t>
+        </w:r>
+        <w:proofErr w:type="spellEnd"/>
+        <w:r>
+          <w:rPr>
+            <w:rPrChange w:id="160" w:author="Anderson, Riley Morgan" w:date="2024-11-27T12:48:00Z" w16du:dateUtc="2024-11-27T17:48:00Z">
+              <w:rPr>
+                <w:b/>
+                <w:bCs/>
+              </w:rPr>
+            </w:rPrChange>
+          </w:rPr>
+          <w:t xml:space="preserve">, C) </w:t>
         </w:r>
         <w:proofErr w:type="spellStart"/>
         <w:r>
-          <w:t>Steli</w:t>
-        </w:r>
-      </w:ins>
-      <w:ins w:id="181" w:author="Anderson, Riley Morgan" w:date="2024-11-08T14:40:00Z" w16du:dateUtc="2024-11-08T19:40:00Z">
-        <w:r>
-          <w:t>s</w:t>
+          <w:rPr>
+            <w:rPrChange w:id="161" w:author="Anderson, Riley Morgan" w:date="2024-11-27T12:48:00Z" w16du:dateUtc="2024-11-27T17:48:00Z">
+              <w:rPr>
+                <w:b/>
+                <w:bCs/>
+              </w:rPr>
+            </w:rPrChange>
+          </w:rPr>
+          <w:t>Sphecodes</w:t>
         </w:r>
         <w:proofErr w:type="spellEnd"/>
         <w:r>
-          <w:t>: 0.83</w:t>
-        </w:r>
-      </w:ins>
-      <w:ins w:id="182" w:author="Anderson, Riley Morgan" w:date="2024-11-08T14:35:00Z" w16du:dateUtc="2024-11-08T19:35:00Z">
-        <w:r>
-          <w:t xml:space="preserve">, C) </w:t>
+          <w:rPr>
+            <w:rPrChange w:id="162" w:author="Anderson, Riley Morgan" w:date="2024-11-27T12:48:00Z" w16du:dateUtc="2024-11-27T17:48:00Z">
+              <w:rPr>
+                <w:b/>
+                <w:bCs/>
+              </w:rPr>
+            </w:rPrChange>
+          </w:rPr>
+          <w:t xml:space="preserve">, D) </w:t>
         </w:r>
         <w:proofErr w:type="spellStart"/>
         <w:r>
-          <w:t>Sphecode</w:t>
-        </w:r>
-      </w:ins>
-      <w:ins w:id="183" w:author="Anderson, Riley Morgan" w:date="2024-11-08T14:39:00Z" w16du:dateUtc="2024-11-08T19:39:00Z">
-        <w:r>
-          <w:t>s</w:t>
+          <w:rPr>
+            <w:rPrChange w:id="163" w:author="Anderson, Riley Morgan" w:date="2024-11-27T12:48:00Z" w16du:dateUtc="2024-11-27T17:48:00Z">
+              <w:rPr>
+                <w:b/>
+                <w:bCs/>
+              </w:rPr>
+            </w:rPrChange>
+          </w:rPr>
+          <w:t>Epeolus</w:t>
         </w:r>
         <w:proofErr w:type="spellEnd"/>
         <w:r>
-          <w:t>: 1.26</w:t>
-        </w:r>
-      </w:ins>
-      <w:ins w:id="184" w:author="Anderson, Riley Morgan" w:date="2024-11-08T14:35:00Z" w16du:dateUtc="2024-11-08T19:35:00Z">
-        <w:r>
-          <w:t xml:space="preserve">, D) </w:t>
+          <w:rPr>
+            <w:rPrChange w:id="164" w:author="Anderson, Riley Morgan" w:date="2024-11-27T12:48:00Z" w16du:dateUtc="2024-11-27T17:48:00Z">
+              <w:rPr>
+                <w:b/>
+                <w:bCs/>
+              </w:rPr>
+            </w:rPrChange>
+          </w:rPr>
+          <w:t xml:space="preserve">, E) </w:t>
         </w:r>
         <w:proofErr w:type="spellStart"/>
         <w:r>
-          <w:t>Epeolus</w:t>
-        </w:r>
-      </w:ins>
-      <w:proofErr w:type="spellEnd"/>
-      <w:ins w:id="185" w:author="Anderson, Riley Morgan" w:date="2024-11-08T14:39:00Z" w16du:dateUtc="2024-11-08T19:39:00Z">
-        <w:r>
-          <w:t>: 0.95</w:t>
-        </w:r>
-      </w:ins>
-      <w:ins w:id="186" w:author="Anderson, Riley Morgan" w:date="2024-11-08T14:36:00Z" w16du:dateUtc="2024-11-08T19:36:00Z">
-        <w:r>
-          <w:t xml:space="preserve">, E) </w:t>
+          <w:rPr>
+            <w:rPrChange w:id="165" w:author="Anderson, Riley Morgan" w:date="2024-11-27T12:48:00Z" w16du:dateUtc="2024-11-27T17:48:00Z">
+              <w:rPr>
+                <w:b/>
+                <w:bCs/>
+              </w:rPr>
+            </w:rPrChange>
+          </w:rPr>
+          <w:t>Triepeolus</w:t>
+        </w:r>
+        <w:proofErr w:type="spellEnd"/>
+        <w:r>
+          <w:rPr>
+            <w:rPrChange w:id="166" w:author="Anderson, Riley Morgan" w:date="2024-11-27T12:48:00Z" w16du:dateUtc="2024-11-27T17:48:00Z">
+              <w:rPr>
+                <w:b/>
+                <w:bCs/>
+              </w:rPr>
+            </w:rPrChange>
+          </w:rPr>
+          <w:t xml:space="preserve">, and F) </w:t>
         </w:r>
         <w:proofErr w:type="spellStart"/>
         <w:r>
-          <w:t>Triepeolus</w:t>
-        </w:r>
-      </w:ins>
-      <w:proofErr w:type="spellEnd"/>
-      <w:ins w:id="187" w:author="Anderson, Riley Morgan" w:date="2024-11-08T14:39:00Z" w16du:dateUtc="2024-11-08T19:39:00Z">
-        <w:r>
-          <w:t>: 10.10</w:t>
-        </w:r>
-      </w:ins>
-      <w:ins w:id="188" w:author="Anderson, Riley Morgan" w:date="2024-11-08T14:36:00Z" w16du:dateUtc="2024-11-08T19:36:00Z">
-        <w:r>
-          <w:t xml:space="preserve">, and F) </w:t>
-        </w:r>
-        <w:proofErr w:type="spellStart"/>
-        <w:r>
+          <w:rPr>
+            <w:rPrChange w:id="167" w:author="Anderson, Riley Morgan" w:date="2024-11-27T12:48:00Z" w16du:dateUtc="2024-11-27T17:48:00Z">
+              <w:rPr>
+                <w:b/>
+                <w:bCs/>
+              </w:rPr>
+            </w:rPrChange>
+          </w:rPr>
           <w:t>Coelioxys</w:t>
         </w:r>
-      </w:ins>
-      <w:proofErr w:type="spellEnd"/>
-      <w:ins w:id="189" w:author="Anderson, Riley Morgan" w:date="2024-11-08T14:37:00Z" w16du:dateUtc="2024-11-08T19:37:00Z">
-        <w:r>
-          <w:t>: 1.75</w:t>
-        </w:r>
-      </w:ins>
-      <w:ins w:id="190" w:author="Anderson, Riley Morgan" w:date="2024-11-08T14:36:00Z" w16du:dateUtc="2024-11-08T19:36:00Z">
-        <w:r>
-          <w:t xml:space="preserve">. </w:t>
-        </w:r>
-      </w:ins>
-      <w:ins w:id="191" w:author="Anderson, Riley Morgan" w:date="2024-11-08T14:32:00Z" w16du:dateUtc="2024-11-08T19:32:00Z">
-        <w:r>
-          <w:t>Data are pooled across sites and years with the total number of records for each genus displayed on the right. The vertical dashed lines represent 21 March, 21 June, and 21 September.</w:t>
-        </w:r>
-      </w:ins>
-    </w:p>
-    <w:p>
-      <w:pPr>
-        <w:pStyle w:val="Body"/>
-        <w:rPr>
-          <w:ins w:id="192" w:author="Anderson, Riley Morgan" w:date="2024-11-08T14:42:00Z" w16du:dateUtc="2024-11-08T19:42:00Z"/>
-        </w:rPr>
-      </w:pPr>
-      <w:ins w:id="193" w:author="Anderson, Riley Morgan" w:date="2024-11-25T17:13:00Z" w16du:dateUtc="2024-11-25T22:13:00Z">
-        <w:r>
-          <w:t xml:space="preserve">--keep </w:t>
-        </w:r>
-        <w:proofErr w:type="spellStart"/>
-        <w:r>
-          <w:t>a,c,f</w:t>
-        </w:r>
-      </w:ins>
-      <w:proofErr w:type="spellEnd"/>
-      <w:ins w:id="194" w:author="Anderson, Riley Morgan" w:date="2024-11-25T17:14:00Z" w16du:dateUtc="2024-11-25T22:14:00Z">
-        <w:r>
-          <w:t xml:space="preserve">, in a 3 panel fig, put the others in </w:t>
-        </w:r>
-      </w:ins>
-      <w:ins w:id="195" w:author="Anderson, Riley Morgan" w:date="2024-11-25T17:15:00Z" w16du:dateUtc="2024-11-25T22:15:00Z">
-        <w:r>
-          <w:t>supplemental. Use all records!</w:t>
-        </w:r>
-      </w:ins>
-    </w:p>
-    <w:p>
-      <w:pPr>
-        <w:pStyle w:val="Body"/>
-        <w:rPr>
-          <w:ins w:id="196" w:author="Anderson, Riley Morgan" w:date="2024-11-08T14:32:00Z" w16du:dateUtc="2024-11-08T19:32:00Z"/>
-        </w:rPr>
-      </w:pPr>
-      <w:ins w:id="197" w:author="Anderson, Riley Morgan" w:date="2024-11-08T14:42:00Z" w16du:dateUtc="2024-11-08T19:42:00Z">
+        <w:proofErr w:type="spellEnd"/>
+        <w:r>
+          <w:rPr>
+            <w:rPrChange w:id="168" w:author="Anderson, Riley Morgan" w:date="2024-11-27T12:48:00Z" w16du:dateUtc="2024-11-27T17:48:00Z">
+              <w:rPr>
+                <w:b/>
+                <w:bCs/>
+              </w:rPr>
+            </w:rPrChange>
+          </w:rPr>
+          <w:t xml:space="preserve">. Beneath each parasite genera are the presumed host genera. Density is estimated at the genus level with Scott’s method for genera presumed univoltine, while biased cross validation was used for genera presumed multivoltine. Sample sizes displayed on the right (plots A, C, E) and left (plots B, D, F) are the total number of records for each </w:t>
+        </w:r>
+      </w:ins>
+      <w:ins w:id="169" w:author="Anderson, Riley Morgan" w:date="2024-11-27T12:51:00Z" w16du:dateUtc="2024-11-27T17:51:00Z">
+        <w:r>
+          <w:t>genus</w:t>
+        </w:r>
+      </w:ins>
+      <w:ins w:id="170" w:author="Anderson, Riley Morgan" w:date="2024-11-27T12:48:00Z">
+        <w:r>
+          <w:rPr>
+            <w:rPrChange w:id="171" w:author="Anderson, Riley Morgan" w:date="2024-11-27T12:48:00Z" w16du:dateUtc="2024-11-27T17:48:00Z">
+              <w:rPr>
+                <w:b/>
+                <w:bCs/>
+              </w:rPr>
+            </w:rPrChange>
+          </w:rPr>
+          <w:t>. Vertical dashed lines correspond to 21 March, 21 June, and 21 September.</w:t>
+        </w:r>
+      </w:ins>
+    </w:p>
+    <w:p>
+      <w:pPr>
+        <w:pStyle w:val="Body"/>
+        <w:rPr>
+          <w:ins w:id="172" w:author="Anderson, Riley Morgan" w:date="2024-11-27T12:49:00Z" w16du:dateUtc="2024-11-27T17:49:00Z"/>
+        </w:rPr>
+      </w:pPr>
+    </w:p>
+    <w:p>
+      <w:pPr>
+        <w:pStyle w:val="Body"/>
+        <w:rPr>
+          <w:ins w:id="173" w:author="Anderson, Riley Morgan" w:date="2024-11-27T12:49:00Z" w16du:dateUtc="2024-11-27T17:49:00Z"/>
+        </w:rPr>
+      </w:pPr>
+    </w:p>
+    <w:p>
+      <w:pPr>
+        <w:pStyle w:val="Body"/>
+        <w:rPr>
+          <w:ins w:id="174" w:author="Anderson, Riley Morgan" w:date="2024-11-27T12:49:00Z" w16du:dateUtc="2024-11-27T17:49:00Z"/>
+        </w:rPr>
+      </w:pPr>
+      <w:ins w:id="175" w:author="Anderson, Riley Morgan" w:date="2024-11-27T12:49:00Z" w16du:dateUtc="2024-11-27T17:49:00Z">
+        <w:r>
+          <w:t>Or:</w:t>
+        </w:r>
+      </w:ins>
+    </w:p>
+    <w:p>
+      <w:pPr>
+        <w:pStyle w:val="Body"/>
+        <w:rPr>
+          <w:ins w:id="176" w:author="Anderson, Riley Morgan" w:date="2024-11-27T12:49:00Z" w16du:dateUtc="2024-11-27T17:49:00Z"/>
+        </w:rPr>
+      </w:pPr>
+      <w:ins w:id="177" w:author="Anderson, Riley Morgan" w:date="2024-11-27T12:49:00Z" w16du:dateUtc="2024-11-27T17:49:00Z">
         <w:r>
           <w:rPr>
             <w:noProof/>
@@ -4282,10 +4281,10 @@
           </w:rPr>
           <w:lastRenderedPageBreak/>
           <w:drawing>
-            <wp:inline distT="0" distB="0" distL="0" distR="0" wp14:anchorId="4BB4CD6B" wp14:editId="2F29F219">
-              <wp:extent cx="5943600" cy="4457700"/>
+            <wp:inline distT="0" distB="0" distL="0" distR="0" wp14:anchorId="3CAC3242" wp14:editId="63645A9A">
+              <wp:extent cx="5943600" cy="5200650"/>
               <wp:effectExtent l="0" t="0" r="0" b="0"/>
-              <wp:docPr id="133575875" name="Picture 10" descr="A graph of different colored bars&#10;&#10;Description automatically generated with medium confidence"/>
+              <wp:docPr id="1378607257" name="Picture 6"/>
               <wp:cNvGraphicFramePr>
                 <a:graphicFrameLocks xmlns:a="http://schemas.openxmlformats.org/drawingml/2006/main" noChangeAspect="1"/>
               </wp:cNvGraphicFramePr>
@@ -4293,11 +4292,11 @@
                 <a:graphicData uri="http://schemas.openxmlformats.org/drawingml/2006/picture">
                   <pic:pic xmlns:pic="http://schemas.openxmlformats.org/drawingml/2006/picture">
                     <pic:nvPicPr>
-                      <pic:cNvPr id="133575875" name="Picture 10" descr="A graph of different colored bars&#10;&#10;Description automatically generated with medium confidence"/>
+                      <pic:cNvPr id="1378607257" name="Picture 1378607257"/>
                       <pic:cNvPicPr/>
                     </pic:nvPicPr>
                     <pic:blipFill>
-                      <a:blip r:embed="rId26" cstate="print">
+                      <a:blip r:embed="rId28" cstate="print">
                         <a:extLst>
                           <a:ext uri="{28A0092B-C50C-407E-A947-70E740481C1C}">
                             <a14:useLocalDpi xmlns:a14="http://schemas.microsoft.com/office/drawing/2010/main" val="0"/>
@@ -4311,7 +4310,7 @@
                     <pic:spPr>
                       <a:xfrm>
                         <a:off x="0" y="0"/>
-                        <a:ext cx="5943600" cy="4457700"/>
+                        <a:ext cx="5943600" cy="5200650"/>
                       </a:xfrm>
                       <a:prstGeom prst="rect">
                         <a:avLst/>
@@ -4324,53 +4323,325 @@
           </w:drawing>
         </w:r>
       </w:ins>
-      <w:ins w:id="198" w:author="Anderson, Riley Morgan" w:date="2024-11-08T14:32:00Z" w16du:dateUtc="2024-11-08T19:32:00Z">
-        <w:r>
-          <w:t xml:space="preserve"> </w:t>
-        </w:r>
-      </w:ins>
-    </w:p>
-    <w:p>
-      <w:pPr>
-        <w:pStyle w:val="Body"/>
-        <w:rPr>
-          <w:ins w:id="199" w:author="Anderson, Riley Morgan" w:date="2024-11-08T14:43:00Z" w16du:dateUtc="2024-11-08T19:43:00Z"/>
-        </w:rPr>
-      </w:pPr>
-      <w:ins w:id="200" w:author="Anderson, Riley Morgan" w:date="2024-11-08T14:42:00Z">
+    </w:p>
+    <w:p>
+      <w:pPr>
+        <w:pStyle w:val="Body"/>
+        <w:rPr>
+          <w:ins w:id="178" w:author="Anderson, Riley Morgan" w:date="2024-11-27T12:50:00Z" w16du:dateUtc="2024-11-27T17:50:00Z"/>
+        </w:rPr>
+      </w:pPr>
+      <w:ins w:id="179" w:author="Anderson, Riley Morgan" w:date="2024-11-27T12:49:00Z">
         <w:r>
           <w:rPr>
             <w:b/>
             <w:bCs/>
           </w:rPr>
-          <w:t>Sex ratios of bees by site and collection method.</w:t>
-        </w:r>
-        <w:r>
-          <w:t> Points above the dashed line represent male bias, whereas point below represent female bias.</w:t>
-        </w:r>
-      </w:ins>
-    </w:p>
-    <w:p>
-      <w:pPr>
-        <w:pStyle w:val="Body"/>
-        <w:rPr>
-          <w:ins w:id="201" w:author="Anderson, Riley Morgan" w:date="2024-11-08T14:43:00Z" w16du:dateUtc="2024-11-08T19:43:00Z"/>
-        </w:rPr>
-      </w:pPr>
-    </w:p>
-    <w:p>
-      <w:pPr>
-        <w:pStyle w:val="Body"/>
-        <w:rPr>
-          <w:ins w:id="202" w:author="Anderson, Riley Morgan" w:date="2024-11-08T14:43:00Z" w16du:dateUtc="2024-11-08T19:43:00Z"/>
-        </w:rPr>
-      </w:pPr>
-    </w:p>
-    <w:p>
-      <w:pPr>
-        <w:pStyle w:val="Body"/>
-        <w:rPr>
-          <w:ins w:id="203" w:author="Anderson, Riley Morgan" w:date="2024-11-08T14:43:00Z" w16du:dateUtc="2024-11-08T19:43:00Z"/>
+          <w:t>Genus-level seasonal distributions</w:t>
+        </w:r>
+        <w:r>
+          <w:t xml:space="preserve"> for the parasites: A) </w:t>
+        </w:r>
+        <w:proofErr w:type="spellStart"/>
+        <w:r>
+          <w:t>Nomada</w:t>
+        </w:r>
+        <w:proofErr w:type="spellEnd"/>
+        <w:r>
+          <w:t xml:space="preserve">, B) </w:t>
+        </w:r>
+        <w:proofErr w:type="spellStart"/>
+        <w:r>
+          <w:t>Sphecodes</w:t>
+        </w:r>
+        <w:proofErr w:type="spellEnd"/>
+        <w:r>
+          <w:t xml:space="preserve">, and C) </w:t>
+        </w:r>
+        <w:proofErr w:type="spellStart"/>
+        <w:r>
+          <w:t>Coelioxys</w:t>
+        </w:r>
+        <w:proofErr w:type="spellEnd"/>
+        <w:r>
+          <w:t xml:space="preserve">. Beneath each parasite genera are the presumed host genera. Density is estimated at the genus level with Scott’s method for genera presumed univoltine, while biased cross validation was used for genera presumed multivoltine. Sample sizes displayed on the right are the total number of records for each </w:t>
+        </w:r>
+      </w:ins>
+      <w:ins w:id="180" w:author="Anderson, Riley Morgan" w:date="2024-11-27T12:51:00Z" w16du:dateUtc="2024-11-27T17:51:00Z">
+        <w:r>
+          <w:t>genus</w:t>
+        </w:r>
+      </w:ins>
+      <w:ins w:id="181" w:author="Anderson, Riley Morgan" w:date="2024-11-27T12:49:00Z">
+        <w:r>
+          <w:t>. Vertical dashed lines correspond to 21 March, 21 June, and 21 September.</w:t>
+        </w:r>
+      </w:ins>
+    </w:p>
+    <w:p>
+      <w:pPr>
+        <w:pStyle w:val="Body"/>
+        <w:rPr>
+          <w:ins w:id="182" w:author="Anderson, Riley Morgan" w:date="2024-11-27T12:50:00Z" w16du:dateUtc="2024-11-27T17:50:00Z"/>
+        </w:rPr>
+      </w:pPr>
+    </w:p>
+    <w:p>
+      <w:pPr>
+        <w:pStyle w:val="Body"/>
+        <w:rPr>
+          <w:ins w:id="183" w:author="Anderson, Riley Morgan" w:date="2024-11-27T12:50:00Z" w16du:dateUtc="2024-11-27T17:50:00Z"/>
+        </w:rPr>
+      </w:pPr>
+    </w:p>
+    <w:p>
+      <w:pPr>
+        <w:pStyle w:val="Body"/>
+        <w:rPr>
+          <w:ins w:id="184" w:author="Anderson, Riley Morgan" w:date="2024-11-27T12:50:00Z" w16du:dateUtc="2024-11-27T17:50:00Z"/>
+        </w:rPr>
+      </w:pPr>
+    </w:p>
+    <w:p>
+      <w:pPr>
+        <w:pStyle w:val="Body"/>
+        <w:rPr>
+          <w:ins w:id="185" w:author="Anderson, Riley Morgan" w:date="2024-11-27T12:50:00Z" w16du:dateUtc="2024-11-27T17:50:00Z"/>
+        </w:rPr>
+      </w:pPr>
+    </w:p>
+    <w:p>
+      <w:pPr>
+        <w:pStyle w:val="Body"/>
+        <w:rPr>
+          <w:ins w:id="186" w:author="Anderson, Riley Morgan" w:date="2024-11-27T12:50:00Z" w16du:dateUtc="2024-11-27T17:50:00Z"/>
+        </w:rPr>
+      </w:pPr>
+    </w:p>
+    <w:p>
+      <w:pPr>
+        <w:pStyle w:val="Body"/>
+        <w:rPr>
+          <w:ins w:id="187" w:author="Anderson, Riley Morgan" w:date="2024-11-27T12:50:00Z" w16du:dateUtc="2024-11-27T17:50:00Z"/>
+        </w:rPr>
+      </w:pPr>
+    </w:p>
+    <w:p>
+      <w:pPr>
+        <w:pStyle w:val="Body"/>
+        <w:rPr>
+          <w:ins w:id="188" w:author="Anderson, Riley Morgan" w:date="2024-11-27T12:50:00Z" w16du:dateUtc="2024-11-27T17:50:00Z"/>
+        </w:rPr>
+      </w:pPr>
+    </w:p>
+    <w:p>
+      <w:pPr>
+        <w:pStyle w:val="Body"/>
+        <w:rPr>
+          <w:ins w:id="189" w:author="Anderson, Riley Morgan" w:date="2024-11-27T12:50:00Z" w16du:dateUtc="2024-11-27T17:50:00Z"/>
+        </w:rPr>
+      </w:pPr>
+    </w:p>
+    <w:p>
+      <w:pPr>
+        <w:pStyle w:val="Body"/>
+        <w:rPr>
+          <w:ins w:id="190" w:author="Anderson, Riley Morgan" w:date="2024-11-27T12:50:00Z" w16du:dateUtc="2024-11-27T17:50:00Z"/>
+        </w:rPr>
+      </w:pPr>
+    </w:p>
+    <w:p>
+      <w:pPr>
+        <w:pStyle w:val="Body"/>
+        <w:rPr>
+          <w:ins w:id="191" w:author="Anderson, Riley Morgan" w:date="2024-11-27T12:50:00Z" w16du:dateUtc="2024-11-27T17:50:00Z"/>
+        </w:rPr>
+      </w:pPr>
+    </w:p>
+    <w:p>
+      <w:pPr>
+        <w:pStyle w:val="Body"/>
+        <w:rPr>
+          <w:ins w:id="192" w:author="Anderson, Riley Morgan" w:date="2024-11-27T12:50:00Z" w16du:dateUtc="2024-11-27T17:50:00Z"/>
+        </w:rPr>
+      </w:pPr>
+    </w:p>
+    <w:p>
+      <w:pPr>
+        <w:pStyle w:val="Body"/>
+        <w:rPr>
+          <w:ins w:id="193" w:author="Anderson, Riley Morgan" w:date="2024-11-27T12:50:00Z" w16du:dateUtc="2024-11-27T17:50:00Z"/>
+        </w:rPr>
+      </w:pPr>
+      <w:ins w:id="194" w:author="Anderson, Riley Morgan" w:date="2024-11-27T12:50:00Z" w16du:dateUtc="2024-11-27T17:50:00Z">
+        <w:r>
+          <w:lastRenderedPageBreak/>
+          <w:t>And supplement:</w:t>
+        </w:r>
+      </w:ins>
+    </w:p>
+    <w:p>
+      <w:pPr>
+        <w:pStyle w:val="Body"/>
+        <w:rPr>
+          <w:ins w:id="195" w:author="Anderson, Riley Morgan" w:date="2024-11-27T12:50:00Z" w16du:dateUtc="2024-11-27T17:50:00Z"/>
+        </w:rPr>
+      </w:pPr>
+      <w:ins w:id="196" w:author="Anderson, Riley Morgan" w:date="2024-11-27T12:50:00Z" w16du:dateUtc="2024-11-27T17:50:00Z">
+        <w:r>
+          <w:rPr>
+            <w:noProof/>
+            <w14:textOutline w14:w="0" w14:cap="rnd" w14:cmpd="sng" w14:algn="ctr">
+              <w14:noFill/>
+              <w14:prstDash w14:val="solid"/>
+              <w14:bevel/>
+            </w14:textOutline>
+          </w:rPr>
+          <w:drawing>
+            <wp:inline distT="0" distB="0" distL="0" distR="0" wp14:anchorId="6C8FC8C6" wp14:editId="0DDA9571">
+              <wp:extent cx="5943600" cy="5200650"/>
+              <wp:effectExtent l="0" t="0" r="0" b="0"/>
+              <wp:docPr id="1112752784" name="Picture 7"/>
+              <wp:cNvGraphicFramePr>
+                <a:graphicFrameLocks xmlns:a="http://schemas.openxmlformats.org/drawingml/2006/main" noChangeAspect="1"/>
+              </wp:cNvGraphicFramePr>
+              <a:graphic xmlns:a="http://schemas.openxmlformats.org/drawingml/2006/main">
+                <a:graphicData uri="http://schemas.openxmlformats.org/drawingml/2006/picture">
+                  <pic:pic xmlns:pic="http://schemas.openxmlformats.org/drawingml/2006/picture">
+                    <pic:nvPicPr>
+                      <pic:cNvPr id="1112752784" name="Picture 1112752784"/>
+                      <pic:cNvPicPr/>
+                    </pic:nvPicPr>
+                    <pic:blipFill>
+                      <a:blip r:embed="rId29" cstate="print">
+                        <a:extLst>
+                          <a:ext uri="{28A0092B-C50C-407E-A947-70E740481C1C}">
+                            <a14:useLocalDpi xmlns:a14="http://schemas.microsoft.com/office/drawing/2010/main" val="0"/>
+                          </a:ext>
+                        </a:extLst>
+                      </a:blip>
+                      <a:stretch>
+                        <a:fillRect/>
+                      </a:stretch>
+                    </pic:blipFill>
+                    <pic:spPr>
+                      <a:xfrm>
+                        <a:off x="0" y="0"/>
+                        <a:ext cx="5943600" cy="5200650"/>
+                      </a:xfrm>
+                      <a:prstGeom prst="rect">
+                        <a:avLst/>
+                      </a:prstGeom>
+                    </pic:spPr>
+                  </pic:pic>
+                </a:graphicData>
+              </a:graphic>
+            </wp:inline>
+          </w:drawing>
+        </w:r>
+      </w:ins>
+    </w:p>
+    <w:p>
+      <w:pPr>
+        <w:pStyle w:val="Body"/>
+        <w:rPr>
+          <w:ins w:id="197" w:author="Anderson, Riley Morgan" w:date="2024-11-27T12:50:00Z" w16du:dateUtc="2024-11-27T17:50:00Z"/>
+        </w:rPr>
+      </w:pPr>
+    </w:p>
+    <w:p>
+      <w:pPr>
+        <w:pStyle w:val="Body"/>
+        <w:rPr>
+          <w:ins w:id="198" w:author="Anderson, Riley Morgan" w:date="2024-11-27T12:50:00Z" w16du:dateUtc="2024-11-27T17:50:00Z"/>
+        </w:rPr>
+      </w:pPr>
+      <w:ins w:id="199" w:author="Anderson, Riley Morgan" w:date="2024-11-27T12:50:00Z">
+        <w:r>
+          <w:rPr>
+            <w:b/>
+            <w:bCs/>
+          </w:rPr>
+          <w:t>Genus-level seasonal distributions</w:t>
+        </w:r>
+        <w:r>
+          <w:rPr>
+            <w:b/>
+            <w:bCs/>
+            <w:rPrChange w:id="200" w:author="Anderson, Riley Morgan" w:date="2024-11-27T12:50:00Z" w16du:dateUtc="2024-11-27T17:50:00Z">
+              <w:rPr/>
+            </w:rPrChange>
+          </w:rPr>
+          <w:t> for the parasites:</w:t>
+        </w:r>
+        <w:r>
+          <w:t xml:space="preserve"> A) </w:t>
+        </w:r>
+        <w:proofErr w:type="spellStart"/>
+        <w:r>
+          <w:t>Stelis</w:t>
+        </w:r>
+        <w:proofErr w:type="spellEnd"/>
+        <w:r>
+          <w:t xml:space="preserve">, B) </w:t>
+        </w:r>
+        <w:proofErr w:type="spellStart"/>
+        <w:r>
+          <w:t>Epeolus</w:t>
+        </w:r>
+        <w:proofErr w:type="spellEnd"/>
+        <w:r>
+          <w:t xml:space="preserve">, and C) </w:t>
+        </w:r>
+        <w:proofErr w:type="spellStart"/>
+        <w:r>
+          <w:t>Triepeolus</w:t>
+        </w:r>
+        <w:proofErr w:type="spellEnd"/>
+        <w:r>
+          <w:t xml:space="preserve">. Beneath each parasite genera are the presumed host genera. Density is estimated at the genus level with Scott’s method for genera presumed univoltine, while biased cross validation was used for genera presumed multivoltine. Sample sizes displayed on the right are the total number of records for each </w:t>
+        </w:r>
+      </w:ins>
+      <w:ins w:id="201" w:author="Anderson, Riley Morgan" w:date="2024-11-27T12:51:00Z" w16du:dateUtc="2024-11-27T17:51:00Z">
+        <w:r>
+          <w:t>genus</w:t>
+        </w:r>
+      </w:ins>
+      <w:ins w:id="202" w:author="Anderson, Riley Morgan" w:date="2024-11-27T12:50:00Z">
+        <w:r>
+          <w:t>. Vertical dashed lines correspond to 21 March, 21 June, and 21 September. These parasites have low sample sizes limiting distributional estimation.</w:t>
+        </w:r>
+      </w:ins>
+    </w:p>
+    <w:p>
+      <w:pPr>
+        <w:pStyle w:val="Body"/>
+        <w:rPr>
+          <w:ins w:id="203" w:author="Anderson, Riley Morgan" w:date="2024-11-27T12:49:00Z" w16du:dateUtc="2024-11-27T17:49:00Z"/>
+        </w:rPr>
+      </w:pPr>
+    </w:p>
+    <w:p>
+      <w:pPr>
+        <w:pStyle w:val="Body"/>
+        <w:rPr>
+          <w:ins w:id="204" w:author="Anderson, Riley Morgan" w:date="2024-11-08T14:43:00Z" w16du:dateUtc="2024-11-08T19:43:00Z"/>
+        </w:rPr>
+      </w:pPr>
+    </w:p>
+    <w:p>
+      <w:pPr>
+        <w:pStyle w:val="Body"/>
+        <w:rPr>
+          <w:ins w:id="205" w:author="Anderson, Riley Morgan" w:date="2024-11-08T14:43:00Z" w16du:dateUtc="2024-11-08T19:43:00Z"/>
+        </w:rPr>
+      </w:pPr>
+    </w:p>
+    <w:p>
+      <w:pPr>
+        <w:pStyle w:val="Body"/>
+        <w:rPr>
+          <w:ins w:id="206" w:author="Anderson, Riley Morgan" w:date="2024-11-08T14:43:00Z" w16du:dateUtc="2024-11-08T19:43:00Z"/>
         </w:rPr>
       </w:pPr>
     </w:p>
@@ -4420,6 +4691,7 @@
         <w:ind w:left="720"/>
       </w:pPr>
       <w:r>
+        <w:lastRenderedPageBreak/>
         <w:t>Pinned vs alcohol</w:t>
       </w:r>
     </w:p>
@@ -4543,7 +4815,6 @@
         <w:ind w:left="720"/>
       </w:pPr>
       <w:r>
-        <w:lastRenderedPageBreak/>
         <w:t>New regional records</w:t>
       </w:r>
     </w:p>
@@ -4870,7 +5141,6 @@
         <w:pStyle w:val="Body"/>
       </w:pPr>
       <w:r>
-        <w:lastRenderedPageBreak/>
         <w:t>Accumulation curve overall</w:t>
       </w:r>
     </w:p>
@@ -5871,8 +6141,8 @@
       </w:pPr>
     </w:p>
     <w:sectPr>
-      <w:headerReference w:type="default" r:id="rId27"/>
-      <w:footerReference w:type="default" r:id="rId28"/>
+      <w:headerReference w:type="default" r:id="rId30"/>
+      <w:footerReference w:type="default" r:id="rId31"/>
       <w:pgSz w:w="12240" w:h="15840"/>
       <w:pgMar w:top="1440" w:right="1440" w:bottom="1440" w:left="1440" w:header="720" w:footer="864" w:gutter="0"/>
       <w:cols w:space="720"/>
@@ -6666,6 +6936,16 @@
     <w:rPr>
       <w:b/>
       <w:bCs/>
+    </w:rPr>
+  </w:style>
+  <w:style w:type="character" w:styleId="PlaceholderText">
+    <w:name w:val="Placeholder Text"/>
+    <w:basedOn w:val="DefaultParagraphFont"/>
+    <w:uiPriority w:val="99"/>
+    <w:semiHidden/>
+    <w:rsid w:val="00DC21AB"/>
+    <w:rPr>
+      <w:color w:val="666666"/>
     </w:rPr>
   </w:style>
 </w:styles>

</xml_diff>